<commit_message>
Personal Reflection, Coding k-NN classifier, comments
</commit_message>
<xml_diff>
--- a/Research/Dissertation.docx
+++ b/Research/Dissertation.docx
@@ -398,7 +398,6 @@
         </w:rPr>
         <w:t>s in splits of training and testing data to predict the occupancy of the house based on just the power consumption. The dataset used for this model was short term, recorded over a period of 2 months in “</w:t>
       </w:r>
-      <w:proofErr w:type="spellStart"/>
       <w:r>
         <w:rPr>
           <w:rFonts w:ascii="Times New Roman" w:hAnsi="Times New Roman" w:cs="Times New Roman"/>
@@ -408,9 +407,8 @@
           <w:szCs w:val="26"/>
           <w:shd w:val="clear" w:color="auto" w:fill="FCFCFC"/>
         </w:rPr>
-        <w:t>Davids</w:t>
-      </w:r>
-      <w:proofErr w:type="spellEnd"/>
+        <w:t>David’s</w:t>
+      </w:r>
       <w:r>
         <w:rPr>
           <w:rFonts w:ascii="Times New Roman" w:hAnsi="Times New Roman" w:cs="Times New Roman"/>
@@ -1768,18 +1766,8 @@
           <w:color w:val="000000"/>
           <w:lang w:eastAsia="en-GB"/>
         </w:rPr>
-        <w:t xml:space="preserve">Clustering - </w:t>
-      </w:r>
-      <w:proofErr w:type="spellStart"/>
-      <w:r>
-        <w:rPr>
-          <w:rFonts w:ascii="Times New Roman" w:eastAsia="Times New Roman" w:hAnsi="Times New Roman" w:cs="Times New Roman"/>
-          <w:color w:val="000000"/>
-          <w:lang w:eastAsia="en-GB"/>
-        </w:rPr>
-        <w:t>KMeans</w:t>
-      </w:r>
-      <w:proofErr w:type="spellEnd"/>
+        <w:t>Clustering - KMeans</w:t>
+      </w:r>
     </w:p>
     <w:p>
       <w:pPr>
@@ -2335,23 +2323,7 @@
           <w:rFonts w:ascii="Times New Roman" w:eastAsia="Times New Roman" w:hAnsi="Times New Roman" w:cs="Times New Roman"/>
           <w:lang w:eastAsia="en-GB"/>
         </w:rPr>
-        <w:t>A research specifically relating to electricity and anomaly detection with extensive results in the form of figures, diagrams and tables carried out data analysis on electricity consumption data using 2 different approaches namely statistical approach and clustering (</w:t>
-      </w:r>
-      <w:proofErr w:type="spellStart"/>
-      <w:r>
-        <w:rPr>
-          <w:rFonts w:ascii="Times New Roman" w:eastAsia="Times New Roman" w:hAnsi="Times New Roman" w:cs="Times New Roman"/>
-          <w:lang w:eastAsia="en-GB"/>
-        </w:rPr>
-        <w:t>Jakkula</w:t>
-      </w:r>
-      <w:proofErr w:type="spellEnd"/>
-      <w:r>
-        <w:rPr>
-          <w:rFonts w:ascii="Times New Roman" w:eastAsia="Times New Roman" w:hAnsi="Times New Roman" w:cs="Times New Roman"/>
-          <w:lang w:eastAsia="en-GB"/>
-        </w:rPr>
-        <w:t xml:space="preserve"> and Cook, 2010). The two methods were used with the aim of mining the electricity data and count the outliers using both techniques and compare them against the known outliers to see the efficiency of either methodologies. The dataset for this research was power consumption collected using a smart CASAS (Centre for Advanced Studies in Adaptive Systems) environment. It concluded that the 2 outlier detection mechanisms presented wrongly identified an outlier with a ratio of 1:43 in Clustering to Statistical approach. In layman terms, this means the possibility of wrongly identifying an outlier in clustering as opposed to statistical analysis was 1 in 43. The results and finding of this research paper showed that clustering would be inaccurate in its given task 2.3% of the times whereas Statistical approach would wrongly identify an outlier 97% of the time. The application of this research was, like in the previous related work researches, to ultimately conserve energy by identifying abnormal power consumption and hence taking a step towards energy efficiency and conservation, predict abnormalities earlier on, like in the case of too much power being consumed in a smart home the possibility to warn residents on the failure of appliances due etc. </w:t>
+        <w:t xml:space="preserve">A research specifically relating to electricity and anomaly detection with extensive results in the form of figures, diagrams and tables carried out data analysis on electricity consumption data using 2 different approaches namely statistical approach and clustering (Jakkula and Cook, 2010). The two methods were used with the aim of mining the electricity data and count the outliers using both techniques and compare them against the known outliers to see the efficiency of either methodologies. The dataset for this research was power consumption collected using a smart CASAS (Centre for Advanced Studies in Adaptive Systems) environment. It concluded that the 2 outlier detection mechanisms presented wrongly identified an outlier with a ratio of 1:43 in Clustering to Statistical approach. In layman terms, this means the possibility of wrongly identifying an outlier in clustering as opposed to statistical analysis was 1 in 43. The results and finding of this research paper showed that clustering would be inaccurate in its given task 2.3% of the times whereas Statistical approach would wrongly identify an outlier 97% of the time. The application of this research was, like in the previous related work researches, to ultimately conserve energy by identifying abnormal power consumption and hence taking a step towards energy efficiency and conservation, predict abnormalities earlier on, like in the case of too much power being consumed in a smart home the possibility to warn residents on the failure of appliances due etc. </w:t>
       </w:r>
     </w:p>
     <w:p>
@@ -2431,23 +2403,7 @@
           <w:rFonts w:ascii="Times New Roman" w:eastAsia="Times New Roman" w:hAnsi="Times New Roman" w:cs="Times New Roman"/>
           <w:lang w:eastAsia="en-GB"/>
         </w:rPr>
-        <w:t xml:space="preserve">ends, In collaboration with a </w:t>
-      </w:r>
-      <w:proofErr w:type="spellStart"/>
-      <w:r>
-        <w:rPr>
-          <w:rFonts w:ascii="Times New Roman" w:eastAsia="Times New Roman" w:hAnsi="Times New Roman" w:cs="Times New Roman"/>
-          <w:lang w:eastAsia="en-GB"/>
-        </w:rPr>
-        <w:t>a</w:t>
-      </w:r>
-      <w:proofErr w:type="spellEnd"/>
-      <w:r>
-        <w:rPr>
-          <w:rFonts w:ascii="Times New Roman" w:eastAsia="Times New Roman" w:hAnsi="Times New Roman" w:cs="Times New Roman"/>
-          <w:lang w:eastAsia="en-GB"/>
-        </w:rPr>
-        <w:t xml:space="preserve"> KNN- regression model for load forecast and prediction for the upcoming 24 hours.</w:t>
+        <w:t>ends, In collaboration with a KNN- regression model for load forecast and prediction for the upcoming 24 hours.</w:t>
       </w:r>
       <w:r>
         <w:rPr>
@@ -2569,23 +2525,7 @@
             <w:rFonts w:ascii="Times New Roman" w:eastAsia="Times New Roman" w:hAnsi="Times New Roman" w:cs="Times New Roman"/>
             <w:lang w:eastAsia="en-GB"/>
           </w:rPr>
-          <w:t>http://citeseerx.ist.psu.edu/viewdoc/d</w:t>
-        </w:r>
-        <w:r>
-          <w:rPr>
-            <w:rStyle w:val="Hyperlink"/>
-            <w:rFonts w:ascii="Times New Roman" w:eastAsia="Times New Roman" w:hAnsi="Times New Roman" w:cs="Times New Roman"/>
-            <w:lang w:eastAsia="en-GB"/>
-          </w:rPr>
-          <w:t>o</w:t>
-        </w:r>
-        <w:r>
-          <w:rPr>
-            <w:rStyle w:val="Hyperlink"/>
-            <w:rFonts w:ascii="Times New Roman" w:eastAsia="Times New Roman" w:hAnsi="Times New Roman" w:cs="Times New Roman"/>
-            <w:lang w:eastAsia="en-GB"/>
-          </w:rPr>
-          <w:t>wnload?doi=10.1.1.727.486&amp;rep=rep1&amp;type=pdf</w:t>
+          <w:t>http://citeseerx.ist.psu.edu/viewdoc/download?doi=10.1.1.727.486&amp;rep=rep1&amp;type=pdf</w:t>
         </w:r>
       </w:hyperlink>
     </w:p>
@@ -2634,21 +2574,12 @@
         </w:rPr>
         <w:t xml:space="preserve">. This research, however, used the </w:t>
       </w:r>
-      <w:proofErr w:type="spellStart"/>
-      <w:r>
-        <w:rPr>
-          <w:rFonts w:ascii="Times New Roman" w:eastAsia="Times New Roman" w:hAnsi="Times New Roman" w:cs="Times New Roman"/>
-          <w:lang w:eastAsia="en-GB"/>
-        </w:rPr>
-        <w:t>Levenberg</w:t>
-      </w:r>
-      <w:proofErr w:type="spellEnd"/>
-      <w:r>
-        <w:rPr>
-          <w:rFonts w:ascii="Times New Roman" w:eastAsia="Times New Roman" w:hAnsi="Times New Roman" w:cs="Times New Roman"/>
-          <w:lang w:eastAsia="en-GB"/>
-        </w:rPr>
-        <w:t>-Marquardt algorithm</w:t>
+      <w:r>
+        <w:rPr>
+          <w:rFonts w:ascii="Times New Roman" w:eastAsia="Times New Roman" w:hAnsi="Times New Roman" w:cs="Times New Roman"/>
+          <w:lang w:eastAsia="en-GB"/>
+        </w:rPr>
+        <w:t>Levenberg-Marquardt algorithm</w:t>
       </w:r>
       <w:r>
         <w:rPr>
@@ -2713,21 +2644,7 @@
           <w:rFonts w:ascii="Times New Roman" w:eastAsia="Times New Roman" w:hAnsi="Times New Roman" w:cs="Times New Roman"/>
           <w:lang w:eastAsia="en-GB"/>
         </w:rPr>
-        <w:t xml:space="preserve">, </w:t>
-      </w:r>
-      <w:r>
-        <w:rPr>
-          <w:rFonts w:ascii="Times New Roman" w:eastAsia="Times New Roman" w:hAnsi="Times New Roman" w:cs="Times New Roman"/>
-          <w:lang w:eastAsia="en-GB"/>
-        </w:rPr>
-        <w:t>in the field of Neural Networks</w:t>
-      </w:r>
-      <w:r>
-        <w:rPr>
-          <w:rFonts w:ascii="Times New Roman" w:eastAsia="Times New Roman" w:hAnsi="Times New Roman" w:cs="Times New Roman"/>
-          <w:lang w:eastAsia="en-GB"/>
-        </w:rPr>
-        <w:t>,</w:t>
+        <w:t>, in the field of Neural Networks,</w:t>
       </w:r>
       <w:r>
         <w:rPr>
@@ -2748,23 +2665,7 @@
           <w:rFonts w:ascii="Times New Roman" w:eastAsia="Times New Roman" w:hAnsi="Times New Roman" w:cs="Times New Roman"/>
           <w:lang w:eastAsia="en-GB"/>
         </w:rPr>
-        <w:t xml:space="preserve">dating from years 1990-1996 and 2000-2005 listing 5 areas having attracted most attention amidst which was Load forecasting. A reasonable and in-demand application of electricity data seems to be load forecasting and outlier detection </w:t>
-      </w:r>
-      <w:proofErr w:type="gramStart"/>
-      <w:r>
-        <w:rPr>
-          <w:rFonts w:ascii="Times New Roman" w:eastAsia="Times New Roman" w:hAnsi="Times New Roman" w:cs="Times New Roman"/>
-          <w:lang w:eastAsia="en-GB"/>
-        </w:rPr>
-        <w:t>in order to</w:t>
-      </w:r>
-      <w:proofErr w:type="gramEnd"/>
-      <w:r>
-        <w:rPr>
-          <w:rFonts w:ascii="Times New Roman" w:eastAsia="Times New Roman" w:hAnsi="Times New Roman" w:cs="Times New Roman"/>
-          <w:lang w:eastAsia="en-GB"/>
-        </w:rPr>
-        <w:t xml:space="preserve"> battle energy inefficiencies. Even load forecasting can further be broken down into three sub categories of prediction areas based on periods of forecasts: Long Term (LTLF), Mid Term, and Short-Term Load forecasting. The forecasts lasting anywhere 5 – 20 years for long term, a month to 5 years and short term being defined as anywhere between an hourly to weekly forecasting system. All three of which </w:t>
+        <w:t xml:space="preserve">dating from years 1990-1996 and 2000-2005 listing 5 areas having attracted most attention amidst which was Load forecasting. A reasonable and in-demand application of electricity data seems to be load forecasting and outlier detection in order to battle energy inefficiencies. Even load forecasting can further be broken down into three sub categories of prediction areas based on periods of forecasts: Long Term (LTLF), Mid Term, and Short-Term Load forecasting. The forecasts lasting anywhere 5 – 20 years for long term, a month to 5 years and short term being defined as anywhere between an hourly to weekly forecasting system. All three of which </w:t>
       </w:r>
       <w:r>
         <w:rPr>
@@ -2803,8 +2704,6 @@
         </w:rPr>
         <w:t xml:space="preserve">  </w:t>
       </w:r>
-      <w:bookmarkStart w:id="0" w:name="_GoBack"/>
-      <w:bookmarkEnd w:id="0"/>
     </w:p>
     <w:p>
       <w:pPr>
@@ -2863,23 +2762,7 @@
           <w:rFonts w:ascii="Times New Roman" w:eastAsia="Times New Roman" w:hAnsi="Times New Roman" w:cs="Times New Roman"/>
           <w:lang w:eastAsia="en-GB"/>
         </w:rPr>
-        <w:t xml:space="preserve"> (</w:t>
-      </w:r>
-      <w:proofErr w:type="spellStart"/>
-      <w:r>
-        <w:rPr>
-          <w:rFonts w:ascii="Times New Roman" w:eastAsia="Times New Roman" w:hAnsi="Times New Roman" w:cs="Times New Roman"/>
-          <w:lang w:eastAsia="en-GB"/>
-        </w:rPr>
-        <w:t>Chandola</w:t>
-      </w:r>
-      <w:proofErr w:type="spellEnd"/>
-      <w:r>
-        <w:rPr>
-          <w:rFonts w:ascii="Times New Roman" w:eastAsia="Times New Roman" w:hAnsi="Times New Roman" w:cs="Times New Roman"/>
-          <w:lang w:eastAsia="en-GB"/>
-        </w:rPr>
-        <w:t xml:space="preserve">, Banerjee and Kumar, 2009). </w:t>
+        <w:t xml:space="preserve"> (Chandola, Banerjee and Kumar, 2009). </w:t>
       </w:r>
       <w:r>
         <w:rPr>
@@ -3042,23 +2925,7 @@
           <w:rFonts w:ascii="Times New Roman" w:eastAsia="Times New Roman" w:hAnsi="Times New Roman" w:cs="Times New Roman"/>
           <w:lang w:eastAsia="en-GB"/>
         </w:rPr>
-        <w:t xml:space="preserve"> (</w:t>
-      </w:r>
-      <w:proofErr w:type="spellStart"/>
-      <w:r>
-        <w:rPr>
-          <w:rFonts w:ascii="Times New Roman" w:eastAsia="Times New Roman" w:hAnsi="Times New Roman" w:cs="Times New Roman"/>
-          <w:lang w:eastAsia="en-GB"/>
-        </w:rPr>
-        <w:t>Catterson</w:t>
-      </w:r>
-      <w:proofErr w:type="spellEnd"/>
-      <w:r>
-        <w:rPr>
-          <w:rFonts w:ascii="Times New Roman" w:eastAsia="Times New Roman" w:hAnsi="Times New Roman" w:cs="Times New Roman"/>
-          <w:lang w:eastAsia="en-GB"/>
-        </w:rPr>
-        <w:t xml:space="preserve">, McArthur and Moss, 2010). </w:t>
+        <w:t xml:space="preserve"> (Catterson, McArthur and Moss, 2010). </w:t>
       </w:r>
       <w:r>
         <w:rPr>
@@ -3258,23 +3125,7 @@
           <w:rFonts w:ascii="Times New Roman" w:eastAsia="Times New Roman" w:hAnsi="Times New Roman" w:cs="Times New Roman"/>
           <w:lang w:eastAsia="en-GB"/>
         </w:rPr>
-        <w:t xml:space="preserve">successfully stands out and is derived from personal motivation and empathy towards </w:t>
-      </w:r>
-      <w:proofErr w:type="gramStart"/>
-      <w:r>
-        <w:rPr>
-          <w:rFonts w:ascii="Times New Roman" w:eastAsia="Times New Roman" w:hAnsi="Times New Roman" w:cs="Times New Roman"/>
-          <w:lang w:eastAsia="en-GB"/>
-        </w:rPr>
-        <w:t>the human race</w:t>
-      </w:r>
-      <w:proofErr w:type="gramEnd"/>
-      <w:r>
-        <w:rPr>
-          <w:rFonts w:ascii="Times New Roman" w:eastAsia="Times New Roman" w:hAnsi="Times New Roman" w:cs="Times New Roman"/>
-          <w:lang w:eastAsia="en-GB"/>
-        </w:rPr>
-        <w:t>.</w:t>
+        <w:t>successfully stands out and is derived from personal motivation and empathy towards the human race.</w:t>
       </w:r>
     </w:p>
     <w:p>
@@ -3873,21 +3724,7 @@
         <w:rPr>
           <w:rFonts w:ascii="Times New Roman" w:hAnsi="Times New Roman" w:cs="Times New Roman"/>
         </w:rPr>
-        <w:t xml:space="preserve">Given that the use of smart meters is not popular in every household, this specific dataset was collected using manual techniques which won’t be necessary in the future once smart meters are installed, by law. A simple </w:t>
-      </w:r>
-      <w:proofErr w:type="spellStart"/>
-      <w:r>
-        <w:rPr>
-          <w:rFonts w:ascii="Times New Roman" w:hAnsi="Times New Roman" w:cs="Times New Roman"/>
-        </w:rPr>
-        <w:t>Nodemcu</w:t>
-      </w:r>
-      <w:proofErr w:type="spellEnd"/>
-      <w:r>
-        <w:rPr>
-          <w:rFonts w:ascii="Times New Roman" w:hAnsi="Times New Roman" w:cs="Times New Roman"/>
-        </w:rPr>
-        <w:t xml:space="preserve"> based circuit consisting of a power supply and a light sensor was used to calculate the power consumption. The sensor would register the number of times the light on the electricity meter would blink. It was known that the meter light would blink once 10watts of usage was noted. Hence the number of blink registers were multiplied with 10 to get the power used in every minute.</w:t>
+        <w:t>Given that the use of smart meters is not popular in every household, this specific dataset was collected using manual techniques which won’t be necessary in the future once smart meters are installed, by law. A simple Nodemcu based circuit consisting of a power supply and a light sensor was used to calculate the power consumption. The sensor would register the number of times the light on the electricity meter would blink. It was known that the meter light would blink once 10watts of usage was noted. Hence the number of blink registers were multiplied with 10 to get the power used in every minute.</w:t>
       </w:r>
     </w:p>
     <w:p>
@@ -3995,6 +3832,28 @@
           <w:szCs w:val="24"/>
           <w:lang w:eastAsia="en-GB"/>
         </w:rPr>
+        <w:t>Linear Regression model:</w:t>
+      </w:r>
+    </w:p>
+    <w:p>
+      <w:pPr>
+        <w:spacing w:after="0" w:line="240" w:lineRule="auto"/>
+        <w:rPr>
+          <w:rFonts w:ascii="Times New Roman" w:eastAsia="Times New Roman" w:hAnsi="Times New Roman" w:cs="Times New Roman"/>
+          <w:b/>
+          <w:sz w:val="24"/>
+          <w:szCs w:val="24"/>
+          <w:lang w:eastAsia="en-GB"/>
+        </w:rPr>
+      </w:pPr>
+      <w:r>
+        <w:rPr>
+          <w:rFonts w:ascii="Times New Roman" w:eastAsia="Times New Roman" w:hAnsi="Times New Roman" w:cs="Times New Roman"/>
+          <w:b/>
+          <w:sz w:val="24"/>
+          <w:szCs w:val="24"/>
+          <w:lang w:eastAsia="en-GB"/>
+        </w:rPr>
         <w:t>How it works. How does it determine nearest neighbour? Euclidean distance. Implementation, pseudocode.</w:t>
       </w:r>
     </w:p>
@@ -4030,6 +3889,28 @@
           <w:lang w:eastAsia="en-GB"/>
         </w:rPr>
         <w:t>Neural networks:</w:t>
+      </w:r>
+    </w:p>
+    <w:p>
+      <w:pPr>
+        <w:spacing w:after="0" w:line="240" w:lineRule="auto"/>
+        <w:rPr>
+          <w:rFonts w:ascii="Times New Roman" w:eastAsia="Times New Roman" w:hAnsi="Times New Roman" w:cs="Times New Roman"/>
+          <w:b/>
+          <w:sz w:val="24"/>
+          <w:szCs w:val="24"/>
+          <w:lang w:eastAsia="en-GB"/>
+        </w:rPr>
+      </w:pPr>
+      <w:r>
+        <w:rPr>
+          <w:rFonts w:ascii="Times New Roman" w:eastAsia="Times New Roman" w:hAnsi="Times New Roman" w:cs="Times New Roman"/>
+          <w:b/>
+          <w:sz w:val="24"/>
+          <w:szCs w:val="24"/>
+          <w:lang w:eastAsia="en-GB"/>
+        </w:rPr>
+        <w:t>Classification and regression</w:t>
       </w:r>
     </w:p>
     <w:p>
@@ -4518,6 +4399,60 @@
           <w:lang w:eastAsia="en-GB"/>
         </w:rPr>
       </w:pPr>
+    </w:p>
+    <w:p>
+      <w:pPr>
+        <w:rPr>
+          <w:rFonts w:ascii="Times New Roman" w:eastAsia="Times New Roman" w:hAnsi="Times New Roman" w:cs="Times New Roman"/>
+          <w:b/>
+          <w:bCs/>
+          <w:color w:val="274E13"/>
+          <w:sz w:val="24"/>
+          <w:szCs w:val="24"/>
+          <w:lang w:eastAsia="en-GB"/>
+        </w:rPr>
+      </w:pPr>
+      <w:r>
+        <w:rPr>
+          <w:rFonts w:ascii="Times New Roman" w:eastAsia="Times New Roman" w:hAnsi="Times New Roman" w:cs="Times New Roman"/>
+          <w:b/>
+          <w:bCs/>
+          <w:color w:val="274E13"/>
+          <w:sz w:val="24"/>
+          <w:szCs w:val="24"/>
+          <w:lang w:eastAsia="en-GB"/>
+        </w:rPr>
+        <w:br w:type="page"/>
+      </w:r>
+    </w:p>
+    <w:p>
+      <w:pPr>
+        <w:spacing w:after="0" w:line="240" w:lineRule="auto"/>
+        <w:rPr>
+          <w:rFonts w:ascii="Times New Roman" w:eastAsia="Times New Roman" w:hAnsi="Times New Roman" w:cs="Times New Roman"/>
+          <w:b/>
+          <w:bCs/>
+          <w:color w:val="274E13"/>
+          <w:sz w:val="24"/>
+          <w:szCs w:val="24"/>
+          <w:lang w:eastAsia="en-GB"/>
+        </w:rPr>
+      </w:pPr>
+      <w:r>
+        <w:rPr>
+          <w:rFonts w:ascii="Times New Roman" w:eastAsia="Times New Roman" w:hAnsi="Times New Roman" w:cs="Times New Roman"/>
+          <w:b/>
+          <w:bCs/>
+          <w:color w:val="274E13"/>
+          <w:sz w:val="24"/>
+          <w:szCs w:val="24"/>
+          <w:lang w:eastAsia="en-GB"/>
+        </w:rPr>
+        <w:lastRenderedPageBreak/>
+        <w:t>Reflection:</w:t>
+      </w:r>
+      <w:bookmarkStart w:id="0" w:name="_GoBack"/>
+      <w:bookmarkEnd w:id="0"/>
     </w:p>
     <w:p>
       <w:pPr>

</xml_diff>

<commit_message>
Methodology - Knn regression & classification
</commit_message>
<xml_diff>
--- a/Research/Dissertation.docx
+++ b/Research/Dissertation.docx
@@ -3822,7 +3822,15 @@
           <w:color w:val="000000"/>
           <w:lang w:eastAsia="en-GB"/>
         </w:rPr>
-        <w:t>The chosen implemented algorithms that were implemented in this research are listed below:</w:t>
+        <w:t xml:space="preserve">The chosen </w:t>
+      </w:r>
+      <w:r>
+        <w:rPr>
+          <w:rFonts w:ascii="Times New Roman" w:eastAsia="Times New Roman" w:hAnsi="Times New Roman" w:cs="Times New Roman"/>
+          <w:color w:val="000000"/>
+          <w:lang w:eastAsia="en-GB"/>
+        </w:rPr>
+        <w:t>algorithms that were implemented in this research are listed below:</w:t>
       </w:r>
     </w:p>
     <w:p>
@@ -3926,98 +3934,1062 @@
         </w:rPr>
         <w:t>Artificial Neural Network Classification</w:t>
       </w:r>
+    </w:p>
+    <w:p>
+      <w:pPr>
+        <w:spacing w:after="0" w:line="240" w:lineRule="auto"/>
+        <w:rPr>
+          <w:rFonts w:ascii="Times New Roman" w:eastAsia="Times New Roman" w:hAnsi="Times New Roman" w:cs="Times New Roman"/>
+          <w:color w:val="000000"/>
+          <w:lang w:eastAsia="en-GB"/>
+        </w:rPr>
+      </w:pPr>
+    </w:p>
+    <w:p>
+      <w:pPr>
+        <w:spacing w:after="0" w:line="240" w:lineRule="auto"/>
+        <w:rPr>
+          <w:rFonts w:ascii="Times New Roman" w:eastAsia="Times New Roman" w:hAnsi="Times New Roman" w:cs="Times New Roman"/>
+          <w:color w:val="000000"/>
+          <w:lang w:eastAsia="en-GB"/>
+        </w:rPr>
+      </w:pPr>
+      <w:r>
+        <w:rPr>
+          <w:rFonts w:ascii="Times New Roman" w:eastAsia="Times New Roman" w:hAnsi="Times New Roman" w:cs="Times New Roman"/>
+          <w:color w:val="000000"/>
+          <w:lang w:eastAsia="en-GB"/>
+        </w:rPr>
+        <w:t>There was a large pool of algorithms to choose fro</w:t>
+      </w:r>
+      <w:r>
+        <w:rPr>
+          <w:rFonts w:ascii="Times New Roman" w:eastAsia="Times New Roman" w:hAnsi="Times New Roman" w:cs="Times New Roman"/>
+          <w:color w:val="000000"/>
+          <w:lang w:eastAsia="en-GB"/>
+        </w:rPr>
+        <w:t>m whilst deciding for a reasonable approach to the proposed problem but the intended statistical analysis and comparison of the algorithms highly influenced their reduction.</w:t>
+      </w:r>
+    </w:p>
+    <w:p>
+      <w:pPr>
+        <w:spacing w:after="0" w:line="240" w:lineRule="auto"/>
+        <w:rPr>
+          <w:rFonts w:ascii="Times New Roman" w:eastAsia="Times New Roman" w:hAnsi="Times New Roman" w:cs="Times New Roman"/>
+          <w:b/>
+          <w:sz w:val="24"/>
+          <w:szCs w:val="24"/>
+          <w:lang w:eastAsia="en-GB"/>
+        </w:rPr>
+      </w:pPr>
+    </w:p>
+    <w:p>
+      <w:pPr>
+        <w:spacing w:after="0" w:line="240" w:lineRule="auto"/>
+        <w:rPr>
+          <w:rFonts w:ascii="Times New Roman" w:eastAsia="Times New Roman" w:hAnsi="Times New Roman" w:cs="Times New Roman"/>
+          <w:b/>
+          <w:sz w:val="24"/>
+          <w:szCs w:val="24"/>
+          <w:lang w:eastAsia="en-GB"/>
+        </w:rPr>
+      </w:pPr>
+      <w:r>
+        <w:rPr>
+          <w:rFonts w:ascii="Times New Roman" w:eastAsia="Times New Roman" w:hAnsi="Times New Roman" w:cs="Times New Roman"/>
+          <w:b/>
+          <w:sz w:val="24"/>
+          <w:szCs w:val="24"/>
+          <w:lang w:eastAsia="en-GB"/>
+        </w:rPr>
+        <w:t xml:space="preserve">k-NN Regression </w:t>
+      </w:r>
+      <w:r>
+        <w:rPr>
+          <w:rFonts w:ascii="Times New Roman" w:eastAsia="Times New Roman" w:hAnsi="Times New Roman" w:cs="Times New Roman"/>
+          <w:b/>
+          <w:sz w:val="24"/>
+          <w:szCs w:val="24"/>
+          <w:lang w:eastAsia="en-GB"/>
+        </w:rPr>
+        <w:t xml:space="preserve">and Classifier </w:t>
+      </w:r>
+      <w:r>
+        <w:rPr>
+          <w:rFonts w:ascii="Times New Roman" w:eastAsia="Times New Roman" w:hAnsi="Times New Roman" w:cs="Times New Roman"/>
+          <w:b/>
+          <w:sz w:val="24"/>
+          <w:szCs w:val="24"/>
+          <w:lang w:eastAsia="en-GB"/>
+        </w:rPr>
+        <w:t>model:</w:t>
+      </w:r>
+    </w:p>
+    <w:p>
+      <w:pPr>
+        <w:spacing w:after="0" w:line="240" w:lineRule="auto"/>
+        <w:rPr>
+          <w:rFonts w:ascii="Times New Roman" w:eastAsia="Times New Roman" w:hAnsi="Times New Roman" w:cs="Times New Roman"/>
+          <w:b/>
+          <w:sz w:val="24"/>
+          <w:szCs w:val="24"/>
+          <w:lang w:eastAsia="en-GB"/>
+        </w:rPr>
+      </w:pPr>
+    </w:p>
+    <w:p>
+      <w:pPr>
+        <w:spacing w:after="0" w:line="240" w:lineRule="auto"/>
+        <w:rPr>
+          <w:rFonts w:ascii="Times New Roman" w:eastAsia="Times New Roman" w:hAnsi="Times New Roman" w:cs="Times New Roman"/>
+          <w:szCs w:val="24"/>
+          <w:lang w:eastAsia="en-GB"/>
+        </w:rPr>
+      </w:pPr>
+      <w:r>
+        <w:rPr>
+          <w:rFonts w:ascii="Times New Roman" w:eastAsia="Times New Roman" w:hAnsi="Times New Roman" w:cs="Times New Roman"/>
+          <w:szCs w:val="24"/>
+          <w:lang w:eastAsia="en-GB"/>
+        </w:rPr>
+        <w:t xml:space="preserve">Two of the implemented algorithms in this research are two different renditions of </w:t>
+      </w:r>
+      <w:r>
+        <w:rPr>
+          <w:rFonts w:ascii="Times New Roman" w:eastAsia="Times New Roman" w:hAnsi="Times New Roman" w:cs="Times New Roman"/>
+          <w:szCs w:val="24"/>
+          <w:lang w:eastAsia="en-GB"/>
+        </w:rPr>
+        <w:t>k Nearest Neighbour algorithm</w:t>
+      </w:r>
+      <w:r>
+        <w:rPr>
+          <w:rFonts w:ascii="Times New Roman" w:eastAsia="Times New Roman" w:hAnsi="Times New Roman" w:cs="Times New Roman"/>
+          <w:szCs w:val="24"/>
+          <w:lang w:eastAsia="en-GB"/>
+        </w:rPr>
+        <w:t xml:space="preserve">s. Both use the same groundwork when it comes to the analysis and prediction of data. Both algorithms </w:t>
+      </w:r>
+      <w:r>
+        <w:rPr>
+          <w:rFonts w:ascii="Times New Roman" w:eastAsia="Times New Roman" w:hAnsi="Times New Roman" w:cs="Times New Roman"/>
+          <w:szCs w:val="24"/>
+          <w:lang w:eastAsia="en-GB"/>
+        </w:rPr>
+        <w:t>work</w:t>
+      </w:r>
+      <w:r>
+        <w:rPr>
+          <w:rFonts w:ascii="Times New Roman" w:eastAsia="Times New Roman" w:hAnsi="Times New Roman" w:cs="Times New Roman"/>
+          <w:szCs w:val="24"/>
+          <w:lang w:eastAsia="en-GB"/>
+        </w:rPr>
+        <w:t xml:space="preserve"> in such a way that they store all available cases from the</w:t>
+      </w:r>
+      <w:r>
+        <w:rPr>
+          <w:rFonts w:ascii="Times New Roman" w:eastAsia="Times New Roman" w:hAnsi="Times New Roman" w:cs="Times New Roman"/>
+          <w:szCs w:val="24"/>
+          <w:lang w:eastAsia="en-GB"/>
+        </w:rPr>
+        <w:t xml:space="preserve"> given dataset (Training dataset) and predicts a target input dataset (testing dataset) based on a similarity function.</w:t>
+      </w:r>
+      <w:r>
+        <w:rPr>
+          <w:rFonts w:ascii="Times New Roman" w:eastAsia="Times New Roman" w:hAnsi="Times New Roman" w:cs="Times New Roman"/>
+          <w:szCs w:val="24"/>
+          <w:lang w:eastAsia="en-GB"/>
+        </w:rPr>
+        <w:t xml:space="preserve"> The similarity function used in this research was distance.</w:t>
+      </w:r>
+      <w:r>
+        <w:rPr>
+          <w:rFonts w:ascii="Times New Roman" w:eastAsia="Times New Roman" w:hAnsi="Times New Roman" w:cs="Times New Roman"/>
+          <w:szCs w:val="24"/>
+          <w:lang w:eastAsia="en-GB"/>
+        </w:rPr>
+        <w:t xml:space="preserve"> The size of ‘k’ in both the models was assigned the value of 3 and kept constant for both the algorithms to maintain fair execution. There is a controversy when it comes to choosing an optimum value for the num</w:t>
+      </w:r>
+      <w:r>
+        <w:rPr>
+          <w:rFonts w:ascii="Times New Roman" w:eastAsia="Times New Roman" w:hAnsi="Times New Roman" w:cs="Times New Roman"/>
+          <w:szCs w:val="24"/>
+          <w:lang w:eastAsia="en-GB"/>
+        </w:rPr>
+        <w:t xml:space="preserve">ber of nearest neighbours. A </w:t>
+      </w:r>
+      <w:r>
+        <w:rPr>
+          <w:rFonts w:ascii="Times New Roman" w:eastAsia="Times New Roman" w:hAnsi="Times New Roman" w:cs="Times New Roman"/>
+          <w:szCs w:val="24"/>
+          <w:lang w:eastAsia="en-GB"/>
+        </w:rPr>
+        <w:t>research</w:t>
+      </w:r>
+      <w:r>
+        <w:rPr>
+          <w:rFonts w:ascii="Times New Roman" w:eastAsia="Times New Roman" w:hAnsi="Times New Roman" w:cs="Times New Roman"/>
+          <w:szCs w:val="24"/>
+          <w:lang w:eastAsia="en-GB"/>
+        </w:rPr>
+        <w:t xml:space="preserve"> carried out by the </w:t>
+      </w:r>
+      <w:proofErr w:type="spellStart"/>
+      <w:r>
+        <w:rPr>
+          <w:rFonts w:ascii="Times New Roman" w:eastAsia="Times New Roman" w:hAnsi="Times New Roman" w:cs="Times New Roman"/>
+          <w:szCs w:val="24"/>
+          <w:lang w:eastAsia="en-GB"/>
+        </w:rPr>
+        <w:t>Mu’tah</w:t>
+      </w:r>
+      <w:proofErr w:type="spellEnd"/>
+      <w:r>
+        <w:rPr>
+          <w:rFonts w:ascii="Times New Roman" w:eastAsia="Times New Roman" w:hAnsi="Times New Roman" w:cs="Times New Roman"/>
+          <w:szCs w:val="24"/>
+          <w:lang w:eastAsia="en-GB"/>
+        </w:rPr>
+        <w:t xml:space="preserve"> University – Jordan tried out various values of n ranging from 1 to the square root of the sum of samples in the training dataset and proposed a solution to the selection of the value of ‘k’ depending on ensemble learning (CITE - </w:t>
+      </w:r>
+      <w:r>
+        <w:rPr>
+          <w:rFonts w:ascii="Times New Roman" w:eastAsia="Times New Roman" w:hAnsi="Times New Roman" w:cs="Times New Roman"/>
+          <w:szCs w:val="24"/>
+          <w:lang w:eastAsia="en-GB"/>
+        </w:rPr>
+        <w:t>https://arxiv.org/ftp/arxiv/papers/1409/1409.0919.pdf</w:t>
+      </w:r>
+      <w:r>
+        <w:rPr>
+          <w:rFonts w:ascii="Times New Roman" w:eastAsia="Times New Roman" w:hAnsi="Times New Roman" w:cs="Times New Roman"/>
+          <w:szCs w:val="24"/>
+          <w:lang w:eastAsia="en-GB"/>
+        </w:rPr>
+        <w:t>). An archaic yet substantial research paper proposed that “large values of K smoothen the results of classification”</w:t>
+      </w:r>
+      <w:r>
+        <w:rPr>
+          <w:rFonts w:ascii="Times New Roman" w:eastAsia="Times New Roman" w:hAnsi="Times New Roman" w:cs="Times New Roman"/>
+          <w:szCs w:val="24"/>
+          <w:lang w:eastAsia="en-GB"/>
+        </w:rPr>
+        <w:t xml:space="preserve"> (CITE - </w:t>
+      </w:r>
+      <w:hyperlink r:id="rId9" w:history="1">
+        <w:r>
+          <w:rPr>
+            <w:rStyle w:val="Hyperlink"/>
+            <w:rFonts w:ascii="Times New Roman" w:eastAsia="Times New Roman" w:hAnsi="Times New Roman" w:cs="Times New Roman"/>
+            <w:szCs w:val="24"/>
+            <w:lang w:eastAsia="en-GB"/>
+          </w:rPr>
+          <w:t>http://cs.du.edu/~mitchell/mario_books/Neural_Networks_for_Pattern_Recognition_-_Christopher_Bishop.pdf</w:t>
+        </w:r>
+      </w:hyperlink>
+      <w:r>
+        <w:rPr>
+          <w:rFonts w:ascii="Times New Roman" w:eastAsia="Times New Roman" w:hAnsi="Times New Roman" w:cs="Times New Roman"/>
+          <w:szCs w:val="24"/>
+          <w:lang w:eastAsia="en-GB"/>
+        </w:rPr>
+        <w:t xml:space="preserve">). With insufficient evidence as to why, but for it is also </w:t>
+      </w:r>
+      <w:r>
+        <w:rPr>
+          <w:rFonts w:ascii="Times New Roman" w:eastAsia="Times New Roman" w:hAnsi="Times New Roman" w:cs="Times New Roman"/>
+          <w:szCs w:val="24"/>
+          <w:lang w:eastAsia="en-GB"/>
+        </w:rPr>
+        <w:t>considered t</w:t>
+      </w:r>
+      <w:r>
+        <w:rPr>
+          <w:rFonts w:ascii="Times New Roman" w:eastAsia="Times New Roman" w:hAnsi="Times New Roman" w:cs="Times New Roman"/>
+          <w:szCs w:val="24"/>
+          <w:lang w:eastAsia="en-GB"/>
+        </w:rPr>
+        <w:t>hat t</w:t>
+      </w:r>
+      <w:r>
+        <w:rPr>
+          <w:rFonts w:ascii="Times New Roman" w:eastAsia="Times New Roman" w:hAnsi="Times New Roman" w:cs="Times New Roman"/>
+          <w:szCs w:val="24"/>
+          <w:lang w:eastAsia="en-GB"/>
+        </w:rPr>
+        <w:t>he square root of the sum of samples in the training dataset</w:t>
+      </w:r>
+      <w:r>
+        <w:rPr>
+          <w:rFonts w:ascii="Times New Roman" w:eastAsia="Times New Roman" w:hAnsi="Times New Roman" w:cs="Times New Roman"/>
+          <w:szCs w:val="24"/>
+          <w:lang w:eastAsia="en-GB"/>
+        </w:rPr>
+        <w:t xml:space="preserve"> is </w:t>
+      </w:r>
+      <w:r>
+        <w:rPr>
+          <w:rFonts w:ascii="Times New Roman" w:eastAsia="Times New Roman" w:hAnsi="Times New Roman" w:cs="Times New Roman"/>
+          <w:szCs w:val="24"/>
+          <w:lang w:eastAsia="en-GB"/>
+        </w:rPr>
+        <w:t>an optimal assigned value for ‘k’</w:t>
+      </w:r>
+      <w:r>
+        <w:rPr>
+          <w:rFonts w:ascii="Times New Roman" w:eastAsia="Times New Roman" w:hAnsi="Times New Roman" w:cs="Times New Roman"/>
+          <w:szCs w:val="24"/>
+          <w:lang w:eastAsia="en-GB"/>
+        </w:rPr>
+        <w:t>.</w:t>
+      </w:r>
+    </w:p>
+    <w:p>
+      <w:pPr>
+        <w:spacing w:after="0" w:line="240" w:lineRule="auto"/>
+        <w:rPr>
+          <w:rFonts w:ascii="Times New Roman" w:eastAsia="Times New Roman" w:hAnsi="Times New Roman" w:cs="Times New Roman"/>
+          <w:szCs w:val="24"/>
+          <w:lang w:eastAsia="en-GB"/>
+        </w:rPr>
+      </w:pPr>
+    </w:p>
+    <w:p>
+      <w:pPr>
+        <w:spacing w:after="0" w:line="240" w:lineRule="auto"/>
+        <w:rPr>
+          <w:rFonts w:ascii="Times New Roman" w:eastAsia="Times New Roman" w:hAnsi="Times New Roman" w:cs="Times New Roman"/>
+          <w:szCs w:val="24"/>
+          <w:lang w:eastAsia="en-GB"/>
+        </w:rPr>
+      </w:pPr>
+      <w:r>
+        <w:rPr>
+          <w:rFonts w:ascii="Times New Roman" w:eastAsia="Times New Roman" w:hAnsi="Times New Roman" w:cs="Times New Roman"/>
+          <w:szCs w:val="24"/>
+          <w:lang w:eastAsia="en-GB"/>
+        </w:rPr>
+        <w:t>All in all, it</w:t>
+      </w:r>
+      <w:r>
+        <w:rPr>
+          <w:rFonts w:ascii="Times New Roman" w:eastAsia="Times New Roman" w:hAnsi="Times New Roman" w:cs="Times New Roman"/>
+          <w:szCs w:val="24"/>
+          <w:lang w:eastAsia="en-GB"/>
+        </w:rPr>
+        <w:t xml:space="preserve"> makes sense that a small value for ‘k’ might be too influenced by individ</w:t>
+      </w:r>
+      <w:r>
+        <w:rPr>
+          <w:rFonts w:ascii="Times New Roman" w:eastAsia="Times New Roman" w:hAnsi="Times New Roman" w:cs="Times New Roman"/>
+          <w:szCs w:val="24"/>
+          <w:lang w:eastAsia="en-GB"/>
+        </w:rPr>
+        <w:t>ual cases whereas on the other hand, larger values may include too much of a deviation and complexity in a non-complex situation ultimately</w:t>
+      </w:r>
+      <w:r>
+        <w:rPr>
+          <w:rFonts w:ascii="Times New Roman" w:eastAsia="Times New Roman" w:hAnsi="Times New Roman" w:cs="Times New Roman"/>
+          <w:szCs w:val="24"/>
+          <w:lang w:eastAsia="en-GB"/>
+        </w:rPr>
+        <w:t xml:space="preserve"> </w:t>
+      </w:r>
+      <w:r>
+        <w:rPr>
+          <w:rFonts w:ascii="Times New Roman" w:eastAsia="Times New Roman" w:hAnsi="Times New Roman" w:cs="Times New Roman"/>
+          <w:szCs w:val="24"/>
+          <w:lang w:eastAsia="en-GB"/>
+        </w:rPr>
+        <w:t>producing a</w:t>
+      </w:r>
+      <w:r>
+        <w:rPr>
+          <w:rFonts w:ascii="Times New Roman" w:eastAsia="Times New Roman" w:hAnsi="Times New Roman" w:cs="Times New Roman"/>
+          <w:szCs w:val="24"/>
+          <w:lang w:eastAsia="en-GB"/>
+        </w:rPr>
+        <w:t xml:space="preserve"> prediction</w:t>
+      </w:r>
+      <w:r>
+        <w:rPr>
+          <w:rFonts w:ascii="Times New Roman" w:eastAsia="Times New Roman" w:hAnsi="Times New Roman" w:cs="Times New Roman"/>
+          <w:szCs w:val="24"/>
+          <w:lang w:eastAsia="en-GB"/>
+        </w:rPr>
+        <w:t xml:space="preserve"> that is in either case not the most reliable and accurate as it can be</w:t>
+      </w:r>
+      <w:r>
+        <w:rPr>
+          <w:rFonts w:ascii="Times New Roman" w:eastAsia="Times New Roman" w:hAnsi="Times New Roman" w:cs="Times New Roman"/>
+          <w:szCs w:val="24"/>
+          <w:lang w:eastAsia="en-GB"/>
+        </w:rPr>
+        <w:t>.</w:t>
+      </w:r>
+      <w:r>
+        <w:rPr>
+          <w:rFonts w:ascii="Times New Roman" w:eastAsia="Times New Roman" w:hAnsi="Times New Roman" w:cs="Times New Roman"/>
+          <w:szCs w:val="24"/>
+          <w:lang w:eastAsia="en-GB"/>
+        </w:rPr>
+        <w:t xml:space="preserve"> </w:t>
+      </w:r>
+    </w:p>
+    <w:p>
+      <w:pPr>
+        <w:spacing w:after="0" w:line="240" w:lineRule="auto"/>
+        <w:rPr>
+          <w:rFonts w:ascii="Times New Roman" w:eastAsia="Times New Roman" w:hAnsi="Times New Roman" w:cs="Times New Roman"/>
+          <w:szCs w:val="24"/>
+          <w:lang w:eastAsia="en-GB"/>
+        </w:rPr>
+      </w:pPr>
+      <w:r>
+        <w:rPr>
+          <w:rFonts w:ascii="Times New Roman" w:eastAsia="Times New Roman" w:hAnsi="Times New Roman" w:cs="Times New Roman"/>
+          <w:szCs w:val="24"/>
+          <w:lang w:eastAsia="en-GB"/>
+        </w:rPr>
+        <w:t xml:space="preserve">Drawing from experience, it was observed that highest accuracy percentage ((Number of correctly predicted instances/Total </w:t>
+      </w:r>
+      <w:proofErr w:type="gramStart"/>
+      <w:r>
+        <w:rPr>
+          <w:rFonts w:ascii="Times New Roman" w:eastAsia="Times New Roman" w:hAnsi="Times New Roman" w:cs="Times New Roman"/>
+          <w:szCs w:val="24"/>
+          <w:lang w:eastAsia="en-GB"/>
+        </w:rPr>
+        <w:t>instances)*</w:t>
+      </w:r>
+      <w:proofErr w:type="gramEnd"/>
+      <w:r>
+        <w:rPr>
+          <w:rFonts w:ascii="Times New Roman" w:eastAsia="Times New Roman" w:hAnsi="Times New Roman" w:cs="Times New Roman"/>
+          <w:szCs w:val="24"/>
+          <w:lang w:eastAsia="en-GB"/>
+        </w:rPr>
+        <w:t>100) was achieved when k was kept to a small odd digit. The accuracy varied for different values of k as follows:</w:t>
+      </w:r>
+    </w:p>
+    <w:p>
+      <w:pPr>
+        <w:spacing w:after="0" w:line="240" w:lineRule="auto"/>
+        <w:rPr>
+          <w:rFonts w:ascii="Times New Roman" w:eastAsia="Times New Roman" w:hAnsi="Times New Roman" w:cs="Times New Roman"/>
+          <w:szCs w:val="24"/>
+          <w:lang w:eastAsia="en-GB"/>
+        </w:rPr>
+      </w:pPr>
+    </w:p>
+    <w:tbl>
+      <w:tblPr>
+        <w:tblStyle w:val="TableGrid"/>
+        <w:tblW w:w="0" w:type="auto"/>
+        <w:tblLook w:val="04A0" w:firstRow="1" w:lastRow="0" w:firstColumn="1" w:lastColumn="0" w:noHBand="0" w:noVBand="1"/>
+      </w:tblPr>
+      <w:tblGrid>
+        <w:gridCol w:w="4508"/>
+        <w:gridCol w:w="4508"/>
+      </w:tblGrid>
+      <w:tr>
+        <w:tc>
+          <w:tcPr>
+            <w:tcW w:w="4508" w:type="dxa"/>
+          </w:tcPr>
+          <w:p>
+            <w:pPr>
+              <w:jc w:val="center"/>
+              <w:rPr>
+                <w:rFonts w:ascii="Times New Roman" w:eastAsia="Times New Roman" w:hAnsi="Times New Roman" w:cs="Times New Roman"/>
+                <w:b/>
+                <w:sz w:val="24"/>
+                <w:szCs w:val="24"/>
+                <w:lang w:eastAsia="en-GB"/>
+              </w:rPr>
+            </w:pPr>
+            <w:r>
+              <w:rPr>
+                <w:rFonts w:ascii="Times New Roman" w:eastAsia="Times New Roman" w:hAnsi="Times New Roman" w:cs="Times New Roman"/>
+                <w:b/>
+                <w:sz w:val="24"/>
+                <w:szCs w:val="24"/>
+                <w:lang w:eastAsia="en-GB"/>
+              </w:rPr>
+              <w:t>Values of ‘k’</w:t>
+            </w:r>
+          </w:p>
+        </w:tc>
+        <w:tc>
+          <w:tcPr>
+            <w:tcW w:w="4508" w:type="dxa"/>
+          </w:tcPr>
+          <w:p>
+            <w:pPr>
+              <w:jc w:val="center"/>
+              <w:rPr>
+                <w:rFonts w:ascii="Times New Roman" w:eastAsia="Times New Roman" w:hAnsi="Times New Roman" w:cs="Times New Roman"/>
+                <w:b/>
+                <w:sz w:val="24"/>
+                <w:szCs w:val="24"/>
+                <w:lang w:eastAsia="en-GB"/>
+              </w:rPr>
+            </w:pPr>
+            <w:r>
+              <w:rPr>
+                <w:rFonts w:ascii="Times New Roman" w:eastAsia="Times New Roman" w:hAnsi="Times New Roman" w:cs="Times New Roman"/>
+                <w:b/>
+                <w:sz w:val="24"/>
+                <w:szCs w:val="24"/>
+                <w:lang w:eastAsia="en-GB"/>
+              </w:rPr>
+              <w:t>Accuracy in result</w:t>
+            </w:r>
+          </w:p>
+        </w:tc>
+      </w:tr>
+      <w:tr>
+        <w:tc>
+          <w:tcPr>
+            <w:tcW w:w="4508" w:type="dxa"/>
+          </w:tcPr>
+          <w:p>
+            <w:pPr>
+              <w:rPr>
+                <w:rFonts w:ascii="Times New Roman" w:eastAsia="Times New Roman" w:hAnsi="Times New Roman" w:cs="Times New Roman"/>
+                <w:szCs w:val="24"/>
+                <w:lang w:eastAsia="en-GB"/>
+              </w:rPr>
+            </w:pPr>
+            <w:r>
+              <w:rPr>
+                <w:rFonts w:ascii="Times New Roman" w:eastAsia="Times New Roman" w:hAnsi="Times New Roman" w:cs="Times New Roman"/>
+                <w:szCs w:val="24"/>
+                <w:lang w:eastAsia="en-GB"/>
+              </w:rPr>
+              <w:t>1</w:t>
+            </w:r>
+          </w:p>
+        </w:tc>
+        <w:tc>
+          <w:tcPr>
+            <w:tcW w:w="4508" w:type="dxa"/>
+          </w:tcPr>
+          <w:p>
+            <w:pPr>
+              <w:rPr>
+                <w:rFonts w:ascii="Times New Roman" w:eastAsia="Times New Roman" w:hAnsi="Times New Roman" w:cs="Times New Roman"/>
+                <w:szCs w:val="24"/>
+                <w:lang w:eastAsia="en-GB"/>
+              </w:rPr>
+            </w:pPr>
+          </w:p>
+        </w:tc>
+      </w:tr>
+      <w:tr>
+        <w:tc>
+          <w:tcPr>
+            <w:tcW w:w="4508" w:type="dxa"/>
+          </w:tcPr>
+          <w:p>
+            <w:pPr>
+              <w:rPr>
+                <w:rFonts w:ascii="Times New Roman" w:eastAsia="Times New Roman" w:hAnsi="Times New Roman" w:cs="Times New Roman"/>
+                <w:szCs w:val="24"/>
+                <w:lang w:eastAsia="en-GB"/>
+              </w:rPr>
+            </w:pPr>
+            <w:r>
+              <w:rPr>
+                <w:rFonts w:ascii="Times New Roman" w:eastAsia="Times New Roman" w:hAnsi="Times New Roman" w:cs="Times New Roman"/>
+                <w:szCs w:val="24"/>
+                <w:lang w:eastAsia="en-GB"/>
+              </w:rPr>
+              <w:t>3</w:t>
+            </w:r>
+          </w:p>
+        </w:tc>
+        <w:tc>
+          <w:tcPr>
+            <w:tcW w:w="4508" w:type="dxa"/>
+          </w:tcPr>
+          <w:p>
+            <w:pPr>
+              <w:rPr>
+                <w:rFonts w:ascii="Times New Roman" w:eastAsia="Times New Roman" w:hAnsi="Times New Roman" w:cs="Times New Roman"/>
+                <w:szCs w:val="24"/>
+                <w:lang w:eastAsia="en-GB"/>
+              </w:rPr>
+            </w:pPr>
+          </w:p>
+        </w:tc>
+      </w:tr>
+      <w:tr>
+        <w:tc>
+          <w:tcPr>
+            <w:tcW w:w="4508" w:type="dxa"/>
+          </w:tcPr>
+          <w:p>
+            <w:pPr>
+              <w:rPr>
+                <w:rFonts w:ascii="Times New Roman" w:eastAsia="Times New Roman" w:hAnsi="Times New Roman" w:cs="Times New Roman"/>
+                <w:szCs w:val="24"/>
+                <w:lang w:eastAsia="en-GB"/>
+              </w:rPr>
+            </w:pPr>
+            <w:r>
+              <w:rPr>
+                <w:rFonts w:ascii="Times New Roman" w:eastAsia="Times New Roman" w:hAnsi="Times New Roman" w:cs="Times New Roman"/>
+                <w:szCs w:val="24"/>
+                <w:lang w:eastAsia="en-GB"/>
+              </w:rPr>
+              <w:t>10</w:t>
+            </w:r>
+          </w:p>
+        </w:tc>
+        <w:tc>
+          <w:tcPr>
+            <w:tcW w:w="4508" w:type="dxa"/>
+          </w:tcPr>
+          <w:p>
+            <w:pPr>
+              <w:rPr>
+                <w:rFonts w:ascii="Times New Roman" w:eastAsia="Times New Roman" w:hAnsi="Times New Roman" w:cs="Times New Roman"/>
+                <w:szCs w:val="24"/>
+                <w:lang w:eastAsia="en-GB"/>
+              </w:rPr>
+            </w:pPr>
+          </w:p>
+        </w:tc>
+      </w:tr>
+      <w:tr>
+        <w:tc>
+          <w:tcPr>
+            <w:tcW w:w="4508" w:type="dxa"/>
+          </w:tcPr>
+          <w:p>
+            <w:pPr>
+              <w:rPr>
+                <w:rFonts w:ascii="Times New Roman" w:eastAsia="Times New Roman" w:hAnsi="Times New Roman" w:cs="Times New Roman"/>
+                <w:szCs w:val="24"/>
+                <w:lang w:eastAsia="en-GB"/>
+              </w:rPr>
+            </w:pPr>
+          </w:p>
+        </w:tc>
+        <w:tc>
+          <w:tcPr>
+            <w:tcW w:w="4508" w:type="dxa"/>
+          </w:tcPr>
+          <w:p>
+            <w:pPr>
+              <w:rPr>
+                <w:rFonts w:ascii="Times New Roman" w:eastAsia="Times New Roman" w:hAnsi="Times New Roman" w:cs="Times New Roman"/>
+                <w:szCs w:val="24"/>
+                <w:lang w:eastAsia="en-GB"/>
+              </w:rPr>
+            </w:pPr>
+          </w:p>
+        </w:tc>
+      </w:tr>
+      <w:tr>
+        <w:tc>
+          <w:tcPr>
+            <w:tcW w:w="4508" w:type="dxa"/>
+          </w:tcPr>
+          <w:p>
+            <w:pPr>
+              <w:rPr>
+                <w:rFonts w:ascii="Times New Roman" w:eastAsia="Times New Roman" w:hAnsi="Times New Roman" w:cs="Times New Roman"/>
+                <w:szCs w:val="24"/>
+                <w:lang w:eastAsia="en-GB"/>
+              </w:rPr>
+            </w:pPr>
+            <w:r>
+              <w:rPr>
+                <w:rFonts w:ascii="Times New Roman" w:eastAsia="Times New Roman" w:hAnsi="Times New Roman" w:cs="Times New Roman"/>
+                <w:szCs w:val="24"/>
+                <w:lang w:eastAsia="en-GB"/>
+              </w:rPr>
+              <w:t>Square root of training data set - 156</w:t>
+            </w:r>
+          </w:p>
+        </w:tc>
+        <w:tc>
+          <w:tcPr>
+            <w:tcW w:w="4508" w:type="dxa"/>
+          </w:tcPr>
+          <w:p>
+            <w:pPr>
+              <w:rPr>
+                <w:rFonts w:ascii="Times New Roman" w:eastAsia="Times New Roman" w:hAnsi="Times New Roman" w:cs="Times New Roman"/>
+                <w:szCs w:val="24"/>
+                <w:lang w:eastAsia="en-GB"/>
+              </w:rPr>
+            </w:pPr>
+          </w:p>
+        </w:tc>
+      </w:tr>
+    </w:tbl>
+    <w:p>
+      <w:pPr>
+        <w:spacing w:after="0" w:line="240" w:lineRule="auto"/>
+        <w:rPr>
+          <w:rFonts w:ascii="Times New Roman" w:eastAsia="Times New Roman" w:hAnsi="Times New Roman" w:cs="Times New Roman"/>
+          <w:szCs w:val="24"/>
+          <w:lang w:eastAsia="en-GB"/>
+        </w:rPr>
+      </w:pPr>
+    </w:p>
+    <w:p>
+      <w:pPr>
+        <w:spacing w:after="0" w:line="240" w:lineRule="auto"/>
+        <w:rPr>
+          <w:rFonts w:ascii="Times New Roman" w:eastAsia="Times New Roman" w:hAnsi="Times New Roman" w:cs="Times New Roman"/>
+          <w:szCs w:val="24"/>
+          <w:lang w:eastAsia="en-GB"/>
+        </w:rPr>
+      </w:pPr>
+      <w:r>
+        <w:rPr>
+          <w:rFonts w:ascii="Times New Roman" w:eastAsia="Times New Roman" w:hAnsi="Times New Roman" w:cs="Times New Roman"/>
+          <w:szCs w:val="24"/>
+          <w:lang w:eastAsia="en-GB"/>
+        </w:rPr>
+        <w:lastRenderedPageBreak/>
+        <w:t>Although the highest percentage of accuracy visibly being achieved at K = 1, the realisation that a number so small may and is capable of being influenced by noise and hence predicted incorrectly, it was decided to find middle ground and settle for K = 3. Simply because it was best suited to the given dataset.</w:t>
+      </w:r>
+    </w:p>
+    <w:p>
+      <w:pPr>
+        <w:spacing w:after="0" w:line="240" w:lineRule="auto"/>
+        <w:rPr>
+          <w:rFonts w:ascii="Times New Roman" w:eastAsia="Times New Roman" w:hAnsi="Times New Roman" w:cs="Times New Roman"/>
+          <w:szCs w:val="24"/>
+          <w:lang w:eastAsia="en-GB"/>
+        </w:rPr>
+      </w:pPr>
+    </w:p>
+    <w:p>
+      <w:pPr>
+        <w:spacing w:after="0" w:line="240" w:lineRule="auto"/>
+        <w:rPr>
+          <w:rFonts w:ascii="Times New Roman" w:eastAsia="Times New Roman" w:hAnsi="Times New Roman" w:cs="Times New Roman"/>
+          <w:szCs w:val="24"/>
+          <w:lang w:eastAsia="en-GB"/>
+        </w:rPr>
+      </w:pPr>
+      <w:r>
+        <w:rPr>
+          <w:rFonts w:ascii="Times New Roman" w:eastAsia="Times New Roman" w:hAnsi="Times New Roman" w:cs="Times New Roman"/>
+          <w:szCs w:val="24"/>
+          <w:lang w:eastAsia="en-GB"/>
+        </w:rPr>
+        <w:t xml:space="preserve">The value of </w:t>
+      </w:r>
+      <w:r>
+        <w:rPr>
+          <w:rFonts w:ascii="Times New Roman" w:eastAsia="Times New Roman" w:hAnsi="Times New Roman" w:cs="Times New Roman"/>
+          <w:szCs w:val="24"/>
+          <w:lang w:eastAsia="en-GB"/>
+        </w:rPr>
+        <w:t xml:space="preserve">‘k’ </w:t>
+      </w:r>
+      <w:r>
+        <w:rPr>
+          <w:rFonts w:ascii="Times New Roman" w:eastAsia="Times New Roman" w:hAnsi="Times New Roman" w:cs="Times New Roman"/>
+          <w:szCs w:val="24"/>
+          <w:lang w:eastAsia="en-GB"/>
+        </w:rPr>
+        <w:t xml:space="preserve">is dependent on the type of dataset and shouldn’t </w:t>
+      </w:r>
+      <w:r>
+        <w:rPr>
+          <w:rFonts w:ascii="Times New Roman" w:eastAsia="Times New Roman" w:hAnsi="Times New Roman" w:cs="Times New Roman"/>
+          <w:szCs w:val="24"/>
+          <w:lang w:eastAsia="en-GB"/>
+        </w:rPr>
+        <w:t>be merged with exi</w:t>
+      </w:r>
+      <w:r>
+        <w:rPr>
+          <w:rFonts w:ascii="Times New Roman" w:eastAsia="Times New Roman" w:hAnsi="Times New Roman" w:cs="Times New Roman"/>
+          <w:szCs w:val="24"/>
+          <w:lang w:eastAsia="en-GB"/>
+        </w:rPr>
+        <w:t>sting notions of it working best when it is equal to the square root of the training dataset. There is obvious sense in the fact that it shouldn’t be too small, but then again there is a pattern that shows that keeping it too large can cause deviations and the majority vote can get influenced given if the data is noisy. Having s</w:t>
+      </w:r>
       <w:bookmarkStart w:id="0" w:name="_GoBack"/>
       <w:bookmarkEnd w:id="0"/>
-    </w:p>
-    <w:p>
-      <w:pPr>
-        <w:spacing w:after="0" w:line="240" w:lineRule="auto"/>
-        <w:rPr>
-          <w:rFonts w:ascii="Times New Roman" w:eastAsia="Times New Roman" w:hAnsi="Times New Roman" w:cs="Times New Roman"/>
-          <w:color w:val="000000"/>
-          <w:lang w:eastAsia="en-GB"/>
-        </w:rPr>
-      </w:pPr>
-    </w:p>
-    <w:p>
-      <w:pPr>
-        <w:spacing w:after="0" w:line="240" w:lineRule="auto"/>
-        <w:rPr>
-          <w:rFonts w:ascii="Times New Roman" w:eastAsia="Times New Roman" w:hAnsi="Times New Roman" w:cs="Times New Roman"/>
-          <w:color w:val="000000"/>
-          <w:lang w:eastAsia="en-GB"/>
-        </w:rPr>
-      </w:pPr>
-      <w:r>
-        <w:rPr>
-          <w:rFonts w:ascii="Times New Roman" w:eastAsia="Times New Roman" w:hAnsi="Times New Roman" w:cs="Times New Roman"/>
-          <w:color w:val="000000"/>
-          <w:lang w:eastAsia="en-GB"/>
-        </w:rPr>
-        <w:t>There was a large pool of algorithms to choose fro</w:t>
-      </w:r>
-      <w:r>
-        <w:rPr>
-          <w:rFonts w:ascii="Times New Roman" w:eastAsia="Times New Roman" w:hAnsi="Times New Roman" w:cs="Times New Roman"/>
-          <w:color w:val="000000"/>
-          <w:lang w:eastAsia="en-GB"/>
-        </w:rPr>
-        <w:t>m whilst deciding for a reasonable approach to the proposed problem but the intended statistical analysis and comparison of the algorithms highly influenced their reduction.</w:t>
-      </w:r>
-    </w:p>
-    <w:p>
-      <w:pPr>
-        <w:spacing w:after="0" w:line="240" w:lineRule="auto"/>
-        <w:rPr>
-          <w:rFonts w:ascii="Times New Roman" w:eastAsia="Times New Roman" w:hAnsi="Times New Roman" w:cs="Times New Roman"/>
-          <w:color w:val="000000"/>
-          <w:lang w:eastAsia="en-GB"/>
-        </w:rPr>
-      </w:pPr>
-    </w:p>
-    <w:p>
-      <w:pPr>
-        <w:spacing w:after="0" w:line="240" w:lineRule="auto"/>
-        <w:rPr>
-          <w:rFonts w:ascii="Times New Roman" w:eastAsia="Times New Roman" w:hAnsi="Times New Roman" w:cs="Times New Roman"/>
-          <w:b/>
-          <w:sz w:val="24"/>
-          <w:szCs w:val="24"/>
-          <w:lang w:eastAsia="en-GB"/>
-        </w:rPr>
-      </w:pPr>
-      <w:r>
-        <w:rPr>
-          <w:rFonts w:ascii="Times New Roman" w:eastAsia="Times New Roman" w:hAnsi="Times New Roman" w:cs="Times New Roman"/>
-          <w:b/>
-          <w:sz w:val="24"/>
-          <w:szCs w:val="24"/>
-          <w:lang w:eastAsia="en-GB"/>
-        </w:rPr>
-        <w:t>Data mining Algorithms implementation:</w:t>
-      </w:r>
-    </w:p>
-    <w:p>
-      <w:pPr>
-        <w:spacing w:after="0" w:line="240" w:lineRule="auto"/>
-        <w:rPr>
-          <w:rFonts w:ascii="Times New Roman" w:eastAsia="Times New Roman" w:hAnsi="Times New Roman" w:cs="Times New Roman"/>
-          <w:b/>
-          <w:sz w:val="24"/>
-          <w:szCs w:val="24"/>
-          <w:lang w:eastAsia="en-GB"/>
-        </w:rPr>
-      </w:pPr>
-      <w:r>
-        <w:rPr>
-          <w:rFonts w:ascii="Times New Roman" w:eastAsia="Times New Roman" w:hAnsi="Times New Roman" w:cs="Times New Roman"/>
-          <w:b/>
-          <w:sz w:val="24"/>
-          <w:szCs w:val="24"/>
-          <w:lang w:eastAsia="en-GB"/>
-        </w:rPr>
-        <w:t>k-NN Regression model:</w:t>
-      </w:r>
+      <w:r>
+        <w:rPr>
+          <w:rFonts w:ascii="Times New Roman" w:eastAsia="Times New Roman" w:hAnsi="Times New Roman" w:cs="Times New Roman"/>
+          <w:szCs w:val="24"/>
+          <w:lang w:eastAsia="en-GB"/>
+        </w:rPr>
+        <w:t>aid that, increasing the value of K also saw a visible constant being reached, although the overall accuracy of the system came down, at a point increasing the value of ‘k’ would produce accuracy very close to that for a closer k value and the difference would not be substantial. This showed that whilst accuracy was being compromised, a large value for the number of nearest neighbours would also make the system less prone to noise and irregular data.</w:t>
+      </w:r>
+    </w:p>
+    <w:p>
+      <w:pPr>
+        <w:spacing w:after="0" w:line="240" w:lineRule="auto"/>
+        <w:rPr>
+          <w:rFonts w:ascii="Times New Roman" w:eastAsia="Times New Roman" w:hAnsi="Times New Roman" w:cs="Times New Roman"/>
+          <w:szCs w:val="24"/>
+          <w:lang w:eastAsia="en-GB"/>
+        </w:rPr>
+      </w:pPr>
+    </w:p>
+    <w:p>
+      <w:pPr>
+        <w:spacing w:after="0" w:line="240" w:lineRule="auto"/>
+        <w:jc w:val="center"/>
+        <w:rPr>
+          <w:rFonts w:ascii="Times New Roman" w:eastAsia="Times New Roman" w:hAnsi="Times New Roman" w:cs="Times New Roman"/>
+          <w:szCs w:val="24"/>
+          <w:lang w:eastAsia="en-GB"/>
+        </w:rPr>
+      </w:pPr>
+      <w:r>
+        <w:rPr>
+          <w:rFonts w:ascii="Times New Roman" w:eastAsia="Times New Roman" w:hAnsi="Times New Roman" w:cs="Times New Roman"/>
+          <w:szCs w:val="24"/>
+          <w:lang w:eastAsia="en-GB"/>
+        </w:rPr>
+        <w:t>FORMULA HERE</w:t>
+      </w:r>
+    </w:p>
+    <w:p>
+      <w:pPr>
+        <w:spacing w:after="0" w:line="240" w:lineRule="auto"/>
+        <w:rPr>
+          <w:rFonts w:ascii="Times New Roman" w:eastAsia="Times New Roman" w:hAnsi="Times New Roman" w:cs="Times New Roman"/>
+          <w:szCs w:val="24"/>
+          <w:lang w:eastAsia="en-GB"/>
+        </w:rPr>
+      </w:pPr>
+    </w:p>
+    <w:p>
+      <w:pPr>
+        <w:spacing w:after="0" w:line="240" w:lineRule="auto"/>
+        <w:rPr>
+          <w:rFonts w:ascii="Times New Roman" w:eastAsia="Times New Roman" w:hAnsi="Times New Roman" w:cs="Times New Roman"/>
+          <w:szCs w:val="24"/>
+          <w:lang w:eastAsia="en-GB"/>
+        </w:rPr>
+      </w:pPr>
+    </w:p>
+    <w:p>
+      <w:pPr>
+        <w:spacing w:after="0" w:line="240" w:lineRule="auto"/>
+        <w:rPr>
+          <w:rFonts w:ascii="Times New Roman" w:eastAsia="Times New Roman" w:hAnsi="Times New Roman" w:cs="Times New Roman"/>
+          <w:b/>
+          <w:szCs w:val="24"/>
+          <w:lang w:eastAsia="en-GB"/>
+        </w:rPr>
+      </w:pPr>
+      <w:r>
+        <w:rPr>
+          <w:rFonts w:ascii="Times New Roman" w:eastAsia="Times New Roman" w:hAnsi="Times New Roman" w:cs="Times New Roman"/>
+          <w:b/>
+          <w:szCs w:val="24"/>
+          <w:lang w:eastAsia="en-GB"/>
+        </w:rPr>
+        <w:t>Difference between the regression and classifier model:</w:t>
+      </w:r>
+    </w:p>
+    <w:p>
+      <w:pPr>
+        <w:spacing w:after="0" w:line="240" w:lineRule="auto"/>
+        <w:rPr>
+          <w:rFonts w:ascii="Times New Roman" w:eastAsia="Times New Roman" w:hAnsi="Times New Roman" w:cs="Times New Roman"/>
+          <w:szCs w:val="24"/>
+          <w:lang w:eastAsia="en-GB"/>
+        </w:rPr>
+      </w:pPr>
+      <w:r>
+        <w:rPr>
+          <w:rFonts w:ascii="Times New Roman" w:eastAsia="Times New Roman" w:hAnsi="Times New Roman" w:cs="Times New Roman"/>
+          <w:szCs w:val="24"/>
+          <w:lang w:eastAsia="en-GB"/>
+        </w:rPr>
+        <w:t xml:space="preserve">The basic difference between the said algorithm is that the </w:t>
+      </w:r>
+      <w:r>
+        <w:rPr>
+          <w:rFonts w:ascii="Times New Roman" w:eastAsia="Times New Roman" w:hAnsi="Times New Roman" w:cs="Times New Roman"/>
+          <w:szCs w:val="24"/>
+          <w:lang w:eastAsia="en-GB"/>
+        </w:rPr>
+        <w:t xml:space="preserve">outputs and behaviour of the algorithms. The </w:t>
+      </w:r>
+      <w:r>
+        <w:rPr>
+          <w:rFonts w:ascii="Times New Roman" w:eastAsia="Times New Roman" w:hAnsi="Times New Roman" w:cs="Times New Roman"/>
+          <w:szCs w:val="24"/>
+          <w:lang w:eastAsia="en-GB"/>
+        </w:rPr>
+        <w:t xml:space="preserve">regression model </w:t>
+      </w:r>
+      <w:r>
+        <w:rPr>
+          <w:rFonts w:ascii="Times New Roman" w:eastAsia="Times New Roman" w:hAnsi="Times New Roman" w:cs="Times New Roman"/>
+          <w:szCs w:val="24"/>
+          <w:lang w:eastAsia="en-GB"/>
+        </w:rPr>
+        <w:t xml:space="preserve">finds the similarity of the input testing dataset to predict an attribute. The attribute prediction is “measured” based on the similarity function. For instances. </w:t>
+      </w:r>
+    </w:p>
+    <w:p>
+      <w:pPr>
+        <w:spacing w:after="0" w:line="240" w:lineRule="auto"/>
+        <w:rPr>
+          <w:rFonts w:ascii="Times New Roman" w:eastAsia="Times New Roman" w:hAnsi="Times New Roman" w:cs="Times New Roman"/>
+          <w:szCs w:val="24"/>
+          <w:lang w:eastAsia="en-GB"/>
+        </w:rPr>
+      </w:pPr>
+      <w:r>
+        <w:rPr>
+          <w:rFonts w:ascii="Times New Roman" w:eastAsia="Times New Roman" w:hAnsi="Times New Roman" w:cs="Times New Roman"/>
+          <w:szCs w:val="24"/>
+          <w:lang w:eastAsia="en-GB"/>
+        </w:rPr>
+        <w:t>The classifier model, as the name implies, “classifies” or “categorizes” its predicted output in a defined set of possible outputs based on the similarity function.</w:t>
+      </w:r>
+    </w:p>
+    <w:p>
+      <w:pPr>
+        <w:spacing w:after="0" w:line="240" w:lineRule="auto"/>
+        <w:rPr>
+          <w:rFonts w:ascii="Times New Roman" w:eastAsia="Times New Roman" w:hAnsi="Times New Roman" w:cs="Times New Roman"/>
+          <w:szCs w:val="24"/>
+          <w:lang w:eastAsia="en-GB"/>
+        </w:rPr>
+      </w:pPr>
+    </w:p>
+    <w:p>
+      <w:pPr>
+        <w:spacing w:after="0" w:line="240" w:lineRule="auto"/>
+        <w:rPr>
+          <w:rFonts w:ascii="Times New Roman" w:eastAsia="Times New Roman" w:hAnsi="Times New Roman" w:cs="Times New Roman"/>
+          <w:szCs w:val="24"/>
+          <w:lang w:eastAsia="en-GB"/>
+        </w:rPr>
+      </w:pPr>
+      <w:r>
+        <w:rPr>
+          <w:rFonts w:ascii="Times New Roman" w:eastAsia="Times New Roman" w:hAnsi="Times New Roman" w:cs="Times New Roman"/>
+          <w:szCs w:val="24"/>
+          <w:lang w:eastAsia="en-GB"/>
+        </w:rPr>
+        <w:t>For instance, in the case of this research the t</w:t>
+      </w:r>
+      <w:r>
+        <w:rPr>
+          <w:rFonts w:ascii="Times New Roman" w:eastAsia="Times New Roman" w:hAnsi="Times New Roman" w:cs="Times New Roman"/>
+          <w:szCs w:val="24"/>
+          <w:lang w:eastAsia="en-GB"/>
+        </w:rPr>
+        <w:t>raining and input data set being ‘kwh’ (power) and ‘</w:t>
+      </w:r>
+      <w:proofErr w:type="spellStart"/>
+      <w:r>
+        <w:rPr>
+          <w:rFonts w:ascii="Times New Roman" w:eastAsia="Times New Roman" w:hAnsi="Times New Roman" w:cs="Times New Roman"/>
+          <w:szCs w:val="24"/>
+          <w:lang w:eastAsia="en-GB"/>
+        </w:rPr>
+        <w:t>athome</w:t>
+      </w:r>
+      <w:proofErr w:type="spellEnd"/>
+      <w:r>
+        <w:rPr>
+          <w:rFonts w:ascii="Times New Roman" w:eastAsia="Times New Roman" w:hAnsi="Times New Roman" w:cs="Times New Roman"/>
+          <w:szCs w:val="24"/>
+          <w:lang w:eastAsia="en-GB"/>
+        </w:rPr>
+        <w:t>’. The output attribute being the ‘</w:t>
+      </w:r>
+      <w:proofErr w:type="spellStart"/>
+      <w:r>
+        <w:rPr>
+          <w:rFonts w:ascii="Times New Roman" w:eastAsia="Times New Roman" w:hAnsi="Times New Roman" w:cs="Times New Roman"/>
+          <w:szCs w:val="24"/>
+          <w:lang w:eastAsia="en-GB"/>
+        </w:rPr>
+        <w:t>athome</w:t>
+      </w:r>
+      <w:proofErr w:type="spellEnd"/>
+      <w:r>
+        <w:rPr>
+          <w:rFonts w:ascii="Times New Roman" w:eastAsia="Times New Roman" w:hAnsi="Times New Roman" w:cs="Times New Roman"/>
+          <w:szCs w:val="24"/>
+          <w:lang w:eastAsia="en-GB"/>
+        </w:rPr>
+        <w:t xml:space="preserve">’ variable based on the input ‘kwh’ for the prediction based on a similarity distance function. </w:t>
+      </w:r>
+    </w:p>
+    <w:p>
+      <w:pPr>
+        <w:spacing w:after="0" w:line="240" w:lineRule="auto"/>
+        <w:rPr>
+          <w:rFonts w:ascii="Times New Roman" w:eastAsia="Times New Roman" w:hAnsi="Times New Roman" w:cs="Times New Roman"/>
+          <w:szCs w:val="24"/>
+          <w:lang w:eastAsia="en-GB"/>
+        </w:rPr>
+      </w:pPr>
+    </w:p>
+    <w:p>
+      <w:pPr>
+        <w:spacing w:after="0" w:line="240" w:lineRule="auto"/>
+        <w:rPr>
+          <w:rFonts w:ascii="Times New Roman" w:eastAsia="Times New Roman" w:hAnsi="Times New Roman" w:cs="Times New Roman"/>
+          <w:b/>
+          <w:szCs w:val="24"/>
+          <w:lang w:eastAsia="en-GB"/>
+        </w:rPr>
+      </w:pPr>
+      <w:r>
+        <w:rPr>
+          <w:rFonts w:ascii="Times New Roman" w:eastAsia="Times New Roman" w:hAnsi="Times New Roman" w:cs="Times New Roman"/>
+          <w:szCs w:val="24"/>
+          <w:lang w:eastAsia="en-GB"/>
+        </w:rPr>
+        <w:t xml:space="preserve">In the case of the regression algorithm, the output is in form of a float. It outputs the </w:t>
+      </w:r>
+    </w:p>
+    <w:p>
+      <w:pPr>
+        <w:spacing w:after="0" w:line="240" w:lineRule="auto"/>
+        <w:rPr>
+          <w:rFonts w:ascii="Times New Roman" w:eastAsia="Times New Roman" w:hAnsi="Times New Roman" w:cs="Times New Roman"/>
+          <w:szCs w:val="24"/>
+          <w:lang w:eastAsia="en-GB"/>
+        </w:rPr>
+      </w:pPr>
+    </w:p>
+    <w:p>
+      <w:pPr>
+        <w:spacing w:after="0" w:line="240" w:lineRule="auto"/>
+        <w:rPr>
+          <w:rFonts w:ascii="Times New Roman" w:eastAsia="Times New Roman" w:hAnsi="Times New Roman" w:cs="Times New Roman"/>
+          <w:szCs w:val="24"/>
+          <w:lang w:eastAsia="en-GB"/>
+        </w:rPr>
+      </w:pPr>
+    </w:p>
+    <w:p>
+      <w:pPr>
+        <w:spacing w:after="0" w:line="240" w:lineRule="auto"/>
+        <w:rPr>
+          <w:rFonts w:ascii="Times New Roman" w:eastAsia="Times New Roman" w:hAnsi="Times New Roman" w:cs="Times New Roman"/>
+          <w:sz w:val="24"/>
+          <w:szCs w:val="24"/>
+          <w:lang w:eastAsia="en-GB"/>
+        </w:rPr>
+      </w:pPr>
     </w:p>
     <w:p>
       <w:pPr>
@@ -4859,7 +5831,7 @@
         </w:rPr>
         <w:t xml:space="preserve">1 - </w:t>
       </w:r>
-      <w:hyperlink r:id="rId9" w:history="1">
+      <w:hyperlink r:id="rId10" w:history="1">
         <w:r>
           <w:rPr>
             <w:rStyle w:val="Hyperlink"/>
@@ -4902,7 +5874,7 @@
         </w:rPr>
         <w:t xml:space="preserve">2 - </w:t>
       </w:r>
-      <w:hyperlink r:id="rId10" w:history="1">
+      <w:hyperlink r:id="rId11" w:history="1">
         <w:r>
           <w:rPr>
             <w:rStyle w:val="Hyperlink"/>
@@ -4945,7 +5917,7 @@
         </w:rPr>
         <w:t xml:space="preserve">3 - </w:t>
       </w:r>
-      <w:hyperlink r:id="rId11" w:history="1">
+      <w:hyperlink r:id="rId12" w:history="1">
         <w:r>
           <w:rPr>
             <w:rStyle w:val="Hyperlink"/>

</xml_diff>

<commit_message>
Neural Network - Classifier code, More on methodology
</commit_message>
<xml_diff>
--- a/Research/Dissertation.docx
+++ b/Research/Dissertation.docx
@@ -3804,6 +3804,24 @@
           <w:b/>
           <w:sz w:val="24"/>
         </w:rPr>
+        <w:br w:type="page"/>
+      </w:r>
+    </w:p>
+    <w:p>
+      <w:pPr>
+        <w:rPr>
+          <w:rFonts w:ascii="Times New Roman" w:hAnsi="Times New Roman" w:cs="Times New Roman"/>
+          <w:b/>
+          <w:sz w:val="24"/>
+        </w:rPr>
+      </w:pPr>
+      <w:r>
+        <w:rPr>
+          <w:rFonts w:ascii="Times New Roman" w:hAnsi="Times New Roman" w:cs="Times New Roman"/>
+          <w:b/>
+          <w:sz w:val="24"/>
+        </w:rPr>
+        <w:lastRenderedPageBreak/>
         <w:t>Algorithms:</w:t>
       </w:r>
     </w:p>
@@ -3994,6 +4012,7 @@
           <w:lang w:eastAsia="en-GB"/>
         </w:rPr>
       </w:pPr>
+      <w:bookmarkStart w:id="0" w:name="_GoBack"/>
       <w:r>
         <w:rPr>
           <w:rFonts w:ascii="Times New Roman" w:eastAsia="Times New Roman" w:hAnsi="Times New Roman" w:cs="Times New Roman"/>
@@ -4092,7 +4111,7 @@
           <w:szCs w:val="24"/>
           <w:lang w:eastAsia="en-GB"/>
         </w:rPr>
-        <w:t xml:space="preserve"> given dataset (Training dataset) and predicts a target input dataset (testing dataset) based on a similarity function.</w:t>
+        <w:t xml:space="preserve"> given dataset (Training dataset) and predict a target input dataset (testing dataset) based on a similarity function.</w:t>
       </w:r>
       <w:r>
         <w:rPr>
@@ -4108,7 +4127,114 @@
           <w:szCs w:val="24"/>
           <w:lang w:eastAsia="en-GB"/>
         </w:rPr>
-        <w:t xml:space="preserve"> The size of ‘k’ in both the models was assigned the value of 3 and kept constant for both the algorithms to maintain fair execution. There is a controversy when it comes to choosing an optimum value for the num</w:t>
+        <w:t xml:space="preserve"> The size of ‘k’</w:t>
+      </w:r>
+      <w:r>
+        <w:rPr>
+          <w:rFonts w:ascii="Times New Roman" w:eastAsia="Times New Roman" w:hAnsi="Times New Roman" w:cs="Times New Roman"/>
+          <w:szCs w:val="24"/>
+          <w:lang w:eastAsia="en-GB"/>
+        </w:rPr>
+        <w:t xml:space="preserve"> (nearest neighbour to be taken into consideration)</w:t>
+      </w:r>
+      <w:r>
+        <w:rPr>
+          <w:rFonts w:ascii="Times New Roman" w:eastAsia="Times New Roman" w:hAnsi="Times New Roman" w:cs="Times New Roman"/>
+          <w:szCs w:val="24"/>
+          <w:lang w:eastAsia="en-GB"/>
+        </w:rPr>
+        <w:t xml:space="preserve"> in both the models was assigned the value of 3 and kept constant for both the algor</w:t>
+      </w:r>
+      <w:r>
+        <w:rPr>
+          <w:rFonts w:ascii="Times New Roman" w:eastAsia="Times New Roman" w:hAnsi="Times New Roman" w:cs="Times New Roman"/>
+          <w:szCs w:val="24"/>
+          <w:lang w:eastAsia="en-GB"/>
+        </w:rPr>
+        <w:t>ithms to maintain a fair equilibrium</w:t>
+      </w:r>
+      <w:r>
+        <w:rPr>
+          <w:rFonts w:ascii="Times New Roman" w:eastAsia="Times New Roman" w:hAnsi="Times New Roman" w:cs="Times New Roman"/>
+          <w:szCs w:val="24"/>
+          <w:lang w:eastAsia="en-GB"/>
+        </w:rPr>
+        <w:t xml:space="preserve">. </w:t>
+      </w:r>
+    </w:p>
+    <w:p>
+      <w:pPr>
+        <w:spacing w:after="0" w:line="240" w:lineRule="auto"/>
+        <w:rPr>
+          <w:rFonts w:ascii="Times New Roman" w:eastAsia="Times New Roman" w:hAnsi="Times New Roman" w:cs="Times New Roman"/>
+          <w:szCs w:val="24"/>
+          <w:lang w:eastAsia="en-GB"/>
+        </w:rPr>
+      </w:pPr>
+    </w:p>
+    <w:p>
+      <w:pPr>
+        <w:spacing w:after="0" w:line="240" w:lineRule="auto"/>
+        <w:jc w:val="center"/>
+        <w:rPr>
+          <w:rFonts w:ascii="Times New Roman" w:eastAsia="Times New Roman" w:hAnsi="Times New Roman" w:cs="Times New Roman"/>
+          <w:szCs w:val="24"/>
+          <w:lang w:eastAsia="en-GB"/>
+        </w:rPr>
+      </w:pPr>
+      <w:r>
+        <w:rPr>
+          <w:rFonts w:ascii="Times New Roman" w:eastAsia="Times New Roman" w:hAnsi="Times New Roman" w:cs="Times New Roman"/>
+          <w:szCs w:val="24"/>
+          <w:lang w:eastAsia="en-GB"/>
+        </w:rPr>
+        <w:t>SPEAK OF DISTANCE FUNCTIONS</w:t>
+      </w:r>
+    </w:p>
+    <w:p>
+      <w:pPr>
+        <w:spacing w:after="0" w:line="240" w:lineRule="auto"/>
+        <w:rPr>
+          <w:rFonts w:ascii="Times New Roman" w:eastAsia="Times New Roman" w:hAnsi="Times New Roman" w:cs="Times New Roman"/>
+          <w:szCs w:val="24"/>
+          <w:lang w:eastAsia="en-GB"/>
+        </w:rPr>
+      </w:pPr>
+      <w:r>
+        <w:rPr>
+          <w:rFonts w:ascii="Times New Roman" w:eastAsia="Times New Roman" w:hAnsi="Times New Roman" w:cs="Times New Roman"/>
+          <w:szCs w:val="24"/>
+          <w:lang w:eastAsia="en-GB"/>
+        </w:rPr>
+        <w:t>In a nearest neighbour algorithm, the nearest neighbours are calculated using a distance function. Amongst the most popular distance functions are Euclidean, Manhattan and Minkowski.</w:t>
+      </w:r>
+    </w:p>
+    <w:p>
+      <w:pPr>
+        <w:spacing w:after="0" w:line="240" w:lineRule="auto"/>
+        <w:rPr>
+          <w:rFonts w:ascii="Times New Roman" w:eastAsia="Times New Roman" w:hAnsi="Times New Roman" w:cs="Times New Roman"/>
+          <w:szCs w:val="24"/>
+          <w:lang w:eastAsia="en-GB"/>
+        </w:rPr>
+      </w:pPr>
+    </w:p>
+    <w:p>
+      <w:pPr>
+        <w:spacing w:after="0" w:line="240" w:lineRule="auto"/>
+        <w:rPr>
+          <w:rFonts w:ascii="Times New Roman" w:eastAsia="Times New Roman" w:hAnsi="Times New Roman" w:cs="Times New Roman"/>
+          <w:szCs w:val="24"/>
+          <w:lang w:eastAsia="en-GB"/>
+        </w:rPr>
+      </w:pPr>
+      <w:r>
+        <w:rPr>
+          <w:rFonts w:ascii="Times New Roman" w:eastAsia="Times New Roman" w:hAnsi="Times New Roman" w:cs="Times New Roman"/>
+          <w:szCs w:val="24"/>
+          <w:lang w:eastAsia="en-GB"/>
+        </w:rPr>
+        <w:t>There is a controversy when it comes to choosing an optimum value for the num</w:t>
       </w:r>
       <w:r>
         <w:rPr>
@@ -4345,42 +4471,229 @@
           <w:lang w:eastAsia="en-GB"/>
         </w:rPr>
       </w:pPr>
-      <w:r>
-        <w:rPr>
-          <w:rFonts w:ascii="Times New Roman" w:eastAsia="Times New Roman" w:hAnsi="Times New Roman" w:cs="Times New Roman"/>
-          <w:szCs w:val="24"/>
-          <w:lang w:eastAsia="en-GB"/>
-        </w:rPr>
-        <w:t xml:space="preserve">Drawing from experience, it was observed that highest accuracy percentage ((Number of correctly predicted instances/Total </w:t>
-      </w:r>
-      <w:proofErr w:type="gramStart"/>
-      <w:r>
-        <w:rPr>
-          <w:rFonts w:ascii="Times New Roman" w:eastAsia="Times New Roman" w:hAnsi="Times New Roman" w:cs="Times New Roman"/>
-          <w:szCs w:val="24"/>
-          <w:lang w:eastAsia="en-GB"/>
-        </w:rPr>
-        <w:t>instances)*</w:t>
-      </w:r>
-      <w:proofErr w:type="gramEnd"/>
-      <w:r>
-        <w:rPr>
-          <w:rFonts w:ascii="Times New Roman" w:eastAsia="Times New Roman" w:hAnsi="Times New Roman" w:cs="Times New Roman"/>
-          <w:szCs w:val="24"/>
-          <w:lang w:eastAsia="en-GB"/>
-        </w:rPr>
-        <w:t>100) was achieved when k was kept to a small odd digit. The accuracy varied for different values of k as follows:</w:t>
-      </w:r>
-    </w:p>
-    <w:p>
-      <w:pPr>
-        <w:spacing w:after="0" w:line="240" w:lineRule="auto"/>
-        <w:rPr>
-          <w:rFonts w:ascii="Times New Roman" w:eastAsia="Times New Roman" w:hAnsi="Times New Roman" w:cs="Times New Roman"/>
-          <w:szCs w:val="24"/>
-          <w:lang w:eastAsia="en-GB"/>
-        </w:rPr>
-      </w:pPr>
+    </w:p>
+    <w:p>
+      <w:pPr>
+        <w:spacing w:after="0" w:line="240" w:lineRule="auto"/>
+        <w:rPr>
+          <w:rFonts w:ascii="Times New Roman" w:eastAsia="Times New Roman" w:hAnsi="Times New Roman" w:cs="Times New Roman"/>
+          <w:b/>
+          <w:szCs w:val="24"/>
+          <w:lang w:eastAsia="en-GB"/>
+        </w:rPr>
+      </w:pPr>
+      <w:r>
+        <w:rPr>
+          <w:rFonts w:ascii="Times New Roman" w:eastAsia="Times New Roman" w:hAnsi="Times New Roman" w:cs="Times New Roman"/>
+          <w:b/>
+          <w:szCs w:val="24"/>
+          <w:lang w:eastAsia="en-GB"/>
+        </w:rPr>
+        <w:t>Accuracy Percentage Formula:</w:t>
+      </w:r>
+    </w:p>
+    <w:p>
+      <w:pPr>
+        <w:spacing w:after="0" w:line="240" w:lineRule="auto"/>
+        <w:rPr>
+          <w:rFonts w:ascii="Times New Roman" w:eastAsia="Times New Roman" w:hAnsi="Times New Roman" w:cs="Times New Roman"/>
+          <w:b/>
+          <w:szCs w:val="24"/>
+          <w:lang w:eastAsia="en-GB"/>
+        </w:rPr>
+      </w:pPr>
+    </w:p>
+    <w:p>
+      <w:pPr>
+        <w:spacing w:after="0" w:line="240" w:lineRule="auto"/>
+        <w:rPr>
+          <w:rFonts w:ascii="Times New Roman" w:eastAsia="Times New Roman" w:hAnsi="Times New Roman" w:cs="Times New Roman"/>
+          <w:b/>
+          <w:szCs w:val="24"/>
+          <w:lang w:eastAsia="en-GB"/>
+        </w:rPr>
+      </w:pPr>
+    </w:p>
+    <w:p>
+      <w:pPr>
+        <w:spacing w:after="0" w:line="240" w:lineRule="auto"/>
+        <w:rPr>
+          <w:rFonts w:ascii="Times New Roman" w:eastAsia="Times New Roman" w:hAnsi="Times New Roman" w:cs="Times New Roman"/>
+          <w:szCs w:val="24"/>
+          <w:lang w:eastAsia="en-GB"/>
+        </w:rPr>
+      </w:pPr>
+    </w:p>
+    <w:p>
+      <w:pPr>
+        <w:spacing w:after="0" w:line="240" w:lineRule="auto"/>
+        <w:rPr>
+          <w:rFonts w:ascii="Times New Roman" w:eastAsia="Times New Roman" w:hAnsi="Times New Roman" w:cs="Times New Roman"/>
+          <w:szCs w:val="24"/>
+          <w:lang w:eastAsia="en-GB"/>
+        </w:rPr>
+      </w:pPr>
+      <m:oMathPara>
+        <m:oMath>
+          <m:f>
+            <m:fPr>
+              <m:ctrlPr>
+                <w:rPr>
+                  <w:rFonts w:ascii="Cambria Math" w:eastAsia="Times New Roman" w:hAnsi="Cambria Math" w:cs="Times New Roman"/>
+                  <w:sz w:val="24"/>
+                  <w:szCs w:val="24"/>
+                  <w:lang w:eastAsia="en-GB"/>
+                </w:rPr>
+              </m:ctrlPr>
+            </m:fPr>
+            <m:num>
+              <m:r>
+                <m:rPr>
+                  <m:sty m:val="p"/>
+                </m:rPr>
+                <w:rPr>
+                  <w:rFonts w:ascii="Cambria Math" w:eastAsia="Times New Roman" w:hAnsi="Cambria Math" w:cs="Times New Roman"/>
+                  <w:sz w:val="24"/>
+                  <w:szCs w:val="24"/>
+                  <w:lang w:eastAsia="en-GB"/>
+                </w:rPr>
+                <m:t>Number of correctly predicted</m:t>
+              </m:r>
+              <m:r>
+                <m:rPr>
+                  <m:sty m:val="p"/>
+                </m:rPr>
+                <w:rPr>
+                  <w:rFonts w:ascii="Cambria Math" w:eastAsia="Times New Roman" w:hAnsi="Times New Roman" w:cs="Times New Roman"/>
+                  <w:sz w:val="24"/>
+                  <w:szCs w:val="24"/>
+                  <w:lang w:eastAsia="en-GB"/>
+                </w:rPr>
+                <m:t xml:space="preserve"> instances</m:t>
+              </m:r>
+            </m:num>
+            <m:den>
+              <m:r>
+                <m:rPr>
+                  <m:sty m:val="p"/>
+                </m:rPr>
+                <w:rPr>
+                  <w:rFonts w:ascii="Cambria Math" w:eastAsia="Times New Roman" w:hAnsi="Cambria Math" w:cs="Times New Roman"/>
+                  <w:sz w:val="24"/>
+                  <w:szCs w:val="24"/>
+                  <w:lang w:eastAsia="en-GB"/>
+                </w:rPr>
+                <m:t>Total instances</m:t>
+              </m:r>
+            </m:den>
+          </m:f>
+          <m:r>
+            <w:rPr>
+              <w:rFonts w:ascii="Cambria Math" w:eastAsia="Times New Roman" w:hAnsi="Cambria Math" w:cs="Times New Roman"/>
+              <w:sz w:val="24"/>
+              <w:szCs w:val="24"/>
+              <w:lang w:eastAsia="en-GB"/>
+            </w:rPr>
+            <m:t>*100</m:t>
+          </m:r>
+        </m:oMath>
+      </m:oMathPara>
+    </w:p>
+    <w:p>
+      <w:pPr>
+        <w:spacing w:after="0" w:line="240" w:lineRule="auto"/>
+        <w:rPr>
+          <w:rFonts w:ascii="Times New Roman" w:eastAsia="Times New Roman" w:hAnsi="Times New Roman" w:cs="Times New Roman"/>
+          <w:szCs w:val="24"/>
+          <w:lang w:eastAsia="en-GB"/>
+        </w:rPr>
+      </w:pPr>
+    </w:p>
+    <w:p>
+      <w:pPr>
+        <w:spacing w:after="0" w:line="240" w:lineRule="auto"/>
+        <w:rPr>
+          <w:rFonts w:ascii="Times New Roman" w:eastAsia="Times New Roman" w:hAnsi="Times New Roman" w:cs="Times New Roman"/>
+          <w:szCs w:val="24"/>
+          <w:lang w:eastAsia="en-GB"/>
+        </w:rPr>
+      </w:pPr>
+    </w:p>
+    <w:p>
+      <w:pPr>
+        <w:spacing w:after="0" w:line="240" w:lineRule="auto"/>
+        <w:rPr>
+          <w:rFonts w:ascii="Times New Roman" w:eastAsia="Times New Roman" w:hAnsi="Times New Roman" w:cs="Times New Roman"/>
+          <w:szCs w:val="24"/>
+          <w:lang w:eastAsia="en-GB"/>
+        </w:rPr>
+      </w:pPr>
+    </w:p>
+    <w:p>
+      <w:pPr>
+        <w:spacing w:after="0" w:line="240" w:lineRule="auto"/>
+        <w:rPr>
+          <w:rFonts w:ascii="Times New Roman" w:eastAsia="Times New Roman" w:hAnsi="Times New Roman" w:cs="Times New Roman"/>
+          <w:szCs w:val="24"/>
+          <w:lang w:eastAsia="en-GB"/>
+        </w:rPr>
+      </w:pPr>
+      <w:r>
+        <w:rPr>
+          <w:rFonts w:ascii="Times New Roman" w:eastAsia="Times New Roman" w:hAnsi="Times New Roman" w:cs="Times New Roman"/>
+          <w:szCs w:val="24"/>
+          <w:lang w:eastAsia="en-GB"/>
+        </w:rPr>
+        <w:t>Drawing from experience, it was observed that highest accuracy percentage was achieved when k was kept to a small o</w:t>
+      </w:r>
+      <w:r>
+        <w:rPr>
+          <w:rFonts w:ascii="Times New Roman" w:eastAsia="Times New Roman" w:hAnsi="Times New Roman" w:cs="Times New Roman"/>
+          <w:szCs w:val="24"/>
+          <w:lang w:eastAsia="en-GB"/>
+        </w:rPr>
+        <w:t xml:space="preserve">dd digit. </w:t>
+      </w:r>
+    </w:p>
+    <w:p>
+      <w:pPr>
+        <w:spacing w:after="0" w:line="240" w:lineRule="auto"/>
+        <w:rPr>
+          <w:rFonts w:ascii="Times New Roman" w:eastAsia="Times New Roman" w:hAnsi="Times New Roman" w:cs="Times New Roman"/>
+          <w:szCs w:val="24"/>
+          <w:lang w:eastAsia="en-GB"/>
+        </w:rPr>
+      </w:pPr>
+    </w:p>
+    <w:p>
+      <w:pPr>
+        <w:spacing w:after="0" w:line="240" w:lineRule="auto"/>
+        <w:rPr>
+          <w:rFonts w:ascii="Times New Roman" w:eastAsia="Times New Roman" w:hAnsi="Times New Roman" w:cs="Times New Roman"/>
+          <w:b/>
+          <w:szCs w:val="24"/>
+          <w:lang w:eastAsia="en-GB"/>
+        </w:rPr>
+      </w:pPr>
+      <w:r>
+        <w:rPr>
+          <w:rFonts w:ascii="Times New Roman" w:eastAsia="Times New Roman" w:hAnsi="Times New Roman" w:cs="Times New Roman"/>
+          <w:b/>
+          <w:szCs w:val="24"/>
+          <w:lang w:eastAsia="en-GB"/>
+        </w:rPr>
+        <w:lastRenderedPageBreak/>
+        <w:t>The accuracy variation</w:t>
+      </w:r>
+      <w:r>
+        <w:rPr>
+          <w:rFonts w:ascii="Times New Roman" w:eastAsia="Times New Roman" w:hAnsi="Times New Roman" w:cs="Times New Roman"/>
+          <w:b/>
+          <w:szCs w:val="24"/>
+          <w:lang w:eastAsia="en-GB"/>
+        </w:rPr>
+        <w:t xml:space="preserve"> for different values of k as follows:</w:t>
+      </w:r>
     </w:p>
     <w:tbl>
       <w:tblPr>
@@ -4445,6 +4758,16 @@
               </w:rPr>
               <w:t>Accuracy in result</w:t>
             </w:r>
+            <w:r>
+              <w:rPr>
+                <w:rFonts w:ascii="Times New Roman" w:eastAsia="Times New Roman" w:hAnsi="Times New Roman" w:cs="Times New Roman"/>
+                <w:b/>
+                <w:sz w:val="24"/>
+                <w:szCs w:val="24"/>
+                <w:lang w:eastAsia="en-GB"/>
+              </w:rPr>
+              <w:t xml:space="preserve"> (%)</w:t>
+            </w:r>
           </w:p>
         </w:tc>
       </w:tr>
@@ -4455,6 +4778,7 @@
           </w:tcPr>
           <w:p>
             <w:pPr>
+              <w:jc w:val="center"/>
               <w:rPr>
                 <w:rFonts w:ascii="Times New Roman" w:eastAsia="Times New Roman" w:hAnsi="Times New Roman" w:cs="Times New Roman"/>
                 <w:szCs w:val="24"/>
@@ -4493,6 +4817,7 @@
           </w:tcPr>
           <w:p>
             <w:pPr>
+              <w:jc w:val="center"/>
               <w:rPr>
                 <w:rFonts w:ascii="Times New Roman" w:eastAsia="Times New Roman" w:hAnsi="Times New Roman" w:cs="Times New Roman"/>
                 <w:szCs w:val="24"/>
@@ -4531,6 +4856,7 @@
           </w:tcPr>
           <w:p>
             <w:pPr>
+              <w:jc w:val="center"/>
               <w:rPr>
                 <w:rFonts w:ascii="Times New Roman" w:eastAsia="Times New Roman" w:hAnsi="Times New Roman" w:cs="Times New Roman"/>
                 <w:szCs w:val="24"/>
@@ -4543,7 +4869,7 @@
                 <w:szCs w:val="24"/>
                 <w:lang w:eastAsia="en-GB"/>
               </w:rPr>
-              <w:t>10</w:t>
+              <w:t>9</w:t>
             </w:r>
           </w:p>
         </w:tc>
@@ -4569,12 +4895,21 @@
           </w:tcPr>
           <w:p>
             <w:pPr>
+              <w:jc w:val="center"/>
               <w:rPr>
                 <w:rFonts w:ascii="Times New Roman" w:eastAsia="Times New Roman" w:hAnsi="Times New Roman" w:cs="Times New Roman"/>
                 <w:szCs w:val="24"/>
                 <w:lang w:eastAsia="en-GB"/>
               </w:rPr>
             </w:pPr>
+            <w:r>
+              <w:rPr>
+                <w:rFonts w:ascii="Times New Roman" w:eastAsia="Times New Roman" w:hAnsi="Times New Roman" w:cs="Times New Roman"/>
+                <w:szCs w:val="24"/>
+                <w:lang w:eastAsia="en-GB"/>
+              </w:rPr>
+              <w:t>99</w:t>
+            </w:r>
           </w:p>
         </w:tc>
         <w:tc>
@@ -4599,6 +4934,7 @@
           </w:tcPr>
           <w:p>
             <w:pPr>
+              <w:jc w:val="center"/>
               <w:rPr>
                 <w:rFonts w:ascii="Times New Roman" w:eastAsia="Times New Roman" w:hAnsi="Times New Roman" w:cs="Times New Roman"/>
                 <w:szCs w:val="24"/>
@@ -4611,7 +4947,31 @@
                 <w:szCs w:val="24"/>
                 <w:lang w:eastAsia="en-GB"/>
               </w:rPr>
-              <w:t>Square root of training data set - 156</w:t>
+              <w:t>156</w:t>
+            </w:r>
+            <w:r>
+              <w:rPr>
+                <w:rFonts w:ascii="Times New Roman" w:eastAsia="Times New Roman" w:hAnsi="Times New Roman" w:cs="Times New Roman"/>
+                <w:szCs w:val="24"/>
+                <w:lang w:eastAsia="en-GB"/>
+              </w:rPr>
+              <w:t xml:space="preserve"> - </w:t>
+            </w:r>
+            <w:r>
+              <w:rPr>
+                <w:rFonts w:ascii="Times New Roman" w:eastAsia="Times New Roman" w:hAnsi="Times New Roman" w:cs="Times New Roman"/>
+                <w:szCs w:val="24"/>
+                <w:lang w:eastAsia="en-GB"/>
+              </w:rPr>
+              <w:t>Squ</w:t>
+            </w:r>
+            <w:r>
+              <w:rPr>
+                <w:rFonts w:ascii="Times New Roman" w:eastAsia="Times New Roman" w:hAnsi="Times New Roman" w:cs="Times New Roman"/>
+                <w:szCs w:val="24"/>
+                <w:lang w:eastAsia="en-GB"/>
+              </w:rPr>
+              <w:t>are root of training data set</w:t>
             </w:r>
           </w:p>
         </w:tc>
@@ -4656,319 +5016,1749 @@
           <w:szCs w:val="24"/>
           <w:lang w:eastAsia="en-GB"/>
         </w:rPr>
+        <w:t xml:space="preserve">Although the highest percentage of accuracy visibly being achieved at K = 1, the realisation that a number so small may and is capable of being influenced by noise and hence </w:t>
+      </w:r>
+      <w:r>
+        <w:rPr>
+          <w:rFonts w:ascii="Times New Roman" w:eastAsia="Times New Roman" w:hAnsi="Times New Roman" w:cs="Times New Roman"/>
+          <w:szCs w:val="24"/>
+          <w:lang w:eastAsia="en-GB"/>
+        </w:rPr>
+        <w:t>increasing the probability of inaccuracy incorrect prediction</w:t>
+      </w:r>
+      <w:r>
+        <w:rPr>
+          <w:rFonts w:ascii="Times New Roman" w:eastAsia="Times New Roman" w:hAnsi="Times New Roman" w:cs="Times New Roman"/>
+          <w:szCs w:val="24"/>
+          <w:lang w:eastAsia="en-GB"/>
+        </w:rPr>
+        <w:t xml:space="preserve">, it was decided to find middle ground and settle for K = 3. </w:t>
+      </w:r>
+      <w:r>
+        <w:rPr>
+          <w:rFonts w:ascii="Times New Roman" w:eastAsia="Times New Roman" w:hAnsi="Times New Roman" w:cs="Times New Roman"/>
+          <w:szCs w:val="24"/>
+          <w:lang w:eastAsia="en-GB"/>
+        </w:rPr>
+        <w:t>Because it seemed like a reasonable number and</w:t>
+      </w:r>
+      <w:r>
+        <w:rPr>
+          <w:rFonts w:ascii="Times New Roman" w:eastAsia="Times New Roman" w:hAnsi="Times New Roman" w:cs="Times New Roman"/>
+          <w:szCs w:val="24"/>
+          <w:lang w:eastAsia="en-GB"/>
+        </w:rPr>
+        <w:t xml:space="preserve"> it</w:t>
+      </w:r>
+      <w:r>
+        <w:rPr>
+          <w:rFonts w:ascii="Times New Roman" w:eastAsia="Times New Roman" w:hAnsi="Times New Roman" w:cs="Times New Roman"/>
+          <w:szCs w:val="24"/>
+          <w:lang w:eastAsia="en-GB"/>
+        </w:rPr>
+        <w:t xml:space="preserve"> seemed to be better</w:t>
+      </w:r>
+      <w:r>
+        <w:rPr>
+          <w:rFonts w:ascii="Times New Roman" w:eastAsia="Times New Roman" w:hAnsi="Times New Roman" w:cs="Times New Roman"/>
+          <w:szCs w:val="24"/>
+          <w:lang w:eastAsia="en-GB"/>
+        </w:rPr>
+        <w:t xml:space="preserve"> suited to the given dataset.</w:t>
+      </w:r>
+    </w:p>
+    <w:p>
+      <w:pPr>
+        <w:spacing w:after="0" w:line="240" w:lineRule="auto"/>
+        <w:rPr>
+          <w:rFonts w:ascii="Times New Roman" w:eastAsia="Times New Roman" w:hAnsi="Times New Roman" w:cs="Times New Roman"/>
+          <w:szCs w:val="24"/>
+          <w:lang w:eastAsia="en-GB"/>
+        </w:rPr>
+      </w:pPr>
+    </w:p>
+    <w:p>
+      <w:pPr>
+        <w:spacing w:after="0" w:line="240" w:lineRule="auto"/>
+        <w:rPr>
+          <w:rFonts w:ascii="Times New Roman" w:eastAsia="Times New Roman" w:hAnsi="Times New Roman" w:cs="Times New Roman"/>
+          <w:szCs w:val="24"/>
+          <w:lang w:eastAsia="en-GB"/>
+        </w:rPr>
+      </w:pPr>
+      <w:r>
+        <w:rPr>
+          <w:rFonts w:ascii="Times New Roman" w:eastAsia="Times New Roman" w:hAnsi="Times New Roman" w:cs="Times New Roman"/>
+          <w:szCs w:val="24"/>
+          <w:lang w:eastAsia="en-GB"/>
+        </w:rPr>
+        <w:t xml:space="preserve">Despite the many extensive research that has been carried out for this sole purpose of figuring out a suitable value for the number of nearest neighbours taken into consideration, during </w:t>
+      </w:r>
+      <w:r>
+        <w:rPr>
+          <w:rFonts w:ascii="Times New Roman" w:eastAsia="Times New Roman" w:hAnsi="Times New Roman" w:cs="Times New Roman"/>
+          <w:szCs w:val="24"/>
+          <w:lang w:eastAsia="en-GB"/>
+        </w:rPr>
+        <w:t>the course of this research through personal experience</w:t>
+      </w:r>
+      <w:r>
+        <w:rPr>
+          <w:rFonts w:ascii="Times New Roman" w:eastAsia="Times New Roman" w:hAnsi="Times New Roman" w:cs="Times New Roman"/>
+          <w:szCs w:val="24"/>
+          <w:lang w:eastAsia="en-GB"/>
+        </w:rPr>
+        <w:t xml:space="preserve"> it was felt that t</w:t>
+      </w:r>
+      <w:r>
+        <w:rPr>
+          <w:rFonts w:ascii="Times New Roman" w:eastAsia="Times New Roman" w:hAnsi="Times New Roman" w:cs="Times New Roman"/>
+          <w:szCs w:val="24"/>
+          <w:lang w:eastAsia="en-GB"/>
+        </w:rPr>
+        <w:t xml:space="preserve">he value of </w:t>
+      </w:r>
+      <w:r>
+        <w:rPr>
+          <w:rFonts w:ascii="Times New Roman" w:eastAsia="Times New Roman" w:hAnsi="Times New Roman" w:cs="Times New Roman"/>
+          <w:szCs w:val="24"/>
+          <w:lang w:eastAsia="en-GB"/>
+        </w:rPr>
+        <w:t xml:space="preserve">‘k’ </w:t>
+      </w:r>
+      <w:r>
+        <w:rPr>
+          <w:rFonts w:ascii="Times New Roman" w:eastAsia="Times New Roman" w:hAnsi="Times New Roman" w:cs="Times New Roman"/>
+          <w:szCs w:val="24"/>
+          <w:lang w:eastAsia="en-GB"/>
+        </w:rPr>
+        <w:t xml:space="preserve">is dependent on the type of dataset and shouldn’t </w:t>
+      </w:r>
+      <w:r>
+        <w:rPr>
+          <w:rFonts w:ascii="Times New Roman" w:eastAsia="Times New Roman" w:hAnsi="Times New Roman" w:cs="Times New Roman"/>
+          <w:szCs w:val="24"/>
+          <w:lang w:eastAsia="en-GB"/>
+        </w:rPr>
+        <w:t>be merged with exi</w:t>
+      </w:r>
+      <w:r>
+        <w:rPr>
+          <w:rFonts w:ascii="Times New Roman" w:eastAsia="Times New Roman" w:hAnsi="Times New Roman" w:cs="Times New Roman"/>
+          <w:szCs w:val="24"/>
+          <w:lang w:eastAsia="en-GB"/>
+        </w:rPr>
+        <w:t>sting notions of it working best when it is equal to the square root of the training dataset</w:t>
+      </w:r>
+      <w:r>
+        <w:rPr>
+          <w:rFonts w:ascii="Times New Roman" w:eastAsia="Times New Roman" w:hAnsi="Times New Roman" w:cs="Times New Roman"/>
+          <w:szCs w:val="24"/>
+          <w:lang w:eastAsia="en-GB"/>
+        </w:rPr>
+        <w:t xml:space="preserve"> or some constant number. There is a reason that the value of nearest neighbours is not predefined and remains flexible as different types of datasets might call for different considerations</w:t>
+      </w:r>
+      <w:r>
+        <w:rPr>
+          <w:rFonts w:ascii="Times New Roman" w:eastAsia="Times New Roman" w:hAnsi="Times New Roman" w:cs="Times New Roman"/>
+          <w:szCs w:val="24"/>
+          <w:lang w:eastAsia="en-GB"/>
+        </w:rPr>
+        <w:t xml:space="preserve">. </w:t>
+      </w:r>
+      <w:r>
+        <w:rPr>
+          <w:rFonts w:ascii="Times New Roman" w:eastAsia="Times New Roman" w:hAnsi="Times New Roman" w:cs="Times New Roman"/>
+          <w:szCs w:val="24"/>
+          <w:lang w:eastAsia="en-GB"/>
+        </w:rPr>
+        <w:t xml:space="preserve">And the random assigning of different values for it reveals which one works best and gives </w:t>
+      </w:r>
+      <w:proofErr w:type="spellStart"/>
+      <w:proofErr w:type="gramStart"/>
+      <w:r>
+        <w:rPr>
+          <w:rFonts w:ascii="Times New Roman" w:eastAsia="Times New Roman" w:hAnsi="Times New Roman" w:cs="Times New Roman"/>
+          <w:szCs w:val="24"/>
+          <w:lang w:eastAsia="en-GB"/>
+        </w:rPr>
+        <w:t>a</w:t>
+      </w:r>
+      <w:proofErr w:type="spellEnd"/>
+      <w:proofErr w:type="gramEnd"/>
+      <w:r>
+        <w:rPr>
+          <w:rFonts w:ascii="Times New Roman" w:eastAsia="Times New Roman" w:hAnsi="Times New Roman" w:cs="Times New Roman"/>
+          <w:szCs w:val="24"/>
+          <w:lang w:eastAsia="en-GB"/>
+        </w:rPr>
+        <w:t xml:space="preserve"> acceptable result.</w:t>
+      </w:r>
+    </w:p>
+    <w:p>
+      <w:pPr>
+        <w:spacing w:after="0" w:line="240" w:lineRule="auto"/>
+        <w:rPr>
+          <w:rFonts w:ascii="Times New Roman" w:eastAsia="Times New Roman" w:hAnsi="Times New Roman" w:cs="Times New Roman"/>
+          <w:szCs w:val="24"/>
+          <w:lang w:eastAsia="en-GB"/>
+        </w:rPr>
+      </w:pPr>
+    </w:p>
+    <w:p>
+      <w:pPr>
+        <w:spacing w:after="0" w:line="240" w:lineRule="auto"/>
+        <w:rPr>
+          <w:rFonts w:ascii="Times New Roman" w:eastAsia="Times New Roman" w:hAnsi="Times New Roman" w:cs="Times New Roman"/>
+          <w:szCs w:val="24"/>
+          <w:lang w:eastAsia="en-GB"/>
+        </w:rPr>
+      </w:pPr>
+      <w:r>
+        <w:rPr>
+          <w:rFonts w:ascii="Times New Roman" w:eastAsia="Times New Roman" w:hAnsi="Times New Roman" w:cs="Times New Roman"/>
+          <w:szCs w:val="24"/>
+          <w:lang w:eastAsia="en-GB"/>
+        </w:rPr>
+        <w:t>However, t</w:t>
+      </w:r>
+      <w:r>
+        <w:rPr>
+          <w:rFonts w:ascii="Times New Roman" w:eastAsia="Times New Roman" w:hAnsi="Times New Roman" w:cs="Times New Roman"/>
+          <w:szCs w:val="24"/>
+          <w:lang w:eastAsia="en-GB"/>
+        </w:rPr>
+        <w:t xml:space="preserve">here is obvious sense in the fact that it shouldn’t be too small, but then again there is a pattern that shows that keeping it too large can cause deviations and the majority </w:t>
+      </w:r>
+      <w:r>
+        <w:rPr>
+          <w:rFonts w:ascii="Times New Roman" w:eastAsia="Times New Roman" w:hAnsi="Times New Roman" w:cs="Times New Roman"/>
+          <w:szCs w:val="24"/>
+          <w:lang w:eastAsia="en-GB"/>
+        </w:rPr>
+        <w:t>vote can get influenced given</w:t>
+      </w:r>
+      <w:r>
+        <w:rPr>
+          <w:rFonts w:ascii="Times New Roman" w:eastAsia="Times New Roman" w:hAnsi="Times New Roman" w:cs="Times New Roman"/>
+          <w:szCs w:val="24"/>
+          <w:lang w:eastAsia="en-GB"/>
+        </w:rPr>
+        <w:t xml:space="preserve"> the data</w:t>
+      </w:r>
+      <w:r>
+        <w:rPr>
+          <w:rFonts w:ascii="Times New Roman" w:eastAsia="Times New Roman" w:hAnsi="Times New Roman" w:cs="Times New Roman"/>
+          <w:szCs w:val="24"/>
+          <w:lang w:eastAsia="en-GB"/>
+        </w:rPr>
+        <w:t>, being worked with,</w:t>
+      </w:r>
+      <w:r>
+        <w:rPr>
+          <w:rFonts w:ascii="Times New Roman" w:eastAsia="Times New Roman" w:hAnsi="Times New Roman" w:cs="Times New Roman"/>
+          <w:szCs w:val="24"/>
+          <w:lang w:eastAsia="en-GB"/>
+        </w:rPr>
+        <w:t xml:space="preserve"> is noisy. Having said that, increasing the value of K also saw a visible constant being reached, although the overall accuracy of the system came down</w:t>
+      </w:r>
+      <w:r>
+        <w:rPr>
+          <w:rFonts w:ascii="Times New Roman" w:eastAsia="Times New Roman" w:hAnsi="Times New Roman" w:cs="Times New Roman"/>
+          <w:szCs w:val="24"/>
+          <w:lang w:eastAsia="en-GB"/>
+        </w:rPr>
+        <w:t xml:space="preserve"> arguably significantly</w:t>
+      </w:r>
+      <w:r>
+        <w:rPr>
+          <w:rFonts w:ascii="Times New Roman" w:eastAsia="Times New Roman" w:hAnsi="Times New Roman" w:cs="Times New Roman"/>
+          <w:szCs w:val="24"/>
+          <w:lang w:eastAsia="en-GB"/>
+        </w:rPr>
+        <w:t>, at a point increasing the value of ‘k’ would produce accuracy very close to that for a closer k value and the difference would not be substantial. This showed that whilst accuracy was being compromised, a large value for the number of nearest neighbours would also make the system less pro</w:t>
+      </w:r>
+      <w:r>
+        <w:rPr>
+          <w:rFonts w:ascii="Times New Roman" w:eastAsia="Times New Roman" w:hAnsi="Times New Roman" w:cs="Times New Roman"/>
+          <w:szCs w:val="24"/>
+          <w:lang w:eastAsia="en-GB"/>
+        </w:rPr>
+        <w:t>ne to</w:t>
+      </w:r>
+      <w:r>
+        <w:rPr>
+          <w:rFonts w:ascii="Times New Roman" w:eastAsia="Times New Roman" w:hAnsi="Times New Roman" w:cs="Times New Roman"/>
+          <w:szCs w:val="24"/>
+          <w:lang w:eastAsia="en-GB"/>
+        </w:rPr>
+        <w:t xml:space="preserve"> be persuaded by</w:t>
+      </w:r>
+      <w:r>
+        <w:rPr>
+          <w:rFonts w:ascii="Times New Roman" w:eastAsia="Times New Roman" w:hAnsi="Times New Roman" w:cs="Times New Roman"/>
+          <w:szCs w:val="24"/>
+          <w:lang w:eastAsia="en-GB"/>
+        </w:rPr>
+        <w:t xml:space="preserve"> noise and irregular</w:t>
+      </w:r>
+      <w:r>
+        <w:rPr>
+          <w:rFonts w:ascii="Times New Roman" w:eastAsia="Times New Roman" w:hAnsi="Times New Roman" w:cs="Times New Roman"/>
+          <w:szCs w:val="24"/>
+          <w:lang w:eastAsia="en-GB"/>
+        </w:rPr>
+        <w:t>ities in</w:t>
+      </w:r>
+      <w:r>
+        <w:rPr>
+          <w:rFonts w:ascii="Times New Roman" w:eastAsia="Times New Roman" w:hAnsi="Times New Roman" w:cs="Times New Roman"/>
+          <w:szCs w:val="24"/>
+          <w:lang w:eastAsia="en-GB"/>
+        </w:rPr>
+        <w:t xml:space="preserve"> data.</w:t>
+      </w:r>
+    </w:p>
+    <w:p>
+      <w:pPr>
+        <w:spacing w:after="0" w:line="240" w:lineRule="auto"/>
+        <w:rPr>
+          <w:rFonts w:ascii="Times New Roman" w:eastAsia="Times New Roman" w:hAnsi="Times New Roman" w:cs="Times New Roman"/>
+          <w:szCs w:val="24"/>
+          <w:lang w:eastAsia="en-GB"/>
+        </w:rPr>
+      </w:pPr>
+    </w:p>
+    <w:p>
+      <w:pPr>
+        <w:spacing w:after="0" w:line="240" w:lineRule="auto"/>
+        <w:rPr>
+          <w:rFonts w:ascii="Times New Roman" w:eastAsia="Times New Roman" w:hAnsi="Times New Roman" w:cs="Times New Roman"/>
+          <w:szCs w:val="24"/>
+          <w:lang w:eastAsia="en-GB"/>
+        </w:rPr>
+      </w:pPr>
+    </w:p>
+    <w:p>
+      <w:pPr>
+        <w:spacing w:after="0" w:line="240" w:lineRule="auto"/>
+        <w:rPr>
+          <w:rFonts w:ascii="Times New Roman" w:eastAsia="Times New Roman" w:hAnsi="Times New Roman" w:cs="Times New Roman"/>
+          <w:b/>
+          <w:szCs w:val="24"/>
+          <w:lang w:eastAsia="en-GB"/>
+        </w:rPr>
+      </w:pPr>
+      <w:r>
+        <w:rPr>
+          <w:rFonts w:ascii="Times New Roman" w:eastAsia="Times New Roman" w:hAnsi="Times New Roman" w:cs="Times New Roman"/>
+          <w:b/>
+          <w:szCs w:val="24"/>
+          <w:lang w:eastAsia="en-GB"/>
+        </w:rPr>
+        <w:t>Difference between the regression and classifier model:</w:t>
+      </w:r>
+    </w:p>
+    <w:p>
+      <w:pPr>
+        <w:spacing w:after="0" w:line="240" w:lineRule="auto"/>
+        <w:rPr>
+          <w:rFonts w:ascii="Times New Roman" w:eastAsia="Times New Roman" w:hAnsi="Times New Roman" w:cs="Times New Roman"/>
+          <w:b/>
+          <w:szCs w:val="24"/>
+          <w:lang w:eastAsia="en-GB"/>
+        </w:rPr>
+      </w:pPr>
+    </w:p>
+    <w:p>
+      <w:pPr>
+        <w:spacing w:after="0" w:line="240" w:lineRule="auto"/>
+        <w:rPr>
+          <w:rFonts w:ascii="Times New Roman" w:eastAsia="Times New Roman" w:hAnsi="Times New Roman" w:cs="Times New Roman"/>
+          <w:szCs w:val="24"/>
+          <w:lang w:eastAsia="en-GB"/>
+        </w:rPr>
+      </w:pPr>
+      <w:r>
+        <w:rPr>
+          <w:rFonts w:ascii="Times New Roman" w:eastAsia="Times New Roman" w:hAnsi="Times New Roman" w:cs="Times New Roman"/>
+          <w:szCs w:val="24"/>
+          <w:lang w:eastAsia="en-GB"/>
+        </w:rPr>
+        <w:t xml:space="preserve">The basic difference between the said algorithm is that the </w:t>
+      </w:r>
+      <w:r>
+        <w:rPr>
+          <w:rFonts w:ascii="Times New Roman" w:eastAsia="Times New Roman" w:hAnsi="Times New Roman" w:cs="Times New Roman"/>
+          <w:szCs w:val="24"/>
+          <w:lang w:eastAsia="en-GB"/>
+        </w:rPr>
+        <w:t xml:space="preserve">outputs and behaviour of the algorithms. The </w:t>
+      </w:r>
+      <w:r>
+        <w:rPr>
+          <w:rFonts w:ascii="Times New Roman" w:eastAsia="Times New Roman" w:hAnsi="Times New Roman" w:cs="Times New Roman"/>
+          <w:szCs w:val="24"/>
+          <w:lang w:eastAsia="en-GB"/>
+        </w:rPr>
+        <w:t xml:space="preserve">regression model </w:t>
+      </w:r>
+      <w:r>
+        <w:rPr>
+          <w:rFonts w:ascii="Times New Roman" w:eastAsia="Times New Roman" w:hAnsi="Times New Roman" w:cs="Times New Roman"/>
+          <w:szCs w:val="24"/>
+          <w:lang w:eastAsia="en-GB"/>
+        </w:rPr>
+        <w:t>finds the similarity of the input testing dataset to predict an attribute. The attribute prediction is “measured” based on the similarity function</w:t>
+      </w:r>
+      <w:r>
+        <w:rPr>
+          <w:rFonts w:ascii="Times New Roman" w:eastAsia="Times New Roman" w:hAnsi="Times New Roman" w:cs="Times New Roman"/>
+          <w:szCs w:val="24"/>
+          <w:lang w:eastAsia="en-GB"/>
+        </w:rPr>
+        <w:t>.</w:t>
+      </w:r>
+      <w:r>
+        <w:rPr>
+          <w:rFonts w:ascii="Times New Roman" w:eastAsia="Times New Roman" w:hAnsi="Times New Roman" w:cs="Times New Roman"/>
+          <w:szCs w:val="24"/>
+          <w:lang w:eastAsia="en-GB"/>
+        </w:rPr>
+        <w:t xml:space="preserve"> In the regression model the output is an actual value. The value is calculated based on the average of its given nearest neighbours. </w:t>
+      </w:r>
+    </w:p>
+    <w:p>
+      <w:pPr>
+        <w:spacing w:after="0" w:line="240" w:lineRule="auto"/>
+        <w:rPr>
+          <w:rFonts w:ascii="Times New Roman" w:eastAsia="Times New Roman" w:hAnsi="Times New Roman" w:cs="Times New Roman"/>
+          <w:szCs w:val="24"/>
+          <w:lang w:eastAsia="en-GB"/>
+        </w:rPr>
+      </w:pPr>
+      <w:r>
+        <w:rPr>
+          <w:rFonts w:ascii="Times New Roman" w:eastAsia="Times New Roman" w:hAnsi="Times New Roman" w:cs="Times New Roman"/>
+          <w:szCs w:val="24"/>
+          <w:lang w:eastAsia="en-GB"/>
+        </w:rPr>
+        <w:t xml:space="preserve"> </w:t>
+      </w:r>
+    </w:p>
+    <w:p>
+      <w:pPr>
+        <w:spacing w:after="0" w:line="240" w:lineRule="auto"/>
+        <w:rPr>
+          <w:rFonts w:ascii="Times New Roman" w:eastAsia="Times New Roman" w:hAnsi="Times New Roman" w:cs="Times New Roman"/>
+          <w:szCs w:val="24"/>
+          <w:lang w:eastAsia="en-GB"/>
+        </w:rPr>
+      </w:pPr>
+      <w:r>
+        <w:rPr>
+          <w:rFonts w:ascii="Times New Roman" w:eastAsia="Times New Roman" w:hAnsi="Times New Roman" w:cs="Times New Roman"/>
+          <w:szCs w:val="24"/>
+          <w:lang w:eastAsia="en-GB"/>
+        </w:rPr>
+        <w:t>The classifier model, as the name implies, “classifies” or “categorizes” its predicted output in a defined set of possible outputs based on the similarity function.</w:t>
+      </w:r>
+      <w:r>
+        <w:rPr>
+          <w:rFonts w:ascii="Times New Roman" w:eastAsia="Times New Roman" w:hAnsi="Times New Roman" w:cs="Times New Roman"/>
+          <w:szCs w:val="24"/>
+          <w:lang w:eastAsia="en-GB"/>
+        </w:rPr>
+        <w:t xml:space="preserve"> The output for a classification algorithm takes the value of the nearest neighbour most popular in quantity and in majority. This is known as majority vote. </w:t>
+      </w:r>
+    </w:p>
+    <w:p>
+      <w:pPr>
+        <w:spacing w:after="0" w:line="240" w:lineRule="auto"/>
+        <w:rPr>
+          <w:rFonts w:ascii="Times New Roman" w:eastAsia="Times New Roman" w:hAnsi="Times New Roman" w:cs="Times New Roman"/>
+          <w:szCs w:val="24"/>
+          <w:lang w:eastAsia="en-GB"/>
+        </w:rPr>
+      </w:pPr>
+    </w:p>
+    <w:p>
+      <w:pPr>
+        <w:spacing w:after="0" w:line="240" w:lineRule="auto"/>
+        <w:rPr>
+          <w:rFonts w:ascii="Times New Roman" w:eastAsia="Times New Roman" w:hAnsi="Times New Roman" w:cs="Times New Roman"/>
+          <w:b/>
+          <w:sz w:val="24"/>
+          <w:szCs w:val="24"/>
+          <w:lang w:eastAsia="en-GB"/>
+        </w:rPr>
+      </w:pPr>
+      <w:r>
+        <w:rPr>
+          <w:rFonts w:ascii="Times New Roman" w:eastAsia="Times New Roman" w:hAnsi="Times New Roman" w:cs="Times New Roman"/>
+          <w:b/>
+          <w:sz w:val="24"/>
+          <w:szCs w:val="24"/>
+          <w:lang w:eastAsia="en-GB"/>
+        </w:rPr>
+        <w:t>Example:</w:t>
+      </w:r>
+    </w:p>
+    <w:p>
+      <w:pPr>
+        <w:spacing w:after="0" w:line="240" w:lineRule="auto"/>
+        <w:rPr>
+          <w:rFonts w:ascii="Times New Roman" w:eastAsia="Times New Roman" w:hAnsi="Times New Roman" w:cs="Times New Roman"/>
+          <w:b/>
+          <w:sz w:val="24"/>
+          <w:szCs w:val="24"/>
+          <w:lang w:eastAsia="en-GB"/>
+        </w:rPr>
+      </w:pPr>
+    </w:p>
+    <w:p>
+      <w:pPr>
+        <w:spacing w:after="0" w:line="240" w:lineRule="auto"/>
+        <w:rPr>
+          <w:rFonts w:ascii="Times New Roman" w:eastAsia="Times New Roman" w:hAnsi="Times New Roman" w:cs="Times New Roman"/>
+          <w:b/>
+          <w:szCs w:val="24"/>
+          <w:lang w:eastAsia="en-GB"/>
+        </w:rPr>
+      </w:pPr>
+      <w:r>
+        <w:rPr>
+          <w:rFonts w:ascii="Times New Roman" w:eastAsia="Times New Roman" w:hAnsi="Times New Roman" w:cs="Times New Roman"/>
+          <w:b/>
+          <w:szCs w:val="24"/>
+          <w:lang w:eastAsia="en-GB"/>
+        </w:rPr>
+        <w:t>Classification method:</w:t>
+      </w:r>
+    </w:p>
+    <w:p>
+      <w:pPr>
+        <w:spacing w:after="0" w:line="240" w:lineRule="auto"/>
+        <w:rPr>
+          <w:rFonts w:ascii="Times New Roman" w:eastAsia="Times New Roman" w:hAnsi="Times New Roman" w:cs="Times New Roman"/>
+          <w:szCs w:val="24"/>
+          <w:lang w:eastAsia="en-GB"/>
+        </w:rPr>
+      </w:pPr>
+    </w:p>
+    <w:p>
+      <w:pPr>
+        <w:spacing w:after="0" w:line="240" w:lineRule="auto"/>
+        <w:rPr>
+          <w:rFonts w:ascii="Times New Roman" w:eastAsia="Times New Roman" w:hAnsi="Times New Roman" w:cs="Times New Roman"/>
+          <w:szCs w:val="24"/>
+          <w:lang w:eastAsia="en-GB"/>
+        </w:rPr>
+      </w:pPr>
+      <w:r>
+        <w:rPr>
+          <w:rFonts w:ascii="Times New Roman" w:eastAsia="Times New Roman" w:hAnsi="Times New Roman" w:cs="Times New Roman"/>
+          <w:szCs w:val="24"/>
+          <w:lang w:eastAsia="en-GB"/>
+        </w:rPr>
+        <w:t xml:space="preserve">For </w:t>
+      </w:r>
+      <w:r>
+        <w:rPr>
+          <w:rFonts w:ascii="Times New Roman" w:eastAsia="Times New Roman" w:hAnsi="Times New Roman" w:cs="Times New Roman"/>
+          <w:szCs w:val="24"/>
+          <w:lang w:eastAsia="en-GB"/>
+        </w:rPr>
+        <w:t>instance,</w:t>
+      </w:r>
+      <w:r>
+        <w:rPr>
+          <w:rFonts w:ascii="Times New Roman" w:eastAsia="Times New Roman" w:hAnsi="Times New Roman" w:cs="Times New Roman"/>
+          <w:szCs w:val="24"/>
+          <w:lang w:eastAsia="en-GB"/>
+        </w:rPr>
+        <w:t xml:space="preserve"> </w:t>
+      </w:r>
+      <w:r>
+        <w:rPr>
+          <w:rFonts w:ascii="Times New Roman" w:eastAsia="Times New Roman" w:hAnsi="Times New Roman" w:cs="Times New Roman"/>
+          <w:szCs w:val="24"/>
+          <w:lang w:eastAsia="en-GB"/>
+        </w:rPr>
+        <w:t xml:space="preserve">in the case of classification, </w:t>
+      </w:r>
+      <w:r>
+        <w:rPr>
+          <w:rFonts w:ascii="Times New Roman" w:eastAsia="Times New Roman" w:hAnsi="Times New Roman" w:cs="Times New Roman"/>
+          <w:szCs w:val="24"/>
+          <w:lang w:eastAsia="en-GB"/>
+        </w:rPr>
+        <w:t xml:space="preserve">in a k-NN algorithm </w:t>
+      </w:r>
+      <w:r>
+        <w:rPr>
+          <w:rFonts w:ascii="Times New Roman" w:eastAsia="Times New Roman" w:hAnsi="Times New Roman" w:cs="Times New Roman"/>
+          <w:szCs w:val="24"/>
+          <w:lang w:eastAsia="en-GB"/>
+        </w:rPr>
+        <w:t xml:space="preserve">with a defined training </w:t>
+      </w:r>
+      <w:r>
+        <w:rPr>
+          <w:rFonts w:ascii="Times New Roman" w:eastAsia="Times New Roman" w:hAnsi="Times New Roman" w:cs="Times New Roman"/>
+          <w:szCs w:val="24"/>
+          <w:lang w:eastAsia="en-GB"/>
+        </w:rPr>
+        <w:t>data</w:t>
+      </w:r>
+      <w:r>
+        <w:rPr>
+          <w:rFonts w:ascii="Times New Roman" w:eastAsia="Times New Roman" w:hAnsi="Times New Roman" w:cs="Times New Roman"/>
+          <w:szCs w:val="24"/>
+          <w:lang w:eastAsia="en-GB"/>
+        </w:rPr>
+        <w:t>set of 1</w:t>
+      </w:r>
+      <w:r>
+        <w:rPr>
+          <w:rFonts w:ascii="Times New Roman" w:eastAsia="Times New Roman" w:hAnsi="Times New Roman" w:cs="Times New Roman"/>
+          <w:szCs w:val="24"/>
+          <w:lang w:eastAsia="en-GB"/>
+        </w:rPr>
+        <w:t>0 ins</w:t>
+      </w:r>
+      <w:r>
+        <w:rPr>
+          <w:rFonts w:ascii="Times New Roman" w:eastAsia="Times New Roman" w:hAnsi="Times New Roman" w:cs="Times New Roman"/>
+          <w:szCs w:val="24"/>
+          <w:lang w:eastAsia="en-GB"/>
+        </w:rPr>
+        <w:t xml:space="preserve">tances and </w:t>
+      </w:r>
+      <w:r>
+        <w:rPr>
+          <w:rFonts w:ascii="Times New Roman" w:eastAsia="Times New Roman" w:hAnsi="Times New Roman" w:cs="Times New Roman"/>
+          <w:szCs w:val="24"/>
+          <w:lang w:eastAsia="en-GB"/>
+        </w:rPr>
+        <w:t>4</w:t>
+      </w:r>
+      <w:r>
+        <w:rPr>
+          <w:rFonts w:ascii="Times New Roman" w:eastAsia="Times New Roman" w:hAnsi="Times New Roman" w:cs="Times New Roman"/>
+          <w:szCs w:val="24"/>
+          <w:lang w:eastAsia="en-GB"/>
+        </w:rPr>
+        <w:t xml:space="preserve"> possible outputs: either ‘</w:t>
+      </w:r>
+      <w:r>
+        <w:rPr>
+          <w:rFonts w:ascii="Times New Roman" w:eastAsia="Times New Roman" w:hAnsi="Times New Roman" w:cs="Times New Roman"/>
+          <w:szCs w:val="24"/>
+          <w:lang w:eastAsia="en-GB"/>
+        </w:rPr>
+        <w:t>Blue</w:t>
+      </w:r>
+      <w:r>
+        <w:rPr>
+          <w:rFonts w:ascii="Times New Roman" w:eastAsia="Times New Roman" w:hAnsi="Times New Roman" w:cs="Times New Roman"/>
+          <w:szCs w:val="24"/>
+          <w:lang w:eastAsia="en-GB"/>
+        </w:rPr>
+        <w:t>’</w:t>
+      </w:r>
+      <w:r>
+        <w:rPr>
+          <w:rFonts w:ascii="Times New Roman" w:eastAsia="Times New Roman" w:hAnsi="Times New Roman" w:cs="Times New Roman"/>
+          <w:szCs w:val="24"/>
+          <w:lang w:eastAsia="en-GB"/>
+        </w:rPr>
+        <w:t xml:space="preserve">, </w:t>
+      </w:r>
+      <w:r>
+        <w:rPr>
+          <w:rFonts w:ascii="Times New Roman" w:eastAsia="Times New Roman" w:hAnsi="Times New Roman" w:cs="Times New Roman"/>
+          <w:szCs w:val="24"/>
+          <w:lang w:eastAsia="en-GB"/>
+        </w:rPr>
+        <w:t>‘Red’</w:t>
+      </w:r>
+      <w:r>
+        <w:rPr>
+          <w:rFonts w:ascii="Times New Roman" w:eastAsia="Times New Roman" w:hAnsi="Times New Roman" w:cs="Times New Roman"/>
+          <w:szCs w:val="24"/>
+          <w:lang w:eastAsia="en-GB"/>
+        </w:rPr>
+        <w:t xml:space="preserve"> , ‘Green’</w:t>
+      </w:r>
+      <w:r>
+        <w:rPr>
+          <w:rFonts w:ascii="Times New Roman" w:eastAsia="Times New Roman" w:hAnsi="Times New Roman" w:cs="Times New Roman"/>
+          <w:szCs w:val="24"/>
+          <w:lang w:eastAsia="en-GB"/>
+        </w:rPr>
+        <w:t xml:space="preserve"> or</w:t>
+      </w:r>
+      <w:r>
+        <w:rPr>
+          <w:rFonts w:ascii="Times New Roman" w:eastAsia="Times New Roman" w:hAnsi="Times New Roman" w:cs="Times New Roman"/>
+          <w:szCs w:val="24"/>
+          <w:lang w:eastAsia="en-GB"/>
+        </w:rPr>
+        <w:t xml:space="preserve"> </w:t>
+      </w:r>
+      <w:r>
+        <w:rPr>
+          <w:rFonts w:ascii="Times New Roman" w:eastAsia="Times New Roman" w:hAnsi="Times New Roman" w:cs="Times New Roman"/>
+          <w:szCs w:val="24"/>
+          <w:lang w:eastAsia="en-GB"/>
+        </w:rPr>
+        <w:t>‘</w:t>
+      </w:r>
+      <w:r>
+        <w:rPr>
+          <w:rFonts w:ascii="Times New Roman" w:eastAsia="Times New Roman" w:hAnsi="Times New Roman" w:cs="Times New Roman"/>
+          <w:szCs w:val="24"/>
+          <w:lang w:eastAsia="en-GB"/>
+        </w:rPr>
+        <w:t>Yellow</w:t>
+      </w:r>
+      <w:r>
+        <w:rPr>
+          <w:rFonts w:ascii="Times New Roman" w:eastAsia="Times New Roman" w:hAnsi="Times New Roman" w:cs="Times New Roman"/>
+          <w:szCs w:val="24"/>
+          <w:lang w:eastAsia="en-GB"/>
+        </w:rPr>
+        <w:t>’</w:t>
+      </w:r>
+      <w:r>
+        <w:rPr>
+          <w:rFonts w:ascii="Times New Roman" w:eastAsia="Times New Roman" w:hAnsi="Times New Roman" w:cs="Times New Roman"/>
+          <w:szCs w:val="24"/>
+          <w:lang w:eastAsia="en-GB"/>
+        </w:rPr>
+        <w:t>, If the family of a testing instance</w:t>
+      </w:r>
+      <w:r>
+        <w:rPr>
+          <w:rFonts w:ascii="Times New Roman" w:eastAsia="Times New Roman" w:hAnsi="Times New Roman" w:cs="Times New Roman"/>
+          <w:szCs w:val="24"/>
+          <w:lang w:eastAsia="en-GB"/>
+        </w:rPr>
+        <w:t xml:space="preserve"> (Bigger, black dot)</w:t>
+      </w:r>
+      <w:r>
+        <w:rPr>
+          <w:rFonts w:ascii="Times New Roman" w:eastAsia="Times New Roman" w:hAnsi="Times New Roman" w:cs="Times New Roman"/>
+          <w:szCs w:val="24"/>
+          <w:lang w:eastAsia="en-GB"/>
+        </w:rPr>
+        <w:t xml:space="preserve"> needs to be determined in a situation where k</w:t>
+      </w:r>
+      <w:r>
+        <w:rPr>
+          <w:rFonts w:ascii="Times New Roman" w:eastAsia="Times New Roman" w:hAnsi="Times New Roman" w:cs="Times New Roman"/>
+          <w:szCs w:val="24"/>
+          <w:lang w:eastAsia="en-GB"/>
+        </w:rPr>
+        <w:t xml:space="preserve"> </w:t>
+      </w:r>
+      <w:r>
+        <w:rPr>
+          <w:rFonts w:ascii="Times New Roman" w:eastAsia="Times New Roman" w:hAnsi="Times New Roman" w:cs="Times New Roman"/>
+          <w:szCs w:val="24"/>
+          <w:lang w:eastAsia="en-GB"/>
+        </w:rPr>
+        <w:t xml:space="preserve">= </w:t>
+      </w:r>
+      <w:r>
+        <w:rPr>
+          <w:rFonts w:ascii="Times New Roman" w:eastAsia="Times New Roman" w:hAnsi="Times New Roman" w:cs="Times New Roman"/>
+          <w:szCs w:val="24"/>
+          <w:lang w:eastAsia="en-GB"/>
+        </w:rPr>
+        <w:t>3</w:t>
+      </w:r>
+      <w:r>
+        <w:rPr>
+          <w:rFonts w:ascii="Times New Roman" w:eastAsia="Times New Roman" w:hAnsi="Times New Roman" w:cs="Times New Roman"/>
+          <w:szCs w:val="24"/>
+          <w:lang w:eastAsia="en-GB"/>
+        </w:rPr>
+        <w:t xml:space="preserve">, </w:t>
+      </w:r>
+      <w:r>
+        <w:rPr>
+          <w:rFonts w:ascii="Times New Roman" w:eastAsia="Times New Roman" w:hAnsi="Times New Roman" w:cs="Times New Roman"/>
+          <w:szCs w:val="24"/>
+          <w:lang w:eastAsia="en-GB"/>
+        </w:rPr>
+        <w:t xml:space="preserve"> It is visible, i</w:t>
+      </w:r>
+      <w:r>
+        <w:rPr>
+          <w:rFonts w:ascii="Times New Roman" w:eastAsia="Times New Roman" w:hAnsi="Times New Roman" w:cs="Times New Roman"/>
+          <w:szCs w:val="24"/>
+          <w:lang w:eastAsia="en-GB"/>
+        </w:rPr>
+        <w:t xml:space="preserve">n the example plot below, </w:t>
+      </w:r>
+      <w:r>
+        <w:rPr>
+          <w:rFonts w:ascii="Times New Roman" w:eastAsia="Times New Roman" w:hAnsi="Times New Roman" w:cs="Times New Roman"/>
+          <w:szCs w:val="24"/>
+          <w:lang w:eastAsia="en-GB"/>
+        </w:rPr>
+        <w:t xml:space="preserve">that </w:t>
+      </w:r>
+      <w:r>
+        <w:rPr>
+          <w:rFonts w:ascii="Times New Roman" w:eastAsia="Times New Roman" w:hAnsi="Times New Roman" w:cs="Times New Roman"/>
+          <w:szCs w:val="24"/>
+          <w:lang w:eastAsia="en-GB"/>
+        </w:rPr>
+        <w:t xml:space="preserve">out of </w:t>
+      </w:r>
+      <w:r>
+        <w:rPr>
+          <w:rFonts w:ascii="Times New Roman" w:eastAsia="Times New Roman" w:hAnsi="Times New Roman" w:cs="Times New Roman"/>
+          <w:szCs w:val="24"/>
+          <w:lang w:eastAsia="en-GB"/>
+        </w:rPr>
+        <w:t>the 3 closest points on the graph</w:t>
+      </w:r>
+      <w:r>
+        <w:rPr>
+          <w:rFonts w:ascii="Times New Roman" w:eastAsia="Times New Roman" w:hAnsi="Times New Roman" w:cs="Times New Roman"/>
+          <w:szCs w:val="24"/>
+          <w:lang w:eastAsia="en-GB"/>
+        </w:rPr>
+        <w:t xml:space="preserve">, 2 are </w:t>
+      </w:r>
+      <w:r>
+        <w:rPr>
+          <w:rFonts w:ascii="Times New Roman" w:eastAsia="Times New Roman" w:hAnsi="Times New Roman" w:cs="Times New Roman"/>
+          <w:szCs w:val="24"/>
+          <w:lang w:eastAsia="en-GB"/>
+        </w:rPr>
+        <w:t>green</w:t>
+      </w:r>
+      <w:r>
+        <w:rPr>
+          <w:rFonts w:ascii="Times New Roman" w:eastAsia="Times New Roman" w:hAnsi="Times New Roman" w:cs="Times New Roman"/>
+          <w:szCs w:val="24"/>
+          <w:lang w:eastAsia="en-GB"/>
+        </w:rPr>
+        <w:t xml:space="preserve"> and one is red</w:t>
+      </w:r>
+      <w:r>
+        <w:rPr>
+          <w:rFonts w:ascii="Times New Roman" w:eastAsia="Times New Roman" w:hAnsi="Times New Roman" w:cs="Times New Roman"/>
+          <w:szCs w:val="24"/>
+          <w:lang w:eastAsia="en-GB"/>
+        </w:rPr>
+        <w:t xml:space="preserve"> hence the testing instance</w:t>
+      </w:r>
+      <w:r>
+        <w:rPr>
+          <w:rFonts w:ascii="Times New Roman" w:eastAsia="Times New Roman" w:hAnsi="Times New Roman" w:cs="Times New Roman"/>
+          <w:szCs w:val="24"/>
+          <w:lang w:eastAsia="en-GB"/>
+        </w:rPr>
+        <w:t xml:space="preserve"> will be </w:t>
+      </w:r>
+      <w:r>
+        <w:rPr>
+          <w:rFonts w:ascii="Times New Roman" w:eastAsia="Times New Roman" w:hAnsi="Times New Roman" w:cs="Times New Roman"/>
+          <w:szCs w:val="24"/>
+          <w:lang w:eastAsia="en-GB"/>
+        </w:rPr>
+        <w:t>“</w:t>
+      </w:r>
+      <w:r>
+        <w:rPr>
+          <w:rFonts w:ascii="Times New Roman" w:eastAsia="Times New Roman" w:hAnsi="Times New Roman" w:cs="Times New Roman"/>
+          <w:szCs w:val="24"/>
+          <w:lang w:eastAsia="en-GB"/>
+        </w:rPr>
+        <w:t>classified</w:t>
+      </w:r>
+      <w:r>
+        <w:rPr>
+          <w:rFonts w:ascii="Times New Roman" w:eastAsia="Times New Roman" w:hAnsi="Times New Roman" w:cs="Times New Roman"/>
+          <w:szCs w:val="24"/>
+          <w:lang w:eastAsia="en-GB"/>
+        </w:rPr>
+        <w:t>” into</w:t>
+      </w:r>
+      <w:r>
+        <w:rPr>
+          <w:rFonts w:ascii="Times New Roman" w:eastAsia="Times New Roman" w:hAnsi="Times New Roman" w:cs="Times New Roman"/>
+          <w:szCs w:val="24"/>
+          <w:lang w:eastAsia="en-GB"/>
+        </w:rPr>
+        <w:t xml:space="preserve"> the “Green”</w:t>
+      </w:r>
+      <w:r>
+        <w:rPr>
+          <w:rFonts w:ascii="Times New Roman" w:eastAsia="Times New Roman" w:hAnsi="Times New Roman" w:cs="Times New Roman"/>
+          <w:szCs w:val="24"/>
+          <w:lang w:eastAsia="en-GB"/>
+        </w:rPr>
+        <w:t xml:space="preserve"> family.</w:t>
+      </w:r>
+    </w:p>
+    <w:p>
+      <w:pPr>
+        <w:spacing w:after="0" w:line="240" w:lineRule="auto"/>
+        <w:rPr>
+          <w:rFonts w:ascii="Times New Roman" w:eastAsia="Times New Roman" w:hAnsi="Times New Roman" w:cs="Times New Roman"/>
+          <w:szCs w:val="24"/>
+          <w:lang w:eastAsia="en-GB"/>
+        </w:rPr>
+      </w:pPr>
+    </w:p>
+    <w:p>
+      <w:pPr>
+        <w:spacing w:after="0" w:line="240" w:lineRule="auto"/>
+        <w:rPr>
+          <w:rFonts w:ascii="Times New Roman" w:eastAsia="Times New Roman" w:hAnsi="Times New Roman" w:cs="Times New Roman"/>
+          <w:szCs w:val="24"/>
+          <w:lang w:eastAsia="en-GB"/>
+        </w:rPr>
+      </w:pPr>
+    </w:p>
+    <w:p>
+      <w:pPr>
+        <w:spacing w:after="0" w:line="240" w:lineRule="auto"/>
+        <w:rPr>
+          <w:rFonts w:ascii="Times New Roman" w:eastAsia="Times New Roman" w:hAnsi="Times New Roman" w:cs="Times New Roman"/>
+          <w:szCs w:val="24"/>
+          <w:lang w:eastAsia="en-GB"/>
+        </w:rPr>
+      </w:pPr>
+      <w:r>
+        <w:rPr>
+          <w:rFonts w:ascii="Times New Roman" w:eastAsia="Times New Roman" w:hAnsi="Times New Roman" w:cs="Times New Roman"/>
+          <w:noProof/>
+          <w:szCs w:val="24"/>
+          <w:lang w:eastAsia="en-GB"/>
+        </w:rPr>
+        <w:drawing>
+          <wp:inline distT="0" distB="0" distL="0" distR="0">
+            <wp:extent cx="5486400" cy="3200400"/>
+            <wp:effectExtent l="0" t="0" r="0" b="0"/>
+            <wp:docPr id="1" name="Chart 1"/>
+            <wp:cNvGraphicFramePr/>
+            <a:graphic xmlns:a="http://schemas.openxmlformats.org/drawingml/2006/main">
+              <a:graphicData uri="http://schemas.openxmlformats.org/drawingml/2006/chart">
+                <c:chart xmlns:c="http://schemas.openxmlformats.org/drawingml/2006/chart" xmlns:r="http://schemas.openxmlformats.org/officeDocument/2006/relationships" r:id="rId10"/>
+              </a:graphicData>
+            </a:graphic>
+          </wp:inline>
+        </w:drawing>
+      </w:r>
+      <w:r>
+        <w:rPr>
+          <w:rFonts w:ascii="Times New Roman" w:eastAsia="Times New Roman" w:hAnsi="Times New Roman" w:cs="Times New Roman"/>
+          <w:szCs w:val="24"/>
+          <w:lang w:eastAsia="en-GB"/>
+        </w:rPr>
+        <w:t xml:space="preserve"> </w:t>
+      </w:r>
+    </w:p>
+    <w:p>
+      <w:pPr>
+        <w:spacing w:after="0" w:line="240" w:lineRule="auto"/>
+        <w:rPr>
+          <w:rFonts w:ascii="Times New Roman" w:eastAsia="Times New Roman" w:hAnsi="Times New Roman" w:cs="Times New Roman"/>
+          <w:szCs w:val="24"/>
+          <w:lang w:eastAsia="en-GB"/>
+        </w:rPr>
+      </w:pPr>
+    </w:p>
+    <w:p>
+      <w:pPr>
+        <w:spacing w:after="0" w:line="240" w:lineRule="auto"/>
+        <w:rPr>
+          <w:rFonts w:ascii="Times New Roman" w:eastAsia="Times New Roman" w:hAnsi="Times New Roman" w:cs="Times New Roman"/>
+          <w:b/>
+          <w:szCs w:val="24"/>
+          <w:lang w:eastAsia="en-GB"/>
+        </w:rPr>
+      </w:pPr>
+      <w:r>
+        <w:rPr>
+          <w:rFonts w:ascii="Times New Roman" w:eastAsia="Times New Roman" w:hAnsi="Times New Roman" w:cs="Times New Roman"/>
+          <w:b/>
+          <w:szCs w:val="24"/>
+          <w:lang w:eastAsia="en-GB"/>
+        </w:rPr>
+        <w:t>Re</w:t>
+      </w:r>
+      <w:r>
+        <w:rPr>
+          <w:rFonts w:ascii="Times New Roman" w:eastAsia="Times New Roman" w:hAnsi="Times New Roman" w:cs="Times New Roman"/>
+          <w:b/>
+          <w:szCs w:val="24"/>
+          <w:lang w:eastAsia="en-GB"/>
+        </w:rPr>
+        <w:t>g</w:t>
+      </w:r>
+      <w:r>
+        <w:rPr>
+          <w:rFonts w:ascii="Times New Roman" w:eastAsia="Times New Roman" w:hAnsi="Times New Roman" w:cs="Times New Roman"/>
+          <w:b/>
+          <w:szCs w:val="24"/>
+          <w:lang w:eastAsia="en-GB"/>
+        </w:rPr>
+        <w:t>ression Method:</w:t>
+      </w:r>
+    </w:p>
+    <w:p>
+      <w:pPr>
+        <w:spacing w:after="0" w:line="240" w:lineRule="auto"/>
+        <w:rPr>
+          <w:rFonts w:ascii="Times New Roman" w:eastAsia="Times New Roman" w:hAnsi="Times New Roman" w:cs="Times New Roman"/>
+          <w:b/>
+          <w:szCs w:val="24"/>
+          <w:lang w:eastAsia="en-GB"/>
+        </w:rPr>
+      </w:pPr>
+    </w:p>
+    <w:p>
+      <w:pPr>
+        <w:spacing w:after="0" w:line="240" w:lineRule="auto"/>
+        <w:rPr>
+          <w:rFonts w:ascii="Times New Roman" w:eastAsia="Times New Roman" w:hAnsi="Times New Roman" w:cs="Times New Roman"/>
+          <w:szCs w:val="24"/>
+          <w:lang w:eastAsia="en-GB"/>
+        </w:rPr>
+      </w:pPr>
+      <w:r>
+        <w:rPr>
+          <w:rFonts w:ascii="Times New Roman" w:eastAsia="Times New Roman" w:hAnsi="Times New Roman" w:cs="Times New Roman"/>
+          <w:szCs w:val="24"/>
+          <w:lang w:eastAsia="en-GB"/>
+        </w:rPr>
+        <w:t xml:space="preserve">When it comes to regression, it becomes a little more complex than that. </w:t>
+      </w:r>
+      <w:r>
+        <w:rPr>
+          <w:rFonts w:ascii="Times New Roman" w:eastAsia="Times New Roman" w:hAnsi="Times New Roman" w:cs="Times New Roman"/>
+          <w:szCs w:val="24"/>
+          <w:lang w:eastAsia="en-GB"/>
+        </w:rPr>
+        <w:t>Regression will also produce a result that ultimately crowns the testing instance to belong to the green family but how does it do it. First the algorithm will assign the 3 possible instances (Blue, green, yellow and red) numeric values:</w:t>
+      </w:r>
+    </w:p>
+    <w:p>
+      <w:pPr>
+        <w:spacing w:after="0" w:line="240" w:lineRule="auto"/>
+        <w:rPr>
+          <w:rFonts w:ascii="Times New Roman" w:eastAsia="Times New Roman" w:hAnsi="Times New Roman" w:cs="Times New Roman"/>
+          <w:szCs w:val="24"/>
+          <w:lang w:eastAsia="en-GB"/>
+        </w:rPr>
+      </w:pPr>
+    </w:p>
+    <w:tbl>
+      <w:tblPr>
+        <w:tblStyle w:val="TableGrid"/>
+        <w:tblW w:w="0" w:type="auto"/>
+        <w:tblLook w:val="04A0" w:firstRow="1" w:lastRow="0" w:firstColumn="1" w:lastColumn="0" w:noHBand="0" w:noVBand="1"/>
+      </w:tblPr>
+      <w:tblGrid>
+        <w:gridCol w:w="3005"/>
+        <w:gridCol w:w="3005"/>
+        <w:gridCol w:w="3006"/>
+      </w:tblGrid>
+      <w:tr>
+        <w:tc>
+          <w:tcPr>
+            <w:tcW w:w="6010" w:type="dxa"/>
+            <w:gridSpan w:val="2"/>
+          </w:tcPr>
+          <w:p>
+            <w:pPr>
+              <w:rPr>
+                <w:rFonts w:ascii="Times New Roman" w:eastAsia="Times New Roman" w:hAnsi="Times New Roman" w:cs="Times New Roman"/>
+                <w:b/>
+                <w:szCs w:val="24"/>
+                <w:lang w:eastAsia="en-GB"/>
+              </w:rPr>
+            </w:pPr>
+            <w:r>
+              <w:rPr>
+                <w:rFonts w:ascii="Times New Roman" w:eastAsia="Times New Roman" w:hAnsi="Times New Roman" w:cs="Times New Roman"/>
+                <w:b/>
+                <w:szCs w:val="24"/>
+                <w:lang w:eastAsia="en-GB"/>
+              </w:rPr>
+              <w:t>Colour</w:t>
+            </w:r>
+          </w:p>
+        </w:tc>
+        <w:tc>
+          <w:tcPr>
+            <w:tcW w:w="3006" w:type="dxa"/>
+          </w:tcPr>
+          <w:p>
+            <w:pPr>
+              <w:rPr>
+                <w:rFonts w:ascii="Times New Roman" w:eastAsia="Times New Roman" w:hAnsi="Times New Roman" w:cs="Times New Roman"/>
+                <w:b/>
+                <w:szCs w:val="24"/>
+                <w:lang w:eastAsia="en-GB"/>
+              </w:rPr>
+            </w:pPr>
+            <w:r>
+              <w:rPr>
+                <w:rFonts w:ascii="Times New Roman" w:eastAsia="Times New Roman" w:hAnsi="Times New Roman" w:cs="Times New Roman"/>
+                <w:b/>
+                <w:szCs w:val="24"/>
+                <w:lang w:eastAsia="en-GB"/>
+              </w:rPr>
+              <w:t>Assigned Numeric Value</w:t>
+            </w:r>
+          </w:p>
+        </w:tc>
+      </w:tr>
+      <w:tr>
+        <w:tc>
+          <w:tcPr>
+            <w:tcW w:w="3005" w:type="dxa"/>
+          </w:tcPr>
+          <w:p>
+            <w:pPr>
+              <w:jc w:val="center"/>
+              <w:rPr>
+                <w:rFonts w:ascii="Times New Roman" w:eastAsia="Times New Roman" w:hAnsi="Times New Roman" w:cs="Times New Roman"/>
+                <w:szCs w:val="24"/>
+                <w:lang w:eastAsia="en-GB"/>
+              </w:rPr>
+            </w:pPr>
+            <w:r>
+              <w:rPr>
+                <w:rFonts w:ascii="Times New Roman" w:eastAsia="Times New Roman" w:hAnsi="Times New Roman" w:cs="Times New Roman"/>
+                <w:szCs w:val="24"/>
+                <w:lang w:eastAsia="en-GB"/>
+              </w:rPr>
+              <w:t>Blue</w:t>
+            </w:r>
+          </w:p>
+        </w:tc>
+        <w:tc>
+          <w:tcPr>
+            <w:tcW w:w="3005" w:type="dxa"/>
+            <w:shd w:val="clear" w:color="auto" w:fill="2E74B5" w:themeFill="accent5" w:themeFillShade="BF"/>
+          </w:tcPr>
+          <w:p>
+            <w:pPr>
+              <w:rPr>
+                <w:rFonts w:ascii="Times New Roman" w:eastAsia="Times New Roman" w:hAnsi="Times New Roman" w:cs="Times New Roman"/>
+                <w:szCs w:val="24"/>
+                <w:lang w:eastAsia="en-GB"/>
+              </w:rPr>
+            </w:pPr>
+          </w:p>
+        </w:tc>
+        <w:tc>
+          <w:tcPr>
+            <w:tcW w:w="3006" w:type="dxa"/>
+          </w:tcPr>
+          <w:p>
+            <w:pPr>
+              <w:jc w:val="center"/>
+              <w:rPr>
+                <w:rFonts w:ascii="Times New Roman" w:eastAsia="Times New Roman" w:hAnsi="Times New Roman" w:cs="Times New Roman"/>
+                <w:szCs w:val="24"/>
+                <w:lang w:eastAsia="en-GB"/>
+              </w:rPr>
+            </w:pPr>
+            <w:r>
+              <w:rPr>
+                <w:rFonts w:ascii="Times New Roman" w:eastAsia="Times New Roman" w:hAnsi="Times New Roman" w:cs="Times New Roman"/>
+                <w:szCs w:val="24"/>
+                <w:lang w:eastAsia="en-GB"/>
+              </w:rPr>
+              <w:t>1</w:t>
+            </w:r>
+          </w:p>
+        </w:tc>
+      </w:tr>
+      <w:tr>
+        <w:tc>
+          <w:tcPr>
+            <w:tcW w:w="3005" w:type="dxa"/>
+          </w:tcPr>
+          <w:p>
+            <w:pPr>
+              <w:jc w:val="center"/>
+              <w:rPr>
+                <w:rFonts w:ascii="Times New Roman" w:eastAsia="Times New Roman" w:hAnsi="Times New Roman" w:cs="Times New Roman"/>
+                <w:szCs w:val="24"/>
+                <w:lang w:eastAsia="en-GB"/>
+              </w:rPr>
+            </w:pPr>
+            <w:r>
+              <w:rPr>
+                <w:rFonts w:ascii="Times New Roman" w:eastAsia="Times New Roman" w:hAnsi="Times New Roman" w:cs="Times New Roman"/>
+                <w:szCs w:val="24"/>
+                <w:lang w:eastAsia="en-GB"/>
+              </w:rPr>
+              <w:t>Red</w:t>
+            </w:r>
+          </w:p>
+        </w:tc>
+        <w:tc>
+          <w:tcPr>
+            <w:tcW w:w="3005" w:type="dxa"/>
+            <w:shd w:val="clear" w:color="auto" w:fill="C00000"/>
+          </w:tcPr>
+          <w:p>
+            <w:pPr>
+              <w:rPr>
+                <w:rFonts w:ascii="Times New Roman" w:eastAsia="Times New Roman" w:hAnsi="Times New Roman" w:cs="Times New Roman"/>
+                <w:szCs w:val="24"/>
+                <w:lang w:eastAsia="en-GB"/>
+              </w:rPr>
+            </w:pPr>
+          </w:p>
+        </w:tc>
+        <w:tc>
+          <w:tcPr>
+            <w:tcW w:w="3006" w:type="dxa"/>
+          </w:tcPr>
+          <w:p>
+            <w:pPr>
+              <w:jc w:val="center"/>
+              <w:rPr>
+                <w:rFonts w:ascii="Times New Roman" w:eastAsia="Times New Roman" w:hAnsi="Times New Roman" w:cs="Times New Roman"/>
+                <w:szCs w:val="24"/>
+                <w:lang w:eastAsia="en-GB"/>
+              </w:rPr>
+            </w:pPr>
+            <w:r>
+              <w:rPr>
+                <w:rFonts w:ascii="Times New Roman" w:eastAsia="Times New Roman" w:hAnsi="Times New Roman" w:cs="Times New Roman"/>
+                <w:szCs w:val="24"/>
+                <w:lang w:eastAsia="en-GB"/>
+              </w:rPr>
+              <w:t>2</w:t>
+            </w:r>
+          </w:p>
+        </w:tc>
+      </w:tr>
+      <w:tr>
+        <w:tc>
+          <w:tcPr>
+            <w:tcW w:w="3005" w:type="dxa"/>
+          </w:tcPr>
+          <w:p>
+            <w:pPr>
+              <w:jc w:val="center"/>
+              <w:rPr>
+                <w:rFonts w:ascii="Times New Roman" w:eastAsia="Times New Roman" w:hAnsi="Times New Roman" w:cs="Times New Roman"/>
+                <w:szCs w:val="24"/>
+                <w:lang w:eastAsia="en-GB"/>
+              </w:rPr>
+            </w:pPr>
+            <w:r>
+              <w:rPr>
+                <w:rFonts w:ascii="Times New Roman" w:eastAsia="Times New Roman" w:hAnsi="Times New Roman" w:cs="Times New Roman"/>
+                <w:szCs w:val="24"/>
+                <w:lang w:eastAsia="en-GB"/>
+              </w:rPr>
+              <w:t>Green</w:t>
+            </w:r>
+          </w:p>
+        </w:tc>
+        <w:tc>
+          <w:tcPr>
+            <w:tcW w:w="3005" w:type="dxa"/>
+            <w:shd w:val="clear" w:color="auto" w:fill="70AD47" w:themeFill="accent6"/>
+          </w:tcPr>
+          <w:p>
+            <w:pPr>
+              <w:rPr>
+                <w:rFonts w:ascii="Times New Roman" w:eastAsia="Times New Roman" w:hAnsi="Times New Roman" w:cs="Times New Roman"/>
+                <w:szCs w:val="24"/>
+                <w:lang w:eastAsia="en-GB"/>
+              </w:rPr>
+            </w:pPr>
+          </w:p>
+        </w:tc>
+        <w:tc>
+          <w:tcPr>
+            <w:tcW w:w="3006" w:type="dxa"/>
+          </w:tcPr>
+          <w:p>
+            <w:pPr>
+              <w:jc w:val="center"/>
+              <w:rPr>
+                <w:rFonts w:ascii="Times New Roman" w:eastAsia="Times New Roman" w:hAnsi="Times New Roman" w:cs="Times New Roman"/>
+                <w:szCs w:val="24"/>
+                <w:lang w:eastAsia="en-GB"/>
+              </w:rPr>
+            </w:pPr>
+            <w:r>
+              <w:rPr>
+                <w:rFonts w:ascii="Times New Roman" w:eastAsia="Times New Roman" w:hAnsi="Times New Roman" w:cs="Times New Roman"/>
+                <w:szCs w:val="24"/>
+                <w:lang w:eastAsia="en-GB"/>
+              </w:rPr>
+              <w:t>3</w:t>
+            </w:r>
+          </w:p>
+        </w:tc>
+      </w:tr>
+      <w:tr>
+        <w:trPr>
+          <w:trHeight w:val="219"/>
+        </w:trPr>
+        <w:tc>
+          <w:tcPr>
+            <w:tcW w:w="3005" w:type="dxa"/>
+          </w:tcPr>
+          <w:p>
+            <w:pPr>
+              <w:jc w:val="center"/>
+              <w:rPr>
+                <w:rFonts w:ascii="Times New Roman" w:eastAsia="Times New Roman" w:hAnsi="Times New Roman" w:cs="Times New Roman"/>
+                <w:szCs w:val="24"/>
+                <w:lang w:eastAsia="en-GB"/>
+              </w:rPr>
+            </w:pPr>
+            <w:r>
+              <w:rPr>
+                <w:rFonts w:ascii="Times New Roman" w:eastAsia="Times New Roman" w:hAnsi="Times New Roman" w:cs="Times New Roman"/>
+                <w:szCs w:val="24"/>
+                <w:lang w:eastAsia="en-GB"/>
+              </w:rPr>
+              <w:t>Yellow</w:t>
+            </w:r>
+          </w:p>
+        </w:tc>
+        <w:tc>
+          <w:tcPr>
+            <w:tcW w:w="3005" w:type="dxa"/>
+            <w:shd w:val="clear" w:color="auto" w:fill="FFC000"/>
+          </w:tcPr>
+          <w:p>
+            <w:pPr>
+              <w:rPr>
+                <w:rFonts w:ascii="Times New Roman" w:eastAsia="Times New Roman" w:hAnsi="Times New Roman" w:cs="Times New Roman"/>
+                <w:szCs w:val="24"/>
+                <w:lang w:eastAsia="en-GB"/>
+              </w:rPr>
+            </w:pPr>
+          </w:p>
+        </w:tc>
+        <w:tc>
+          <w:tcPr>
+            <w:tcW w:w="3006" w:type="dxa"/>
+          </w:tcPr>
+          <w:p>
+            <w:pPr>
+              <w:jc w:val="center"/>
+              <w:rPr>
+                <w:rFonts w:ascii="Times New Roman" w:eastAsia="Times New Roman" w:hAnsi="Times New Roman" w:cs="Times New Roman"/>
+                <w:szCs w:val="24"/>
+                <w:lang w:eastAsia="en-GB"/>
+              </w:rPr>
+            </w:pPr>
+            <w:r>
+              <w:rPr>
+                <w:rFonts w:ascii="Times New Roman" w:eastAsia="Times New Roman" w:hAnsi="Times New Roman" w:cs="Times New Roman"/>
+                <w:szCs w:val="24"/>
+                <w:lang w:eastAsia="en-GB"/>
+              </w:rPr>
+              <w:t>4</w:t>
+            </w:r>
+          </w:p>
+        </w:tc>
+      </w:tr>
+    </w:tbl>
+    <w:p>
+      <w:pPr>
+        <w:spacing w:after="0" w:line="240" w:lineRule="auto"/>
+        <w:rPr>
+          <w:rFonts w:ascii="Times New Roman" w:eastAsia="Times New Roman" w:hAnsi="Times New Roman" w:cs="Times New Roman"/>
+          <w:szCs w:val="24"/>
+          <w:lang w:eastAsia="en-GB"/>
+        </w:rPr>
+      </w:pPr>
+    </w:p>
+    <w:p>
+      <w:pPr>
+        <w:spacing w:after="0" w:line="240" w:lineRule="auto"/>
+        <w:rPr>
+          <w:rFonts w:ascii="Times New Roman" w:eastAsia="Times New Roman" w:hAnsi="Times New Roman" w:cs="Times New Roman"/>
+          <w:lang w:eastAsia="en-GB"/>
+        </w:rPr>
+      </w:pPr>
+      <w:r>
+        <w:rPr>
+          <w:rFonts w:ascii="Times New Roman" w:eastAsia="Times New Roman" w:hAnsi="Times New Roman" w:cs="Times New Roman"/>
+          <w:lang w:eastAsia="en-GB"/>
+        </w:rPr>
+        <w:t>Given that k = 3, and that as visible in the graph out of the 3 closest points are 2 green and a red dot the algorithm will place the testing instance using the average of the nearest neighbours using their numeric values.</w:t>
+      </w:r>
+    </w:p>
+    <w:p>
+      <w:pPr>
+        <w:spacing w:after="0" w:line="240" w:lineRule="auto"/>
+        <w:rPr>
+          <w:rFonts w:ascii="Times New Roman" w:eastAsia="Times New Roman" w:hAnsi="Times New Roman" w:cs="Times New Roman"/>
+          <w:lang w:eastAsia="en-GB"/>
+        </w:rPr>
+      </w:pPr>
+    </w:p>
+    <w:p>
+      <w:pPr>
+        <w:spacing w:after="0" w:line="240" w:lineRule="auto"/>
+        <w:rPr>
+          <w:rFonts w:ascii="Times New Roman" w:eastAsia="Times New Roman" w:hAnsi="Times New Roman" w:cs="Times New Roman"/>
+          <w:lang w:eastAsia="en-GB"/>
+        </w:rPr>
+      </w:pPr>
+      <w:r>
+        <w:rPr>
+          <w:rFonts w:ascii="Times New Roman" w:eastAsia="Times New Roman" w:hAnsi="Times New Roman" w:cs="Times New Roman"/>
+          <w:lang w:eastAsia="en-GB"/>
+        </w:rPr>
+        <w:t>Nearest neighbours = [Green, Green, Red]</w:t>
+      </w:r>
+    </w:p>
+    <w:p>
+      <w:pPr>
+        <w:spacing w:after="0" w:line="240" w:lineRule="auto"/>
+        <w:rPr>
+          <w:rFonts w:ascii="Times New Roman" w:eastAsia="Times New Roman" w:hAnsi="Times New Roman" w:cs="Times New Roman"/>
+          <w:lang w:eastAsia="en-GB"/>
+        </w:rPr>
+      </w:pPr>
+      <w:r>
+        <w:rPr>
+          <w:rFonts w:ascii="Times New Roman" w:eastAsia="Times New Roman" w:hAnsi="Times New Roman" w:cs="Times New Roman"/>
+          <w:lang w:eastAsia="en-GB"/>
+        </w:rPr>
+        <w:t>Numeric Values = [3, 3, 2]</w:t>
+      </w:r>
+    </w:p>
+    <w:p>
+      <w:pPr>
+        <w:spacing w:after="0" w:line="240" w:lineRule="auto"/>
+        <w:rPr>
+          <w:rFonts w:ascii="Times New Roman" w:eastAsia="Times New Roman" w:hAnsi="Times New Roman" w:cs="Times New Roman"/>
+          <w:lang w:eastAsia="en-GB"/>
+        </w:rPr>
+      </w:pPr>
+    </w:p>
+    <w:p>
+      <w:pPr>
+        <w:spacing w:after="0" w:line="240" w:lineRule="auto"/>
+        <w:rPr>
+          <w:rFonts w:ascii="Times New Roman" w:eastAsia="Times New Roman" w:hAnsi="Times New Roman" w:cs="Times New Roman"/>
+          <w:sz w:val="24"/>
+          <w:szCs w:val="24"/>
+          <w:lang w:eastAsia="en-GB"/>
+        </w:rPr>
+      </w:pPr>
+      <w:r>
+        <w:rPr>
+          <w:rFonts w:ascii="Times New Roman" w:eastAsia="Times New Roman" w:hAnsi="Times New Roman" w:cs="Times New Roman"/>
+          <w:lang w:eastAsia="en-GB"/>
+        </w:rPr>
+        <w:t xml:space="preserve">Testing instance: </w:t>
+      </w:r>
+      <m:oMath>
+        <m:r>
+          <m:rPr>
+            <m:sty m:val="p"/>
+          </m:rPr>
+          <w:rPr>
+            <w:rFonts w:ascii="Cambria Math" w:eastAsia="Times New Roman" w:hAnsi="Cambria Math" w:cs="Times New Roman"/>
+            <w:lang w:eastAsia="en-GB"/>
+          </w:rPr>
+          <w:br/>
+        </m:r>
+      </m:oMath>
+      <m:oMathPara>
+        <m:oMath>
+          <m:f>
+            <m:fPr>
+              <m:ctrlPr>
+                <w:rPr>
+                  <w:rFonts w:ascii="Cambria Math" w:eastAsia="Times New Roman" w:hAnsi="Cambria Math" w:cs="Times New Roman"/>
+                  <w:lang w:eastAsia="en-GB"/>
+                </w:rPr>
+              </m:ctrlPr>
+            </m:fPr>
+            <m:num>
+              <m:r>
+                <m:rPr>
+                  <m:sty m:val="p"/>
+                </m:rPr>
+                <w:rPr>
+                  <w:rFonts w:ascii="Cambria Math" w:eastAsia="Times New Roman" w:hAnsi="Cambria Math" w:cs="Times New Roman"/>
+                  <w:lang w:eastAsia="en-GB"/>
+                </w:rPr>
+                <m:t>3+3+2</m:t>
+              </m:r>
+            </m:num>
+            <m:den>
+              <m:r>
+                <m:rPr>
+                  <m:sty m:val="p"/>
+                </m:rPr>
+                <w:rPr>
+                  <w:rFonts w:ascii="Cambria Math" w:eastAsia="Times New Roman" w:hAnsi="Cambria Math" w:cs="Times New Roman"/>
+                  <w:lang w:eastAsia="en-GB"/>
+                </w:rPr>
+                <m:t>3</m:t>
+              </m:r>
+            </m:den>
+          </m:f>
+          <m:r>
+            <w:rPr>
+              <w:rFonts w:ascii="Cambria Math" w:eastAsia="Times New Roman" w:hAnsi="Cambria Math" w:cs="Times New Roman"/>
+              <w:lang w:eastAsia="en-GB"/>
+            </w:rPr>
+            <m:t>=2.67</m:t>
+          </m:r>
+        </m:oMath>
+      </m:oMathPara>
+    </w:p>
+    <w:p>
+      <w:pPr>
+        <w:spacing w:after="0" w:line="240" w:lineRule="auto"/>
+        <w:rPr>
+          <w:rFonts w:ascii="Times New Roman" w:eastAsia="Times New Roman" w:hAnsi="Times New Roman" w:cs="Times New Roman"/>
+          <w:sz w:val="24"/>
+          <w:szCs w:val="24"/>
+          <w:lang w:eastAsia="en-GB"/>
+        </w:rPr>
+      </w:pPr>
+    </w:p>
+    <w:p>
+      <w:pPr>
+        <w:spacing w:after="0" w:line="240" w:lineRule="auto"/>
+        <w:rPr>
+          <w:rFonts w:ascii="Times New Roman" w:eastAsia="Times New Roman" w:hAnsi="Times New Roman" w:cs="Times New Roman"/>
+          <w:szCs w:val="24"/>
+          <w:lang w:eastAsia="en-GB"/>
+        </w:rPr>
+      </w:pPr>
+      <w:r>
+        <w:rPr>
+          <w:rFonts w:ascii="Times New Roman" w:eastAsia="Times New Roman" w:hAnsi="Times New Roman" w:cs="Times New Roman"/>
+          <w:szCs w:val="24"/>
+          <w:lang w:eastAsia="en-GB"/>
+        </w:rPr>
+        <w:t>The produced value is closest to the numeric Value 3 and hence the testing instance is placed in the green family.</w:t>
+      </w:r>
+    </w:p>
+    <w:p>
+      <w:pPr>
+        <w:spacing w:after="0" w:line="240" w:lineRule="auto"/>
+        <w:rPr>
+          <w:rFonts w:ascii="Times New Roman" w:eastAsia="Times New Roman" w:hAnsi="Times New Roman" w:cs="Times New Roman"/>
+          <w:szCs w:val="24"/>
+          <w:lang w:eastAsia="en-GB"/>
+        </w:rPr>
+      </w:pPr>
+    </w:p>
+    <w:p>
+      <w:pPr>
+        <w:spacing w:after="0" w:line="240" w:lineRule="auto"/>
+        <w:rPr>
+          <w:rFonts w:ascii="Times New Roman" w:eastAsia="Times New Roman" w:hAnsi="Times New Roman" w:cs="Times New Roman"/>
+          <w:sz w:val="24"/>
+          <w:szCs w:val="24"/>
+          <w:lang w:eastAsia="en-GB"/>
+        </w:rPr>
+      </w:pPr>
+      <w:r>
+        <w:rPr>
+          <w:rFonts w:ascii="Times New Roman" w:eastAsia="Times New Roman" w:hAnsi="Times New Roman" w:cs="Times New Roman"/>
+          <w:szCs w:val="24"/>
+          <w:lang w:eastAsia="en-GB"/>
+        </w:rPr>
+        <w:t>Although the “numeric” and actual execution of the algorithms are far more complex and outcomes arrest assigned values rather the similarity function uses values based on the Euclidean distance of the testing instance from the training data and computes its illegibility in every possible family.</w:t>
+      </w:r>
+    </w:p>
+    <w:p>
+      <w:pPr>
+        <w:spacing w:after="0" w:line="240" w:lineRule="auto"/>
+        <w:rPr>
+          <w:rFonts w:ascii="Times New Roman" w:eastAsia="Times New Roman" w:hAnsi="Times New Roman" w:cs="Times New Roman"/>
+          <w:sz w:val="24"/>
+          <w:szCs w:val="24"/>
+          <w:lang w:eastAsia="en-GB"/>
+        </w:rPr>
+      </w:pPr>
+    </w:p>
+    <w:p>
+      <w:pPr>
+        <w:spacing w:after="0" w:line="240" w:lineRule="auto"/>
+        <w:rPr>
+          <w:rFonts w:ascii="Times New Roman" w:eastAsia="Times New Roman" w:hAnsi="Times New Roman" w:cs="Times New Roman"/>
+          <w:b/>
+          <w:szCs w:val="24"/>
+          <w:lang w:eastAsia="en-GB"/>
+        </w:rPr>
+      </w:pPr>
+      <w:r>
+        <w:rPr>
+          <w:rFonts w:ascii="Times New Roman" w:eastAsia="Times New Roman" w:hAnsi="Times New Roman" w:cs="Times New Roman"/>
+          <w:b/>
+          <w:szCs w:val="24"/>
+          <w:lang w:eastAsia="en-GB"/>
+        </w:rPr>
+        <w:t>Actual case:</w:t>
+      </w:r>
+    </w:p>
+    <w:p>
+      <w:pPr>
+        <w:spacing w:after="0" w:line="240" w:lineRule="auto"/>
+        <w:rPr>
+          <w:rFonts w:ascii="Times New Roman" w:eastAsia="Times New Roman" w:hAnsi="Times New Roman" w:cs="Times New Roman"/>
+          <w:szCs w:val="24"/>
+          <w:lang w:eastAsia="en-GB"/>
+        </w:rPr>
+      </w:pPr>
+      <w:r>
+        <w:rPr>
+          <w:rFonts w:ascii="Times New Roman" w:eastAsia="Times New Roman" w:hAnsi="Times New Roman" w:cs="Times New Roman"/>
+          <w:szCs w:val="24"/>
+          <w:lang w:eastAsia="en-GB"/>
+        </w:rPr>
         <w:lastRenderedPageBreak/>
-        <w:t>Although the highest percentage of accuracy visibly being achieved at K = 1, the realisation that a number so small may and is capable of being influenced by noise and hence predicted incorrectly, it was decided to find middle ground and settle for K = 3. Simply because it was best suited to the given dataset.</w:t>
-      </w:r>
-    </w:p>
-    <w:p>
-      <w:pPr>
-        <w:spacing w:after="0" w:line="240" w:lineRule="auto"/>
-        <w:rPr>
-          <w:rFonts w:ascii="Times New Roman" w:eastAsia="Times New Roman" w:hAnsi="Times New Roman" w:cs="Times New Roman"/>
-          <w:szCs w:val="24"/>
-          <w:lang w:eastAsia="en-GB"/>
-        </w:rPr>
-      </w:pPr>
-    </w:p>
-    <w:p>
-      <w:pPr>
-        <w:spacing w:after="0" w:line="240" w:lineRule="auto"/>
-        <w:rPr>
-          <w:rFonts w:ascii="Times New Roman" w:eastAsia="Times New Roman" w:hAnsi="Times New Roman" w:cs="Times New Roman"/>
-          <w:szCs w:val="24"/>
-          <w:lang w:eastAsia="en-GB"/>
-        </w:rPr>
-      </w:pPr>
-      <w:r>
-        <w:rPr>
-          <w:rFonts w:ascii="Times New Roman" w:eastAsia="Times New Roman" w:hAnsi="Times New Roman" w:cs="Times New Roman"/>
-          <w:szCs w:val="24"/>
-          <w:lang w:eastAsia="en-GB"/>
-        </w:rPr>
-        <w:t xml:space="preserve">The value of </w:t>
-      </w:r>
-      <w:r>
-        <w:rPr>
-          <w:rFonts w:ascii="Times New Roman" w:eastAsia="Times New Roman" w:hAnsi="Times New Roman" w:cs="Times New Roman"/>
-          <w:szCs w:val="24"/>
-          <w:lang w:eastAsia="en-GB"/>
-        </w:rPr>
-        <w:t xml:space="preserve">‘k’ </w:t>
-      </w:r>
-      <w:r>
-        <w:rPr>
-          <w:rFonts w:ascii="Times New Roman" w:eastAsia="Times New Roman" w:hAnsi="Times New Roman" w:cs="Times New Roman"/>
-          <w:szCs w:val="24"/>
-          <w:lang w:eastAsia="en-GB"/>
-        </w:rPr>
-        <w:t xml:space="preserve">is dependent on the type of dataset and shouldn’t </w:t>
-      </w:r>
-      <w:r>
-        <w:rPr>
-          <w:rFonts w:ascii="Times New Roman" w:eastAsia="Times New Roman" w:hAnsi="Times New Roman" w:cs="Times New Roman"/>
-          <w:szCs w:val="24"/>
-          <w:lang w:eastAsia="en-GB"/>
-        </w:rPr>
-        <w:t>be merged with exi</w:t>
-      </w:r>
-      <w:r>
-        <w:rPr>
-          <w:rFonts w:ascii="Times New Roman" w:eastAsia="Times New Roman" w:hAnsi="Times New Roman" w:cs="Times New Roman"/>
-          <w:szCs w:val="24"/>
-          <w:lang w:eastAsia="en-GB"/>
-        </w:rPr>
-        <w:t>sting notions of it working best when it is equal to the square root of the training dataset. There is obvious sense in the fact that it shouldn’t be too small, but then again there is a pattern that shows that keeping it too large can cause deviations and the majority vote can get influenced given if the data is noisy. Having s</w:t>
-      </w:r>
-      <w:bookmarkStart w:id="0" w:name="_GoBack"/>
+        <w:t>Keeping in mind the example for the nearest neighbour models above, in the case of the electricity dataset, t</w:t>
+      </w:r>
+      <w:r>
+        <w:rPr>
+          <w:rFonts w:ascii="Times New Roman" w:eastAsia="Times New Roman" w:hAnsi="Times New Roman" w:cs="Times New Roman"/>
+          <w:szCs w:val="24"/>
+          <w:lang w:eastAsia="en-GB"/>
+        </w:rPr>
+        <w:t>he t</w:t>
+      </w:r>
+      <w:r>
+        <w:rPr>
+          <w:rFonts w:ascii="Times New Roman" w:eastAsia="Times New Roman" w:hAnsi="Times New Roman" w:cs="Times New Roman"/>
+          <w:szCs w:val="24"/>
+          <w:lang w:eastAsia="en-GB"/>
+        </w:rPr>
+        <w:t>raining and input data set being ‘kwh’ (power) and ‘</w:t>
+      </w:r>
+      <w:proofErr w:type="spellStart"/>
+      <w:r>
+        <w:rPr>
+          <w:rFonts w:ascii="Times New Roman" w:eastAsia="Times New Roman" w:hAnsi="Times New Roman" w:cs="Times New Roman"/>
+          <w:szCs w:val="24"/>
+          <w:lang w:eastAsia="en-GB"/>
+        </w:rPr>
+        <w:t>athome</w:t>
+      </w:r>
+      <w:proofErr w:type="spellEnd"/>
+      <w:r>
+        <w:rPr>
+          <w:rFonts w:ascii="Times New Roman" w:eastAsia="Times New Roman" w:hAnsi="Times New Roman" w:cs="Times New Roman"/>
+          <w:szCs w:val="24"/>
+          <w:lang w:eastAsia="en-GB"/>
+        </w:rPr>
+        <w:t>’</w:t>
+      </w:r>
+      <w:r>
+        <w:rPr>
+          <w:rFonts w:ascii="Times New Roman" w:eastAsia="Times New Roman" w:hAnsi="Times New Roman" w:cs="Times New Roman"/>
+          <w:szCs w:val="24"/>
+          <w:lang w:eastAsia="en-GB"/>
+        </w:rPr>
+        <w:t xml:space="preserve"> (Number of occupants of the household),</w:t>
+      </w:r>
+      <w:r>
+        <w:rPr>
+          <w:rFonts w:ascii="Times New Roman" w:eastAsia="Times New Roman" w:hAnsi="Times New Roman" w:cs="Times New Roman"/>
+          <w:szCs w:val="24"/>
+          <w:lang w:eastAsia="en-GB"/>
+        </w:rPr>
+        <w:t xml:space="preserve"> </w:t>
+      </w:r>
+      <w:r>
+        <w:rPr>
+          <w:rFonts w:ascii="Times New Roman" w:eastAsia="Times New Roman" w:hAnsi="Times New Roman" w:cs="Times New Roman"/>
+          <w:szCs w:val="24"/>
+          <w:lang w:eastAsia="en-GB"/>
+        </w:rPr>
+        <w:t>the possible classes for classification for output data becomes 0, 1 and 2 from the “</w:t>
+      </w:r>
+      <w:proofErr w:type="spellStart"/>
+      <w:r>
+        <w:rPr>
+          <w:rFonts w:ascii="Times New Roman" w:eastAsia="Times New Roman" w:hAnsi="Times New Roman" w:cs="Times New Roman"/>
+          <w:szCs w:val="24"/>
+          <w:lang w:eastAsia="en-GB"/>
+        </w:rPr>
+        <w:t>athome</w:t>
+      </w:r>
+      <w:proofErr w:type="spellEnd"/>
+      <w:r>
+        <w:rPr>
+          <w:rFonts w:ascii="Times New Roman" w:eastAsia="Times New Roman" w:hAnsi="Times New Roman" w:cs="Times New Roman"/>
+          <w:szCs w:val="24"/>
+          <w:lang w:eastAsia="en-GB"/>
+        </w:rPr>
+        <w:t>” variable.</w:t>
+      </w:r>
+      <w:r>
+        <w:rPr>
+          <w:rFonts w:ascii="Times New Roman" w:eastAsia="Times New Roman" w:hAnsi="Times New Roman" w:cs="Times New Roman"/>
+          <w:szCs w:val="24"/>
+          <w:lang w:eastAsia="en-GB"/>
+        </w:rPr>
+        <w:t xml:space="preserve"> </w:t>
+      </w:r>
+      <w:r>
+        <w:rPr>
+          <w:rFonts w:ascii="Times New Roman" w:eastAsia="Times New Roman" w:hAnsi="Times New Roman" w:cs="Times New Roman"/>
+          <w:szCs w:val="24"/>
+          <w:lang w:eastAsia="en-GB"/>
+        </w:rPr>
+        <w:t>Based on the similarity function, the algorithm classifies every instance of the testing dataset into the three possible classes.</w:t>
+      </w:r>
+    </w:p>
+    <w:p>
+      <w:pPr>
+        <w:spacing w:after="0" w:line="240" w:lineRule="auto"/>
+        <w:rPr>
+          <w:rFonts w:ascii="Times New Roman" w:eastAsia="Times New Roman" w:hAnsi="Times New Roman" w:cs="Times New Roman"/>
+          <w:szCs w:val="24"/>
+          <w:lang w:eastAsia="en-GB"/>
+        </w:rPr>
+      </w:pPr>
+    </w:p>
+    <w:p>
+      <w:pPr>
+        <w:spacing w:after="0" w:line="240" w:lineRule="auto"/>
+        <w:rPr>
+          <w:rFonts w:ascii="Times New Roman" w:eastAsia="Times New Roman" w:hAnsi="Times New Roman" w:cs="Times New Roman"/>
+          <w:szCs w:val="24"/>
+          <w:lang w:eastAsia="en-GB"/>
+        </w:rPr>
+      </w:pPr>
+      <w:r>
+        <w:rPr>
+          <w:rFonts w:ascii="Times New Roman" w:eastAsia="Times New Roman" w:hAnsi="Times New Roman" w:cs="Times New Roman"/>
+          <w:szCs w:val="24"/>
+          <w:lang w:eastAsia="en-GB"/>
+        </w:rPr>
+        <w:t>The regression model, calculates the average of the 3 closest neighbours to the testing instances and produces a float value which can be rounded off to produce a prediction of the class the testing instance might belong to.</w:t>
+      </w:r>
       <w:bookmarkEnd w:id="0"/>
-      <w:r>
-        <w:rPr>
-          <w:rFonts w:ascii="Times New Roman" w:eastAsia="Times New Roman" w:hAnsi="Times New Roman" w:cs="Times New Roman"/>
-          <w:szCs w:val="24"/>
-          <w:lang w:eastAsia="en-GB"/>
-        </w:rPr>
-        <w:t>aid that, increasing the value of K also saw a visible constant being reached, although the overall accuracy of the system came down, at a point increasing the value of ‘k’ would produce accuracy very close to that for a closer k value and the difference would not be substantial. This showed that whilst accuracy was being compromised, a large value for the number of nearest neighbours would also make the system less prone to noise and irregular data.</w:t>
-      </w:r>
-    </w:p>
-    <w:p>
-      <w:pPr>
-        <w:spacing w:after="0" w:line="240" w:lineRule="auto"/>
-        <w:rPr>
-          <w:rFonts w:ascii="Times New Roman" w:eastAsia="Times New Roman" w:hAnsi="Times New Roman" w:cs="Times New Roman"/>
-          <w:szCs w:val="24"/>
-          <w:lang w:eastAsia="en-GB"/>
-        </w:rPr>
-      </w:pPr>
-    </w:p>
-    <w:p>
-      <w:pPr>
-        <w:spacing w:after="0" w:line="240" w:lineRule="auto"/>
-        <w:jc w:val="center"/>
-        <w:rPr>
-          <w:rFonts w:ascii="Times New Roman" w:eastAsia="Times New Roman" w:hAnsi="Times New Roman" w:cs="Times New Roman"/>
-          <w:szCs w:val="24"/>
-          <w:lang w:eastAsia="en-GB"/>
-        </w:rPr>
-      </w:pPr>
-      <w:r>
-        <w:rPr>
-          <w:rFonts w:ascii="Times New Roman" w:eastAsia="Times New Roman" w:hAnsi="Times New Roman" w:cs="Times New Roman"/>
-          <w:szCs w:val="24"/>
-          <w:lang w:eastAsia="en-GB"/>
-        </w:rPr>
-        <w:t>FORMULA HERE</w:t>
-      </w:r>
-    </w:p>
-    <w:p>
-      <w:pPr>
-        <w:spacing w:after="0" w:line="240" w:lineRule="auto"/>
-        <w:rPr>
-          <w:rFonts w:ascii="Times New Roman" w:eastAsia="Times New Roman" w:hAnsi="Times New Roman" w:cs="Times New Roman"/>
-          <w:szCs w:val="24"/>
-          <w:lang w:eastAsia="en-GB"/>
-        </w:rPr>
-      </w:pPr>
-    </w:p>
-    <w:p>
-      <w:pPr>
-        <w:spacing w:after="0" w:line="240" w:lineRule="auto"/>
-        <w:rPr>
-          <w:rFonts w:ascii="Times New Roman" w:eastAsia="Times New Roman" w:hAnsi="Times New Roman" w:cs="Times New Roman"/>
-          <w:szCs w:val="24"/>
-          <w:lang w:eastAsia="en-GB"/>
-        </w:rPr>
-      </w:pPr>
-    </w:p>
-    <w:p>
-      <w:pPr>
-        <w:spacing w:after="0" w:line="240" w:lineRule="auto"/>
-        <w:rPr>
-          <w:rFonts w:ascii="Times New Roman" w:eastAsia="Times New Roman" w:hAnsi="Times New Roman" w:cs="Times New Roman"/>
-          <w:b/>
-          <w:szCs w:val="24"/>
-          <w:lang w:eastAsia="en-GB"/>
-        </w:rPr>
-      </w:pPr>
-      <w:r>
-        <w:rPr>
-          <w:rFonts w:ascii="Times New Roman" w:eastAsia="Times New Roman" w:hAnsi="Times New Roman" w:cs="Times New Roman"/>
-          <w:b/>
-          <w:szCs w:val="24"/>
-          <w:lang w:eastAsia="en-GB"/>
-        </w:rPr>
-        <w:t>Difference between the regression and classifier model:</w:t>
-      </w:r>
-    </w:p>
-    <w:p>
-      <w:pPr>
-        <w:spacing w:after="0" w:line="240" w:lineRule="auto"/>
-        <w:rPr>
-          <w:rFonts w:ascii="Times New Roman" w:eastAsia="Times New Roman" w:hAnsi="Times New Roman" w:cs="Times New Roman"/>
-          <w:szCs w:val="24"/>
-          <w:lang w:eastAsia="en-GB"/>
-        </w:rPr>
-      </w:pPr>
-      <w:r>
-        <w:rPr>
-          <w:rFonts w:ascii="Times New Roman" w:eastAsia="Times New Roman" w:hAnsi="Times New Roman" w:cs="Times New Roman"/>
-          <w:szCs w:val="24"/>
-          <w:lang w:eastAsia="en-GB"/>
-        </w:rPr>
-        <w:t xml:space="preserve">The basic difference between the said algorithm is that the </w:t>
-      </w:r>
-      <w:r>
-        <w:rPr>
-          <w:rFonts w:ascii="Times New Roman" w:eastAsia="Times New Roman" w:hAnsi="Times New Roman" w:cs="Times New Roman"/>
-          <w:szCs w:val="24"/>
-          <w:lang w:eastAsia="en-GB"/>
-        </w:rPr>
-        <w:t xml:space="preserve">outputs and behaviour of the algorithms. The </w:t>
-      </w:r>
-      <w:r>
-        <w:rPr>
-          <w:rFonts w:ascii="Times New Roman" w:eastAsia="Times New Roman" w:hAnsi="Times New Roman" w:cs="Times New Roman"/>
-          <w:szCs w:val="24"/>
-          <w:lang w:eastAsia="en-GB"/>
-        </w:rPr>
-        <w:t xml:space="preserve">regression model </w:t>
-      </w:r>
-      <w:r>
-        <w:rPr>
-          <w:rFonts w:ascii="Times New Roman" w:eastAsia="Times New Roman" w:hAnsi="Times New Roman" w:cs="Times New Roman"/>
-          <w:szCs w:val="24"/>
-          <w:lang w:eastAsia="en-GB"/>
-        </w:rPr>
-        <w:t xml:space="preserve">finds the similarity of the input testing dataset to predict an attribute. The attribute prediction is “measured” based on the similarity function. For instances. </w:t>
-      </w:r>
-    </w:p>
-    <w:p>
-      <w:pPr>
-        <w:spacing w:after="0" w:line="240" w:lineRule="auto"/>
-        <w:rPr>
-          <w:rFonts w:ascii="Times New Roman" w:eastAsia="Times New Roman" w:hAnsi="Times New Roman" w:cs="Times New Roman"/>
-          <w:szCs w:val="24"/>
-          <w:lang w:eastAsia="en-GB"/>
-        </w:rPr>
-      </w:pPr>
-      <w:r>
-        <w:rPr>
-          <w:rFonts w:ascii="Times New Roman" w:eastAsia="Times New Roman" w:hAnsi="Times New Roman" w:cs="Times New Roman"/>
-          <w:szCs w:val="24"/>
-          <w:lang w:eastAsia="en-GB"/>
-        </w:rPr>
-        <w:t>The classifier model, as the name implies, “classifies” or “categorizes” its predicted output in a defined set of possible outputs based on the similarity function.</w:t>
-      </w:r>
-    </w:p>
-    <w:p>
-      <w:pPr>
-        <w:spacing w:after="0" w:line="240" w:lineRule="auto"/>
-        <w:rPr>
-          <w:rFonts w:ascii="Times New Roman" w:eastAsia="Times New Roman" w:hAnsi="Times New Roman" w:cs="Times New Roman"/>
-          <w:szCs w:val="24"/>
-          <w:lang w:eastAsia="en-GB"/>
-        </w:rPr>
-      </w:pPr>
-    </w:p>
-    <w:p>
-      <w:pPr>
-        <w:spacing w:after="0" w:line="240" w:lineRule="auto"/>
-        <w:rPr>
-          <w:rFonts w:ascii="Times New Roman" w:eastAsia="Times New Roman" w:hAnsi="Times New Roman" w:cs="Times New Roman"/>
-          <w:szCs w:val="24"/>
-          <w:lang w:eastAsia="en-GB"/>
-        </w:rPr>
-      </w:pPr>
-      <w:r>
-        <w:rPr>
-          <w:rFonts w:ascii="Times New Roman" w:eastAsia="Times New Roman" w:hAnsi="Times New Roman" w:cs="Times New Roman"/>
-          <w:szCs w:val="24"/>
-          <w:lang w:eastAsia="en-GB"/>
-        </w:rPr>
-        <w:t>For instance, in the case of this research the t</w:t>
-      </w:r>
-      <w:r>
-        <w:rPr>
-          <w:rFonts w:ascii="Times New Roman" w:eastAsia="Times New Roman" w:hAnsi="Times New Roman" w:cs="Times New Roman"/>
-          <w:szCs w:val="24"/>
-          <w:lang w:eastAsia="en-GB"/>
-        </w:rPr>
-        <w:t>raining and input data set being ‘kwh’ (power) and ‘</w:t>
-      </w:r>
-      <w:proofErr w:type="spellStart"/>
-      <w:r>
-        <w:rPr>
-          <w:rFonts w:ascii="Times New Roman" w:eastAsia="Times New Roman" w:hAnsi="Times New Roman" w:cs="Times New Roman"/>
-          <w:szCs w:val="24"/>
-          <w:lang w:eastAsia="en-GB"/>
-        </w:rPr>
-        <w:t>athome</w:t>
-      </w:r>
-      <w:proofErr w:type="spellEnd"/>
-      <w:r>
-        <w:rPr>
-          <w:rFonts w:ascii="Times New Roman" w:eastAsia="Times New Roman" w:hAnsi="Times New Roman" w:cs="Times New Roman"/>
-          <w:szCs w:val="24"/>
-          <w:lang w:eastAsia="en-GB"/>
-        </w:rPr>
-        <w:t>’. The output attribute being the ‘</w:t>
-      </w:r>
-      <w:proofErr w:type="spellStart"/>
-      <w:r>
-        <w:rPr>
-          <w:rFonts w:ascii="Times New Roman" w:eastAsia="Times New Roman" w:hAnsi="Times New Roman" w:cs="Times New Roman"/>
-          <w:szCs w:val="24"/>
-          <w:lang w:eastAsia="en-GB"/>
-        </w:rPr>
-        <w:t>athome</w:t>
-      </w:r>
-      <w:proofErr w:type="spellEnd"/>
-      <w:r>
-        <w:rPr>
-          <w:rFonts w:ascii="Times New Roman" w:eastAsia="Times New Roman" w:hAnsi="Times New Roman" w:cs="Times New Roman"/>
-          <w:szCs w:val="24"/>
-          <w:lang w:eastAsia="en-GB"/>
-        </w:rPr>
-        <w:t xml:space="preserve">’ variable based on the input ‘kwh’ for the prediction based on a similarity distance function. </w:t>
-      </w:r>
-    </w:p>
-    <w:p>
-      <w:pPr>
-        <w:spacing w:after="0" w:line="240" w:lineRule="auto"/>
-        <w:rPr>
-          <w:rFonts w:ascii="Times New Roman" w:eastAsia="Times New Roman" w:hAnsi="Times New Roman" w:cs="Times New Roman"/>
-          <w:szCs w:val="24"/>
-          <w:lang w:eastAsia="en-GB"/>
-        </w:rPr>
-      </w:pPr>
-    </w:p>
-    <w:p>
-      <w:pPr>
-        <w:spacing w:after="0" w:line="240" w:lineRule="auto"/>
-        <w:rPr>
-          <w:rFonts w:ascii="Times New Roman" w:eastAsia="Times New Roman" w:hAnsi="Times New Roman" w:cs="Times New Roman"/>
-          <w:b/>
-          <w:szCs w:val="24"/>
-          <w:lang w:eastAsia="en-GB"/>
-        </w:rPr>
-      </w:pPr>
-      <w:r>
-        <w:rPr>
-          <w:rFonts w:ascii="Times New Roman" w:eastAsia="Times New Roman" w:hAnsi="Times New Roman" w:cs="Times New Roman"/>
-          <w:szCs w:val="24"/>
-          <w:lang w:eastAsia="en-GB"/>
-        </w:rPr>
-        <w:t xml:space="preserve">In the case of the regression algorithm, the output is in form of a float. It outputs the </w:t>
-      </w:r>
-    </w:p>
-    <w:p>
-      <w:pPr>
-        <w:spacing w:after="0" w:line="240" w:lineRule="auto"/>
-        <w:rPr>
-          <w:rFonts w:ascii="Times New Roman" w:eastAsia="Times New Roman" w:hAnsi="Times New Roman" w:cs="Times New Roman"/>
-          <w:szCs w:val="24"/>
-          <w:lang w:eastAsia="en-GB"/>
-        </w:rPr>
-      </w:pPr>
     </w:p>
     <w:p>
       <w:pPr>
@@ -5831,7 +7621,7 @@
         </w:rPr>
         <w:t xml:space="preserve">1 - </w:t>
       </w:r>
-      <w:hyperlink r:id="rId10" w:history="1">
+      <w:hyperlink r:id="rId11" w:history="1">
         <w:r>
           <w:rPr>
             <w:rStyle w:val="Hyperlink"/>
@@ -5874,7 +7664,7 @@
         </w:rPr>
         <w:t xml:space="preserve">2 - </w:t>
       </w:r>
-      <w:hyperlink r:id="rId11" w:history="1">
+      <w:hyperlink r:id="rId12" w:history="1">
         <w:r>
           <w:rPr>
             <w:rStyle w:val="Hyperlink"/>
@@ -5917,7 +7707,7 @@
         </w:rPr>
         <w:t xml:space="preserve">3 - </w:t>
       </w:r>
-      <w:hyperlink r:id="rId12" w:history="1">
+      <w:hyperlink r:id="rId13" w:history="1">
         <w:r>
           <w:rPr>
             <w:rStyle w:val="Hyperlink"/>
@@ -6728,6 +8518,1150 @@
 </w:styles>
 </file>
 
+<file path=word/charts/chart1.xml><?xml version="1.0" encoding="utf-8"?>
+<c:chartSpace xmlns:c="http://schemas.openxmlformats.org/drawingml/2006/chart" xmlns:a="http://schemas.openxmlformats.org/drawingml/2006/main" xmlns:r="http://schemas.openxmlformats.org/officeDocument/2006/relationships" xmlns:c16r2="http://schemas.microsoft.com/office/drawing/2015/06/chart">
+  <c:date1904 val="0"/>
+  <c:lang val="en-US"/>
+  <c:roundedCorners val="0"/>
+  <mc:AlternateContent xmlns:mc="http://schemas.openxmlformats.org/markup-compatibility/2006">
+    <mc:Choice xmlns:c14="http://schemas.microsoft.com/office/drawing/2007/8/2/chart" Requires="c14">
+      <c14:style val="102"/>
+    </mc:Choice>
+    <mc:Fallback>
+      <c:style val="2"/>
+    </mc:Fallback>
+  </mc:AlternateContent>
+  <c:chart>
+    <c:title>
+      <c:overlay val="0"/>
+      <c:spPr>
+        <a:noFill/>
+        <a:ln>
+          <a:noFill/>
+        </a:ln>
+        <a:effectLst/>
+      </c:spPr>
+      <c:txPr>
+        <a:bodyPr rot="0" spcFirstLastPara="1" vertOverflow="ellipsis" vert="horz" wrap="square" anchor="ctr" anchorCtr="1"/>
+        <a:lstStyle/>
+        <a:p>
+          <a:pPr>
+            <a:defRPr sz="1400" b="0" i="0" u="none" strike="noStrike" kern="1200" spc="0" baseline="0">
+              <a:solidFill>
+                <a:schemeClr val="tx1">
+                  <a:lumMod val="65000"/>
+                  <a:lumOff val="35000"/>
+                </a:schemeClr>
+              </a:solidFill>
+              <a:latin typeface="+mn-lt"/>
+              <a:ea typeface="+mn-ea"/>
+              <a:cs typeface="+mn-cs"/>
+            </a:defRPr>
+          </a:pPr>
+          <a:endParaRPr lang="en-US"/>
+        </a:p>
+      </c:txPr>
+    </c:title>
+    <c:autoTitleDeleted val="0"/>
+    <c:plotArea>
+      <c:layout/>
+      <c:bubbleChart>
+        <c:varyColors val="0"/>
+        <c:ser>
+          <c:idx val="0"/>
+          <c:order val="0"/>
+          <c:tx>
+            <c:strRef>
+              <c:f>Sheet1!$B$1</c:f>
+              <c:strCache>
+                <c:ptCount val="1"/>
+                <c:pt idx="0">
+                  <c:v>Scatter Graph</c:v>
+                </c:pt>
+              </c:strCache>
+            </c:strRef>
+          </c:tx>
+          <c:spPr>
+            <a:solidFill>
+              <a:schemeClr val="accent1">
+                <a:alpha val="75000"/>
+              </a:schemeClr>
+            </a:solidFill>
+            <a:ln>
+              <a:noFill/>
+            </a:ln>
+            <a:effectLst/>
+          </c:spPr>
+          <c:invertIfNegative val="0"/>
+          <c:dPt>
+            <c:idx val="0"/>
+            <c:invertIfNegative val="0"/>
+            <c:bubble3D val="0"/>
+            <c:spPr>
+              <a:solidFill>
+                <a:schemeClr val="tx1"/>
+              </a:solidFill>
+              <a:ln>
+                <a:noFill/>
+              </a:ln>
+              <a:effectLst/>
+            </c:spPr>
+            <c:extLst>
+              <c:ext xmlns:c16="http://schemas.microsoft.com/office/drawing/2014/chart" uri="{C3380CC4-5D6E-409C-BE32-E72D297353CC}">
+                <c16:uniqueId val="{0000000A-28D1-451F-87F5-040AE9210B3C}"/>
+              </c:ext>
+            </c:extLst>
+          </c:dPt>
+          <c:dPt>
+            <c:idx val="1"/>
+            <c:invertIfNegative val="0"/>
+            <c:bubble3D val="0"/>
+            <c:spPr>
+              <a:solidFill>
+                <a:schemeClr val="accent6"/>
+              </a:solidFill>
+              <a:ln>
+                <a:noFill/>
+              </a:ln>
+              <a:effectLst/>
+            </c:spPr>
+            <c:extLst>
+              <c:ext xmlns:c16="http://schemas.microsoft.com/office/drawing/2014/chart" uri="{C3380CC4-5D6E-409C-BE32-E72D297353CC}">
+                <c16:uniqueId val="{00000009-28D1-451F-87F5-040AE9210B3C}"/>
+              </c:ext>
+            </c:extLst>
+          </c:dPt>
+          <c:dPt>
+            <c:idx val="2"/>
+            <c:invertIfNegative val="0"/>
+            <c:bubble3D val="0"/>
+            <c:spPr>
+              <a:solidFill>
+                <a:srgbClr val="C00000"/>
+              </a:solidFill>
+              <a:ln>
+                <a:noFill/>
+              </a:ln>
+              <a:effectLst/>
+            </c:spPr>
+            <c:extLst>
+              <c:ext xmlns:c16="http://schemas.microsoft.com/office/drawing/2014/chart" uri="{C3380CC4-5D6E-409C-BE32-E72D297353CC}">
+                <c16:uniqueId val="{00000007-28D1-451F-87F5-040AE9210B3C}"/>
+              </c:ext>
+            </c:extLst>
+          </c:dPt>
+          <c:dPt>
+            <c:idx val="3"/>
+            <c:invertIfNegative val="0"/>
+            <c:bubble3D val="0"/>
+            <c:spPr>
+              <a:solidFill>
+                <a:srgbClr val="0070C0"/>
+              </a:solidFill>
+              <a:ln>
+                <a:noFill/>
+              </a:ln>
+              <a:effectLst/>
+            </c:spPr>
+            <c:extLst>
+              <c:ext xmlns:c16="http://schemas.microsoft.com/office/drawing/2014/chart" uri="{C3380CC4-5D6E-409C-BE32-E72D297353CC}">
+                <c16:uniqueId val="{00000008-28D1-451F-87F5-040AE9210B3C}"/>
+              </c:ext>
+            </c:extLst>
+          </c:dPt>
+          <c:dPt>
+            <c:idx val="4"/>
+            <c:invertIfNegative val="0"/>
+            <c:bubble3D val="0"/>
+            <c:spPr>
+              <a:solidFill>
+                <a:schemeClr val="accent4"/>
+              </a:solidFill>
+              <a:ln>
+                <a:noFill/>
+              </a:ln>
+              <a:effectLst/>
+            </c:spPr>
+            <c:extLst>
+              <c:ext xmlns:c16="http://schemas.microsoft.com/office/drawing/2014/chart" uri="{C3380CC4-5D6E-409C-BE32-E72D297353CC}">
+                <c16:uniqueId val="{00000005-28D1-451F-87F5-040AE9210B3C}"/>
+              </c:ext>
+            </c:extLst>
+          </c:dPt>
+          <c:dPt>
+            <c:idx val="5"/>
+            <c:invertIfNegative val="0"/>
+            <c:bubble3D val="0"/>
+            <c:spPr>
+              <a:solidFill>
+                <a:schemeClr val="accent6"/>
+              </a:solidFill>
+              <a:ln>
+                <a:noFill/>
+              </a:ln>
+              <a:effectLst/>
+            </c:spPr>
+            <c:extLst>
+              <c:ext xmlns:c16="http://schemas.microsoft.com/office/drawing/2014/chart" uri="{C3380CC4-5D6E-409C-BE32-E72D297353CC}">
+                <c16:uniqueId val="{00000003-28D1-451F-87F5-040AE9210B3C}"/>
+              </c:ext>
+            </c:extLst>
+          </c:dPt>
+          <c:dPt>
+            <c:idx val="6"/>
+            <c:invertIfNegative val="0"/>
+            <c:bubble3D val="0"/>
+            <c:spPr>
+              <a:solidFill>
+                <a:schemeClr val="accent6"/>
+              </a:solidFill>
+              <a:ln>
+                <a:noFill/>
+              </a:ln>
+              <a:effectLst/>
+            </c:spPr>
+            <c:extLst>
+              <c:ext xmlns:c16="http://schemas.microsoft.com/office/drawing/2014/chart" uri="{C3380CC4-5D6E-409C-BE32-E72D297353CC}">
+                <c16:uniqueId val="{00000001-28D1-451F-87F5-040AE9210B3C}"/>
+              </c:ext>
+            </c:extLst>
+          </c:dPt>
+          <c:dPt>
+            <c:idx val="7"/>
+            <c:invertIfNegative val="0"/>
+            <c:bubble3D val="0"/>
+            <c:spPr>
+              <a:solidFill>
+                <a:srgbClr val="0070C0"/>
+              </a:solidFill>
+              <a:ln>
+                <a:noFill/>
+              </a:ln>
+              <a:effectLst/>
+            </c:spPr>
+            <c:extLst>
+              <c:ext xmlns:c16="http://schemas.microsoft.com/office/drawing/2014/chart" uri="{C3380CC4-5D6E-409C-BE32-E72D297353CC}">
+                <c16:uniqueId val="{00000002-28D1-451F-87F5-040AE9210B3C}"/>
+              </c:ext>
+            </c:extLst>
+          </c:dPt>
+          <c:dPt>
+            <c:idx val="8"/>
+            <c:invertIfNegative val="0"/>
+            <c:bubble3D val="0"/>
+            <c:spPr>
+              <a:solidFill>
+                <a:srgbClr val="C00000"/>
+              </a:solidFill>
+              <a:ln>
+                <a:noFill/>
+              </a:ln>
+              <a:effectLst/>
+            </c:spPr>
+            <c:extLst>
+              <c:ext xmlns:c16="http://schemas.microsoft.com/office/drawing/2014/chart" uri="{C3380CC4-5D6E-409C-BE32-E72D297353CC}">
+                <c16:uniqueId val="{00000004-28D1-451F-87F5-040AE9210B3C}"/>
+              </c:ext>
+            </c:extLst>
+          </c:dPt>
+          <c:dPt>
+            <c:idx val="9"/>
+            <c:invertIfNegative val="0"/>
+            <c:bubble3D val="0"/>
+            <c:spPr>
+              <a:solidFill>
+                <a:schemeClr val="accent4"/>
+              </a:solidFill>
+              <a:ln>
+                <a:noFill/>
+              </a:ln>
+              <a:effectLst/>
+            </c:spPr>
+            <c:extLst>
+              <c:ext xmlns:c16="http://schemas.microsoft.com/office/drawing/2014/chart" uri="{C3380CC4-5D6E-409C-BE32-E72D297353CC}">
+                <c16:uniqueId val="{00000006-28D1-451F-87F5-040AE9210B3C}"/>
+              </c:ext>
+            </c:extLst>
+          </c:dPt>
+          <c:xVal>
+            <c:numRef>
+              <c:f>Sheet1!$A$2:$A$11</c:f>
+              <c:numCache>
+                <c:formatCode>General</c:formatCode>
+                <c:ptCount val="10"/>
+                <c:pt idx="0">
+                  <c:v>10</c:v>
+                </c:pt>
+                <c:pt idx="1">
+                  <c:v>9</c:v>
+                </c:pt>
+                <c:pt idx="2">
+                  <c:v>5</c:v>
+                </c:pt>
+                <c:pt idx="3">
+                  <c:v>4</c:v>
+                </c:pt>
+                <c:pt idx="4">
+                  <c:v>7</c:v>
+                </c:pt>
+                <c:pt idx="5">
+                  <c:v>8</c:v>
+                </c:pt>
+                <c:pt idx="6">
+                  <c:v>9.5</c:v>
+                </c:pt>
+                <c:pt idx="7">
+                  <c:v>8</c:v>
+                </c:pt>
+                <c:pt idx="8">
+                  <c:v>9</c:v>
+                </c:pt>
+                <c:pt idx="9">
+                  <c:v>2</c:v>
+                </c:pt>
+              </c:numCache>
+            </c:numRef>
+          </c:xVal>
+          <c:yVal>
+            <c:numRef>
+              <c:f>Sheet1!$B$2:$B$11</c:f>
+              <c:numCache>
+                <c:formatCode>General</c:formatCode>
+                <c:ptCount val="10"/>
+                <c:pt idx="0">
+                  <c:v>5</c:v>
+                </c:pt>
+                <c:pt idx="1">
+                  <c:v>6</c:v>
+                </c:pt>
+                <c:pt idx="2">
+                  <c:v>3</c:v>
+                </c:pt>
+                <c:pt idx="3">
+                  <c:v>2</c:v>
+                </c:pt>
+                <c:pt idx="4">
+                  <c:v>5</c:v>
+                </c:pt>
+                <c:pt idx="5">
+                  <c:v>7</c:v>
+                </c:pt>
+                <c:pt idx="6">
+                  <c:v>8</c:v>
+                </c:pt>
+                <c:pt idx="7">
+                  <c:v>4</c:v>
+                </c:pt>
+                <c:pt idx="8">
+                  <c:v>3</c:v>
+                </c:pt>
+                <c:pt idx="9">
+                  <c:v>9</c:v>
+                </c:pt>
+              </c:numCache>
+            </c:numRef>
+          </c:yVal>
+          <c:bubbleSize>
+            <c:numRef>
+              <c:f>Sheet1!$C$2:$C$11</c:f>
+              <c:numCache>
+                <c:formatCode>General</c:formatCode>
+                <c:ptCount val="10"/>
+                <c:pt idx="0">
+                  <c:v>15</c:v>
+                </c:pt>
+                <c:pt idx="1">
+                  <c:v>1</c:v>
+                </c:pt>
+                <c:pt idx="2">
+                  <c:v>1</c:v>
+                </c:pt>
+                <c:pt idx="3">
+                  <c:v>1</c:v>
+                </c:pt>
+                <c:pt idx="4">
+                  <c:v>1</c:v>
+                </c:pt>
+                <c:pt idx="5">
+                  <c:v>1</c:v>
+                </c:pt>
+                <c:pt idx="6">
+                  <c:v>1</c:v>
+                </c:pt>
+                <c:pt idx="7">
+                  <c:v>1</c:v>
+                </c:pt>
+                <c:pt idx="8">
+                  <c:v>1</c:v>
+                </c:pt>
+                <c:pt idx="9">
+                  <c:v>1</c:v>
+                </c:pt>
+              </c:numCache>
+            </c:numRef>
+          </c:bubbleSize>
+          <c:bubble3D val="0"/>
+          <c:extLst>
+            <c:ext xmlns:c16="http://schemas.microsoft.com/office/drawing/2014/chart" uri="{C3380CC4-5D6E-409C-BE32-E72D297353CC}">
+              <c16:uniqueId val="{00000000-28D1-451F-87F5-040AE9210B3C}"/>
+            </c:ext>
+          </c:extLst>
+        </c:ser>
+        <c:dLbls>
+          <c:showLegendKey val="0"/>
+          <c:showVal val="0"/>
+          <c:showCatName val="0"/>
+          <c:showSerName val="0"/>
+          <c:showPercent val="0"/>
+          <c:showBubbleSize val="0"/>
+        </c:dLbls>
+        <c:bubbleScale val="100"/>
+        <c:showNegBubbles val="0"/>
+        <c:axId val="371855080"/>
+        <c:axId val="371852456"/>
+      </c:bubbleChart>
+      <c:valAx>
+        <c:axId val="371855080"/>
+        <c:scaling>
+          <c:orientation val="minMax"/>
+        </c:scaling>
+        <c:delete val="0"/>
+        <c:axPos val="b"/>
+        <c:majorGridlines>
+          <c:spPr>
+            <a:ln w="9525" cap="flat" cmpd="sng" algn="ctr">
+              <a:solidFill>
+                <a:schemeClr val="tx1">
+                  <a:lumMod val="15000"/>
+                  <a:lumOff val="85000"/>
+                </a:schemeClr>
+              </a:solidFill>
+              <a:round/>
+            </a:ln>
+            <a:effectLst/>
+          </c:spPr>
+        </c:majorGridlines>
+        <c:numFmt formatCode="General" sourceLinked="1"/>
+        <c:majorTickMark val="out"/>
+        <c:minorTickMark val="none"/>
+        <c:tickLblPos val="nextTo"/>
+        <c:spPr>
+          <a:noFill/>
+          <a:ln w="9525" cap="flat" cmpd="sng" algn="ctr">
+            <a:solidFill>
+              <a:schemeClr val="tx1">
+                <a:lumMod val="25000"/>
+                <a:lumOff val="75000"/>
+              </a:schemeClr>
+            </a:solidFill>
+            <a:round/>
+          </a:ln>
+          <a:effectLst/>
+        </c:spPr>
+        <c:txPr>
+          <a:bodyPr rot="-60000000" spcFirstLastPara="1" vertOverflow="ellipsis" vert="horz" wrap="square" anchor="ctr" anchorCtr="1"/>
+          <a:lstStyle/>
+          <a:p>
+            <a:pPr>
+              <a:defRPr sz="900" b="0" i="0" u="none" strike="noStrike" kern="1200" baseline="0">
+                <a:solidFill>
+                  <a:schemeClr val="tx1">
+                    <a:lumMod val="65000"/>
+                    <a:lumOff val="35000"/>
+                  </a:schemeClr>
+                </a:solidFill>
+                <a:latin typeface="+mn-lt"/>
+                <a:ea typeface="+mn-ea"/>
+                <a:cs typeface="+mn-cs"/>
+              </a:defRPr>
+            </a:pPr>
+            <a:endParaRPr lang="en-US"/>
+          </a:p>
+        </c:txPr>
+        <c:crossAx val="371852456"/>
+        <c:crosses val="autoZero"/>
+        <c:crossBetween val="midCat"/>
+      </c:valAx>
+      <c:valAx>
+        <c:axId val="371852456"/>
+        <c:scaling>
+          <c:orientation val="minMax"/>
+        </c:scaling>
+        <c:delete val="0"/>
+        <c:axPos val="l"/>
+        <c:majorGridlines>
+          <c:spPr>
+            <a:ln w="9525" cap="flat" cmpd="sng" algn="ctr">
+              <a:solidFill>
+                <a:schemeClr val="tx1">
+                  <a:lumMod val="15000"/>
+                  <a:lumOff val="85000"/>
+                </a:schemeClr>
+              </a:solidFill>
+              <a:round/>
+            </a:ln>
+            <a:effectLst/>
+          </c:spPr>
+        </c:majorGridlines>
+        <c:numFmt formatCode="General" sourceLinked="1"/>
+        <c:majorTickMark val="out"/>
+        <c:minorTickMark val="none"/>
+        <c:tickLblPos val="nextTo"/>
+        <c:spPr>
+          <a:noFill/>
+          <a:ln w="9525" cap="flat" cmpd="sng" algn="ctr">
+            <a:solidFill>
+              <a:schemeClr val="tx1">
+                <a:lumMod val="25000"/>
+                <a:lumOff val="75000"/>
+              </a:schemeClr>
+            </a:solidFill>
+            <a:round/>
+          </a:ln>
+          <a:effectLst/>
+        </c:spPr>
+        <c:txPr>
+          <a:bodyPr rot="-60000000" spcFirstLastPara="1" vertOverflow="ellipsis" vert="horz" wrap="square" anchor="ctr" anchorCtr="1"/>
+          <a:lstStyle/>
+          <a:p>
+            <a:pPr>
+              <a:defRPr sz="900" b="0" i="0" u="none" strike="noStrike" kern="1200" baseline="0">
+                <a:solidFill>
+                  <a:schemeClr val="tx1">
+                    <a:lumMod val="65000"/>
+                    <a:lumOff val="35000"/>
+                  </a:schemeClr>
+                </a:solidFill>
+                <a:latin typeface="+mn-lt"/>
+                <a:ea typeface="+mn-ea"/>
+                <a:cs typeface="+mn-cs"/>
+              </a:defRPr>
+            </a:pPr>
+            <a:endParaRPr lang="en-US"/>
+          </a:p>
+        </c:txPr>
+        <c:crossAx val="371855080"/>
+        <c:crosses val="autoZero"/>
+        <c:crossBetween val="midCat"/>
+      </c:valAx>
+      <c:spPr>
+        <a:noFill/>
+        <a:ln>
+          <a:noFill/>
+        </a:ln>
+        <a:effectLst/>
+      </c:spPr>
+    </c:plotArea>
+    <c:plotVisOnly val="1"/>
+    <c:dispBlanksAs val="gap"/>
+    <c:showDLblsOverMax val="0"/>
+  </c:chart>
+  <c:spPr>
+    <a:solidFill>
+      <a:schemeClr val="bg1"/>
+    </a:solidFill>
+    <a:ln w="9525" cap="flat" cmpd="sng" algn="ctr">
+      <a:solidFill>
+        <a:schemeClr val="tx1">
+          <a:lumMod val="15000"/>
+          <a:lumOff val="85000"/>
+        </a:schemeClr>
+      </a:solidFill>
+      <a:round/>
+    </a:ln>
+    <a:effectLst/>
+  </c:spPr>
+  <c:txPr>
+    <a:bodyPr/>
+    <a:lstStyle/>
+    <a:p>
+      <a:pPr>
+        <a:defRPr/>
+      </a:pPr>
+      <a:endParaRPr lang="en-US"/>
+    </a:p>
+  </c:txPr>
+  <c:externalData r:id="rId3">
+    <c:autoUpdate val="0"/>
+  </c:externalData>
+</c:chartSpace>
+</file>
+
+<file path=word/charts/colors1.xml><?xml version="1.0" encoding="utf-8"?>
+<cs:colorStyle xmlns:cs="http://schemas.microsoft.com/office/drawing/2012/chartStyle" xmlns:a="http://schemas.openxmlformats.org/drawingml/2006/main" meth="cycle" id="10">
+  <a:schemeClr val="accent1"/>
+  <a:schemeClr val="accent2"/>
+  <a:schemeClr val="accent3"/>
+  <a:schemeClr val="accent4"/>
+  <a:schemeClr val="accent5"/>
+  <a:schemeClr val="accent6"/>
+  <cs:variation/>
+  <cs:variation>
+    <a:lumMod val="60000"/>
+  </cs:variation>
+  <cs:variation>
+    <a:lumMod val="80000"/>
+    <a:lumOff val="20000"/>
+  </cs:variation>
+  <cs:variation>
+    <a:lumMod val="80000"/>
+  </cs:variation>
+  <cs:variation>
+    <a:lumMod val="60000"/>
+    <a:lumOff val="40000"/>
+  </cs:variation>
+  <cs:variation>
+    <a:lumMod val="50000"/>
+  </cs:variation>
+  <cs:variation>
+    <a:lumMod val="70000"/>
+    <a:lumOff val="30000"/>
+  </cs:variation>
+  <cs:variation>
+    <a:lumMod val="70000"/>
+  </cs:variation>
+  <cs:variation>
+    <a:lumMod val="50000"/>
+    <a:lumOff val="50000"/>
+  </cs:variation>
+</cs:colorStyle>
+</file>
+
+<file path=word/charts/style1.xml><?xml version="1.0" encoding="utf-8"?>
+<cs:chartStyle xmlns:cs="http://schemas.microsoft.com/office/drawing/2012/chartStyle" xmlns:a="http://schemas.openxmlformats.org/drawingml/2006/main" id="269">
+  <cs:axisTitle>
+    <cs:lnRef idx="0"/>
+    <cs:fillRef idx="0"/>
+    <cs:effectRef idx="0"/>
+    <cs:fontRef idx="minor">
+      <a:schemeClr val="tx1">
+        <a:lumMod val="65000"/>
+        <a:lumOff val="35000"/>
+      </a:schemeClr>
+    </cs:fontRef>
+    <cs:defRPr sz="1000" kern="1200"/>
+  </cs:axisTitle>
+  <cs:categoryAxis>
+    <cs:lnRef idx="0"/>
+    <cs:fillRef idx="0"/>
+    <cs:effectRef idx="0"/>
+    <cs:fontRef idx="minor">
+      <a:schemeClr val="tx1">
+        <a:lumMod val="65000"/>
+        <a:lumOff val="35000"/>
+      </a:schemeClr>
+    </cs:fontRef>
+    <cs:spPr>
+      <a:ln w="9525" cap="flat" cmpd="sng" algn="ctr">
+        <a:solidFill>
+          <a:schemeClr val="tx1">
+            <a:lumMod val="25000"/>
+            <a:lumOff val="75000"/>
+          </a:schemeClr>
+        </a:solidFill>
+        <a:round/>
+      </a:ln>
+    </cs:spPr>
+    <cs:defRPr sz="900" kern="1200"/>
+  </cs:categoryAxis>
+  <cs:chartArea mods="allowNoFillOverride allowNoLineOverride">
+    <cs:lnRef idx="0"/>
+    <cs:fillRef idx="0"/>
+    <cs:effectRef idx="0"/>
+    <cs:fontRef idx="minor">
+      <a:schemeClr val="tx1"/>
+    </cs:fontRef>
+    <cs:spPr>
+      <a:solidFill>
+        <a:schemeClr val="bg1"/>
+      </a:solidFill>
+      <a:ln w="9525" cap="flat" cmpd="sng" algn="ctr">
+        <a:solidFill>
+          <a:schemeClr val="tx1">
+            <a:lumMod val="15000"/>
+            <a:lumOff val="85000"/>
+          </a:schemeClr>
+        </a:solidFill>
+        <a:round/>
+      </a:ln>
+    </cs:spPr>
+    <cs:defRPr sz="1000" kern="1200"/>
+  </cs:chartArea>
+  <cs:dataLabel>
+    <cs:lnRef idx="0"/>
+    <cs:fillRef idx="0"/>
+    <cs:effectRef idx="0"/>
+    <cs:fontRef idx="minor">
+      <a:schemeClr val="tx1">
+        <a:lumMod val="75000"/>
+        <a:lumOff val="25000"/>
+      </a:schemeClr>
+    </cs:fontRef>
+    <cs:defRPr sz="900" kern="1200"/>
+  </cs:dataLabel>
+  <cs:dataLabelCallout>
+    <cs:lnRef idx="0"/>
+    <cs:fillRef idx="0"/>
+    <cs:effectRef idx="0"/>
+    <cs:fontRef idx="minor">
+      <a:schemeClr val="dk1">
+        <a:lumMod val="65000"/>
+        <a:lumOff val="35000"/>
+      </a:schemeClr>
+    </cs:fontRef>
+    <cs:spPr>
+      <a:solidFill>
+        <a:schemeClr val="lt1"/>
+      </a:solidFill>
+      <a:ln>
+        <a:solidFill>
+          <a:schemeClr val="dk1">
+            <a:lumMod val="25000"/>
+            <a:lumOff val="75000"/>
+          </a:schemeClr>
+        </a:solidFill>
+      </a:ln>
+    </cs:spPr>
+    <cs:defRPr sz="900" kern="1200"/>
+    <cs:bodyPr rot="0" spcFirstLastPara="1" vertOverflow="clip" horzOverflow="clip" vert="horz" wrap="square" lIns="36576" tIns="18288" rIns="36576" bIns="18288" anchor="ctr" anchorCtr="1">
+      <a:spAutoFit/>
+    </cs:bodyPr>
+  </cs:dataLabelCallout>
+  <cs:dataPoint>
+    <cs:lnRef idx="0"/>
+    <cs:fillRef idx="1">
+      <cs:styleClr val="auto"/>
+    </cs:fillRef>
+    <cs:effectRef idx="0"/>
+    <cs:fontRef idx="minor">
+      <a:schemeClr val="tx1"/>
+    </cs:fontRef>
+    <cs:spPr>
+      <a:solidFill>
+        <a:schemeClr val="phClr">
+          <a:alpha val="75000"/>
+        </a:schemeClr>
+      </a:solidFill>
+    </cs:spPr>
+  </cs:dataPoint>
+  <cs:dataPoint3D>
+    <cs:lnRef idx="0"/>
+    <cs:fillRef idx="1">
+      <cs:styleClr val="auto"/>
+    </cs:fillRef>
+    <cs:effectRef idx="0"/>
+    <cs:fontRef idx="minor">
+      <a:schemeClr val="tx1"/>
+    </cs:fontRef>
+    <cs:spPr>
+      <a:solidFill>
+        <a:schemeClr val="phClr">
+          <a:alpha val="75000"/>
+        </a:schemeClr>
+      </a:solidFill>
+    </cs:spPr>
+  </cs:dataPoint3D>
+  <cs:dataPointLine>
+    <cs:lnRef idx="0">
+      <cs:styleClr val="auto"/>
+    </cs:lnRef>
+    <cs:fillRef idx="1"/>
+    <cs:effectRef idx="0"/>
+    <cs:fontRef idx="minor">
+      <a:schemeClr val="tx1"/>
+    </cs:fontRef>
+    <cs:spPr>
+      <a:ln w="19050" cap="rnd">
+        <a:solidFill>
+          <a:schemeClr val="phClr">
+            <a:alpha val="50000"/>
+          </a:schemeClr>
+        </a:solidFill>
+        <a:round/>
+      </a:ln>
+    </cs:spPr>
+  </cs:dataPointLine>
+  <cs:dataPointMarker>
+    <cs:lnRef idx="0">
+      <cs:styleClr val="auto"/>
+    </cs:lnRef>
+    <cs:fillRef idx="1">
+      <cs:styleClr val="auto"/>
+    </cs:fillRef>
+    <cs:effectRef idx="0"/>
+    <cs:fontRef idx="minor">
+      <a:schemeClr val="tx1"/>
+    </cs:fontRef>
+    <cs:spPr>
+      <a:solidFill>
+        <a:schemeClr val="phClr"/>
+      </a:solidFill>
+      <a:ln w="9525">
+        <a:solidFill>
+          <a:schemeClr val="phClr"/>
+        </a:solidFill>
+      </a:ln>
+    </cs:spPr>
+  </cs:dataPointMarker>
+  <cs:dataPointMarkerLayout symbol="circle" size="5"/>
+  <cs:dataPointWireframe>
+    <cs:lnRef idx="0">
+      <cs:styleClr val="auto"/>
+    </cs:lnRef>
+    <cs:fillRef idx="0"/>
+    <cs:effectRef idx="0"/>
+    <cs:fontRef idx="minor">
+      <a:schemeClr val="dk1"/>
+    </cs:fontRef>
+    <cs:spPr>
+      <a:ln w="9525" cap="rnd">
+        <a:solidFill>
+          <a:schemeClr val="phClr"/>
+        </a:solidFill>
+        <a:round/>
+      </a:ln>
+    </cs:spPr>
+  </cs:dataPointWireframe>
+  <cs:dataTable>
+    <cs:lnRef idx="0"/>
+    <cs:fillRef idx="0"/>
+    <cs:effectRef idx="0"/>
+    <cs:fontRef idx="minor">
+      <a:schemeClr val="tx1">
+        <a:lumMod val="65000"/>
+        <a:lumOff val="35000"/>
+      </a:schemeClr>
+    </cs:fontRef>
+    <cs:spPr>
+      <a:noFill/>
+      <a:ln w="9525" cap="flat" cmpd="sng" algn="ctr">
+        <a:solidFill>
+          <a:schemeClr val="tx1">
+            <a:lumMod val="15000"/>
+            <a:lumOff val="85000"/>
+          </a:schemeClr>
+        </a:solidFill>
+        <a:round/>
+      </a:ln>
+    </cs:spPr>
+    <cs:defRPr sz="900" kern="1200"/>
+  </cs:dataTable>
+  <cs:downBar>
+    <cs:lnRef idx="0"/>
+    <cs:fillRef idx="0"/>
+    <cs:effectRef idx="0"/>
+    <cs:fontRef idx="minor">
+      <a:schemeClr val="tx1"/>
+    </cs:fontRef>
+    <cs:spPr>
+      <a:solidFill>
+        <a:schemeClr val="dk1">
+          <a:lumMod val="75000"/>
+          <a:lumOff val="25000"/>
+        </a:schemeClr>
+      </a:solidFill>
+      <a:ln w="9525" cap="flat" cmpd="sng" algn="ctr">
+        <a:solidFill>
+          <a:schemeClr val="tx1">
+            <a:lumMod val="65000"/>
+            <a:lumOff val="35000"/>
+          </a:schemeClr>
+        </a:solidFill>
+        <a:round/>
+      </a:ln>
+    </cs:spPr>
+  </cs:downBar>
+  <cs:dropLine>
+    <cs:lnRef idx="0"/>
+    <cs:fillRef idx="0"/>
+    <cs:effectRef idx="0"/>
+    <cs:fontRef idx="minor">
+      <a:schemeClr val="tx1"/>
+    </cs:fontRef>
+    <cs:spPr>
+      <a:ln w="9525" cap="flat" cmpd="sng" algn="ctr">
+        <a:solidFill>
+          <a:schemeClr val="tx1">
+            <a:lumMod val="35000"/>
+            <a:lumOff val="65000"/>
+          </a:schemeClr>
+        </a:solidFill>
+        <a:round/>
+      </a:ln>
+    </cs:spPr>
+  </cs:dropLine>
+  <cs:errorBar>
+    <cs:lnRef idx="0"/>
+    <cs:fillRef idx="0"/>
+    <cs:effectRef idx="0"/>
+    <cs:fontRef idx="minor">
+      <a:schemeClr val="tx1"/>
+    </cs:fontRef>
+    <cs:spPr>
+      <a:ln w="9525" cap="flat" cmpd="sng" algn="ctr">
+        <a:solidFill>
+          <a:schemeClr val="tx1">
+            <a:lumMod val="65000"/>
+            <a:lumOff val="35000"/>
+          </a:schemeClr>
+        </a:solidFill>
+        <a:round/>
+      </a:ln>
+    </cs:spPr>
+  </cs:errorBar>
+  <cs:floor>
+    <cs:lnRef idx="0"/>
+    <cs:fillRef idx="0"/>
+    <cs:effectRef idx="0"/>
+    <cs:fontRef idx="minor">
+      <a:schemeClr val="tx1"/>
+    </cs:fontRef>
+    <cs:spPr>
+      <a:noFill/>
+      <a:ln>
+        <a:noFill/>
+      </a:ln>
+    </cs:spPr>
+  </cs:floor>
+  <cs:gridlineMajor>
+    <cs:lnRef idx="0"/>
+    <cs:fillRef idx="0"/>
+    <cs:effectRef idx="0"/>
+    <cs:fontRef idx="minor">
+      <a:schemeClr val="tx1"/>
+    </cs:fontRef>
+    <cs:spPr>
+      <a:ln w="9525" cap="flat" cmpd="sng" algn="ctr">
+        <a:solidFill>
+          <a:schemeClr val="tx1">
+            <a:lumMod val="15000"/>
+            <a:lumOff val="85000"/>
+          </a:schemeClr>
+        </a:solidFill>
+        <a:round/>
+      </a:ln>
+    </cs:spPr>
+  </cs:gridlineMajor>
+  <cs:gridlineMinor>
+    <cs:lnRef idx="0"/>
+    <cs:fillRef idx="0"/>
+    <cs:effectRef idx="0"/>
+    <cs:fontRef idx="minor">
+      <a:schemeClr val="tx1"/>
+    </cs:fontRef>
+    <cs:spPr>
+      <a:ln w="9525" cap="flat" cmpd="sng" algn="ctr">
+        <a:solidFill>
+          <a:schemeClr val="tx1">
+            <a:lumMod val="5000"/>
+            <a:lumOff val="95000"/>
+          </a:schemeClr>
+        </a:solidFill>
+        <a:round/>
+      </a:ln>
+    </cs:spPr>
+  </cs:gridlineMinor>
+  <cs:hiLoLine>
+    <cs:lnRef idx="0"/>
+    <cs:fillRef idx="0"/>
+    <cs:effectRef idx="0"/>
+    <cs:fontRef idx="minor">
+      <a:schemeClr val="tx1"/>
+    </cs:fontRef>
+    <cs:spPr>
+      <a:ln w="9525" cap="flat" cmpd="sng" algn="ctr">
+        <a:solidFill>
+          <a:schemeClr val="tx1">
+            <a:lumMod val="50000"/>
+            <a:lumOff val="50000"/>
+          </a:schemeClr>
+        </a:solidFill>
+        <a:round/>
+      </a:ln>
+    </cs:spPr>
+  </cs:hiLoLine>
+  <cs:leaderLine>
+    <cs:lnRef idx="0"/>
+    <cs:fillRef idx="0"/>
+    <cs:effectRef idx="0"/>
+    <cs:fontRef idx="minor">
+      <a:schemeClr val="tx1"/>
+    </cs:fontRef>
+    <cs:spPr>
+      <a:ln w="9525" cap="flat" cmpd="sng" algn="ctr">
+        <a:solidFill>
+          <a:schemeClr val="tx1">
+            <a:lumMod val="35000"/>
+            <a:lumOff val="65000"/>
+          </a:schemeClr>
+        </a:solidFill>
+        <a:round/>
+      </a:ln>
+    </cs:spPr>
+  </cs:leaderLine>
+  <cs:legend>
+    <cs:lnRef idx="0"/>
+    <cs:fillRef idx="0"/>
+    <cs:effectRef idx="0"/>
+    <cs:fontRef idx="minor">
+      <a:schemeClr val="tx1">
+        <a:lumMod val="65000"/>
+        <a:lumOff val="35000"/>
+      </a:schemeClr>
+    </cs:fontRef>
+    <cs:defRPr sz="900" kern="1200"/>
+  </cs:legend>
+  <cs:plotArea mods="allowNoFillOverride allowNoLineOverride">
+    <cs:lnRef idx="0"/>
+    <cs:fillRef idx="0"/>
+    <cs:effectRef idx="0"/>
+    <cs:fontRef idx="minor">
+      <a:schemeClr val="tx1"/>
+    </cs:fontRef>
+  </cs:plotArea>
+  <cs:plotArea3D mods="allowNoFillOverride allowNoLineOverride">
+    <cs:lnRef idx="0"/>
+    <cs:fillRef idx="0"/>
+    <cs:effectRef idx="0"/>
+    <cs:fontRef idx="minor">
+      <a:schemeClr val="tx1"/>
+    </cs:fontRef>
+  </cs:plotArea3D>
+  <cs:seriesAxis>
+    <cs:lnRef idx="0"/>
+    <cs:fillRef idx="0"/>
+    <cs:effectRef idx="0"/>
+    <cs:fontRef idx="minor">
+      <a:schemeClr val="tx1">
+        <a:lumMod val="65000"/>
+        <a:lumOff val="35000"/>
+      </a:schemeClr>
+    </cs:fontRef>
+    <cs:defRPr sz="900" kern="1200"/>
+  </cs:seriesAxis>
+  <cs:seriesLine>
+    <cs:lnRef idx="0"/>
+    <cs:fillRef idx="0"/>
+    <cs:effectRef idx="0"/>
+    <cs:fontRef idx="minor">
+      <a:schemeClr val="tx1"/>
+    </cs:fontRef>
+    <cs:spPr>
+      <a:ln w="9525" cap="flat" cmpd="sng" algn="ctr">
+        <a:solidFill>
+          <a:schemeClr val="tx1">
+            <a:lumMod val="35000"/>
+            <a:lumOff val="65000"/>
+          </a:schemeClr>
+        </a:solidFill>
+        <a:round/>
+      </a:ln>
+    </cs:spPr>
+  </cs:seriesLine>
+  <cs:title>
+    <cs:lnRef idx="0"/>
+    <cs:fillRef idx="0"/>
+    <cs:effectRef idx="0"/>
+    <cs:fontRef idx="minor">
+      <a:schemeClr val="tx1">
+        <a:lumMod val="65000"/>
+        <a:lumOff val="35000"/>
+      </a:schemeClr>
+    </cs:fontRef>
+    <cs:defRPr sz="1400" b="0" kern="1200" spc="0" baseline="0"/>
+  </cs:title>
+  <cs:trendline>
+    <cs:lnRef idx="0">
+      <cs:styleClr val="auto"/>
+    </cs:lnRef>
+    <cs:fillRef idx="0"/>
+    <cs:effectRef idx="0"/>
+    <cs:fontRef idx="minor">
+      <a:schemeClr val="tx1"/>
+    </cs:fontRef>
+    <cs:spPr>
+      <a:ln w="19050" cap="rnd">
+        <a:solidFill>
+          <a:schemeClr val="phClr"/>
+        </a:solidFill>
+        <a:prstDash val="sysDot"/>
+      </a:ln>
+    </cs:spPr>
+  </cs:trendline>
+  <cs:trendlineLabel>
+    <cs:lnRef idx="0"/>
+    <cs:fillRef idx="0"/>
+    <cs:effectRef idx="0"/>
+    <cs:fontRef idx="minor">
+      <a:schemeClr val="tx1">
+        <a:lumMod val="65000"/>
+        <a:lumOff val="35000"/>
+      </a:schemeClr>
+    </cs:fontRef>
+    <cs:defRPr sz="900" kern="1200"/>
+  </cs:trendlineLabel>
+  <cs:upBar>
+    <cs:lnRef idx="0"/>
+    <cs:fillRef idx="0"/>
+    <cs:effectRef idx="0"/>
+    <cs:fontRef idx="minor">
+      <a:schemeClr val="tx1"/>
+    </cs:fontRef>
+    <cs:spPr>
+      <a:solidFill>
+        <a:schemeClr val="lt1"/>
+      </a:solidFill>
+      <a:ln w="9525" cap="flat" cmpd="sng" algn="ctr">
+        <a:solidFill>
+          <a:schemeClr val="tx1">
+            <a:lumMod val="65000"/>
+            <a:lumOff val="35000"/>
+          </a:schemeClr>
+        </a:solidFill>
+        <a:round/>
+      </a:ln>
+    </cs:spPr>
+  </cs:upBar>
+  <cs:valueAxis>
+    <cs:lnRef idx="0"/>
+    <cs:fillRef idx="0"/>
+    <cs:effectRef idx="0"/>
+    <cs:fontRef idx="minor">
+      <a:schemeClr val="tx1">
+        <a:lumMod val="65000"/>
+        <a:lumOff val="35000"/>
+      </a:schemeClr>
+    </cs:fontRef>
+    <cs:spPr>
+      <a:ln w="9525" cap="flat" cmpd="sng" algn="ctr">
+        <a:solidFill>
+          <a:schemeClr val="tx1">
+            <a:lumMod val="25000"/>
+            <a:lumOff val="75000"/>
+          </a:schemeClr>
+        </a:solidFill>
+        <a:round/>
+      </a:ln>
+    </cs:spPr>
+    <cs:defRPr sz="900" kern="1200"/>
+  </cs:valueAxis>
+  <cs:wall>
+    <cs:lnRef idx="0"/>
+    <cs:fillRef idx="0"/>
+    <cs:effectRef idx="0"/>
+    <cs:fontRef idx="minor">
+      <a:schemeClr val="tx1"/>
+    </cs:fontRef>
+    <cs:spPr>
+      <a:noFill/>
+      <a:ln>
+        <a:noFill/>
+      </a:ln>
+    </cs:spPr>
+  </cs:wall>
+</cs:chartStyle>
+</file>
+
 <file path=word/theme/theme1.xml><?xml version="1.0" encoding="utf-8"?>
 <a:theme xmlns:a="http://schemas.openxmlformats.org/drawingml/2006/main" name="Office Theme">
   <a:themeElements>

</xml_diff>

<commit_message>
Methodology - Supervised and unsupervised learning, coding for graphs
</commit_message>
<xml_diff>
--- a/Research/Dissertation.docx
+++ b/Research/Dissertation.docx
@@ -457,7 +457,7 @@
           <w:shd w:val="clear" w:color="auto" w:fill="FCFCFC"/>
         </w:rPr>
       </w:pPr>
-      <w:hyperlink r:id="rId5" w:history="1">
+      <w:hyperlink r:id="rId6" w:history="1">
         <w:r>
           <w:rPr>
             <w:rStyle w:val="Hyperlink"/>
@@ -2327,7 +2327,7 @@
           <w:lang w:eastAsia="en-GB"/>
         </w:rPr>
       </w:pPr>
-      <w:hyperlink r:id="rId6" w:history="1">
+      <w:hyperlink r:id="rId7" w:history="1">
         <w:r>
           <w:rPr>
             <w:rStyle w:val="Hyperlink"/>
@@ -2562,7 +2562,7 @@
           <w:lang w:eastAsia="en-GB"/>
         </w:rPr>
       </w:pPr>
-      <w:hyperlink r:id="rId7" w:history="1">
+      <w:hyperlink r:id="rId8" w:history="1">
         <w:r>
           <w:rPr>
             <w:rStyle w:val="Hyperlink"/>
@@ -2641,7 +2641,7 @@
           <w:lang w:eastAsia="en-GB"/>
         </w:rPr>
       </w:pPr>
-      <w:hyperlink r:id="rId8" w:history="1">
+      <w:hyperlink r:id="rId9" w:history="1">
         <w:r>
           <w:rPr>
             <w:rStyle w:val="Hyperlink"/>
@@ -2709,7 +2709,23 @@
           <w:rFonts w:ascii="Times New Roman" w:eastAsia="Times New Roman" w:hAnsi="Times New Roman" w:cs="Times New Roman"/>
           <w:lang w:eastAsia="en-GB"/>
         </w:rPr>
-        <w:t xml:space="preserve">dating from years 1990-1996 and 2000-2005 listing 5 areas having attracted most attention amidst which was Load forecasting. A reasonable and in-demand application of electricity data seems to be load forecasting and outlier detection in order to battle energy inefficiencies. Even load forecasting can further be broken down into three sub categories of prediction areas based on periods of forecasts: Long Term (LTLF), Mid Term, and Short-Term Load forecasting. The forecasts lasting anywhere 5 – 20 years for long term, a month to 5 years and short term being defined as anywhere between an hourly to weekly forecasting system. All three of which </w:t>
+        <w:t xml:space="preserve">dating from years 1990-1996 and 2000-2005 listing 5 areas having attracted most attention amidst which was Load forecasting. A reasonable and in-demand application of electricity data seems to be load forecasting and outlier detection </w:t>
+      </w:r>
+      <w:proofErr w:type="gramStart"/>
+      <w:r>
+        <w:rPr>
+          <w:rFonts w:ascii="Times New Roman" w:eastAsia="Times New Roman" w:hAnsi="Times New Roman" w:cs="Times New Roman"/>
+          <w:lang w:eastAsia="en-GB"/>
+        </w:rPr>
+        <w:t>in order to</w:t>
+      </w:r>
+      <w:proofErr w:type="gramEnd"/>
+      <w:r>
+        <w:rPr>
+          <w:rFonts w:ascii="Times New Roman" w:eastAsia="Times New Roman" w:hAnsi="Times New Roman" w:cs="Times New Roman"/>
+          <w:lang w:eastAsia="en-GB"/>
+        </w:rPr>
+        <w:t xml:space="preserve"> battle energy inefficiencies. Even load forecasting can further be broken down into three sub categories of prediction areas based on periods of forecasts: Long Term (LTLF), Mid Term, and Short-Term Load forecasting. The forecasts lasting anywhere 5 – 20 years for long term, a month to 5 years and short term being defined as anywhere between an hourly to weekly forecasting system. All three of which </w:t>
       </w:r>
       <w:r>
         <w:rPr>
@@ -3169,7 +3185,23 @@
           <w:rFonts w:ascii="Times New Roman" w:eastAsia="Times New Roman" w:hAnsi="Times New Roman" w:cs="Times New Roman"/>
           <w:lang w:eastAsia="en-GB"/>
         </w:rPr>
-        <w:t>successfully stands out and is derived from personal motivation and empathy towards the human race.</w:t>
+        <w:t xml:space="preserve">successfully stands out and is derived from personal motivation and empathy towards </w:t>
+      </w:r>
+      <w:proofErr w:type="gramStart"/>
+      <w:r>
+        <w:rPr>
+          <w:rFonts w:ascii="Times New Roman" w:eastAsia="Times New Roman" w:hAnsi="Times New Roman" w:cs="Times New Roman"/>
+          <w:lang w:eastAsia="en-GB"/>
+        </w:rPr>
+        <w:t>the human race</w:t>
+      </w:r>
+      <w:proofErr w:type="gramEnd"/>
+      <w:r>
+        <w:rPr>
+          <w:rFonts w:ascii="Times New Roman" w:eastAsia="Times New Roman" w:hAnsi="Times New Roman" w:cs="Times New Roman"/>
+          <w:lang w:eastAsia="en-GB"/>
+        </w:rPr>
+        <w:t>.</w:t>
       </w:r>
     </w:p>
     <w:p>
@@ -3814,6 +3846,21 @@
           <w:b/>
           <w:sz w:val="24"/>
         </w:rPr>
+        <w:sectPr>
+          <w:pgSz w:w="11906" w:h="16838"/>
+          <w:pgMar w:top="1440" w:right="1440" w:bottom="1440" w:left="1440" w:header="708" w:footer="708" w:gutter="0"/>
+          <w:cols w:space="708"/>
+          <w:docGrid w:linePitch="360"/>
+        </w:sectPr>
+      </w:pPr>
+    </w:p>
+    <w:p>
+      <w:pPr>
+        <w:rPr>
+          <w:rFonts w:ascii="Times New Roman" w:hAnsi="Times New Roman" w:cs="Times New Roman"/>
+          <w:b/>
+          <w:sz w:val="24"/>
+        </w:rPr>
       </w:pPr>
       <w:r>
         <w:rPr>
@@ -3822,6 +3869,461 @@
           <w:sz w:val="24"/>
         </w:rPr>
         <w:lastRenderedPageBreak/>
+        <w:t>Method:</w:t>
+      </w:r>
+    </w:p>
+    <w:p>
+      <w:pPr>
+        <w:rPr>
+          <w:rFonts w:ascii="Times New Roman" w:hAnsi="Times New Roman" w:cs="Times New Roman"/>
+          <w:b/>
+          <w:sz w:val="24"/>
+        </w:rPr>
+      </w:pPr>
+      <w:r>
+        <w:rPr>
+          <w:rFonts w:ascii="Times New Roman" w:hAnsi="Times New Roman" w:cs="Times New Roman"/>
+          <w:b/>
+          <w:sz w:val="24"/>
+        </w:rPr>
+        <w:t>What is machine learning?</w:t>
+      </w:r>
+    </w:p>
+    <w:p>
+      <w:pPr>
+        <w:rPr>
+          <w:rFonts w:ascii="Times New Roman" w:hAnsi="Times New Roman" w:cs="Times New Roman"/>
+          <w:b/>
+          <w:sz w:val="24"/>
+        </w:rPr>
+      </w:pPr>
+      <w:r>
+        <w:rPr>
+          <w:rFonts w:ascii="Times New Roman" w:hAnsi="Times New Roman" w:cs="Times New Roman"/>
+          <w:b/>
+          <w:sz w:val="24"/>
+        </w:rPr>
+        <w:t xml:space="preserve">Machine learning book: </w:t>
+      </w:r>
+      <w:hyperlink r:id="rId10" w:history="1">
+        <w:r>
+          <w:rPr>
+            <w:rStyle w:val="Hyperlink"/>
+            <w:rFonts w:ascii="Times New Roman" w:hAnsi="Times New Roman" w:cs="Times New Roman"/>
+            <w:sz w:val="24"/>
+          </w:rPr>
+          <w:t>https://books.google.co.uk/books?hl=en&amp;lr=&amp;id=7f5bBAAAQBAJ&amp;oi=fnd&amp;pg=PR5&amp;dq=machine+learning&amp;ots=C45E1q7bJp&amp;sig=FC5Iqs94GWx3ZNclmyqYeBEnKZE#v=onepage&amp;q=machine%20learning&amp;f=false</w:t>
+        </w:r>
+      </w:hyperlink>
+    </w:p>
+    <w:p>
+      <w:pPr>
+        <w:rPr>
+          <w:rFonts w:ascii="Times New Roman" w:hAnsi="Times New Roman" w:cs="Times New Roman"/>
+        </w:rPr>
+      </w:pPr>
+      <w:r>
+        <w:rPr>
+          <w:rFonts w:ascii="Times New Roman" w:hAnsi="Times New Roman" w:cs="Times New Roman"/>
+        </w:rPr>
+        <w:t>Machine learning is a vital f</w:t>
+      </w:r>
+      <w:r>
+        <w:rPr>
+          <w:rFonts w:ascii="Times New Roman" w:hAnsi="Times New Roman" w:cs="Times New Roman"/>
+        </w:rPr>
+        <w:t>ield in</w:t>
+      </w:r>
+      <w:r>
+        <w:rPr>
+          <w:rFonts w:ascii="Times New Roman" w:hAnsi="Times New Roman" w:cs="Times New Roman"/>
+        </w:rPr>
+        <w:t xml:space="preserve"> not only computers, but in every day professions such as retail</w:t>
+      </w:r>
+      <w:proofErr w:type="gramStart"/>
+      <w:r>
+        <w:rPr>
+          <w:rFonts w:ascii="Times New Roman" w:hAnsi="Times New Roman" w:cs="Times New Roman"/>
+        </w:rPr>
+        <w:t xml:space="preserve">, </w:t>
+      </w:r>
+      <w:r>
+        <w:rPr>
+          <w:rFonts w:ascii="Times New Roman" w:hAnsi="Times New Roman" w:cs="Times New Roman"/>
+        </w:rPr>
+        <w:t>.</w:t>
+      </w:r>
+      <w:proofErr w:type="gramEnd"/>
+      <w:r>
+        <w:rPr>
+          <w:rFonts w:ascii="Times New Roman" w:hAnsi="Times New Roman" w:cs="Times New Roman"/>
+        </w:rPr>
+        <w:t xml:space="preserve"> In layman terms, it’s the ability to make a computer system learn and work intelligently using statistical techniques that are performed on data.</w:t>
+      </w:r>
+      <w:r>
+        <w:rPr>
+          <w:rFonts w:ascii="Times New Roman" w:hAnsi="Times New Roman" w:cs="Times New Roman"/>
+        </w:rPr>
+        <w:t xml:space="preserve"> </w:t>
+      </w:r>
+      <w:r>
+        <w:rPr>
+          <w:rFonts w:ascii="Times New Roman" w:hAnsi="Times New Roman" w:cs="Times New Roman"/>
+        </w:rPr>
+        <w:t>It is believed that it has originated</w:t>
+      </w:r>
+      <w:r>
+        <w:rPr>
+          <w:rFonts w:ascii="Times New Roman" w:hAnsi="Times New Roman" w:cs="Times New Roman"/>
+        </w:rPr>
+        <w:t xml:space="preserve"> from the evolution of pattern recognition, computational learning theory and artificial intelligence. Machine learning is the technological modification and automation of a previously unreachable problem. Calculations and trends, patterns and behaviour of data that was once innumerable and computable by the naked eye, was made possible by astute algorithms</w:t>
+      </w:r>
+      <w:r>
+        <w:rPr>
+          <w:rFonts w:ascii="Times New Roman" w:hAnsi="Times New Roman" w:cs="Times New Roman"/>
+        </w:rPr>
+        <w:t xml:space="preserve"> that learn by reaching into depths and relations between seemingly </w:t>
+      </w:r>
+      <w:r>
+        <w:rPr>
+          <w:rFonts w:ascii="Times New Roman" w:hAnsi="Times New Roman" w:cs="Times New Roman"/>
+        </w:rPr>
+        <w:t>one-dimensional</w:t>
+      </w:r>
+      <w:r>
+        <w:rPr>
+          <w:rFonts w:ascii="Times New Roman" w:hAnsi="Times New Roman" w:cs="Times New Roman"/>
+        </w:rPr>
+        <w:t xml:space="preserve"> data to extract meaningful results and outputs that prove to be extremely helpful in various application areas.</w:t>
+      </w:r>
+    </w:p>
+    <w:p>
+      <w:pPr>
+        <w:rPr>
+          <w:rFonts w:ascii="Times New Roman" w:hAnsi="Times New Roman" w:cs="Times New Roman"/>
+        </w:rPr>
+      </w:pPr>
+      <w:r>
+        <w:rPr>
+          <w:rFonts w:ascii="Times New Roman" w:hAnsi="Times New Roman" w:cs="Times New Roman"/>
+        </w:rPr>
+        <w:t xml:space="preserve">Data is constantly being produced and consumed. </w:t>
+      </w:r>
+    </w:p>
+    <w:p>
+      <w:pPr>
+        <w:rPr>
+          <w:rFonts w:ascii="Times New Roman" w:hAnsi="Times New Roman" w:cs="Times New Roman"/>
+          <w:b/>
+          <w:sz w:val="24"/>
+        </w:rPr>
+      </w:pPr>
+      <w:r>
+        <w:rPr>
+          <w:rFonts w:ascii="Times New Roman" w:hAnsi="Times New Roman" w:cs="Times New Roman"/>
+          <w:b/>
+          <w:sz w:val="24"/>
+        </w:rPr>
+        <w:t>Supervised and unsupervised learning</w:t>
+      </w:r>
+    </w:p>
+    <w:p>
+      <w:pPr>
+        <w:rPr>
+          <w:rFonts w:ascii="Times New Roman" w:hAnsi="Times New Roman" w:cs="Times New Roman"/>
+          <w:b/>
+          <w:sz w:val="24"/>
+        </w:rPr>
+      </w:pPr>
+      <w:hyperlink r:id="rId11" w:history="1">
+        <w:r>
+          <w:rPr>
+            <w:rStyle w:val="Hyperlink"/>
+            <w:rFonts w:ascii="Times New Roman" w:hAnsi="Times New Roman" w:cs="Times New Roman"/>
+            <w:sz w:val="24"/>
+          </w:rPr>
+          <w:t>https://machinelearningmastery.com/supervised-and-unsupervised-machine-learning-algorithms/</w:t>
+        </w:r>
+      </w:hyperlink>
+    </w:p>
+    <w:p>
+      <w:pPr>
+        <w:rPr>
+          <w:rFonts w:ascii="Times New Roman" w:hAnsi="Times New Roman" w:cs="Times New Roman"/>
+          <w:sz w:val="24"/>
+        </w:rPr>
+      </w:pPr>
+      <w:r>
+        <w:rPr>
+          <w:rFonts w:ascii="Times New Roman" w:hAnsi="Times New Roman" w:cs="Times New Roman"/>
+          <w:sz w:val="24"/>
+        </w:rPr>
+        <w:t>Supervised learning is</w:t>
+      </w:r>
+      <w:r>
+        <w:rPr>
+          <w:rFonts w:ascii="Times New Roman" w:hAnsi="Times New Roman" w:cs="Times New Roman"/>
+          <w:sz w:val="24"/>
+        </w:rPr>
+        <w:t xml:space="preserve"> a machine learning</w:t>
+      </w:r>
+      <w:r>
+        <w:rPr>
+          <w:rFonts w:ascii="Times New Roman" w:hAnsi="Times New Roman" w:cs="Times New Roman"/>
+          <w:sz w:val="24"/>
+        </w:rPr>
+        <w:t xml:space="preserve"> approach</w:t>
+      </w:r>
+      <w:r>
+        <w:rPr>
+          <w:rFonts w:ascii="Times New Roman" w:hAnsi="Times New Roman" w:cs="Times New Roman"/>
+          <w:sz w:val="24"/>
+        </w:rPr>
+        <w:t xml:space="preserve"> which involves two separate </w:t>
+      </w:r>
+      <w:r>
+        <w:rPr>
+          <w:rFonts w:ascii="Times New Roman" w:hAnsi="Times New Roman" w:cs="Times New Roman"/>
+          <w:sz w:val="24"/>
+        </w:rPr>
+        <w:t xml:space="preserve">attribute </w:t>
+      </w:r>
+      <w:r>
+        <w:rPr>
+          <w:rFonts w:ascii="Times New Roman" w:hAnsi="Times New Roman" w:cs="Times New Roman"/>
+          <w:sz w:val="24"/>
+        </w:rPr>
+        <w:t>sets of d</w:t>
+      </w:r>
+      <w:r>
+        <w:rPr>
+          <w:rFonts w:ascii="Times New Roman" w:hAnsi="Times New Roman" w:cs="Times New Roman"/>
+          <w:sz w:val="24"/>
+        </w:rPr>
+        <w:t>ata, an</w:t>
+      </w:r>
+      <w:r>
+        <w:rPr>
+          <w:rFonts w:ascii="Times New Roman" w:hAnsi="Times New Roman" w:cs="Times New Roman"/>
+          <w:sz w:val="24"/>
+        </w:rPr>
+        <w:t xml:space="preserve"> input set and a derivate output set</w:t>
+      </w:r>
+      <w:r>
+        <w:rPr>
+          <w:rFonts w:ascii="Times New Roman" w:hAnsi="Times New Roman" w:cs="Times New Roman"/>
+          <w:sz w:val="24"/>
+        </w:rPr>
+        <w:t>. T</w:t>
+      </w:r>
+      <w:r>
+        <w:rPr>
+          <w:rFonts w:ascii="Times New Roman" w:hAnsi="Times New Roman" w:cs="Times New Roman"/>
+          <w:sz w:val="24"/>
+        </w:rPr>
+        <w:t>he job of this type of learning technique is to r</w:t>
+      </w:r>
+      <w:r>
+        <w:rPr>
+          <w:rFonts w:ascii="Times New Roman" w:hAnsi="Times New Roman" w:cs="Times New Roman"/>
+          <w:sz w:val="24"/>
+        </w:rPr>
+        <w:t xml:space="preserve">eckon the mapping between the input and output pairs. </w:t>
+      </w:r>
+      <w:r>
+        <w:rPr>
+          <w:rFonts w:ascii="Times New Roman" w:hAnsi="Times New Roman" w:cs="Times New Roman"/>
+          <w:sz w:val="24"/>
+        </w:rPr>
+        <w:t xml:space="preserve">The aim for this approach is to learn and acquire this </w:t>
+      </w:r>
+      <w:r>
+        <w:rPr>
+          <w:rFonts w:ascii="Times New Roman" w:hAnsi="Times New Roman" w:cs="Times New Roman"/>
+          <w:sz w:val="24"/>
+        </w:rPr>
+        <w:t xml:space="preserve">“mapping function” </w:t>
+      </w:r>
+      <w:r>
+        <w:rPr>
+          <w:rFonts w:ascii="Times New Roman" w:hAnsi="Times New Roman" w:cs="Times New Roman"/>
+          <w:sz w:val="24"/>
+        </w:rPr>
+        <w:t>with such success that</w:t>
+      </w:r>
+      <w:r>
+        <w:rPr>
+          <w:rFonts w:ascii="Times New Roman" w:hAnsi="Times New Roman" w:cs="Times New Roman"/>
+          <w:sz w:val="24"/>
+        </w:rPr>
+        <w:t xml:space="preserve"> the system is </w:t>
+      </w:r>
+      <w:r>
+        <w:rPr>
+          <w:rFonts w:ascii="Times New Roman" w:hAnsi="Times New Roman" w:cs="Times New Roman"/>
+          <w:sz w:val="24"/>
+        </w:rPr>
+        <w:t xml:space="preserve">then </w:t>
+      </w:r>
+      <w:r>
+        <w:rPr>
+          <w:rFonts w:ascii="Times New Roman" w:hAnsi="Times New Roman" w:cs="Times New Roman"/>
+          <w:sz w:val="24"/>
+        </w:rPr>
+        <w:t>equipped to generate a probable output for a given input instance</w:t>
+      </w:r>
+      <w:r>
+        <w:rPr>
+          <w:rFonts w:ascii="Times New Roman" w:hAnsi="Times New Roman" w:cs="Times New Roman"/>
+          <w:sz w:val="24"/>
+        </w:rPr>
+        <w:t xml:space="preserve"> from the same data set</w:t>
+      </w:r>
+      <w:r>
+        <w:rPr>
+          <w:rFonts w:ascii="Times New Roman" w:hAnsi="Times New Roman" w:cs="Times New Roman"/>
+          <w:sz w:val="24"/>
+        </w:rPr>
+        <w:t>.</w:t>
+      </w:r>
+      <w:r>
+        <w:rPr>
+          <w:rFonts w:ascii="Times New Roman" w:hAnsi="Times New Roman" w:cs="Times New Roman"/>
+          <w:sz w:val="24"/>
+        </w:rPr>
+        <w:t xml:space="preserve"> Examples</w:t>
+      </w:r>
+      <w:r>
+        <w:rPr>
+          <w:rFonts w:ascii="Times New Roman" w:hAnsi="Times New Roman" w:cs="Times New Roman"/>
+          <w:sz w:val="24"/>
+        </w:rPr>
+        <w:t xml:space="preserve"> of supervised learning methods include regression and classification algorithms.</w:t>
+      </w:r>
+    </w:p>
+    <w:p>
+      <w:pPr>
+        <w:rPr>
+          <w:rFonts w:ascii="Times New Roman" w:hAnsi="Times New Roman" w:cs="Times New Roman"/>
+          <w:sz w:val="24"/>
+        </w:rPr>
+      </w:pPr>
+      <w:r>
+        <w:rPr>
+          <w:rFonts w:ascii="Times New Roman" w:hAnsi="Times New Roman" w:cs="Times New Roman"/>
+          <w:sz w:val="24"/>
+        </w:rPr>
+        <w:t>U</w:t>
+      </w:r>
+      <w:r>
+        <w:rPr>
+          <w:rFonts w:ascii="Times New Roman" w:hAnsi="Times New Roman" w:cs="Times New Roman"/>
+          <w:sz w:val="24"/>
+        </w:rPr>
+        <w:t>nsupervised learning, just by then name alone, displays a contradictory nature to its dissimilar sibling, the supervised learning technique. This approach, unlike supervised learning, considers input data that has no reciprocal or corresponding output data.</w:t>
+      </w:r>
+    </w:p>
+    <w:p>
+      <w:pPr>
+        <w:rPr>
+          <w:rFonts w:ascii="Times New Roman" w:hAnsi="Times New Roman" w:cs="Times New Roman"/>
+          <w:sz w:val="24"/>
+        </w:rPr>
+      </w:pPr>
+      <w:r>
+        <w:rPr>
+          <w:rFonts w:ascii="Times New Roman" w:hAnsi="Times New Roman" w:cs="Times New Roman"/>
+          <w:sz w:val="24"/>
+        </w:rPr>
+        <w:t>The goal of this technique is to deduce and extract features from the input unlabelled data. Its structure and elemental patterns and trends are learnt.</w:t>
+      </w:r>
+      <w:r>
+        <w:rPr>
+          <w:rFonts w:ascii="Times New Roman" w:hAnsi="Times New Roman" w:cs="Times New Roman"/>
+          <w:sz w:val="24"/>
+        </w:rPr>
+        <w:t xml:space="preserve"> This methodology is often referred to as “exploratory data analysis”. Due to the one-dimensional personality of this practice and the unavailability of a reference or labelled desired output, there is no way of telling if the results and findings from an unsupervised learning algorithm are, in fact, correct. </w:t>
+      </w:r>
+    </w:p>
+    <w:p>
+      <w:pPr>
+        <w:rPr>
+          <w:rFonts w:ascii="Times New Roman" w:hAnsi="Times New Roman" w:cs="Times New Roman"/>
+          <w:sz w:val="24"/>
+        </w:rPr>
+      </w:pPr>
+      <w:r>
+        <w:rPr>
+          <w:rFonts w:ascii="Times New Roman" w:hAnsi="Times New Roman" w:cs="Times New Roman"/>
+          <w:sz w:val="24"/>
+        </w:rPr>
+        <w:t>Its use is limited to areas where patterns, progressions and tendencies of results are to be analysed, predicted or foreseen.</w:t>
+      </w:r>
+    </w:p>
+    <w:p>
+      <w:pPr>
+        <w:rPr>
+          <w:rFonts w:ascii="Times New Roman" w:hAnsi="Times New Roman" w:cs="Times New Roman"/>
+          <w:sz w:val="24"/>
+        </w:rPr>
+      </w:pPr>
+      <w:r>
+        <w:rPr>
+          <w:rFonts w:ascii="Times New Roman" w:hAnsi="Times New Roman" w:cs="Times New Roman"/>
+          <w:sz w:val="24"/>
+        </w:rPr>
+        <w:t>Examples of unsupervised learning include Clustering, anomaly detection and some branches of neural networks.</w:t>
+      </w:r>
+    </w:p>
+    <w:p>
+      <w:pPr>
+        <w:rPr>
+          <w:rFonts w:ascii="Times New Roman" w:hAnsi="Times New Roman" w:cs="Times New Roman"/>
+          <w:b/>
+          <w:sz w:val="24"/>
+        </w:rPr>
+      </w:pPr>
+      <w:r>
+        <w:rPr>
+          <w:rFonts w:ascii="Times New Roman" w:hAnsi="Times New Roman" w:cs="Times New Roman"/>
+          <w:b/>
+          <w:sz w:val="24"/>
+        </w:rPr>
+        <w:br w:type="page"/>
+      </w:r>
+    </w:p>
+    <w:p>
+      <w:pPr>
+        <w:rPr>
+          <w:rFonts w:ascii="Times New Roman" w:hAnsi="Times New Roman" w:cs="Times New Roman"/>
+          <w:b/>
+          <w:sz w:val="24"/>
+        </w:rPr>
+      </w:pPr>
+      <w:r>
+        <w:rPr>
+          <w:rFonts w:ascii="Times New Roman" w:hAnsi="Times New Roman" w:cs="Times New Roman"/>
+          <w:b/>
+          <w:sz w:val="24"/>
+        </w:rPr>
+        <w:lastRenderedPageBreak/>
+        <w:t>Types of algorithms</w:t>
+      </w:r>
+    </w:p>
+    <w:p>
+      <w:pPr>
+        <w:rPr>
+          <w:rFonts w:ascii="Times New Roman" w:hAnsi="Times New Roman" w:cs="Times New Roman"/>
+          <w:b/>
+          <w:sz w:val="24"/>
+        </w:rPr>
+      </w:pPr>
+      <w:r>
+        <w:rPr>
+          <w:rFonts w:ascii="Times New Roman" w:hAnsi="Times New Roman" w:cs="Times New Roman"/>
+          <w:b/>
+          <w:sz w:val="24"/>
+        </w:rPr>
         <w:t>Algorithms:</w:t>
       </w:r>
     </w:p>
@@ -4012,7 +4514,6 @@
           <w:lang w:eastAsia="en-GB"/>
         </w:rPr>
       </w:pPr>
-      <w:bookmarkStart w:id="0" w:name="_GoBack"/>
       <w:r>
         <w:rPr>
           <w:rFonts w:ascii="Times New Roman" w:eastAsia="Times New Roman" w:hAnsi="Times New Roman" w:cs="Times New Roman"/>
@@ -4175,25 +4676,6 @@
     <w:p>
       <w:pPr>
         <w:spacing w:after="0" w:line="240" w:lineRule="auto"/>
-        <w:jc w:val="center"/>
-        <w:rPr>
-          <w:rFonts w:ascii="Times New Roman" w:eastAsia="Times New Roman" w:hAnsi="Times New Roman" w:cs="Times New Roman"/>
-          <w:szCs w:val="24"/>
-          <w:lang w:eastAsia="en-GB"/>
-        </w:rPr>
-      </w:pPr>
-      <w:r>
-        <w:rPr>
-          <w:rFonts w:ascii="Times New Roman" w:eastAsia="Times New Roman" w:hAnsi="Times New Roman" w:cs="Times New Roman"/>
-          <w:szCs w:val="24"/>
-          <w:lang w:eastAsia="en-GB"/>
-        </w:rPr>
-        <w:t>SPEAK OF DISTANCE FUNCTIONS</w:t>
-      </w:r>
-    </w:p>
-    <w:p>
-      <w:pPr>
-        <w:spacing w:after="0" w:line="240" w:lineRule="auto"/>
         <w:rPr>
           <w:rFonts w:ascii="Times New Roman" w:eastAsia="Times New Roman" w:hAnsi="Times New Roman" w:cs="Times New Roman"/>
           <w:szCs w:val="24"/>
@@ -4278,21 +4760,42 @@
         </w:rPr>
         <w:t xml:space="preserve"> University – Jordan tried out various values of n ranging from 1 to the square root of the sum of samples in the training dataset and proposed a solution to the selection of the value of ‘k’ depending on ensemble learning (CITE - </w:t>
       </w:r>
-      <w:r>
-        <w:rPr>
-          <w:rFonts w:ascii="Times New Roman" w:eastAsia="Times New Roman" w:hAnsi="Times New Roman" w:cs="Times New Roman"/>
-          <w:szCs w:val="24"/>
-          <w:lang w:eastAsia="en-GB"/>
-        </w:rPr>
-        <w:t>https://arxiv.org/ftp/arxiv/papers/1409/1409.0919.pdf</w:t>
-      </w:r>
-      <w:r>
-        <w:rPr>
-          <w:rFonts w:ascii="Times New Roman" w:eastAsia="Times New Roman" w:hAnsi="Times New Roman" w:cs="Times New Roman"/>
-          <w:szCs w:val="24"/>
-          <w:lang w:eastAsia="en-GB"/>
-        </w:rPr>
-        <w:t>). An archaic yet substantial research paper proposed that “large values of K smoothen the results of classification”</w:t>
+      <w:hyperlink r:id="rId12" w:history="1">
+        <w:r>
+          <w:rPr>
+            <w:rStyle w:val="Hyperlink"/>
+            <w:rFonts w:ascii="Times New Roman" w:eastAsia="Times New Roman" w:hAnsi="Times New Roman" w:cs="Times New Roman"/>
+            <w:szCs w:val="24"/>
+            <w:lang w:eastAsia="en-GB"/>
+          </w:rPr>
+          <w:t>https://arxiv.org/ftp/arxiv/papers/1409/1409.0919.pdf</w:t>
+        </w:r>
+      </w:hyperlink>
+      <w:r>
+        <w:rPr>
+          <w:rFonts w:ascii="Times New Roman" w:eastAsia="Times New Roman" w:hAnsi="Times New Roman" w:cs="Times New Roman"/>
+          <w:szCs w:val="24"/>
+          <w:lang w:eastAsia="en-GB"/>
+        </w:rPr>
+        <w:t>).</w:t>
+      </w:r>
+    </w:p>
+    <w:p>
+      <w:pPr>
+        <w:spacing w:after="0" w:line="240" w:lineRule="auto"/>
+        <w:rPr>
+          <w:rFonts w:ascii="Times New Roman" w:eastAsia="Times New Roman" w:hAnsi="Times New Roman" w:cs="Times New Roman"/>
+          <w:szCs w:val="24"/>
+          <w:lang w:eastAsia="en-GB"/>
+        </w:rPr>
+      </w:pPr>
+      <w:r>
+        <w:rPr>
+          <w:rFonts w:ascii="Times New Roman" w:eastAsia="Times New Roman" w:hAnsi="Times New Roman" w:cs="Times New Roman"/>
+          <w:szCs w:val="24"/>
+          <w:lang w:eastAsia="en-GB"/>
+        </w:rPr>
+        <w:t>An archaic yet substantial research paper proposed that “large values of K smoothen the results of classification”</w:t>
       </w:r>
       <w:r>
         <w:rPr>
@@ -4302,7 +4805,7 @@
         </w:rPr>
         <w:t xml:space="preserve"> (CITE - </w:t>
       </w:r>
-      <w:hyperlink r:id="rId9" w:history="1">
+      <w:hyperlink r:id="rId13" w:history="1">
         <w:r>
           <w:rPr>
             <w:rStyle w:val="Hyperlink"/>
@@ -4319,147 +4822,35 @@
           <w:szCs w:val="24"/>
           <w:lang w:eastAsia="en-GB"/>
         </w:rPr>
-        <w:t xml:space="preserve">). With insufficient evidence as to why, but for it is also </w:t>
-      </w:r>
-      <w:r>
-        <w:rPr>
-          <w:rFonts w:ascii="Times New Roman" w:eastAsia="Times New Roman" w:hAnsi="Times New Roman" w:cs="Times New Roman"/>
-          <w:szCs w:val="24"/>
-          <w:lang w:eastAsia="en-GB"/>
-        </w:rPr>
-        <w:t>considered t</w:t>
-      </w:r>
-      <w:r>
-        <w:rPr>
-          <w:rFonts w:ascii="Times New Roman" w:eastAsia="Times New Roman" w:hAnsi="Times New Roman" w:cs="Times New Roman"/>
-          <w:szCs w:val="24"/>
-          <w:lang w:eastAsia="en-GB"/>
-        </w:rPr>
-        <w:t>hat t</w:t>
-      </w:r>
-      <w:r>
-        <w:rPr>
-          <w:rFonts w:ascii="Times New Roman" w:eastAsia="Times New Roman" w:hAnsi="Times New Roman" w:cs="Times New Roman"/>
-          <w:szCs w:val="24"/>
-          <w:lang w:eastAsia="en-GB"/>
-        </w:rPr>
-        <w:t>he square root of the sum of samples in the training dataset</w:t>
-      </w:r>
-      <w:r>
-        <w:rPr>
-          <w:rFonts w:ascii="Times New Roman" w:eastAsia="Times New Roman" w:hAnsi="Times New Roman" w:cs="Times New Roman"/>
-          <w:szCs w:val="24"/>
-          <w:lang w:eastAsia="en-GB"/>
-        </w:rPr>
-        <w:t xml:space="preserve"> is </w:t>
-      </w:r>
-      <w:r>
-        <w:rPr>
-          <w:rFonts w:ascii="Times New Roman" w:eastAsia="Times New Roman" w:hAnsi="Times New Roman" w:cs="Times New Roman"/>
-          <w:szCs w:val="24"/>
-          <w:lang w:eastAsia="en-GB"/>
-        </w:rPr>
-        <w:t>an optimal assigned value for ‘k’</w:t>
-      </w:r>
-      <w:r>
-        <w:rPr>
-          <w:rFonts w:ascii="Times New Roman" w:eastAsia="Times New Roman" w:hAnsi="Times New Roman" w:cs="Times New Roman"/>
-          <w:szCs w:val="24"/>
-          <w:lang w:eastAsia="en-GB"/>
-        </w:rPr>
-        <w:t>.</w:t>
-      </w:r>
-    </w:p>
-    <w:p>
-      <w:pPr>
-        <w:spacing w:after="0" w:line="240" w:lineRule="auto"/>
-        <w:rPr>
-          <w:rFonts w:ascii="Times New Roman" w:eastAsia="Times New Roman" w:hAnsi="Times New Roman" w:cs="Times New Roman"/>
-          <w:szCs w:val="24"/>
-          <w:lang w:eastAsia="en-GB"/>
-        </w:rPr>
-      </w:pPr>
-    </w:p>
-    <w:p>
-      <w:pPr>
-        <w:spacing w:after="0" w:line="240" w:lineRule="auto"/>
-        <w:rPr>
-          <w:rFonts w:ascii="Times New Roman" w:eastAsia="Times New Roman" w:hAnsi="Times New Roman" w:cs="Times New Roman"/>
-          <w:szCs w:val="24"/>
-          <w:lang w:eastAsia="en-GB"/>
-        </w:rPr>
-      </w:pPr>
-      <w:r>
-        <w:rPr>
-          <w:rFonts w:ascii="Times New Roman" w:eastAsia="Times New Roman" w:hAnsi="Times New Roman" w:cs="Times New Roman"/>
-          <w:szCs w:val="24"/>
-          <w:lang w:eastAsia="en-GB"/>
-        </w:rPr>
-        <w:t>All in all, it</w:t>
-      </w:r>
-      <w:r>
-        <w:rPr>
-          <w:rFonts w:ascii="Times New Roman" w:eastAsia="Times New Roman" w:hAnsi="Times New Roman" w:cs="Times New Roman"/>
-          <w:szCs w:val="24"/>
-          <w:lang w:eastAsia="en-GB"/>
-        </w:rPr>
-        <w:t xml:space="preserve"> makes sense that a small value for ‘k’ might be too influenced by individ</w:t>
-      </w:r>
-      <w:r>
-        <w:rPr>
-          <w:rFonts w:ascii="Times New Roman" w:eastAsia="Times New Roman" w:hAnsi="Times New Roman" w:cs="Times New Roman"/>
-          <w:szCs w:val="24"/>
-          <w:lang w:eastAsia="en-GB"/>
-        </w:rPr>
-        <w:t>ual cases whereas on the other hand, larger values may include too much of a deviation and complexity in a non-complex situation ultimately</w:t>
-      </w:r>
-      <w:r>
-        <w:rPr>
-          <w:rFonts w:ascii="Times New Roman" w:eastAsia="Times New Roman" w:hAnsi="Times New Roman" w:cs="Times New Roman"/>
-          <w:szCs w:val="24"/>
-          <w:lang w:eastAsia="en-GB"/>
-        </w:rPr>
-        <w:t xml:space="preserve"> </w:t>
-      </w:r>
-      <w:r>
-        <w:rPr>
-          <w:rFonts w:ascii="Times New Roman" w:eastAsia="Times New Roman" w:hAnsi="Times New Roman" w:cs="Times New Roman"/>
-          <w:szCs w:val="24"/>
-          <w:lang w:eastAsia="en-GB"/>
-        </w:rPr>
-        <w:t>producing a</w:t>
-      </w:r>
-      <w:r>
-        <w:rPr>
-          <w:rFonts w:ascii="Times New Roman" w:eastAsia="Times New Roman" w:hAnsi="Times New Roman" w:cs="Times New Roman"/>
-          <w:szCs w:val="24"/>
-          <w:lang w:eastAsia="en-GB"/>
-        </w:rPr>
-        <w:t xml:space="preserve"> prediction</w:t>
-      </w:r>
-      <w:r>
-        <w:rPr>
-          <w:rFonts w:ascii="Times New Roman" w:eastAsia="Times New Roman" w:hAnsi="Times New Roman" w:cs="Times New Roman"/>
-          <w:szCs w:val="24"/>
-          <w:lang w:eastAsia="en-GB"/>
-        </w:rPr>
-        <w:t xml:space="preserve"> that is in either case not the most reliable and accurate as it can be</w:t>
-      </w:r>
-      <w:r>
-        <w:rPr>
-          <w:rFonts w:ascii="Times New Roman" w:eastAsia="Times New Roman" w:hAnsi="Times New Roman" w:cs="Times New Roman"/>
-          <w:szCs w:val="24"/>
-          <w:lang w:eastAsia="en-GB"/>
-        </w:rPr>
-        <w:t>.</w:t>
-      </w:r>
-      <w:r>
-        <w:rPr>
-          <w:rFonts w:ascii="Times New Roman" w:eastAsia="Times New Roman" w:hAnsi="Times New Roman" w:cs="Times New Roman"/>
-          <w:szCs w:val="24"/>
-          <w:lang w:eastAsia="en-GB"/>
-        </w:rPr>
-        <w:t xml:space="preserve"> </w:t>
+        <w:t>). With insufficient evidence as to why, but for it is also considered that the square root of the sum of samples in the training dataset is an optimal assigned value for ‘k’.</w:t>
+      </w:r>
+    </w:p>
+    <w:p>
+      <w:pPr>
+        <w:spacing w:after="0" w:line="240" w:lineRule="auto"/>
+        <w:rPr>
+          <w:rFonts w:ascii="Times New Roman" w:eastAsia="Times New Roman" w:hAnsi="Times New Roman" w:cs="Times New Roman"/>
+          <w:szCs w:val="24"/>
+          <w:lang w:eastAsia="en-GB"/>
+        </w:rPr>
+      </w:pPr>
+    </w:p>
+    <w:p>
+      <w:pPr>
+        <w:spacing w:after="0" w:line="240" w:lineRule="auto"/>
+        <w:rPr>
+          <w:rFonts w:ascii="Times New Roman" w:eastAsia="Times New Roman" w:hAnsi="Times New Roman" w:cs="Times New Roman"/>
+          <w:szCs w:val="24"/>
+          <w:lang w:eastAsia="en-GB"/>
+        </w:rPr>
+      </w:pPr>
+      <w:r>
+        <w:rPr>
+          <w:rFonts w:ascii="Times New Roman" w:eastAsia="Times New Roman" w:hAnsi="Times New Roman" w:cs="Times New Roman"/>
+          <w:szCs w:val="24"/>
+          <w:lang w:eastAsia="en-GB"/>
+        </w:rPr>
+        <w:t xml:space="preserve">All in all, it makes sense that a small value for ‘k’ might be too influenced by individual cases whereas on the other hand, larger values may include too much of a deviation and complexity in a non-complex situation ultimately producing a prediction that is in either case not the most reliable and accurate as it can be. </w:t>
       </w:r>
     </w:p>
     <w:p>
@@ -4644,6 +5035,7 @@
           <w:szCs w:val="24"/>
           <w:lang w:eastAsia="en-GB"/>
         </w:rPr>
+        <w:lastRenderedPageBreak/>
         <w:t>Drawing from experience, it was observed that highest accuracy percentage was achieved when k was kept to a small o</w:t>
       </w:r>
       <w:r>
@@ -4682,7 +5074,6 @@
           <w:szCs w:val="24"/>
           <w:lang w:eastAsia="en-GB"/>
         </w:rPr>
-        <w:lastRenderedPageBreak/>
         <w:t>The accuracy variation</w:t>
       </w:r>
       <w:r>
@@ -4692,8 +5083,37 @@
           <w:szCs w:val="24"/>
           <w:lang w:eastAsia="en-GB"/>
         </w:rPr>
-        <w:t xml:space="preserve"> for different values of k as follows:</w:t>
-      </w:r>
+        <w:t xml:space="preserve"> for different values of k as follows</w:t>
+      </w:r>
+      <w:r>
+        <w:rPr>
+          <w:rFonts w:ascii="Times New Roman" w:eastAsia="Times New Roman" w:hAnsi="Times New Roman" w:cs="Times New Roman"/>
+          <w:b/>
+          <w:szCs w:val="24"/>
+          <w:lang w:eastAsia="en-GB"/>
+        </w:rPr>
+        <w:t xml:space="preserve"> (based on both distance and uniform)</w:t>
+      </w:r>
+      <w:r>
+        <w:rPr>
+          <w:rFonts w:ascii="Times New Roman" w:eastAsia="Times New Roman" w:hAnsi="Times New Roman" w:cs="Times New Roman"/>
+          <w:b/>
+          <w:szCs w:val="24"/>
+          <w:lang w:eastAsia="en-GB"/>
+        </w:rPr>
+        <w:t>:</w:t>
+      </w:r>
+    </w:p>
+    <w:p>
+      <w:pPr>
+        <w:spacing w:after="0" w:line="240" w:lineRule="auto"/>
+        <w:rPr>
+          <w:rFonts w:ascii="Times New Roman" w:eastAsia="Times New Roman" w:hAnsi="Times New Roman" w:cs="Times New Roman"/>
+          <w:b/>
+          <w:szCs w:val="24"/>
+          <w:lang w:eastAsia="en-GB"/>
+        </w:rPr>
+      </w:pPr>
     </w:p>
     <w:tbl>
       <w:tblPr>
@@ -4702,13 +5122,15 @@
         <w:tblLook w:val="04A0" w:firstRow="1" w:lastRow="0" w:firstColumn="1" w:lastColumn="0" w:noHBand="0" w:noVBand="1"/>
       </w:tblPr>
       <w:tblGrid>
-        <w:gridCol w:w="4508"/>
-        <w:gridCol w:w="4508"/>
+        <w:gridCol w:w="2341"/>
+        <w:gridCol w:w="2508"/>
+        <w:gridCol w:w="2241"/>
+        <w:gridCol w:w="1926"/>
       </w:tblGrid>
       <w:tr>
         <w:tc>
           <w:tcPr>
-            <w:tcW w:w="4508" w:type="dxa"/>
+            <w:tcW w:w="2341" w:type="dxa"/>
           </w:tcPr>
           <w:p>
             <w:pPr>
@@ -4735,7 +5157,7 @@
         </w:tc>
         <w:tc>
           <w:tcPr>
-            <w:tcW w:w="4508" w:type="dxa"/>
+            <w:tcW w:w="2508" w:type="dxa"/>
           </w:tcPr>
           <w:p>
             <w:pPr>
@@ -4770,11 +5192,65 @@
             </w:r>
           </w:p>
         </w:tc>
+        <w:tc>
+          <w:tcPr>
+            <w:tcW w:w="2241" w:type="dxa"/>
+          </w:tcPr>
+          <w:p>
+            <w:pPr>
+              <w:jc w:val="center"/>
+              <w:rPr>
+                <w:rFonts w:ascii="Times New Roman" w:eastAsia="Times New Roman" w:hAnsi="Times New Roman" w:cs="Times New Roman"/>
+                <w:b/>
+                <w:sz w:val="24"/>
+                <w:szCs w:val="24"/>
+                <w:lang w:eastAsia="en-GB"/>
+              </w:rPr>
+            </w:pPr>
+            <w:r>
+              <w:rPr>
+                <w:rFonts w:ascii="Times New Roman" w:eastAsia="Times New Roman" w:hAnsi="Times New Roman" w:cs="Times New Roman"/>
+                <w:b/>
+                <w:sz w:val="24"/>
+                <w:szCs w:val="24"/>
+                <w:lang w:eastAsia="en-GB"/>
+              </w:rPr>
+              <w:t>Precision score</w:t>
+            </w:r>
+          </w:p>
+        </w:tc>
+        <w:tc>
+          <w:tcPr>
+            <w:tcW w:w="1926" w:type="dxa"/>
+          </w:tcPr>
+          <w:p>
+            <w:pPr>
+              <w:jc w:val="center"/>
+              <w:rPr>
+                <w:rFonts w:ascii="Times New Roman" w:eastAsia="Times New Roman" w:hAnsi="Times New Roman" w:cs="Times New Roman"/>
+                <w:b/>
+                <w:sz w:val="24"/>
+                <w:szCs w:val="24"/>
+                <w:lang w:eastAsia="en-GB"/>
+              </w:rPr>
+            </w:pPr>
+            <w:r>
+              <w:rPr>
+                <w:rFonts w:ascii="Times New Roman" w:eastAsia="Times New Roman" w:hAnsi="Times New Roman" w:cs="Times New Roman"/>
+                <w:b/>
+                <w:sz w:val="24"/>
+                <w:szCs w:val="24"/>
+                <w:lang w:eastAsia="en-GB"/>
+              </w:rPr>
+              <w:t>Mean Square Error</w:t>
+            </w:r>
+          </w:p>
+        </w:tc>
       </w:tr>
       <w:tr>
         <w:tc>
           <w:tcPr>
-            <w:tcW w:w="4508" w:type="dxa"/>
+            <w:tcW w:w="2341" w:type="dxa"/>
           </w:tcPr>
           <w:p>
             <w:pPr>
@@ -4797,23 +5273,78 @@
         </w:tc>
         <w:tc>
           <w:tcPr>
-            <w:tcW w:w="4508" w:type="dxa"/>
+            <w:tcW w:w="2508" w:type="dxa"/>
           </w:tcPr>
           <w:p>
             <w:pPr>
+              <w:jc w:val="center"/>
               <w:rPr>
                 <w:rFonts w:ascii="Times New Roman" w:eastAsia="Times New Roman" w:hAnsi="Times New Roman" w:cs="Times New Roman"/>
                 <w:szCs w:val="24"/>
                 <w:lang w:eastAsia="en-GB"/>
               </w:rPr>
             </w:pPr>
+            <w:r>
+              <w:rPr>
+                <w:rFonts w:ascii="Times New Roman" w:eastAsia="Times New Roman" w:hAnsi="Times New Roman" w:cs="Times New Roman"/>
+                <w:szCs w:val="24"/>
+                <w:lang w:eastAsia="en-GB"/>
+              </w:rPr>
+              <w:t>96.75</w:t>
+            </w:r>
+          </w:p>
+        </w:tc>
+        <w:tc>
+          <w:tcPr>
+            <w:tcW w:w="2241" w:type="dxa"/>
+          </w:tcPr>
+          <w:p>
+            <w:pPr>
+              <w:jc w:val="center"/>
+              <w:rPr>
+                <w:rFonts w:ascii="Times New Roman" w:eastAsia="Times New Roman" w:hAnsi="Times New Roman" w:cs="Times New Roman"/>
+                <w:szCs w:val="24"/>
+                <w:lang w:eastAsia="en-GB"/>
+              </w:rPr>
+            </w:pPr>
+            <w:r>
+              <w:rPr>
+                <w:rFonts w:ascii="Times New Roman" w:eastAsia="Times New Roman" w:hAnsi="Times New Roman" w:cs="Times New Roman"/>
+                <w:szCs w:val="24"/>
+                <w:lang w:eastAsia="en-GB"/>
+              </w:rPr>
+              <w:t>0.968</w:t>
+            </w:r>
+          </w:p>
+        </w:tc>
+        <w:tc>
+          <w:tcPr>
+            <w:tcW w:w="1926" w:type="dxa"/>
+          </w:tcPr>
+          <w:p>
+            <w:pPr>
+              <w:jc w:val="center"/>
+              <w:rPr>
+                <w:rFonts w:ascii="Times New Roman" w:eastAsia="Times New Roman" w:hAnsi="Times New Roman" w:cs="Times New Roman"/>
+                <w:szCs w:val="24"/>
+                <w:lang w:eastAsia="en-GB"/>
+              </w:rPr>
+            </w:pPr>
+            <w:r>
+              <w:rPr>
+                <w:rFonts w:ascii="Times New Roman" w:eastAsia="Times New Roman" w:hAnsi="Times New Roman" w:cs="Times New Roman"/>
+                <w:szCs w:val="24"/>
+                <w:lang w:eastAsia="en-GB"/>
+              </w:rPr>
+              <w:t>0.0345</w:t>
+            </w:r>
           </w:p>
         </w:tc>
       </w:tr>
       <w:tr>
         <w:tc>
           <w:tcPr>
-            <w:tcW w:w="4508" w:type="dxa"/>
+            <w:tcW w:w="2341" w:type="dxa"/>
           </w:tcPr>
           <w:p>
             <w:pPr>
@@ -4836,23 +5367,78 @@
         </w:tc>
         <w:tc>
           <w:tcPr>
-            <w:tcW w:w="4508" w:type="dxa"/>
+            <w:tcW w:w="2508" w:type="dxa"/>
           </w:tcPr>
           <w:p>
             <w:pPr>
+              <w:jc w:val="center"/>
               <w:rPr>
                 <w:rFonts w:ascii="Times New Roman" w:eastAsia="Times New Roman" w:hAnsi="Times New Roman" w:cs="Times New Roman"/>
                 <w:szCs w:val="24"/>
                 <w:lang w:eastAsia="en-GB"/>
               </w:rPr>
             </w:pPr>
+            <w:r>
+              <w:rPr>
+                <w:rFonts w:ascii="Times New Roman" w:eastAsia="Times New Roman" w:hAnsi="Times New Roman" w:cs="Times New Roman"/>
+                <w:szCs w:val="24"/>
+                <w:lang w:eastAsia="en-GB"/>
+              </w:rPr>
+              <w:t>90.21</w:t>
+            </w:r>
+          </w:p>
+        </w:tc>
+        <w:tc>
+          <w:tcPr>
+            <w:tcW w:w="2241" w:type="dxa"/>
+          </w:tcPr>
+          <w:p>
+            <w:pPr>
+              <w:jc w:val="center"/>
+              <w:rPr>
+                <w:rFonts w:ascii="Times New Roman" w:eastAsia="Times New Roman" w:hAnsi="Times New Roman" w:cs="Times New Roman"/>
+                <w:szCs w:val="24"/>
+                <w:lang w:eastAsia="en-GB"/>
+              </w:rPr>
+            </w:pPr>
+            <w:r>
+              <w:rPr>
+                <w:rFonts w:ascii="Times New Roman" w:eastAsia="Times New Roman" w:hAnsi="Times New Roman" w:cs="Times New Roman"/>
+                <w:szCs w:val="24"/>
+                <w:lang w:eastAsia="en-GB"/>
+              </w:rPr>
+              <w:t>0.966</w:t>
+            </w:r>
+          </w:p>
+        </w:tc>
+        <w:tc>
+          <w:tcPr>
+            <w:tcW w:w="1926" w:type="dxa"/>
+          </w:tcPr>
+          <w:p>
+            <w:pPr>
+              <w:jc w:val="center"/>
+              <w:rPr>
+                <w:rFonts w:ascii="Times New Roman" w:eastAsia="Times New Roman" w:hAnsi="Times New Roman" w:cs="Times New Roman"/>
+                <w:szCs w:val="24"/>
+                <w:lang w:eastAsia="en-GB"/>
+              </w:rPr>
+            </w:pPr>
+            <w:r>
+              <w:rPr>
+                <w:rFonts w:ascii="Times New Roman" w:eastAsia="Times New Roman" w:hAnsi="Times New Roman" w:cs="Times New Roman"/>
+                <w:szCs w:val="24"/>
+                <w:lang w:eastAsia="en-GB"/>
+              </w:rPr>
+              <w:t>0.0246</w:t>
+            </w:r>
           </w:p>
         </w:tc>
       </w:tr>
       <w:tr>
         <w:tc>
           <w:tcPr>
-            <w:tcW w:w="4508" w:type="dxa"/>
+            <w:tcW w:w="2341" w:type="dxa"/>
           </w:tcPr>
           <w:p>
             <w:pPr>
@@ -4875,23 +5461,78 @@
         </w:tc>
         <w:tc>
           <w:tcPr>
-            <w:tcW w:w="4508" w:type="dxa"/>
+            <w:tcW w:w="2508" w:type="dxa"/>
           </w:tcPr>
           <w:p>
             <w:pPr>
+              <w:jc w:val="center"/>
               <w:rPr>
                 <w:rFonts w:ascii="Times New Roman" w:eastAsia="Times New Roman" w:hAnsi="Times New Roman" w:cs="Times New Roman"/>
                 <w:szCs w:val="24"/>
                 <w:lang w:eastAsia="en-GB"/>
               </w:rPr>
             </w:pPr>
+            <w:r>
+              <w:rPr>
+                <w:rFonts w:ascii="Times New Roman" w:eastAsia="Times New Roman" w:hAnsi="Times New Roman" w:cs="Times New Roman"/>
+                <w:szCs w:val="24"/>
+                <w:lang w:eastAsia="en-GB"/>
+              </w:rPr>
+              <w:t>74.77</w:t>
+            </w:r>
+          </w:p>
+        </w:tc>
+        <w:tc>
+          <w:tcPr>
+            <w:tcW w:w="2241" w:type="dxa"/>
+          </w:tcPr>
+          <w:p>
+            <w:pPr>
+              <w:jc w:val="center"/>
+              <w:rPr>
+                <w:rFonts w:ascii="Times New Roman" w:eastAsia="Times New Roman" w:hAnsi="Times New Roman" w:cs="Times New Roman"/>
+                <w:szCs w:val="24"/>
+                <w:lang w:eastAsia="en-GB"/>
+              </w:rPr>
+            </w:pPr>
+            <w:r>
+              <w:rPr>
+                <w:rFonts w:ascii="Times New Roman" w:eastAsia="Times New Roman" w:hAnsi="Times New Roman" w:cs="Times New Roman"/>
+                <w:szCs w:val="24"/>
+                <w:lang w:eastAsia="en-GB"/>
+              </w:rPr>
+              <w:t>0.964</w:t>
+            </w:r>
+          </w:p>
+        </w:tc>
+        <w:tc>
+          <w:tcPr>
+            <w:tcW w:w="1926" w:type="dxa"/>
+          </w:tcPr>
+          <w:p>
+            <w:pPr>
+              <w:jc w:val="center"/>
+              <w:rPr>
+                <w:rFonts w:ascii="Times New Roman" w:eastAsia="Times New Roman" w:hAnsi="Times New Roman" w:cs="Times New Roman"/>
+                <w:szCs w:val="24"/>
+                <w:lang w:eastAsia="en-GB"/>
+              </w:rPr>
+            </w:pPr>
+            <w:r>
+              <w:rPr>
+                <w:rFonts w:ascii="Times New Roman" w:eastAsia="Times New Roman" w:hAnsi="Times New Roman" w:cs="Times New Roman"/>
+                <w:szCs w:val="24"/>
+                <w:lang w:eastAsia="en-GB"/>
+              </w:rPr>
+              <w:t>0.0287</w:t>
+            </w:r>
           </w:p>
         </w:tc>
       </w:tr>
       <w:tr>
         <w:tc>
           <w:tcPr>
-            <w:tcW w:w="4508" w:type="dxa"/>
+            <w:tcW w:w="2341" w:type="dxa"/>
           </w:tcPr>
           <w:p>
             <w:pPr>
@@ -4914,23 +5555,7 @@
         </w:tc>
         <w:tc>
           <w:tcPr>
-            <w:tcW w:w="4508" w:type="dxa"/>
-          </w:tcPr>
-          <w:p>
-            <w:pPr>
-              <w:rPr>
-                <w:rFonts w:ascii="Times New Roman" w:eastAsia="Times New Roman" w:hAnsi="Times New Roman" w:cs="Times New Roman"/>
-                <w:szCs w:val="24"/>
-                <w:lang w:eastAsia="en-GB"/>
-              </w:rPr>
-            </w:pPr>
-          </w:p>
-        </w:tc>
-      </w:tr>
-      <w:tr>
-        <w:tc>
-          <w:tcPr>
-            <w:tcW w:w="4508" w:type="dxa"/>
+            <w:tcW w:w="2508" w:type="dxa"/>
           </w:tcPr>
           <w:p>
             <w:pPr>
@@ -4947,46 +5572,148 @@
                 <w:szCs w:val="24"/>
                 <w:lang w:eastAsia="en-GB"/>
               </w:rPr>
-              <w:t>156</w:t>
+              <w:t>19.18</w:t>
             </w:r>
+          </w:p>
+        </w:tc>
+        <w:tc>
+          <w:tcPr>
+            <w:tcW w:w="2241" w:type="dxa"/>
+          </w:tcPr>
+          <w:p>
+            <w:pPr>
+              <w:jc w:val="center"/>
+              <w:rPr>
+                <w:rFonts w:ascii="Times New Roman" w:eastAsia="Times New Roman" w:hAnsi="Times New Roman" w:cs="Times New Roman"/>
+                <w:szCs w:val="24"/>
+                <w:lang w:eastAsia="en-GB"/>
+              </w:rPr>
+            </w:pPr>
             <w:r>
               <w:rPr>
                 <w:rFonts w:ascii="Times New Roman" w:eastAsia="Times New Roman" w:hAnsi="Times New Roman" w:cs="Times New Roman"/>
                 <w:szCs w:val="24"/>
                 <w:lang w:eastAsia="en-GB"/>
               </w:rPr>
-              <w:t xml:space="preserve"> - </w:t>
+              <w:t>0.938</w:t>
             </w:r>
+          </w:p>
+        </w:tc>
+        <w:tc>
+          <w:tcPr>
+            <w:tcW w:w="1926" w:type="dxa"/>
+          </w:tcPr>
+          <w:p>
+            <w:pPr>
+              <w:jc w:val="center"/>
+              <w:rPr>
+                <w:rFonts w:ascii="Times New Roman" w:eastAsia="Times New Roman" w:hAnsi="Times New Roman" w:cs="Times New Roman"/>
+                <w:szCs w:val="24"/>
+                <w:lang w:eastAsia="en-GB"/>
+              </w:rPr>
+            </w:pPr>
             <w:r>
               <w:rPr>
                 <w:rFonts w:ascii="Times New Roman" w:eastAsia="Times New Roman" w:hAnsi="Times New Roman" w:cs="Times New Roman"/>
                 <w:szCs w:val="24"/>
                 <w:lang w:eastAsia="en-GB"/>
               </w:rPr>
-              <w:t>Squ</w:t>
+              <w:t>0.0571</w:t>
             </w:r>
+          </w:p>
+        </w:tc>
+      </w:tr>
+      <w:tr>
+        <w:tc>
+          <w:tcPr>
+            <w:tcW w:w="2341" w:type="dxa"/>
+          </w:tcPr>
+          <w:p>
+            <w:pPr>
+              <w:jc w:val="center"/>
+              <w:rPr>
+                <w:rFonts w:ascii="Times New Roman" w:eastAsia="Times New Roman" w:hAnsi="Times New Roman" w:cs="Times New Roman"/>
+                <w:szCs w:val="24"/>
+                <w:lang w:eastAsia="en-GB"/>
+              </w:rPr>
+            </w:pPr>
             <w:r>
               <w:rPr>
                 <w:rFonts w:ascii="Times New Roman" w:eastAsia="Times New Roman" w:hAnsi="Times New Roman" w:cs="Times New Roman"/>
                 <w:szCs w:val="24"/>
                 <w:lang w:eastAsia="en-GB"/>
               </w:rPr>
-              <w:t>are root of training data set</w:t>
+              <w:t>156 - Square root of training data set</w:t>
             </w:r>
           </w:p>
         </w:tc>
         <w:tc>
           <w:tcPr>
-            <w:tcW w:w="4508" w:type="dxa"/>
+            <w:tcW w:w="2508" w:type="dxa"/>
           </w:tcPr>
           <w:p>
             <w:pPr>
+              <w:jc w:val="center"/>
               <w:rPr>
                 <w:rFonts w:ascii="Times New Roman" w:eastAsia="Times New Roman" w:hAnsi="Times New Roman" w:cs="Times New Roman"/>
                 <w:szCs w:val="24"/>
                 <w:lang w:eastAsia="en-GB"/>
               </w:rPr>
             </w:pPr>
+            <w:r>
+              <w:rPr>
+                <w:rFonts w:ascii="Times New Roman" w:eastAsia="Times New Roman" w:hAnsi="Times New Roman" w:cs="Times New Roman"/>
+                <w:szCs w:val="24"/>
+                <w:lang w:eastAsia="en-GB"/>
+              </w:rPr>
+              <w:t>9.87</w:t>
+            </w:r>
+          </w:p>
+        </w:tc>
+        <w:tc>
+          <w:tcPr>
+            <w:tcW w:w="2241" w:type="dxa"/>
+          </w:tcPr>
+          <w:p>
+            <w:pPr>
+              <w:jc w:val="center"/>
+              <w:rPr>
+                <w:rFonts w:ascii="Times New Roman" w:eastAsia="Times New Roman" w:hAnsi="Times New Roman" w:cs="Times New Roman"/>
+                <w:szCs w:val="24"/>
+                <w:lang w:eastAsia="en-GB"/>
+              </w:rPr>
+            </w:pPr>
+            <w:r>
+              <w:rPr>
+                <w:rFonts w:ascii="Times New Roman" w:eastAsia="Times New Roman" w:hAnsi="Times New Roman" w:cs="Times New Roman"/>
+                <w:szCs w:val="24"/>
+                <w:lang w:eastAsia="en-GB"/>
+              </w:rPr>
+              <w:t>0.930</w:t>
+            </w:r>
+          </w:p>
+        </w:tc>
+        <w:tc>
+          <w:tcPr>
+            <w:tcW w:w="1926" w:type="dxa"/>
+          </w:tcPr>
+          <w:p>
+            <w:pPr>
+              <w:jc w:val="center"/>
+              <w:rPr>
+                <w:rFonts w:ascii="Times New Roman" w:eastAsia="Times New Roman" w:hAnsi="Times New Roman" w:cs="Times New Roman"/>
+                <w:szCs w:val="24"/>
+                <w:lang w:eastAsia="en-GB"/>
+              </w:rPr>
+            </w:pPr>
+            <w:r>
+              <w:rPr>
+                <w:rFonts w:ascii="Times New Roman" w:eastAsia="Times New Roman" w:hAnsi="Times New Roman" w:cs="Times New Roman"/>
+                <w:szCs w:val="24"/>
+                <w:lang w:eastAsia="en-GB"/>
+              </w:rPr>
+              <w:t>0.0662</w:t>
+            </w:r>
           </w:p>
         </w:tc>
       </w:tr>
@@ -5010,6 +5737,308 @@
           <w:lang w:eastAsia="en-GB"/>
         </w:rPr>
       </w:pPr>
+    </w:p>
+    <w:p>
+      <w:pPr>
+        <w:spacing w:after="0" w:line="240" w:lineRule="auto"/>
+        <w:rPr>
+          <w:rFonts w:ascii="Times New Roman" w:eastAsia="Times New Roman" w:hAnsi="Times New Roman" w:cs="Times New Roman"/>
+          <w:szCs w:val="24"/>
+          <w:lang w:eastAsia="en-GB"/>
+        </w:rPr>
+      </w:pPr>
+      <w:r>
+        <w:rPr>
+          <w:rFonts w:ascii="Times New Roman" w:eastAsia="Times New Roman" w:hAnsi="Times New Roman" w:cs="Times New Roman"/>
+          <w:szCs w:val="24"/>
+          <w:lang w:eastAsia="en-GB"/>
+        </w:rPr>
+        <w:t>Code was adapted to run the k-NN regression algorithm for a total of 53 different Values for “k”</w:t>
+      </w:r>
+      <w:r>
+        <w:rPr>
+          <w:rFonts w:ascii="Times New Roman" w:eastAsia="Times New Roman" w:hAnsi="Times New Roman" w:cs="Times New Roman"/>
+          <w:szCs w:val="24"/>
+          <w:lang w:eastAsia="en-GB"/>
+        </w:rPr>
+        <w:t xml:space="preserve"> ranging between 1 and 156 (Square root of training data set) with increments of 3</w:t>
+      </w:r>
+      <w:r>
+        <w:rPr>
+          <w:rFonts w:ascii="Times New Roman" w:eastAsia="Times New Roman" w:hAnsi="Times New Roman" w:cs="Times New Roman"/>
+          <w:szCs w:val="24"/>
+          <w:lang w:eastAsia="en-GB"/>
+        </w:rPr>
+        <w:t>. The code would, as a result, calculate the precision of the predicted data</w:t>
+      </w:r>
+      <w:r>
+        <w:rPr>
+          <w:rFonts w:ascii="Times New Roman" w:eastAsia="Times New Roman" w:hAnsi="Times New Roman" w:cs="Times New Roman"/>
+          <w:szCs w:val="24"/>
+          <w:lang w:eastAsia="en-GB"/>
+        </w:rPr>
+        <w:t>, accuracy of the result based on correct and incorrect predictions and mean square error</w:t>
+      </w:r>
+      <w:r>
+        <w:rPr>
+          <w:rFonts w:ascii="Times New Roman" w:eastAsia="Times New Roman" w:hAnsi="Times New Roman" w:cs="Times New Roman"/>
+          <w:szCs w:val="24"/>
+          <w:lang w:eastAsia="en-GB"/>
+        </w:rPr>
+        <w:t xml:space="preserve"> for every Value of “k”.</w:t>
+      </w:r>
+    </w:p>
+    <w:p>
+      <w:pPr>
+        <w:spacing w:after="0" w:line="240" w:lineRule="auto"/>
+        <w:rPr>
+          <w:rFonts w:ascii="Times New Roman" w:eastAsia="Times New Roman" w:hAnsi="Times New Roman" w:cs="Times New Roman"/>
+          <w:szCs w:val="24"/>
+          <w:lang w:eastAsia="en-GB"/>
+        </w:rPr>
+      </w:pPr>
+    </w:p>
+    <w:p>
+      <w:pPr>
+        <w:spacing w:after="0" w:line="240" w:lineRule="auto"/>
+        <w:rPr>
+          <w:rFonts w:ascii="Times New Roman" w:eastAsia="Times New Roman" w:hAnsi="Times New Roman" w:cs="Times New Roman"/>
+          <w:szCs w:val="24"/>
+          <w:lang w:eastAsia="en-GB"/>
+        </w:rPr>
+      </w:pPr>
+      <w:r>
+        <w:rPr>
+          <w:rFonts w:ascii="Times New Roman" w:eastAsia="Times New Roman" w:hAnsi="Times New Roman" w:cs="Times New Roman"/>
+          <w:szCs w:val="24"/>
+          <w:lang w:eastAsia="en-GB"/>
+        </w:rPr>
+        <w:t>The values of “k” and their resulting accuracies</w:t>
+      </w:r>
+      <w:r>
+        <w:rPr>
+          <w:rFonts w:ascii="Times New Roman" w:eastAsia="Times New Roman" w:hAnsi="Times New Roman" w:cs="Times New Roman"/>
+          <w:szCs w:val="24"/>
+          <w:lang w:eastAsia="en-GB"/>
+        </w:rPr>
+        <w:t>, precision and Mean Square Error (MSE) values</w:t>
+      </w:r>
+      <w:r>
+        <w:rPr>
+          <w:rFonts w:ascii="Times New Roman" w:eastAsia="Times New Roman" w:hAnsi="Times New Roman" w:cs="Times New Roman"/>
+          <w:szCs w:val="24"/>
+          <w:lang w:eastAsia="en-GB"/>
+        </w:rPr>
+        <w:t xml:space="preserve"> were stored in lists. </w:t>
+      </w:r>
+    </w:p>
+    <w:p>
+      <w:pPr>
+        <w:spacing w:after="0" w:line="240" w:lineRule="auto"/>
+        <w:rPr>
+          <w:rFonts w:ascii="Times New Roman" w:eastAsia="Times New Roman" w:hAnsi="Times New Roman" w:cs="Times New Roman"/>
+          <w:szCs w:val="24"/>
+          <w:lang w:eastAsia="en-GB"/>
+        </w:rPr>
+      </w:pPr>
+    </w:p>
+    <w:p>
+      <w:pPr>
+        <w:spacing w:after="0" w:line="240" w:lineRule="auto"/>
+        <w:rPr>
+          <w:rFonts w:ascii="Times New Roman" w:eastAsia="Times New Roman" w:hAnsi="Times New Roman" w:cs="Times New Roman"/>
+          <w:szCs w:val="24"/>
+          <w:lang w:eastAsia="en-GB"/>
+        </w:rPr>
+      </w:pPr>
+      <w:r>
+        <w:rPr>
+          <w:rFonts w:ascii="Times New Roman" w:eastAsia="Times New Roman" w:hAnsi="Times New Roman" w:cs="Times New Roman"/>
+          <w:szCs w:val="24"/>
+          <w:lang w:eastAsia="en-GB"/>
+        </w:rPr>
+        <w:t>The said data was plotted in graph format to visually display the findings for a superior understanding of the effect of the values of “k”:</w:t>
+      </w:r>
+    </w:p>
+    <w:p>
+      <w:pPr>
+        <w:spacing w:after="0" w:line="240" w:lineRule="auto"/>
+        <w:rPr>
+          <w:rFonts w:ascii="Times New Roman" w:eastAsia="Times New Roman" w:hAnsi="Times New Roman" w:cs="Times New Roman"/>
+          <w:szCs w:val="24"/>
+          <w:lang w:eastAsia="en-GB"/>
+        </w:rPr>
+      </w:pPr>
+    </w:p>
+    <w:p>
+      <w:pPr>
+        <w:spacing w:after="0" w:line="240" w:lineRule="auto"/>
+        <w:rPr>
+          <w:rFonts w:ascii="Times New Roman" w:eastAsia="Times New Roman" w:hAnsi="Times New Roman" w:cs="Times New Roman"/>
+          <w:b/>
+          <w:szCs w:val="24"/>
+          <w:lang w:eastAsia="en-GB"/>
+        </w:rPr>
+      </w:pPr>
+      <w:r>
+        <w:rPr>
+          <w:rFonts w:ascii="Times New Roman" w:eastAsia="Times New Roman" w:hAnsi="Times New Roman" w:cs="Times New Roman"/>
+          <w:b/>
+          <w:szCs w:val="24"/>
+          <w:lang w:eastAsia="en-GB"/>
+        </w:rPr>
+        <w:t>The G</w:t>
+      </w:r>
+      <w:r>
+        <w:rPr>
+          <w:rFonts w:ascii="Times New Roman" w:eastAsia="Times New Roman" w:hAnsi="Times New Roman" w:cs="Times New Roman"/>
+          <w:b/>
+          <w:szCs w:val="24"/>
+          <w:lang w:eastAsia="en-GB"/>
+        </w:rPr>
+        <w:t>raph for Values of “k” against Accuracies (Based on distance and uniform) is as follows:</w:t>
+      </w:r>
+    </w:p>
+    <w:p>
+      <w:pPr>
+        <w:spacing w:after="0" w:line="240" w:lineRule="auto"/>
+        <w:rPr>
+          <w:rFonts w:ascii="Times New Roman" w:eastAsia="Times New Roman" w:hAnsi="Times New Roman" w:cs="Times New Roman"/>
+          <w:szCs w:val="24"/>
+          <w:lang w:eastAsia="en-GB"/>
+        </w:rPr>
+      </w:pPr>
+    </w:p>
+    <w:p>
+      <w:pPr>
+        <w:spacing w:after="0" w:line="240" w:lineRule="auto"/>
+        <w:jc w:val="center"/>
+        <w:rPr>
+          <w:rFonts w:ascii="Times New Roman" w:eastAsia="Times New Roman" w:hAnsi="Times New Roman" w:cs="Times New Roman"/>
+          <w:szCs w:val="24"/>
+          <w:lang w:eastAsia="en-GB"/>
+        </w:rPr>
+      </w:pPr>
+      <w:r>
+        <w:rPr>
+          <w:noProof/>
+        </w:rPr>
+        <w:drawing>
+          <wp:inline distT="0" distB="0" distL="0" distR="0" wp14:anchorId="5A185BB5" wp14:editId="5B07B503">
+            <wp:extent cx="4143375" cy="2676525"/>
+            <wp:effectExtent l="0" t="0" r="9525" b="9525"/>
+            <wp:docPr id="6" name="Picture 6"/>
+            <wp:cNvGraphicFramePr>
+              <a:graphicFrameLocks xmlns:a="http://schemas.openxmlformats.org/drawingml/2006/main" noChangeAspect="1"/>
+            </wp:cNvGraphicFramePr>
+            <a:graphic xmlns:a="http://schemas.openxmlformats.org/drawingml/2006/main">
+              <a:graphicData uri="http://schemas.openxmlformats.org/drawingml/2006/picture">
+                <pic:pic xmlns:pic="http://schemas.openxmlformats.org/drawingml/2006/picture">
+                  <pic:nvPicPr>
+                    <pic:cNvPr id="1" name=""/>
+                    <pic:cNvPicPr/>
+                  </pic:nvPicPr>
+                  <pic:blipFill>
+                    <a:blip r:embed="rId14"/>
+                    <a:stretch>
+                      <a:fillRect/>
+                    </a:stretch>
+                  </pic:blipFill>
+                  <pic:spPr>
+                    <a:xfrm>
+                      <a:off x="0" y="0"/>
+                      <a:ext cx="4143375" cy="2676525"/>
+                    </a:xfrm>
+                    <a:prstGeom prst="rect">
+                      <a:avLst/>
+                    </a:prstGeom>
+                  </pic:spPr>
+                </pic:pic>
+              </a:graphicData>
+            </a:graphic>
+          </wp:inline>
+        </w:drawing>
+      </w:r>
+    </w:p>
+    <w:p>
+      <w:pPr>
+        <w:spacing w:after="0" w:line="240" w:lineRule="auto"/>
+        <w:jc w:val="center"/>
+        <w:rPr>
+          <w:rFonts w:ascii="Times New Roman" w:eastAsia="Times New Roman" w:hAnsi="Times New Roman" w:cs="Times New Roman"/>
+          <w:szCs w:val="24"/>
+          <w:lang w:eastAsia="en-GB"/>
+        </w:rPr>
+      </w:pPr>
+    </w:p>
+    <w:p>
+      <w:pPr>
+        <w:spacing w:after="0" w:line="240" w:lineRule="auto"/>
+        <w:jc w:val="center"/>
+        <w:rPr>
+          <w:rFonts w:ascii="Times New Roman" w:eastAsia="Times New Roman" w:hAnsi="Times New Roman" w:cs="Times New Roman"/>
+          <w:szCs w:val="24"/>
+          <w:lang w:eastAsia="en-GB"/>
+        </w:rPr>
+      </w:pPr>
+    </w:p>
+    <w:p>
+      <w:pPr>
+        <w:spacing w:after="0" w:line="240" w:lineRule="auto"/>
+        <w:jc w:val="center"/>
+        <w:rPr>
+          <w:rFonts w:ascii="Times New Roman" w:eastAsia="Times New Roman" w:hAnsi="Times New Roman" w:cs="Times New Roman"/>
+          <w:szCs w:val="24"/>
+          <w:lang w:eastAsia="en-GB"/>
+        </w:rPr>
+      </w:pPr>
+      <w:r>
+        <w:rPr>
+          <w:rFonts w:ascii="Times New Roman" w:eastAsia="Times New Roman" w:hAnsi="Times New Roman" w:cs="Times New Roman"/>
+          <w:szCs w:val="24"/>
+          <w:lang w:eastAsia="en-GB"/>
+        </w:rPr>
+        <w:t xml:space="preserve">There is a visible decrease in the accuracy of prediction with increasing members </w:t>
+      </w:r>
+      <w:proofErr w:type="gramStart"/>
+      <w:r>
+        <w:rPr>
+          <w:rFonts w:ascii="Times New Roman" w:eastAsia="Times New Roman" w:hAnsi="Times New Roman" w:cs="Times New Roman"/>
+          <w:szCs w:val="24"/>
+          <w:lang w:eastAsia="en-GB"/>
+        </w:rPr>
+        <w:t>taken into account</w:t>
+      </w:r>
+      <w:proofErr w:type="gramEnd"/>
+      <w:r>
+        <w:rPr>
+          <w:rFonts w:ascii="Times New Roman" w:eastAsia="Times New Roman" w:hAnsi="Times New Roman" w:cs="Times New Roman"/>
+          <w:szCs w:val="24"/>
+          <w:lang w:eastAsia="en-GB"/>
+        </w:rPr>
+        <w:t xml:space="preserve"> during the categorization and placement of a test dataset instance.</w:t>
+      </w:r>
+    </w:p>
+    <w:p>
+      <w:pPr>
+        <w:spacing w:after="0" w:line="240" w:lineRule="auto"/>
+        <w:jc w:val="center"/>
+        <w:rPr>
+          <w:rFonts w:ascii="Times New Roman" w:eastAsia="Times New Roman" w:hAnsi="Times New Roman" w:cs="Times New Roman"/>
+          <w:szCs w:val="24"/>
+          <w:lang w:eastAsia="en-GB"/>
+        </w:rPr>
+      </w:pPr>
+    </w:p>
+    <w:p>
+      <w:pPr>
+        <w:spacing w:after="0" w:line="240" w:lineRule="auto"/>
+        <w:rPr>
+          <w:rFonts w:ascii="Times New Roman" w:eastAsia="Times New Roman" w:hAnsi="Times New Roman" w:cs="Times New Roman"/>
+          <w:szCs w:val="24"/>
+          <w:lang w:eastAsia="en-GB"/>
+        </w:rPr>
+      </w:pPr>
       <w:r>
         <w:rPr>
           <w:rFonts w:ascii="Times New Roman" w:eastAsia="Times New Roman" w:hAnsi="Times New Roman" w:cs="Times New Roman"/>
@@ -5024,7 +6053,16 @@
           <w:szCs w:val="24"/>
           <w:lang w:eastAsia="en-GB"/>
         </w:rPr>
-        <w:t>increasing the probability of inaccuracy incorrect prediction</w:t>
+        <w:t xml:space="preserve">increasing the probability </w:t>
+      </w:r>
+      <w:r>
+        <w:rPr>
+          <w:rFonts w:ascii="Times New Roman" w:eastAsia="Times New Roman" w:hAnsi="Times New Roman" w:cs="Times New Roman"/>
+          <w:szCs w:val="24"/>
+          <w:lang w:eastAsia="en-GB"/>
+        </w:rPr>
+        <w:lastRenderedPageBreak/>
+        <w:t>of inaccuracy incorrect prediction</w:t>
       </w:r>
       <w:r>
         <w:rPr>
@@ -5082,25 +6120,253 @@
         <w:spacing w:after="0" w:line="240" w:lineRule="auto"/>
         <w:rPr>
           <w:rFonts w:ascii="Times New Roman" w:eastAsia="Times New Roman" w:hAnsi="Times New Roman" w:cs="Times New Roman"/>
-          <w:szCs w:val="24"/>
-          <w:lang w:eastAsia="en-GB"/>
-        </w:rPr>
-      </w:pPr>
-      <w:r>
-        <w:rPr>
-          <w:rFonts w:ascii="Times New Roman" w:eastAsia="Times New Roman" w:hAnsi="Times New Roman" w:cs="Times New Roman"/>
-          <w:szCs w:val="24"/>
-          <w:lang w:eastAsia="en-GB"/>
-        </w:rPr>
-        <w:t xml:space="preserve">Despite the many extensive research that has been carried out for this sole purpose of figuring out a suitable value for the number of nearest neighbours taken into consideration, during </w:t>
-      </w:r>
-      <w:r>
-        <w:rPr>
-          <w:rFonts w:ascii="Times New Roman" w:eastAsia="Times New Roman" w:hAnsi="Times New Roman" w:cs="Times New Roman"/>
-          <w:szCs w:val="24"/>
-          <w:lang w:eastAsia="en-GB"/>
-        </w:rPr>
-        <w:t>the course of this research through personal experience</w:t>
+          <w:b/>
+          <w:szCs w:val="24"/>
+          <w:lang w:eastAsia="en-GB"/>
+        </w:rPr>
+      </w:pPr>
+      <w:r>
+        <w:rPr>
+          <w:rFonts w:ascii="Times New Roman" w:eastAsia="Times New Roman" w:hAnsi="Times New Roman" w:cs="Times New Roman"/>
+          <w:b/>
+          <w:szCs w:val="24"/>
+          <w:lang w:eastAsia="en-GB"/>
+        </w:rPr>
+        <w:t>The Graph for Values of “k”</w:t>
+      </w:r>
+      <w:r>
+        <w:rPr>
+          <w:rFonts w:ascii="Times New Roman" w:eastAsia="Times New Roman" w:hAnsi="Times New Roman" w:cs="Times New Roman"/>
+          <w:b/>
+          <w:szCs w:val="24"/>
+          <w:lang w:eastAsia="en-GB"/>
+        </w:rPr>
+        <w:t xml:space="preserve"> against Precision score</w:t>
+      </w:r>
+      <w:r>
+        <w:rPr>
+          <w:rFonts w:ascii="Times New Roman" w:eastAsia="Times New Roman" w:hAnsi="Times New Roman" w:cs="Times New Roman"/>
+          <w:b/>
+          <w:szCs w:val="24"/>
+          <w:lang w:eastAsia="en-GB"/>
+        </w:rPr>
+        <w:t xml:space="preserve"> (Based on distance and uniform) is as follows:</w:t>
+      </w:r>
+    </w:p>
+    <w:p>
+      <w:pPr>
+        <w:spacing w:after="0" w:line="240" w:lineRule="auto"/>
+        <w:jc w:val="center"/>
+        <w:rPr>
+          <w:rFonts w:ascii="Times New Roman" w:eastAsia="Times New Roman" w:hAnsi="Times New Roman" w:cs="Times New Roman"/>
+          <w:b/>
+          <w:szCs w:val="24"/>
+          <w:lang w:eastAsia="en-GB"/>
+        </w:rPr>
+      </w:pPr>
+      <w:r>
+        <w:rPr>
+          <w:noProof/>
+        </w:rPr>
+        <w:drawing>
+          <wp:inline distT="0" distB="0" distL="0" distR="0" wp14:anchorId="5F8893AC" wp14:editId="276C0605">
+            <wp:extent cx="4333875" cy="2676525"/>
+            <wp:effectExtent l="0" t="0" r="9525" b="9525"/>
+            <wp:docPr id="5" name="Picture 5"/>
+            <wp:cNvGraphicFramePr>
+              <a:graphicFrameLocks xmlns:a="http://schemas.openxmlformats.org/drawingml/2006/main" noChangeAspect="1"/>
+            </wp:cNvGraphicFramePr>
+            <a:graphic xmlns:a="http://schemas.openxmlformats.org/drawingml/2006/main">
+              <a:graphicData uri="http://schemas.openxmlformats.org/drawingml/2006/picture">
+                <pic:pic xmlns:pic="http://schemas.openxmlformats.org/drawingml/2006/picture">
+                  <pic:nvPicPr>
+                    <pic:cNvPr id="1" name=""/>
+                    <pic:cNvPicPr/>
+                  </pic:nvPicPr>
+                  <pic:blipFill>
+                    <a:blip r:embed="rId15"/>
+                    <a:stretch>
+                      <a:fillRect/>
+                    </a:stretch>
+                  </pic:blipFill>
+                  <pic:spPr>
+                    <a:xfrm>
+                      <a:off x="0" y="0"/>
+                      <a:ext cx="4333875" cy="2676525"/>
+                    </a:xfrm>
+                    <a:prstGeom prst="rect">
+                      <a:avLst/>
+                    </a:prstGeom>
+                  </pic:spPr>
+                </pic:pic>
+              </a:graphicData>
+            </a:graphic>
+          </wp:inline>
+        </w:drawing>
+      </w:r>
+    </w:p>
+    <w:p>
+      <w:pPr>
+        <w:spacing w:after="0" w:line="240" w:lineRule="auto"/>
+        <w:rPr>
+          <w:rFonts w:ascii="Times New Roman" w:eastAsia="Times New Roman" w:hAnsi="Times New Roman" w:cs="Times New Roman"/>
+          <w:b/>
+          <w:szCs w:val="24"/>
+          <w:lang w:eastAsia="en-GB"/>
+        </w:rPr>
+      </w:pPr>
+    </w:p>
+    <w:p>
+      <w:pPr>
+        <w:spacing w:after="0" w:line="240" w:lineRule="auto"/>
+        <w:rPr>
+          <w:rFonts w:ascii="Times New Roman" w:eastAsia="Times New Roman" w:hAnsi="Times New Roman" w:cs="Times New Roman"/>
+          <w:b/>
+          <w:szCs w:val="24"/>
+          <w:lang w:eastAsia="en-GB"/>
+        </w:rPr>
+      </w:pPr>
+      <w:r>
+        <w:rPr>
+          <w:rFonts w:ascii="Times New Roman" w:eastAsia="Times New Roman" w:hAnsi="Times New Roman" w:cs="Times New Roman"/>
+          <w:b/>
+          <w:szCs w:val="24"/>
+          <w:lang w:eastAsia="en-GB"/>
+        </w:rPr>
+        <w:t>The Graph for Values of “k”</w:t>
+      </w:r>
+      <w:r>
+        <w:rPr>
+          <w:rFonts w:ascii="Times New Roman" w:eastAsia="Times New Roman" w:hAnsi="Times New Roman" w:cs="Times New Roman"/>
+          <w:b/>
+          <w:szCs w:val="24"/>
+          <w:lang w:eastAsia="en-GB"/>
+        </w:rPr>
+        <w:t xml:space="preserve"> against </w:t>
+      </w:r>
+      <w:r>
+        <w:rPr>
+          <w:rFonts w:ascii="Times New Roman" w:eastAsia="Times New Roman" w:hAnsi="Times New Roman" w:cs="Times New Roman"/>
+          <w:b/>
+          <w:szCs w:val="24"/>
+          <w:lang w:eastAsia="en-GB"/>
+        </w:rPr>
+        <w:t>Mean Square Error</w:t>
+      </w:r>
+      <w:r>
+        <w:rPr>
+          <w:rFonts w:ascii="Times New Roman" w:eastAsia="Times New Roman" w:hAnsi="Times New Roman" w:cs="Times New Roman"/>
+          <w:b/>
+          <w:szCs w:val="24"/>
+          <w:lang w:eastAsia="en-GB"/>
+        </w:rPr>
+        <w:t xml:space="preserve"> (Based on distance and uniform) is as follows:</w:t>
+      </w:r>
+    </w:p>
+    <w:p>
+      <w:pPr>
+        <w:spacing w:after="0" w:line="240" w:lineRule="auto"/>
+        <w:jc w:val="center"/>
+        <w:rPr>
+          <w:rFonts w:ascii="Times New Roman" w:eastAsia="Times New Roman" w:hAnsi="Times New Roman" w:cs="Times New Roman"/>
+          <w:b/>
+          <w:szCs w:val="24"/>
+          <w:lang w:eastAsia="en-GB"/>
+        </w:rPr>
+      </w:pPr>
+      <w:r>
+        <w:rPr>
+          <w:noProof/>
+        </w:rPr>
+        <w:drawing>
+          <wp:inline distT="0" distB="0" distL="0" distR="0" wp14:anchorId="5E5989F6" wp14:editId="6D24B12C">
+            <wp:extent cx="4295775" cy="2752725"/>
+            <wp:effectExtent l="0" t="0" r="9525" b="9525"/>
+            <wp:docPr id="4" name="Picture 4"/>
+            <wp:cNvGraphicFramePr>
+              <a:graphicFrameLocks xmlns:a="http://schemas.openxmlformats.org/drawingml/2006/main" noChangeAspect="1"/>
+            </wp:cNvGraphicFramePr>
+            <a:graphic xmlns:a="http://schemas.openxmlformats.org/drawingml/2006/main">
+              <a:graphicData uri="http://schemas.openxmlformats.org/drawingml/2006/picture">
+                <pic:pic xmlns:pic="http://schemas.openxmlformats.org/drawingml/2006/picture">
+                  <pic:nvPicPr>
+                    <pic:cNvPr id="1" name=""/>
+                    <pic:cNvPicPr/>
+                  </pic:nvPicPr>
+                  <pic:blipFill>
+                    <a:blip r:embed="rId16"/>
+                    <a:stretch>
+                      <a:fillRect/>
+                    </a:stretch>
+                  </pic:blipFill>
+                  <pic:spPr>
+                    <a:xfrm>
+                      <a:off x="0" y="0"/>
+                      <a:ext cx="4295775" cy="2752725"/>
+                    </a:xfrm>
+                    <a:prstGeom prst="rect">
+                      <a:avLst/>
+                    </a:prstGeom>
+                  </pic:spPr>
+                </pic:pic>
+              </a:graphicData>
+            </a:graphic>
+          </wp:inline>
+        </w:drawing>
+      </w:r>
+    </w:p>
+    <w:p>
+      <w:pPr>
+        <w:spacing w:after="0" w:line="240" w:lineRule="auto"/>
+        <w:rPr>
+          <w:rFonts w:ascii="Times New Roman" w:eastAsia="Times New Roman" w:hAnsi="Times New Roman" w:cs="Times New Roman"/>
+          <w:szCs w:val="24"/>
+          <w:lang w:eastAsia="en-GB"/>
+        </w:rPr>
+      </w:pPr>
+    </w:p>
+    <w:p>
+      <w:pPr>
+        <w:spacing w:after="0" w:line="240" w:lineRule="auto"/>
+        <w:rPr>
+          <w:rFonts w:ascii="Times New Roman" w:eastAsia="Times New Roman" w:hAnsi="Times New Roman" w:cs="Times New Roman"/>
+          <w:szCs w:val="24"/>
+          <w:lang w:eastAsia="en-GB"/>
+        </w:rPr>
+      </w:pPr>
+      <w:r>
+        <w:rPr>
+          <w:rFonts w:ascii="Times New Roman" w:eastAsia="Times New Roman" w:hAnsi="Times New Roman" w:cs="Times New Roman"/>
+          <w:szCs w:val="24"/>
+          <w:lang w:eastAsia="en-GB"/>
+        </w:rPr>
+        <w:t xml:space="preserve">Despite the many extensive research that has been carried out for this sole purpose of figuring out a suitable value for the number of nearest neighbours taken into consideration, </w:t>
+      </w:r>
+      <w:proofErr w:type="gramStart"/>
+      <w:r>
+        <w:rPr>
+          <w:rFonts w:ascii="Times New Roman" w:eastAsia="Times New Roman" w:hAnsi="Times New Roman" w:cs="Times New Roman"/>
+          <w:szCs w:val="24"/>
+          <w:lang w:eastAsia="en-GB"/>
+        </w:rPr>
+        <w:t xml:space="preserve">during </w:t>
+      </w:r>
+      <w:r>
+        <w:rPr>
+          <w:rFonts w:ascii="Times New Roman" w:eastAsia="Times New Roman" w:hAnsi="Times New Roman" w:cs="Times New Roman"/>
+          <w:szCs w:val="24"/>
+          <w:lang w:eastAsia="en-GB"/>
+        </w:rPr>
+        <w:t>the course of</w:t>
+      </w:r>
+      <w:proofErr w:type="gramEnd"/>
+      <w:r>
+        <w:rPr>
+          <w:rFonts w:ascii="Times New Roman" w:eastAsia="Times New Roman" w:hAnsi="Times New Roman" w:cs="Times New Roman"/>
+          <w:szCs w:val="24"/>
+          <w:lang w:eastAsia="en-GB"/>
+        </w:rPr>
+        <w:t xml:space="preserve"> this research through personal experience</w:t>
       </w:r>
       <w:r>
         <w:rPr>
@@ -5260,7 +6526,16 @@
           <w:szCs w:val="24"/>
           <w:lang w:eastAsia="en-GB"/>
         </w:rPr>
-        <w:t xml:space="preserve"> is noisy. Having said that, increasing the value of K also saw a visible constant being reached, although the overall accuracy of the system came down</w:t>
+        <w:t xml:space="preserve"> is noisy. Having said that, increasing the value of K </w:t>
+      </w:r>
+      <w:r>
+        <w:rPr>
+          <w:rFonts w:ascii="Times New Roman" w:eastAsia="Times New Roman" w:hAnsi="Times New Roman" w:cs="Times New Roman"/>
+          <w:szCs w:val="24"/>
+          <w:lang w:eastAsia="en-GB"/>
+        </w:rPr>
+        <w:lastRenderedPageBreak/>
+        <w:t>also saw a visible constant being reached, although the overall accuracy of the system came down</w:t>
       </w:r>
       <w:r>
         <w:rPr>
@@ -5793,23 +7068,7 @@
           <w:szCs w:val="24"/>
           <w:lang w:eastAsia="en-GB"/>
         </w:rPr>
-        <w:t xml:space="preserve"> It is visible, i</w:t>
-      </w:r>
-      <w:r>
-        <w:rPr>
-          <w:rFonts w:ascii="Times New Roman" w:eastAsia="Times New Roman" w:hAnsi="Times New Roman" w:cs="Times New Roman"/>
-          <w:szCs w:val="24"/>
-          <w:lang w:eastAsia="en-GB"/>
-        </w:rPr>
-        <w:t xml:space="preserve">n the example plot below, </w:t>
-      </w:r>
-      <w:r>
-        <w:rPr>
-          <w:rFonts w:ascii="Times New Roman" w:eastAsia="Times New Roman" w:hAnsi="Times New Roman" w:cs="Times New Roman"/>
-          <w:szCs w:val="24"/>
-          <w:lang w:eastAsia="en-GB"/>
-        </w:rPr>
-        <w:t xml:space="preserve">that </w:t>
+        <w:t xml:space="preserve"> It is visible, in the example plot below, that </w:t>
       </w:r>
       <w:r>
         <w:rPr>
@@ -5946,13 +7205,13 @@
         </w:rPr>
         <w:drawing>
           <wp:inline distT="0" distB="0" distL="0" distR="0">
-            <wp:extent cx="5486400" cy="3200400"/>
-            <wp:effectExtent l="0" t="0" r="0" b="0"/>
+            <wp:extent cx="3181350" cy="2143125"/>
+            <wp:effectExtent l="0" t="0" r="0" b="9525"/>
             <wp:docPr id="1" name="Chart 1"/>
             <wp:cNvGraphicFramePr/>
             <a:graphic xmlns:a="http://schemas.openxmlformats.org/drawingml/2006/main">
               <a:graphicData uri="http://schemas.openxmlformats.org/drawingml/2006/chart">
-                <c:chart xmlns:c="http://schemas.openxmlformats.org/drawingml/2006/chart" xmlns:r="http://schemas.openxmlformats.org/officeDocument/2006/relationships" r:id="rId10"/>
+                <c:chart xmlns:c="http://schemas.openxmlformats.org/drawingml/2006/chart" xmlns:r="http://schemas.openxmlformats.org/officeDocument/2006/relationships" r:id="rId17"/>
               </a:graphicData>
             </a:graphic>
           </wp:inline>
@@ -6336,6 +7595,7 @@
                 <w:szCs w:val="24"/>
                 <w:lang w:eastAsia="en-GB"/>
               </w:rPr>
+              <w:lastRenderedPageBreak/>
               <w:t>Yellow</w:t>
             </w:r>
           </w:p>
@@ -6379,6 +7639,72 @@
           </w:p>
         </w:tc>
       </w:tr>
+      <w:tr>
+        <w:trPr>
+          <w:trHeight w:val="219"/>
+        </w:trPr>
+        <w:tc>
+          <w:tcPr>
+            <w:tcW w:w="3005" w:type="dxa"/>
+          </w:tcPr>
+          <w:p>
+            <w:pPr>
+              <w:jc w:val="center"/>
+              <w:rPr>
+                <w:rFonts w:ascii="Times New Roman" w:eastAsia="Times New Roman" w:hAnsi="Times New Roman" w:cs="Times New Roman"/>
+                <w:szCs w:val="24"/>
+                <w:lang w:eastAsia="en-GB"/>
+              </w:rPr>
+            </w:pPr>
+            <w:r>
+              <w:rPr>
+                <w:rFonts w:ascii="Times New Roman" w:eastAsia="Times New Roman" w:hAnsi="Times New Roman" w:cs="Times New Roman"/>
+                <w:szCs w:val="24"/>
+                <w:lang w:eastAsia="en-GB"/>
+              </w:rPr>
+              <w:t>Black</w:t>
+            </w:r>
+          </w:p>
+        </w:tc>
+        <w:tc>
+          <w:tcPr>
+            <w:tcW w:w="3005" w:type="dxa"/>
+            <w:shd w:val="clear" w:color="auto" w:fill="000000" w:themeFill="text1"/>
+          </w:tcPr>
+          <w:p>
+            <w:pPr>
+              <w:rPr>
+                <w:rFonts w:ascii="Times New Roman" w:eastAsia="Times New Roman" w:hAnsi="Times New Roman" w:cs="Times New Roman"/>
+                <w:szCs w:val="24"/>
+                <w:lang w:eastAsia="en-GB"/>
+              </w:rPr>
+            </w:pPr>
+          </w:p>
+        </w:tc>
+        <w:tc>
+          <w:tcPr>
+            <w:tcW w:w="3006" w:type="dxa"/>
+          </w:tcPr>
+          <w:p>
+            <w:pPr>
+              <w:jc w:val="center"/>
+              <w:rPr>
+                <w:rFonts w:ascii="Times New Roman" w:eastAsia="Times New Roman" w:hAnsi="Times New Roman" w:cs="Times New Roman"/>
+                <w:szCs w:val="24"/>
+                <w:lang w:eastAsia="en-GB"/>
+              </w:rPr>
+            </w:pPr>
+            <w:r>
+              <w:rPr>
+                <w:rFonts w:ascii="Times New Roman" w:eastAsia="Times New Roman" w:hAnsi="Times New Roman" w:cs="Times New Roman"/>
+                <w:szCs w:val="24"/>
+                <w:lang w:eastAsia="en-GB"/>
+              </w:rPr>
+              <w:t>To be predicted</w:t>
+            </w:r>
+          </w:p>
+        </w:tc>
+      </w:tr>
     </w:tbl>
     <w:p>
       <w:pPr>
@@ -6439,6 +7765,15 @@
           <w:lang w:eastAsia="en-GB"/>
         </w:rPr>
       </w:pPr>
+    </w:p>
+    <w:p>
+      <w:pPr>
+        <w:spacing w:after="0" w:line="240" w:lineRule="auto"/>
+        <w:rPr>
+          <w:rFonts w:ascii="Times New Roman" w:eastAsia="Times New Roman" w:hAnsi="Times New Roman" w:cs="Times New Roman"/>
+          <w:lang w:eastAsia="en-GB"/>
+        </w:rPr>
+      </w:pPr>
       <w:r>
         <w:rPr>
           <w:rFonts w:ascii="Times New Roman" w:eastAsia="Times New Roman" w:hAnsi="Times New Roman" w:cs="Times New Roman"/>
@@ -6461,8 +7796,6 @@
         <w:spacing w:after="0" w:line="240" w:lineRule="auto"/>
         <w:rPr>
           <w:rFonts w:ascii="Times New Roman" w:eastAsia="Times New Roman" w:hAnsi="Times New Roman" w:cs="Times New Roman"/>
-          <w:sz w:val="24"/>
-          <w:szCs w:val="24"/>
           <w:lang w:eastAsia="en-GB"/>
         </w:rPr>
       </w:pPr>
@@ -6473,19 +7806,30 @@
         </w:rPr>
         <w:t xml:space="preserve">Testing instance: </w:t>
       </w:r>
-      <m:oMath>
-        <m:r>
-          <m:rPr>
-            <m:sty m:val="p"/>
-          </m:rPr>
-          <w:rPr>
-            <w:rFonts w:ascii="Cambria Math" w:eastAsia="Times New Roman" w:hAnsi="Cambria Math" w:cs="Times New Roman"/>
-            <w:lang w:eastAsia="en-GB"/>
-          </w:rPr>
-          <w:br/>
-        </m:r>
-      </m:oMath>
+    </w:p>
+    <w:p>
+      <w:pPr>
+        <w:spacing w:after="0" w:line="240" w:lineRule="auto"/>
+        <w:rPr>
+          <w:rFonts w:ascii="Times New Roman" w:eastAsia="Times New Roman" w:hAnsi="Times New Roman" w:cs="Times New Roman"/>
+          <w:sz w:val="24"/>
+          <w:szCs w:val="24"/>
+          <w:lang w:eastAsia="en-GB"/>
+        </w:rPr>
+      </w:pPr>
       <m:oMathPara>
+        <m:oMath>
+          <m:r>
+            <m:rPr>
+              <m:sty m:val="p"/>
+            </m:rPr>
+            <w:rPr>
+              <w:rFonts w:ascii="Cambria Math" w:eastAsia="Times New Roman" w:hAnsi="Cambria Math" w:cs="Times New Roman"/>
+              <w:lang w:eastAsia="en-GB"/>
+            </w:rPr>
+            <w:br/>
+          </m:r>
+        </m:oMath>
         <m:oMath>
           <m:f>
             <m:fPr>
@@ -6586,7 +7930,23 @@
           <w:szCs w:val="24"/>
           <w:lang w:eastAsia="en-GB"/>
         </w:rPr>
-        <w:t>Although the “numeric” and actual execution of the algorithms are far more complex and outcomes arrest assigned values rather the similarity function uses values based on the Euclidean distance of the testing instance from the training data and computes its illegibility in every possible family.</w:t>
+        <w:t xml:space="preserve">Although the “numeric” and actual execution of the algorithms are far more complex and outcomes </w:t>
+      </w:r>
+      <w:r>
+        <w:rPr>
+          <w:rFonts w:ascii="Times New Roman" w:eastAsia="Times New Roman" w:hAnsi="Times New Roman" w:cs="Times New Roman"/>
+          <w:szCs w:val="24"/>
+          <w:lang w:eastAsia="en-GB"/>
+        </w:rPr>
+        <w:t>ar</w:t>
+      </w:r>
+      <w:r>
+        <w:rPr>
+          <w:rFonts w:ascii="Times New Roman" w:eastAsia="Times New Roman" w:hAnsi="Times New Roman" w:cs="Times New Roman"/>
+          <w:szCs w:val="24"/>
+          <w:lang w:eastAsia="en-GB"/>
+        </w:rPr>
+        <w:t>e assigned values rather the similarity function uses values based on the Euclidean distance of the testing instance from the training data and computes its illegibility in every possible family.</w:t>
       </w:r>
     </w:p>
     <w:p>
@@ -6635,171 +7995,187 @@
           <w:szCs w:val="24"/>
           <w:lang w:eastAsia="en-GB"/>
         </w:rPr>
+        <w:t>Keeping in mind the example for the nearest neighbour models above, in the case of the electricity dataset</w:t>
+      </w:r>
+      <w:r>
+        <w:rPr>
+          <w:rFonts w:ascii="Times New Roman" w:eastAsia="Times New Roman" w:hAnsi="Times New Roman" w:cs="Times New Roman"/>
+          <w:szCs w:val="24"/>
+          <w:lang w:eastAsia="en-GB"/>
+        </w:rPr>
+        <w:t xml:space="preserve"> being used for this project</w:t>
+      </w:r>
+      <w:r>
+        <w:rPr>
+          <w:rFonts w:ascii="Times New Roman" w:eastAsia="Times New Roman" w:hAnsi="Times New Roman" w:cs="Times New Roman"/>
+          <w:szCs w:val="24"/>
+          <w:lang w:eastAsia="en-GB"/>
+        </w:rPr>
+        <w:t>, t</w:t>
+      </w:r>
+      <w:r>
+        <w:rPr>
+          <w:rFonts w:ascii="Times New Roman" w:eastAsia="Times New Roman" w:hAnsi="Times New Roman" w:cs="Times New Roman"/>
+          <w:szCs w:val="24"/>
+          <w:lang w:eastAsia="en-GB"/>
+        </w:rPr>
+        <w:t>he t</w:t>
+      </w:r>
+      <w:r>
+        <w:rPr>
+          <w:rFonts w:ascii="Times New Roman" w:eastAsia="Times New Roman" w:hAnsi="Times New Roman" w:cs="Times New Roman"/>
+          <w:szCs w:val="24"/>
+          <w:lang w:eastAsia="en-GB"/>
+        </w:rPr>
+        <w:t>raining and input data set being ‘kwh’ (power) and ‘athome’ (Number of occupants of the household), the possible classes for classification for output data becomes 0, 1 and 2 from the “athome” variable.</w:t>
+      </w:r>
+      <w:r>
+        <w:rPr>
+          <w:rFonts w:ascii="Times New Roman" w:eastAsia="Times New Roman" w:hAnsi="Times New Roman" w:cs="Times New Roman"/>
+          <w:szCs w:val="24"/>
+          <w:lang w:eastAsia="en-GB"/>
+        </w:rPr>
+        <w:t xml:space="preserve"> </w:t>
+      </w:r>
+      <w:r>
+        <w:rPr>
+          <w:rFonts w:ascii="Times New Roman" w:eastAsia="Times New Roman" w:hAnsi="Times New Roman" w:cs="Times New Roman"/>
+          <w:szCs w:val="24"/>
+          <w:lang w:eastAsia="en-GB"/>
+        </w:rPr>
+        <w:t xml:space="preserve">Based on the similarity function, the algorithm </w:t>
+      </w:r>
+      <w:r>
+        <w:rPr>
+          <w:rFonts w:ascii="Times New Roman" w:eastAsia="Times New Roman" w:hAnsi="Times New Roman" w:cs="Times New Roman"/>
+          <w:szCs w:val="24"/>
+          <w:lang w:eastAsia="en-GB"/>
+        </w:rPr>
+        <w:t>‘</w:t>
+      </w:r>
+      <w:r>
+        <w:rPr>
+          <w:rFonts w:ascii="Times New Roman" w:eastAsia="Times New Roman" w:hAnsi="Times New Roman" w:cs="Times New Roman"/>
+          <w:szCs w:val="24"/>
+          <w:lang w:eastAsia="en-GB"/>
+        </w:rPr>
+        <w:t>classifies</w:t>
+      </w:r>
+      <w:r>
+        <w:rPr>
+          <w:rFonts w:ascii="Times New Roman" w:eastAsia="Times New Roman" w:hAnsi="Times New Roman" w:cs="Times New Roman"/>
+          <w:szCs w:val="24"/>
+          <w:lang w:eastAsia="en-GB"/>
+        </w:rPr>
+        <w:t>’</w:t>
+      </w:r>
+      <w:r>
+        <w:rPr>
+          <w:rFonts w:ascii="Times New Roman" w:eastAsia="Times New Roman" w:hAnsi="Times New Roman" w:cs="Times New Roman"/>
+          <w:szCs w:val="24"/>
+          <w:lang w:eastAsia="en-GB"/>
+        </w:rPr>
+        <w:t xml:space="preserve"> every instance of the testing dataset into the three possible classes.</w:t>
+      </w:r>
+    </w:p>
+    <w:p>
+      <w:pPr>
+        <w:spacing w:after="0" w:line="240" w:lineRule="auto"/>
+        <w:rPr>
+          <w:rFonts w:ascii="Times New Roman" w:eastAsia="Times New Roman" w:hAnsi="Times New Roman" w:cs="Times New Roman"/>
+          <w:szCs w:val="24"/>
+          <w:lang w:eastAsia="en-GB"/>
+        </w:rPr>
+      </w:pPr>
+    </w:p>
+    <w:p>
+      <w:pPr>
+        <w:spacing w:after="0" w:line="240" w:lineRule="auto"/>
+        <w:rPr>
+          <w:rFonts w:ascii="Times New Roman" w:eastAsia="Times New Roman" w:hAnsi="Times New Roman" w:cs="Times New Roman"/>
+          <w:szCs w:val="24"/>
+          <w:lang w:eastAsia="en-GB"/>
+        </w:rPr>
+      </w:pPr>
+      <w:r>
+        <w:rPr>
+          <w:rFonts w:ascii="Times New Roman" w:eastAsia="Times New Roman" w:hAnsi="Times New Roman" w:cs="Times New Roman"/>
+          <w:szCs w:val="24"/>
+          <w:lang w:eastAsia="en-GB"/>
+        </w:rPr>
+        <w:t>The regression model, calculates the average of the 3 closest neighbours to the testing instances and produces a float value which can be rounded off to produce a prediction of the class the te</w:t>
+      </w:r>
+      <w:r>
+        <w:rPr>
+          <w:rFonts w:ascii="Times New Roman" w:eastAsia="Times New Roman" w:hAnsi="Times New Roman" w:cs="Times New Roman"/>
+          <w:szCs w:val="24"/>
+          <w:lang w:eastAsia="en-GB"/>
+        </w:rPr>
+        <w:t>sting instance might belong to.</w:t>
+      </w:r>
+    </w:p>
+    <w:p>
+      <w:pPr>
+        <w:spacing w:after="0" w:line="240" w:lineRule="auto"/>
+        <w:rPr>
+          <w:rFonts w:ascii="Times New Roman" w:eastAsia="Times New Roman" w:hAnsi="Times New Roman" w:cs="Times New Roman"/>
+          <w:szCs w:val="24"/>
+          <w:lang w:eastAsia="en-GB"/>
+        </w:rPr>
+      </w:pPr>
+    </w:p>
+    <w:p>
+      <w:pPr>
+        <w:spacing w:after="0" w:line="240" w:lineRule="auto"/>
+        <w:rPr>
+          <w:rFonts w:ascii="Times New Roman" w:eastAsia="Times New Roman" w:hAnsi="Times New Roman" w:cs="Times New Roman"/>
+          <w:szCs w:val="24"/>
+          <w:lang w:eastAsia="en-GB"/>
+        </w:rPr>
+      </w:pPr>
+    </w:p>
+    <w:p>
+      <w:pPr>
+        <w:spacing w:after="0" w:line="240" w:lineRule="auto"/>
+        <w:rPr>
+          <w:rFonts w:ascii="Times New Roman" w:eastAsia="Times New Roman" w:hAnsi="Times New Roman" w:cs="Times New Roman"/>
+          <w:b/>
+          <w:sz w:val="24"/>
+          <w:szCs w:val="24"/>
+          <w:lang w:eastAsia="en-GB"/>
+        </w:rPr>
+      </w:pPr>
+      <w:r>
+        <w:rPr>
+          <w:rFonts w:ascii="Times New Roman" w:eastAsia="Times New Roman" w:hAnsi="Times New Roman" w:cs="Times New Roman"/>
+          <w:b/>
+          <w:sz w:val="24"/>
+          <w:szCs w:val="24"/>
+          <w:lang w:eastAsia="en-GB"/>
+        </w:rPr>
+        <w:br w:type="page"/>
+      </w:r>
+    </w:p>
+    <w:p>
+      <w:pPr>
+        <w:spacing w:after="0" w:line="240" w:lineRule="auto"/>
+        <w:rPr>
+          <w:rFonts w:ascii="Times New Roman" w:eastAsia="Times New Roman" w:hAnsi="Times New Roman" w:cs="Times New Roman"/>
+          <w:b/>
+          <w:sz w:val="24"/>
+          <w:szCs w:val="24"/>
+          <w:lang w:eastAsia="en-GB"/>
+        </w:rPr>
+      </w:pPr>
+      <w:r>
+        <w:rPr>
+          <w:rFonts w:ascii="Times New Roman" w:eastAsia="Times New Roman" w:hAnsi="Times New Roman" w:cs="Times New Roman"/>
+          <w:b/>
+          <w:sz w:val="24"/>
+          <w:szCs w:val="24"/>
+          <w:lang w:eastAsia="en-GB"/>
+        </w:rPr>
         <w:lastRenderedPageBreak/>
-        <w:t>Keeping in mind the example for the nearest neighbour models above, in the case of the electricity dataset, t</w:t>
-      </w:r>
-      <w:r>
-        <w:rPr>
-          <w:rFonts w:ascii="Times New Roman" w:eastAsia="Times New Roman" w:hAnsi="Times New Roman" w:cs="Times New Roman"/>
-          <w:szCs w:val="24"/>
-          <w:lang w:eastAsia="en-GB"/>
-        </w:rPr>
-        <w:t>he t</w:t>
-      </w:r>
-      <w:r>
-        <w:rPr>
-          <w:rFonts w:ascii="Times New Roman" w:eastAsia="Times New Roman" w:hAnsi="Times New Roman" w:cs="Times New Roman"/>
-          <w:szCs w:val="24"/>
-          <w:lang w:eastAsia="en-GB"/>
-        </w:rPr>
-        <w:t>raining and input data set being ‘kwh’ (power) and ‘</w:t>
-      </w:r>
-      <w:proofErr w:type="spellStart"/>
-      <w:r>
-        <w:rPr>
-          <w:rFonts w:ascii="Times New Roman" w:eastAsia="Times New Roman" w:hAnsi="Times New Roman" w:cs="Times New Roman"/>
-          <w:szCs w:val="24"/>
-          <w:lang w:eastAsia="en-GB"/>
-        </w:rPr>
-        <w:t>athome</w:t>
-      </w:r>
-      <w:proofErr w:type="spellEnd"/>
-      <w:r>
-        <w:rPr>
-          <w:rFonts w:ascii="Times New Roman" w:eastAsia="Times New Roman" w:hAnsi="Times New Roman" w:cs="Times New Roman"/>
-          <w:szCs w:val="24"/>
-          <w:lang w:eastAsia="en-GB"/>
-        </w:rPr>
-        <w:t>’</w:t>
-      </w:r>
-      <w:r>
-        <w:rPr>
-          <w:rFonts w:ascii="Times New Roman" w:eastAsia="Times New Roman" w:hAnsi="Times New Roman" w:cs="Times New Roman"/>
-          <w:szCs w:val="24"/>
-          <w:lang w:eastAsia="en-GB"/>
-        </w:rPr>
-        <w:t xml:space="preserve"> (Number of occupants of the household),</w:t>
-      </w:r>
-      <w:r>
-        <w:rPr>
-          <w:rFonts w:ascii="Times New Roman" w:eastAsia="Times New Roman" w:hAnsi="Times New Roman" w:cs="Times New Roman"/>
-          <w:szCs w:val="24"/>
-          <w:lang w:eastAsia="en-GB"/>
-        </w:rPr>
-        <w:t xml:space="preserve"> </w:t>
-      </w:r>
-      <w:r>
-        <w:rPr>
-          <w:rFonts w:ascii="Times New Roman" w:eastAsia="Times New Roman" w:hAnsi="Times New Roman" w:cs="Times New Roman"/>
-          <w:szCs w:val="24"/>
-          <w:lang w:eastAsia="en-GB"/>
-        </w:rPr>
-        <w:t>the possible classes for classification for output data becomes 0, 1 and 2 from the “</w:t>
-      </w:r>
-      <w:proofErr w:type="spellStart"/>
-      <w:r>
-        <w:rPr>
-          <w:rFonts w:ascii="Times New Roman" w:eastAsia="Times New Roman" w:hAnsi="Times New Roman" w:cs="Times New Roman"/>
-          <w:szCs w:val="24"/>
-          <w:lang w:eastAsia="en-GB"/>
-        </w:rPr>
-        <w:t>athome</w:t>
-      </w:r>
-      <w:proofErr w:type="spellEnd"/>
-      <w:r>
-        <w:rPr>
-          <w:rFonts w:ascii="Times New Roman" w:eastAsia="Times New Roman" w:hAnsi="Times New Roman" w:cs="Times New Roman"/>
-          <w:szCs w:val="24"/>
-          <w:lang w:eastAsia="en-GB"/>
-        </w:rPr>
-        <w:t>” variable.</w:t>
-      </w:r>
-      <w:r>
-        <w:rPr>
-          <w:rFonts w:ascii="Times New Roman" w:eastAsia="Times New Roman" w:hAnsi="Times New Roman" w:cs="Times New Roman"/>
-          <w:szCs w:val="24"/>
-          <w:lang w:eastAsia="en-GB"/>
-        </w:rPr>
-        <w:t xml:space="preserve"> </w:t>
-      </w:r>
-      <w:r>
-        <w:rPr>
-          <w:rFonts w:ascii="Times New Roman" w:eastAsia="Times New Roman" w:hAnsi="Times New Roman" w:cs="Times New Roman"/>
-          <w:szCs w:val="24"/>
-          <w:lang w:eastAsia="en-GB"/>
-        </w:rPr>
-        <w:t>Based on the similarity function, the algorithm classifies every instance of the testing dataset into the three possible classes.</w:t>
-      </w:r>
-    </w:p>
-    <w:p>
-      <w:pPr>
-        <w:spacing w:after="0" w:line="240" w:lineRule="auto"/>
-        <w:rPr>
-          <w:rFonts w:ascii="Times New Roman" w:eastAsia="Times New Roman" w:hAnsi="Times New Roman" w:cs="Times New Roman"/>
-          <w:szCs w:val="24"/>
-          <w:lang w:eastAsia="en-GB"/>
-        </w:rPr>
-      </w:pPr>
-    </w:p>
-    <w:p>
-      <w:pPr>
-        <w:spacing w:after="0" w:line="240" w:lineRule="auto"/>
-        <w:rPr>
-          <w:rFonts w:ascii="Times New Roman" w:eastAsia="Times New Roman" w:hAnsi="Times New Roman" w:cs="Times New Roman"/>
-          <w:szCs w:val="24"/>
-          <w:lang w:eastAsia="en-GB"/>
-        </w:rPr>
-      </w:pPr>
-      <w:r>
-        <w:rPr>
-          <w:rFonts w:ascii="Times New Roman" w:eastAsia="Times New Roman" w:hAnsi="Times New Roman" w:cs="Times New Roman"/>
-          <w:szCs w:val="24"/>
-          <w:lang w:eastAsia="en-GB"/>
-        </w:rPr>
-        <w:t>The regression model, calculates the average of the 3 closest neighbours to the testing instances and produces a float value which can be rounded off to produce a prediction of the class the testing instance might belong to.</w:t>
-      </w:r>
-      <w:bookmarkEnd w:id="0"/>
-    </w:p>
-    <w:p>
-      <w:pPr>
-        <w:spacing w:after="0" w:line="240" w:lineRule="auto"/>
-        <w:rPr>
-          <w:rFonts w:ascii="Times New Roman" w:eastAsia="Times New Roman" w:hAnsi="Times New Roman" w:cs="Times New Roman"/>
-          <w:szCs w:val="24"/>
-          <w:lang w:eastAsia="en-GB"/>
-        </w:rPr>
-      </w:pPr>
-    </w:p>
-    <w:p>
-      <w:pPr>
-        <w:spacing w:after="0" w:line="240" w:lineRule="auto"/>
-        <w:rPr>
-          <w:rFonts w:ascii="Times New Roman" w:eastAsia="Times New Roman" w:hAnsi="Times New Roman" w:cs="Times New Roman"/>
-          <w:sz w:val="24"/>
-          <w:szCs w:val="24"/>
-          <w:lang w:eastAsia="en-GB"/>
-        </w:rPr>
-      </w:pPr>
-    </w:p>
-    <w:p>
-      <w:pPr>
-        <w:spacing w:after="0" w:line="240" w:lineRule="auto"/>
-        <w:rPr>
-          <w:rFonts w:ascii="Times New Roman" w:eastAsia="Times New Roman" w:hAnsi="Times New Roman" w:cs="Times New Roman"/>
-          <w:b/>
-          <w:sz w:val="24"/>
-          <w:szCs w:val="24"/>
-          <w:lang w:eastAsia="en-GB"/>
-        </w:rPr>
-      </w:pPr>
-      <w:r>
-        <w:rPr>
-          <w:rFonts w:ascii="Times New Roman" w:eastAsia="Times New Roman" w:hAnsi="Times New Roman" w:cs="Times New Roman"/>
-          <w:b/>
-          <w:sz w:val="24"/>
-          <w:szCs w:val="24"/>
-          <w:lang w:eastAsia="en-GB"/>
-        </w:rPr>
         <w:t>Linear Regression model:</w:t>
       </w:r>
     </w:p>
@@ -7527,6 +8903,7 @@
     </w:p>
     <w:p>
       <w:pPr>
+        <w:spacing w:after="0" w:line="240" w:lineRule="auto"/>
         <w:rPr>
           <w:rFonts w:ascii="Times New Roman" w:eastAsia="Times New Roman" w:hAnsi="Times New Roman" w:cs="Times New Roman"/>
           <w:b/>
@@ -7537,7 +8914,874 @@
           <w:lang w:eastAsia="en-GB"/>
         </w:rPr>
       </w:pPr>
-      <w:r>
+    </w:p>
+    <w:p>
+      <w:pPr>
+        <w:rPr>
+          <w:rFonts w:ascii="Times New Roman" w:hAnsi="Times New Roman" w:cs="Times New Roman"/>
+        </w:rPr>
+      </w:pPr>
+      <w:r>
+        <w:rPr>
+          <w:rFonts w:ascii="Times New Roman" w:hAnsi="Times New Roman" w:cs="Times New Roman"/>
+        </w:rPr>
+        <w:t>The hardest part about the dissertation was understanding the dissertation itself. The sub-sections such as literature review, methodology, analysis, results and conclusions had straight forward names and explanations that seemed to be even more understandable. We were told what was expected of us in each section and their implementations but it was the actual implementation that was challenging. Related work was to be read and analysed in the literature review but exactly what areas where crucial to discuss, what information had to be in the summary and what was unnecessary. Although the initial understanding was quite clear it wasn’t until I got to typing did I realise I had so many questions and concerns. They were handled and rectified in due time. One very important thing that helped with this would be the early submission of the Project Proposal which had a mini Literature Review, abstract and client motivation which helped getting us in the mindset of understanding what and how the dissertation worked. Although not much from the initial project proposal was made use of in the final project hand in, it was still of immense importance when it came to grasp the idea of the professionalism and formal nature of the report.</w:t>
+      </w:r>
+    </w:p>
+    <w:p>
+      <w:pPr>
+        <w:rPr>
+          <w:rFonts w:ascii="Times New Roman" w:hAnsi="Times New Roman" w:cs="Times New Roman"/>
+        </w:rPr>
+      </w:pPr>
+      <w:r>
+        <w:rPr>
+          <w:rFonts w:ascii="Times New Roman" w:hAnsi="Times New Roman" w:cs="Times New Roman"/>
+        </w:rPr>
+        <w:t>Dataset:</w:t>
+      </w:r>
+    </w:p>
+    <w:p>
+      <w:pPr>
+        <w:rPr>
+          <w:rFonts w:ascii="Times New Roman" w:hAnsi="Times New Roman" w:cs="Times New Roman"/>
+        </w:rPr>
+      </w:pPr>
+      <w:r>
+        <w:rPr>
+          <w:rFonts w:ascii="Times New Roman" w:hAnsi="Times New Roman" w:cs="Times New Roman"/>
+        </w:rPr>
+        <w:t xml:space="preserve">Projects that involve data mining often struggle with finding the perfect data set. I was lucky in terms that the I wanted a minimalist data set. An extremely simple one with very little and necessary attributes only. The struggle came in choosing between the two datasets that I narrowed it down to. One dataset was a public one from Kaggle. It included the required data but had other additional data and that too of 30 different households in a neighbourhood. This data was comprehensive yet a bit too intricate for the intentions of my project. Another aspect of this data set was that power reading from the household were taken every 30 minutes which made it undesirable to be worked with given the urgency and demand of my project application. </w:t>
+      </w:r>
+    </w:p>
+    <w:p>
+      <w:pPr>
+        <w:rPr>
+          <w:rFonts w:ascii="Times New Roman" w:hAnsi="Times New Roman" w:cs="Times New Roman"/>
+        </w:rPr>
+      </w:pPr>
+      <w:r>
+        <w:rPr>
+          <w:rFonts w:ascii="Times New Roman" w:hAnsi="Times New Roman" w:cs="Times New Roman"/>
+        </w:rPr>
+        <w:t>The other dataset that I chose came from my supervisor’s personal household. It changed the course of my ethics application and some formalities and consent forms had to be fulfilled but the dataset was perfect when it came to the requisites of the project. This data contained 3 attributes in total, datetime, power and a numeric variable to denote the number of people at home. Minimum being no people and a maximum of two people. A significant problem that was faced during the importing and using of data within python was the “datetime” attribute. Since there were power readings for every minute of every day, that meant there were 24 x 60 = 1440 readings for a single day and the data set was collected over a period of 2 months (approximately 60 days). The splitting and usage of the “datetime” attribute was not impossible but laborious. And given a situation where data had to be well broken down, the “datetime” field was left as it is as a reference and another serialised attribute by the name “unit” was added to the dataset. This field was used as a unit of time in minutes to denote the first minute of the 2</w:t>
+      </w:r>
+      <w:r>
+        <w:rPr>
+          <w:rFonts w:ascii="Times New Roman" w:hAnsi="Times New Roman" w:cs="Times New Roman"/>
+          <w:vertAlign w:val="superscript"/>
+        </w:rPr>
+        <w:t>nd</w:t>
+      </w:r>
+      <w:r>
+        <w:rPr>
+          <w:rFonts w:ascii="Times New Roman" w:hAnsi="Times New Roman" w:cs="Times New Roman"/>
+        </w:rPr>
+        <w:t xml:space="preserve"> of January 2018 at 15:26 and the 36270</w:t>
+      </w:r>
+      <w:r>
+        <w:rPr>
+          <w:rFonts w:ascii="Times New Roman" w:hAnsi="Times New Roman" w:cs="Times New Roman"/>
+          <w:vertAlign w:val="superscript"/>
+        </w:rPr>
+        <w:t>th</w:t>
+      </w:r>
+      <w:r>
+        <w:rPr>
+          <w:rFonts w:ascii="Times New Roman" w:hAnsi="Times New Roman" w:cs="Times New Roman"/>
+        </w:rPr>
+        <w:t xml:space="preserve"> value representing the last minute of the data set at the 23</w:t>
+      </w:r>
+      <w:r>
+        <w:rPr>
+          <w:rFonts w:ascii="Times New Roman" w:hAnsi="Times New Roman" w:cs="Times New Roman"/>
+          <w:vertAlign w:val="superscript"/>
+        </w:rPr>
+        <w:t>rd</w:t>
+      </w:r>
+      <w:r>
+        <w:rPr>
+          <w:rFonts w:ascii="Times New Roman" w:hAnsi="Times New Roman" w:cs="Times New Roman"/>
+        </w:rPr>
+        <w:t xml:space="preserve"> of February 2018 at 11:12.</w:t>
+      </w:r>
+    </w:p>
+    <w:p>
+      <w:pPr>
+        <w:rPr>
+          <w:rFonts w:ascii="Times New Roman" w:hAnsi="Times New Roman" w:cs="Times New Roman"/>
+        </w:rPr>
+      </w:pPr>
+      <w:r>
+        <w:rPr>
+          <w:rFonts w:ascii="Times New Roman" w:hAnsi="Times New Roman" w:cs="Times New Roman"/>
+        </w:rPr>
+        <w:t>The importance of the occupancy prediction weighed out over the patterns of electricity data usage as per the nature of days and the types of days (for example Mondays, weekdays, weekends etc). It is crucial when you think of it, it is crucial to help refine the system, a false negative works just as well to indicate there is room for concern.</w:t>
+      </w:r>
+    </w:p>
+    <w:p>
+      <w:pPr>
+        <w:rPr>
+          <w:rFonts w:ascii="Times New Roman" w:hAnsi="Times New Roman" w:cs="Times New Roman"/>
+        </w:rPr>
+      </w:pPr>
+      <w:r>
+        <w:rPr>
+          <w:rFonts w:ascii="Times New Roman" w:hAnsi="Times New Roman" w:cs="Times New Roman"/>
+        </w:rPr>
+        <w:t>The split for the training and testing data was an additional area that drew some time. It was advised in the end of term presentation feedback that the split wasn’t right down the middle or that the training included all the dates of January and some of February and the testing data of just February rather make the split more random.</w:t>
+      </w:r>
+    </w:p>
+    <w:p>
+      <w:pPr>
+        <w:rPr>
+          <w:rFonts w:ascii="Times New Roman" w:hAnsi="Times New Roman" w:cs="Times New Roman"/>
+        </w:rPr>
+      </w:pPr>
+      <w:r>
+        <w:rPr>
+          <w:rFonts w:ascii="Times New Roman" w:hAnsi="Times New Roman" w:cs="Times New Roman"/>
+        </w:rPr>
+        <w:lastRenderedPageBreak/>
+        <w:t xml:space="preserve">The percentage of the split was also a concern and there is debate when it comes to a fair value. Some say an 80:20 is a fair split, whereas in some cases and scenarios even a split of 70:30 is justified. But then again, these split ratios are also highly dependent on the size of the data set. </w:t>
+      </w:r>
+    </w:p>
+    <w:p>
+      <w:pPr>
+        <w:rPr>
+          <w:rFonts w:ascii="Times New Roman" w:hAnsi="Times New Roman" w:cs="Times New Roman"/>
+        </w:rPr>
+      </w:pPr>
+      <w:r>
+        <w:rPr>
+          <w:rFonts w:ascii="Times New Roman" w:hAnsi="Times New Roman" w:cs="Times New Roman"/>
+        </w:rPr>
+        <w:t>I personally landed at using a 67:33 training to testing ratio. Given 36210 instances, it left me with a seemingly healthy split of 24300 learnable instances to 11970 predicting/testing instances. The split was also ensured to be random. The python built-in data split had a function of splitting the data randomly, not right down the middle and as shown in the figure below, the first 20 instances of both the testing and the training data was random.</w:t>
+      </w:r>
+    </w:p>
+    <w:p>
+      <w:pPr>
+        <w:rPr>
+          <w:rFonts w:ascii="Times New Roman" w:hAnsi="Times New Roman" w:cs="Times New Roman"/>
+        </w:rPr>
+      </w:pPr>
+    </w:p>
+    <w:tbl>
+      <w:tblPr>
+        <w:tblStyle w:val="TableGrid"/>
+        <w:tblW w:w="0" w:type="auto"/>
+        <w:tblLook w:val="04A0" w:firstRow="1" w:lastRow="0" w:firstColumn="1" w:lastColumn="0" w:noHBand="0" w:noVBand="1"/>
+      </w:tblPr>
+      <w:tblGrid>
+        <w:gridCol w:w="4508"/>
+        <w:gridCol w:w="4508"/>
+      </w:tblGrid>
+      <w:tr>
+        <w:tc>
+          <w:tcPr>
+            <w:tcW w:w="4508" w:type="dxa"/>
+            <w:tcBorders>
+              <w:top w:val="single" w:sz="4" w:space="0" w:color="auto"/>
+              <w:left w:val="single" w:sz="4" w:space="0" w:color="auto"/>
+              <w:bottom w:val="single" w:sz="4" w:space="0" w:color="auto"/>
+              <w:right w:val="single" w:sz="4" w:space="0" w:color="auto"/>
+            </w:tcBorders>
+            <w:hideMark/>
+          </w:tcPr>
+          <w:p>
+            <w:pPr>
+              <w:jc w:val="center"/>
+              <w:rPr>
+                <w:rFonts w:ascii="Times New Roman" w:hAnsi="Times New Roman" w:cs="Times New Roman"/>
+                <w:b/>
+              </w:rPr>
+            </w:pPr>
+            <w:r>
+              <w:rPr>
+                <w:rFonts w:ascii="Times New Roman" w:hAnsi="Times New Roman" w:cs="Times New Roman"/>
+                <w:b/>
+              </w:rPr>
+              <w:t>Training dataset (67%)</w:t>
+            </w:r>
+          </w:p>
+        </w:tc>
+        <w:tc>
+          <w:tcPr>
+            <w:tcW w:w="4508" w:type="dxa"/>
+            <w:tcBorders>
+              <w:top w:val="single" w:sz="4" w:space="0" w:color="auto"/>
+              <w:left w:val="single" w:sz="4" w:space="0" w:color="auto"/>
+              <w:bottom w:val="single" w:sz="4" w:space="0" w:color="auto"/>
+              <w:right w:val="single" w:sz="4" w:space="0" w:color="auto"/>
+            </w:tcBorders>
+            <w:hideMark/>
+          </w:tcPr>
+          <w:p>
+            <w:pPr>
+              <w:jc w:val="center"/>
+              <w:rPr>
+                <w:rFonts w:ascii="Times New Roman" w:hAnsi="Times New Roman" w:cs="Times New Roman"/>
+                <w:b/>
+              </w:rPr>
+            </w:pPr>
+            <w:r>
+              <w:rPr>
+                <w:rFonts w:ascii="Times New Roman" w:hAnsi="Times New Roman" w:cs="Times New Roman"/>
+                <w:b/>
+              </w:rPr>
+              <w:t>Testing dataset (33%)</w:t>
+            </w:r>
+          </w:p>
+        </w:tc>
+      </w:tr>
+      <w:tr>
+        <w:tc>
+          <w:tcPr>
+            <w:tcW w:w="4508" w:type="dxa"/>
+            <w:tcBorders>
+              <w:top w:val="single" w:sz="4" w:space="0" w:color="auto"/>
+              <w:left w:val="single" w:sz="4" w:space="0" w:color="auto"/>
+              <w:bottom w:val="single" w:sz="4" w:space="0" w:color="auto"/>
+              <w:right w:val="single" w:sz="4" w:space="0" w:color="auto"/>
+            </w:tcBorders>
+            <w:hideMark/>
+          </w:tcPr>
+          <w:p>
+            <w:pPr>
+              <w:jc w:val="center"/>
+              <w:rPr>
+                <w:rFonts w:ascii="Times New Roman" w:hAnsi="Times New Roman" w:cs="Times New Roman"/>
+              </w:rPr>
+            </w:pPr>
+            <w:r>
+              <w:rPr>
+                <w:rFonts w:ascii="Times New Roman" w:hAnsi="Times New Roman" w:cs="Times New Roman"/>
+                <w:noProof/>
+              </w:rPr>
+              <w:drawing>
+                <wp:inline distT="0" distB="0" distL="0" distR="0">
+                  <wp:extent cx="2305050" cy="3209925"/>
+                  <wp:effectExtent l="0" t="0" r="0" b="9525"/>
+                  <wp:docPr id="8" name="Picture 8"/>
+                  <wp:cNvGraphicFramePr>
+                    <a:graphicFrameLocks xmlns:a="http://schemas.openxmlformats.org/drawingml/2006/main" noChangeAspect="1"/>
+                  </wp:cNvGraphicFramePr>
+                  <a:graphic xmlns:a="http://schemas.openxmlformats.org/drawingml/2006/main">
+                    <a:graphicData uri="http://schemas.openxmlformats.org/drawingml/2006/picture">
+                      <pic:pic xmlns:pic="http://schemas.openxmlformats.org/drawingml/2006/picture">
+                        <pic:nvPicPr>
+                          <pic:cNvPr id="0" name="Picture 1"/>
+                          <pic:cNvPicPr>
+                            <a:picLocks noChangeAspect="1" noChangeArrowheads="1"/>
+                          </pic:cNvPicPr>
+                        </pic:nvPicPr>
+                        <pic:blipFill>
+                          <a:blip r:embed="rId18">
+                            <a:extLst>
+                              <a:ext uri="{28A0092B-C50C-407E-A947-70E740481C1C}">
+                                <a14:useLocalDpi xmlns:a14="http://schemas.microsoft.com/office/drawing/2010/main" val="0"/>
+                              </a:ext>
+                            </a:extLst>
+                          </a:blip>
+                          <a:srcRect/>
+                          <a:stretch>
+                            <a:fillRect/>
+                          </a:stretch>
+                        </pic:blipFill>
+                        <pic:spPr bwMode="auto">
+                          <a:xfrm>
+                            <a:off x="0" y="0"/>
+                            <a:ext cx="2305050" cy="3209925"/>
+                          </a:xfrm>
+                          <a:prstGeom prst="rect">
+                            <a:avLst/>
+                          </a:prstGeom>
+                          <a:noFill/>
+                          <a:ln>
+                            <a:noFill/>
+                          </a:ln>
+                        </pic:spPr>
+                      </pic:pic>
+                    </a:graphicData>
+                  </a:graphic>
+                </wp:inline>
+              </w:drawing>
+            </w:r>
+          </w:p>
+        </w:tc>
+        <w:tc>
+          <w:tcPr>
+            <w:tcW w:w="4508" w:type="dxa"/>
+            <w:tcBorders>
+              <w:top w:val="single" w:sz="4" w:space="0" w:color="auto"/>
+              <w:left w:val="single" w:sz="4" w:space="0" w:color="auto"/>
+              <w:bottom w:val="single" w:sz="4" w:space="0" w:color="auto"/>
+              <w:right w:val="single" w:sz="4" w:space="0" w:color="auto"/>
+            </w:tcBorders>
+            <w:hideMark/>
+          </w:tcPr>
+          <w:p>
+            <w:pPr>
+              <w:jc w:val="center"/>
+              <w:rPr>
+                <w:rFonts w:ascii="Times New Roman" w:hAnsi="Times New Roman" w:cs="Times New Roman"/>
+              </w:rPr>
+            </w:pPr>
+            <w:r>
+              <w:rPr>
+                <w:rFonts w:ascii="Times New Roman" w:hAnsi="Times New Roman" w:cs="Times New Roman"/>
+                <w:noProof/>
+              </w:rPr>
+              <w:drawing>
+                <wp:inline distT="0" distB="0" distL="0" distR="0">
+                  <wp:extent cx="2257425" cy="3162300"/>
+                  <wp:effectExtent l="0" t="0" r="9525" b="0"/>
+                  <wp:docPr id="7" name="Picture 7"/>
+                  <wp:cNvGraphicFramePr>
+                    <a:graphicFrameLocks xmlns:a="http://schemas.openxmlformats.org/drawingml/2006/main" noChangeAspect="1"/>
+                  </wp:cNvGraphicFramePr>
+                  <a:graphic xmlns:a="http://schemas.openxmlformats.org/drawingml/2006/main">
+                    <a:graphicData uri="http://schemas.openxmlformats.org/drawingml/2006/picture">
+                      <pic:pic xmlns:pic="http://schemas.openxmlformats.org/drawingml/2006/picture">
+                        <pic:nvPicPr>
+                          <pic:cNvPr id="0" name="Picture 2"/>
+                          <pic:cNvPicPr>
+                            <a:picLocks noChangeAspect="1" noChangeArrowheads="1"/>
+                          </pic:cNvPicPr>
+                        </pic:nvPicPr>
+                        <pic:blipFill>
+                          <a:blip r:embed="rId19">
+                            <a:extLst>
+                              <a:ext uri="{28A0092B-C50C-407E-A947-70E740481C1C}">
+                                <a14:useLocalDpi xmlns:a14="http://schemas.microsoft.com/office/drawing/2010/main" val="0"/>
+                              </a:ext>
+                            </a:extLst>
+                          </a:blip>
+                          <a:srcRect b="1665"/>
+                          <a:stretch>
+                            <a:fillRect/>
+                          </a:stretch>
+                        </pic:blipFill>
+                        <pic:spPr bwMode="auto">
+                          <a:xfrm>
+                            <a:off x="0" y="0"/>
+                            <a:ext cx="2257425" cy="3162300"/>
+                          </a:xfrm>
+                          <a:prstGeom prst="rect">
+                            <a:avLst/>
+                          </a:prstGeom>
+                          <a:noFill/>
+                          <a:ln>
+                            <a:noFill/>
+                          </a:ln>
+                        </pic:spPr>
+                      </pic:pic>
+                    </a:graphicData>
+                  </a:graphic>
+                </wp:inline>
+              </w:drawing>
+            </w:r>
+          </w:p>
+        </w:tc>
+      </w:tr>
+    </w:tbl>
+    <w:p>
+      <w:pPr>
+        <w:rPr>
+          <w:rFonts w:ascii="Times New Roman" w:hAnsi="Times New Roman" w:cs="Times New Roman"/>
+        </w:rPr>
+      </w:pPr>
+      <w:r>
+        <w:rPr>
+          <w:rFonts w:ascii="Times New Roman" w:hAnsi="Times New Roman" w:cs="Times New Roman"/>
+        </w:rPr>
+        <w:t>*The numbers on the right-hand side is the additional field that was added to the data set to serialise the headings of the power and ‘</w:t>
+      </w:r>
+      <w:proofErr w:type="spellStart"/>
+      <w:r>
+        <w:rPr>
+          <w:rFonts w:ascii="Times New Roman" w:hAnsi="Times New Roman" w:cs="Times New Roman"/>
+        </w:rPr>
+        <w:t>athome</w:t>
+      </w:r>
+      <w:proofErr w:type="spellEnd"/>
+      <w:r>
+        <w:rPr>
+          <w:rFonts w:ascii="Times New Roman" w:hAnsi="Times New Roman" w:cs="Times New Roman"/>
+        </w:rPr>
+        <w:t>’ variable readings. Although the first 20 values only aren’t sufficient to display the randomness in the collection and split of the data it is still apparent that the data was not collected serially.</w:t>
+      </w:r>
+    </w:p>
+    <w:p>
+      <w:pPr>
+        <w:rPr>
+          <w:rFonts w:ascii="Times New Roman" w:hAnsi="Times New Roman" w:cs="Times New Roman"/>
+        </w:rPr>
+      </w:pPr>
+      <w:r>
+        <w:rPr>
+          <w:rFonts w:ascii="Times New Roman" w:hAnsi="Times New Roman" w:cs="Times New Roman"/>
+        </w:rPr>
+        <w:t xml:space="preserve">This part of the code is responsible for the split. The split ratio and the randomness of the split. The </w:t>
+      </w:r>
+      <w:proofErr w:type="spellStart"/>
+      <w:r>
+        <w:rPr>
+          <w:rFonts w:ascii="Times New Roman" w:hAnsi="Times New Roman" w:cs="Times New Roman"/>
+        </w:rPr>
+        <w:t>sklearn</w:t>
+      </w:r>
+      <w:proofErr w:type="spellEnd"/>
+      <w:r>
+        <w:rPr>
+          <w:rFonts w:ascii="Times New Roman" w:hAnsi="Times New Roman" w:cs="Times New Roman"/>
+        </w:rPr>
+        <w:t xml:space="preserve"> library has a function “</w:t>
+      </w:r>
+      <w:proofErr w:type="spellStart"/>
+      <w:r>
+        <w:rPr>
+          <w:rFonts w:ascii="Times New Roman" w:eastAsia="Times New Roman" w:hAnsi="Times New Roman" w:cs="Times New Roman"/>
+          <w:color w:val="000000"/>
+          <w:lang w:eastAsia="en-GB"/>
+        </w:rPr>
+        <w:t>model_</w:t>
+      </w:r>
+      <w:proofErr w:type="gramStart"/>
+      <w:r>
+        <w:rPr>
+          <w:rFonts w:ascii="Times New Roman" w:eastAsia="Times New Roman" w:hAnsi="Times New Roman" w:cs="Times New Roman"/>
+          <w:color w:val="000000"/>
+          <w:lang w:eastAsia="en-GB"/>
+        </w:rPr>
+        <w:t>selection</w:t>
+      </w:r>
+      <w:r>
+        <w:rPr>
+          <w:rFonts w:ascii="Times New Roman" w:eastAsia="Times New Roman" w:hAnsi="Times New Roman" w:cs="Times New Roman"/>
+          <w:b/>
+          <w:bCs/>
+          <w:color w:val="000080"/>
+          <w:lang w:eastAsia="en-GB"/>
+        </w:rPr>
+        <w:t>.</w:t>
+      </w:r>
+      <w:r>
+        <w:rPr>
+          <w:rFonts w:ascii="Times New Roman" w:eastAsia="Times New Roman" w:hAnsi="Times New Roman" w:cs="Times New Roman"/>
+          <w:color w:val="000000"/>
+          <w:lang w:eastAsia="en-GB"/>
+        </w:rPr>
+        <w:t>train</w:t>
+      </w:r>
+      <w:proofErr w:type="gramEnd"/>
+      <w:r>
+        <w:rPr>
+          <w:rFonts w:ascii="Times New Roman" w:eastAsia="Times New Roman" w:hAnsi="Times New Roman" w:cs="Times New Roman"/>
+          <w:color w:val="000000"/>
+          <w:lang w:eastAsia="en-GB"/>
+        </w:rPr>
+        <w:t>_test_split</w:t>
+      </w:r>
+      <w:proofErr w:type="spellEnd"/>
+      <w:r>
+        <w:rPr>
+          <w:rFonts w:ascii="Times New Roman" w:eastAsia="Times New Roman" w:hAnsi="Times New Roman" w:cs="Times New Roman"/>
+          <w:color w:val="000000"/>
+          <w:lang w:eastAsia="en-GB"/>
+        </w:rPr>
+        <w:t>” which takes in attributes such as the output variables, the size of the testing data and the random state.</w:t>
+      </w:r>
+    </w:p>
+    <w:p>
+      <w:pPr>
+        <w:shd w:val="clear" w:color="auto" w:fill="FFFFFF"/>
+        <w:spacing w:after="0" w:line="240" w:lineRule="auto"/>
+        <w:rPr>
+          <w:rFonts w:ascii="Times New Roman" w:eastAsia="Times New Roman" w:hAnsi="Times New Roman" w:cs="Times New Roman"/>
+          <w:lang w:eastAsia="en-GB"/>
+        </w:rPr>
+      </w:pPr>
+      <w:proofErr w:type="spellStart"/>
+      <w:r>
+        <w:rPr>
+          <w:rFonts w:ascii="Times New Roman" w:eastAsia="Times New Roman" w:hAnsi="Times New Roman" w:cs="Times New Roman"/>
+          <w:color w:val="000000"/>
+          <w:lang w:eastAsia="en-GB"/>
+        </w:rPr>
+        <w:t>X_train</w:t>
+      </w:r>
+      <w:proofErr w:type="spellEnd"/>
+      <w:r>
+        <w:rPr>
+          <w:rFonts w:ascii="Times New Roman" w:eastAsia="Times New Roman" w:hAnsi="Times New Roman" w:cs="Times New Roman"/>
+          <w:b/>
+          <w:bCs/>
+          <w:color w:val="000080"/>
+          <w:lang w:eastAsia="en-GB"/>
+        </w:rPr>
+        <w:t>,</w:t>
+      </w:r>
+      <w:r>
+        <w:rPr>
+          <w:rFonts w:ascii="Times New Roman" w:eastAsia="Times New Roman" w:hAnsi="Times New Roman" w:cs="Times New Roman"/>
+          <w:color w:val="000000"/>
+          <w:lang w:eastAsia="en-GB"/>
+        </w:rPr>
+        <w:t xml:space="preserve"> </w:t>
+      </w:r>
+      <w:proofErr w:type="spellStart"/>
+      <w:r>
+        <w:rPr>
+          <w:rFonts w:ascii="Times New Roman" w:eastAsia="Times New Roman" w:hAnsi="Times New Roman" w:cs="Times New Roman"/>
+          <w:color w:val="000000"/>
+          <w:lang w:eastAsia="en-GB"/>
+        </w:rPr>
+        <w:t>X_test</w:t>
+      </w:r>
+      <w:proofErr w:type="spellEnd"/>
+      <w:r>
+        <w:rPr>
+          <w:rFonts w:ascii="Times New Roman" w:eastAsia="Times New Roman" w:hAnsi="Times New Roman" w:cs="Times New Roman"/>
+          <w:b/>
+          <w:bCs/>
+          <w:color w:val="000080"/>
+          <w:lang w:eastAsia="en-GB"/>
+        </w:rPr>
+        <w:t>,</w:t>
+      </w:r>
+      <w:r>
+        <w:rPr>
+          <w:rFonts w:ascii="Times New Roman" w:eastAsia="Times New Roman" w:hAnsi="Times New Roman" w:cs="Times New Roman"/>
+          <w:color w:val="000000"/>
+          <w:lang w:eastAsia="en-GB"/>
+        </w:rPr>
+        <w:t xml:space="preserve"> </w:t>
+      </w:r>
+      <w:proofErr w:type="spellStart"/>
+      <w:r>
+        <w:rPr>
+          <w:rFonts w:ascii="Times New Roman" w:eastAsia="Times New Roman" w:hAnsi="Times New Roman" w:cs="Times New Roman"/>
+          <w:color w:val="000000"/>
+          <w:lang w:eastAsia="en-GB"/>
+        </w:rPr>
+        <w:t>Y_train</w:t>
+      </w:r>
+      <w:proofErr w:type="spellEnd"/>
+      <w:r>
+        <w:rPr>
+          <w:rFonts w:ascii="Times New Roman" w:eastAsia="Times New Roman" w:hAnsi="Times New Roman" w:cs="Times New Roman"/>
+          <w:b/>
+          <w:bCs/>
+          <w:color w:val="000080"/>
+          <w:lang w:eastAsia="en-GB"/>
+        </w:rPr>
+        <w:t>,</w:t>
+      </w:r>
+      <w:r>
+        <w:rPr>
+          <w:rFonts w:ascii="Times New Roman" w:eastAsia="Times New Roman" w:hAnsi="Times New Roman" w:cs="Times New Roman"/>
+          <w:color w:val="000000"/>
+          <w:lang w:eastAsia="en-GB"/>
+        </w:rPr>
+        <w:t xml:space="preserve"> </w:t>
+      </w:r>
+      <w:proofErr w:type="spellStart"/>
+      <w:r>
+        <w:rPr>
+          <w:rFonts w:ascii="Times New Roman" w:eastAsia="Times New Roman" w:hAnsi="Times New Roman" w:cs="Times New Roman"/>
+          <w:color w:val="000000"/>
+          <w:lang w:eastAsia="en-GB"/>
+        </w:rPr>
+        <w:t>Y_test</w:t>
+      </w:r>
+      <w:proofErr w:type="spellEnd"/>
+      <w:r>
+        <w:rPr>
+          <w:rFonts w:ascii="Times New Roman" w:eastAsia="Times New Roman" w:hAnsi="Times New Roman" w:cs="Times New Roman"/>
+          <w:color w:val="000000"/>
+          <w:lang w:eastAsia="en-GB"/>
+        </w:rPr>
+        <w:t xml:space="preserve"> </w:t>
+      </w:r>
+      <w:r>
+        <w:rPr>
+          <w:rFonts w:ascii="Times New Roman" w:eastAsia="Times New Roman" w:hAnsi="Times New Roman" w:cs="Times New Roman"/>
+          <w:b/>
+          <w:bCs/>
+          <w:color w:val="000080"/>
+          <w:lang w:eastAsia="en-GB"/>
+        </w:rPr>
+        <w:t>=</w:t>
+      </w:r>
+      <w:r>
+        <w:rPr>
+          <w:rFonts w:ascii="Times New Roman" w:eastAsia="Times New Roman" w:hAnsi="Times New Roman" w:cs="Times New Roman"/>
+          <w:color w:val="000000"/>
+          <w:lang w:eastAsia="en-GB"/>
+        </w:rPr>
+        <w:t xml:space="preserve"> </w:t>
+      </w:r>
+      <w:proofErr w:type="spellStart"/>
+      <w:proofErr w:type="gramStart"/>
+      <w:r>
+        <w:rPr>
+          <w:rFonts w:ascii="Times New Roman" w:eastAsia="Times New Roman" w:hAnsi="Times New Roman" w:cs="Times New Roman"/>
+          <w:color w:val="000000"/>
+          <w:lang w:eastAsia="en-GB"/>
+        </w:rPr>
+        <w:t>sklearn</w:t>
+      </w:r>
+      <w:r>
+        <w:rPr>
+          <w:rFonts w:ascii="Times New Roman" w:eastAsia="Times New Roman" w:hAnsi="Times New Roman" w:cs="Times New Roman"/>
+          <w:b/>
+          <w:bCs/>
+          <w:color w:val="000080"/>
+          <w:lang w:eastAsia="en-GB"/>
+        </w:rPr>
+        <w:t>.</w:t>
+      </w:r>
+      <w:r>
+        <w:rPr>
+          <w:rFonts w:ascii="Times New Roman" w:eastAsia="Times New Roman" w:hAnsi="Times New Roman" w:cs="Times New Roman"/>
+          <w:color w:val="000000"/>
+          <w:lang w:eastAsia="en-GB"/>
+        </w:rPr>
+        <w:t>model</w:t>
+      </w:r>
+      <w:proofErr w:type="gramEnd"/>
+      <w:r>
+        <w:rPr>
+          <w:rFonts w:ascii="Times New Roman" w:eastAsia="Times New Roman" w:hAnsi="Times New Roman" w:cs="Times New Roman"/>
+          <w:color w:val="000000"/>
+          <w:lang w:eastAsia="en-GB"/>
+        </w:rPr>
+        <w:t>_selection</w:t>
+      </w:r>
+      <w:r>
+        <w:rPr>
+          <w:rFonts w:ascii="Times New Roman" w:eastAsia="Times New Roman" w:hAnsi="Times New Roman" w:cs="Times New Roman"/>
+          <w:b/>
+          <w:bCs/>
+          <w:color w:val="000080"/>
+          <w:lang w:eastAsia="en-GB"/>
+        </w:rPr>
+        <w:t>.</w:t>
+      </w:r>
+      <w:r>
+        <w:rPr>
+          <w:rFonts w:ascii="Times New Roman" w:eastAsia="Times New Roman" w:hAnsi="Times New Roman" w:cs="Times New Roman"/>
+          <w:color w:val="000000"/>
+          <w:lang w:eastAsia="en-GB"/>
+        </w:rPr>
+        <w:t>train_test_split</w:t>
+      </w:r>
+      <w:proofErr w:type="spellEnd"/>
+      <w:r>
+        <w:rPr>
+          <w:rFonts w:ascii="Times New Roman" w:eastAsia="Times New Roman" w:hAnsi="Times New Roman" w:cs="Times New Roman"/>
+          <w:b/>
+          <w:bCs/>
+          <w:color w:val="000080"/>
+          <w:lang w:eastAsia="en-GB"/>
+        </w:rPr>
+        <w:t>(</w:t>
+      </w:r>
+      <w:r>
+        <w:rPr>
+          <w:rFonts w:ascii="Times New Roman" w:eastAsia="Times New Roman" w:hAnsi="Times New Roman" w:cs="Times New Roman"/>
+          <w:color w:val="000000"/>
+          <w:lang w:eastAsia="en-GB"/>
+        </w:rPr>
+        <w:t>X</w:t>
+      </w:r>
+      <w:r>
+        <w:rPr>
+          <w:rFonts w:ascii="Times New Roman" w:eastAsia="Times New Roman" w:hAnsi="Times New Roman" w:cs="Times New Roman"/>
+          <w:b/>
+          <w:bCs/>
+          <w:color w:val="000080"/>
+          <w:lang w:eastAsia="en-GB"/>
+        </w:rPr>
+        <w:t>,</w:t>
+      </w:r>
+      <w:r>
+        <w:rPr>
+          <w:rFonts w:ascii="Times New Roman" w:eastAsia="Times New Roman" w:hAnsi="Times New Roman" w:cs="Times New Roman"/>
+          <w:color w:val="000000"/>
+          <w:lang w:eastAsia="en-GB"/>
+        </w:rPr>
+        <w:t xml:space="preserve"> y</w:t>
+      </w:r>
+      <w:r>
+        <w:rPr>
+          <w:rFonts w:ascii="Times New Roman" w:eastAsia="Times New Roman" w:hAnsi="Times New Roman" w:cs="Times New Roman"/>
+          <w:b/>
+          <w:bCs/>
+          <w:color w:val="000080"/>
+          <w:lang w:eastAsia="en-GB"/>
+        </w:rPr>
+        <w:t>,</w:t>
+      </w:r>
+      <w:r>
+        <w:rPr>
+          <w:rFonts w:ascii="Times New Roman" w:eastAsia="Times New Roman" w:hAnsi="Times New Roman" w:cs="Times New Roman"/>
+          <w:color w:val="000000"/>
+          <w:lang w:eastAsia="en-GB"/>
+        </w:rPr>
+        <w:t xml:space="preserve"> </w:t>
+      </w:r>
+      <w:proofErr w:type="spellStart"/>
+      <w:r>
+        <w:rPr>
+          <w:rFonts w:ascii="Times New Roman" w:eastAsia="Times New Roman" w:hAnsi="Times New Roman" w:cs="Times New Roman"/>
+          <w:color w:val="000000"/>
+          <w:lang w:eastAsia="en-GB"/>
+        </w:rPr>
+        <w:t>test_size</w:t>
+      </w:r>
+      <w:proofErr w:type="spellEnd"/>
+      <w:r>
+        <w:rPr>
+          <w:rFonts w:ascii="Times New Roman" w:eastAsia="Times New Roman" w:hAnsi="Times New Roman" w:cs="Times New Roman"/>
+          <w:color w:val="000000"/>
+          <w:lang w:eastAsia="en-GB"/>
+        </w:rPr>
+        <w:t xml:space="preserve"> </w:t>
+      </w:r>
+      <w:r>
+        <w:rPr>
+          <w:rFonts w:ascii="Times New Roman" w:eastAsia="Times New Roman" w:hAnsi="Times New Roman" w:cs="Times New Roman"/>
+          <w:b/>
+          <w:bCs/>
+          <w:color w:val="000080"/>
+          <w:lang w:eastAsia="en-GB"/>
+        </w:rPr>
+        <w:t>=</w:t>
+      </w:r>
+      <w:r>
+        <w:rPr>
+          <w:rFonts w:ascii="Times New Roman" w:eastAsia="Times New Roman" w:hAnsi="Times New Roman" w:cs="Times New Roman"/>
+          <w:color w:val="000000"/>
+          <w:lang w:eastAsia="en-GB"/>
+        </w:rPr>
+        <w:t xml:space="preserve"> </w:t>
+      </w:r>
+      <w:r>
+        <w:rPr>
+          <w:rFonts w:ascii="Times New Roman" w:eastAsia="Times New Roman" w:hAnsi="Times New Roman" w:cs="Times New Roman"/>
+          <w:color w:val="FF0000"/>
+          <w:lang w:eastAsia="en-GB"/>
+        </w:rPr>
+        <w:t>0.33</w:t>
+      </w:r>
+      <w:r>
+        <w:rPr>
+          <w:rFonts w:ascii="Times New Roman" w:eastAsia="Times New Roman" w:hAnsi="Times New Roman" w:cs="Times New Roman"/>
+          <w:b/>
+          <w:bCs/>
+          <w:color w:val="000080"/>
+          <w:lang w:eastAsia="en-GB"/>
+        </w:rPr>
+        <w:t>,</w:t>
+      </w:r>
+      <w:r>
+        <w:rPr>
+          <w:rFonts w:ascii="Times New Roman" w:eastAsia="Times New Roman" w:hAnsi="Times New Roman" w:cs="Times New Roman"/>
+          <w:color w:val="000000"/>
+          <w:lang w:eastAsia="en-GB"/>
+        </w:rPr>
+        <w:t xml:space="preserve"> </w:t>
+      </w:r>
+      <w:proofErr w:type="spellStart"/>
+      <w:r>
+        <w:rPr>
+          <w:rFonts w:ascii="Times New Roman" w:eastAsia="Times New Roman" w:hAnsi="Times New Roman" w:cs="Times New Roman"/>
+          <w:color w:val="000000"/>
+          <w:lang w:eastAsia="en-GB"/>
+        </w:rPr>
+        <w:t>random_state</w:t>
+      </w:r>
+      <w:proofErr w:type="spellEnd"/>
+      <w:r>
+        <w:rPr>
+          <w:rFonts w:ascii="Times New Roman" w:eastAsia="Times New Roman" w:hAnsi="Times New Roman" w:cs="Times New Roman"/>
+          <w:color w:val="000000"/>
+          <w:lang w:eastAsia="en-GB"/>
+        </w:rPr>
+        <w:t xml:space="preserve"> </w:t>
+      </w:r>
+      <w:r>
+        <w:rPr>
+          <w:rFonts w:ascii="Times New Roman" w:eastAsia="Times New Roman" w:hAnsi="Times New Roman" w:cs="Times New Roman"/>
+          <w:b/>
+          <w:bCs/>
+          <w:color w:val="000080"/>
+          <w:lang w:eastAsia="en-GB"/>
+        </w:rPr>
+        <w:t>=</w:t>
+      </w:r>
+      <w:r>
+        <w:rPr>
+          <w:rFonts w:ascii="Times New Roman" w:eastAsia="Times New Roman" w:hAnsi="Times New Roman" w:cs="Times New Roman"/>
+          <w:color w:val="000000"/>
+          <w:lang w:eastAsia="en-GB"/>
+        </w:rPr>
+        <w:t xml:space="preserve"> </w:t>
+      </w:r>
+      <w:r>
+        <w:rPr>
+          <w:rFonts w:ascii="Times New Roman" w:eastAsia="Times New Roman" w:hAnsi="Times New Roman" w:cs="Times New Roman"/>
+          <w:color w:val="FF0000"/>
+          <w:lang w:eastAsia="en-GB"/>
+        </w:rPr>
+        <w:t>4</w:t>
+      </w:r>
+      <w:r>
+        <w:rPr>
+          <w:rFonts w:ascii="Times New Roman" w:eastAsia="Times New Roman" w:hAnsi="Times New Roman" w:cs="Times New Roman"/>
+          <w:b/>
+          <w:bCs/>
+          <w:color w:val="000080"/>
+          <w:lang w:eastAsia="en-GB"/>
+        </w:rPr>
+        <w:t>)</w:t>
+      </w:r>
+    </w:p>
+    <w:p>
+      <w:pPr>
+        <w:rPr>
+          <w:rFonts w:ascii="Times New Roman" w:hAnsi="Times New Roman" w:cs="Times New Roman"/>
+        </w:rPr>
+      </w:pPr>
+    </w:p>
+    <w:p>
+      <w:pPr>
+        <w:rPr>
+          <w:rFonts w:ascii="Times New Roman" w:hAnsi="Times New Roman" w:cs="Times New Roman"/>
+        </w:rPr>
+      </w:pPr>
+      <w:bookmarkStart w:id="0" w:name="_GoBack"/>
+      <w:bookmarkEnd w:id="0"/>
+      <w:r>
+        <w:rPr>
+          <w:rFonts w:ascii="Times New Roman" w:hAnsi="Times New Roman" w:cs="Times New Roman"/>
+        </w:rPr>
+        <w:t>Implementation/Algorithms:</w:t>
+      </w:r>
+    </w:p>
+    <w:p>
+      <w:r>
+        <w:rPr>
+          <w:rFonts w:ascii="Times New Roman" w:hAnsi="Times New Roman" w:cs="Times New Roman"/>
+        </w:rPr>
+        <w:t>The implementation of the machine learning algorithms seemed to be frightening. And it was at first. There was a learning curve for the understanding of how they work. Small things such the training set, the testing set, supervised and unsupervised learning, different types and techniques to do the same thing. The availability of so many different techniques is what encouraged me to try out different ones and statistically analyse which one worked best. The coding and actual implementation of the code for the k- NN regression and linear regression didn’t take as long as understanding their concepts did.</w:t>
+      </w:r>
+    </w:p>
+    <w:p>
+      <w:pPr>
+        <w:spacing w:after="0" w:line="240" w:lineRule="auto"/>
         <w:rPr>
           <w:rFonts w:ascii="Times New Roman" w:eastAsia="Times New Roman" w:hAnsi="Times New Roman" w:cs="Times New Roman"/>
           <w:b/>
@@ -7547,20 +9791,10 @@
           <w:szCs w:val="24"/>
           <w:lang w:eastAsia="en-GB"/>
         </w:rPr>
-        <w:br w:type="page"/>
-      </w:r>
-    </w:p>
-    <w:p>
-      <w:pPr>
-        <w:spacing w:after="0" w:line="240" w:lineRule="auto"/>
-        <w:rPr>
-          <w:rFonts w:ascii="Times New Roman" w:eastAsia="Times New Roman" w:hAnsi="Times New Roman" w:cs="Times New Roman"/>
-          <w:sz w:val="24"/>
-          <w:szCs w:val="24"/>
-          <w:lang w:eastAsia="en-GB"/>
-        </w:rPr>
-      </w:pPr>
-      <w:r>
+      </w:pPr>
+    </w:p>
+    <w:p>
+      <w:pPr>
         <w:rPr>
           <w:rFonts w:ascii="Times New Roman" w:eastAsia="Times New Roman" w:hAnsi="Times New Roman" w:cs="Times New Roman"/>
           <w:b/>
@@ -7570,6 +9804,40 @@
           <w:szCs w:val="24"/>
           <w:lang w:eastAsia="en-GB"/>
         </w:rPr>
+      </w:pPr>
+      <w:r>
+        <w:rPr>
+          <w:rFonts w:ascii="Times New Roman" w:eastAsia="Times New Roman" w:hAnsi="Times New Roman" w:cs="Times New Roman"/>
+          <w:b/>
+          <w:bCs/>
+          <w:color w:val="274E13"/>
+          <w:sz w:val="24"/>
+          <w:szCs w:val="24"/>
+          <w:lang w:eastAsia="en-GB"/>
+        </w:rPr>
+        <w:br w:type="page"/>
+      </w:r>
+    </w:p>
+    <w:p>
+      <w:pPr>
+        <w:spacing w:after="0" w:line="240" w:lineRule="auto"/>
+        <w:rPr>
+          <w:rFonts w:ascii="Times New Roman" w:eastAsia="Times New Roman" w:hAnsi="Times New Roman" w:cs="Times New Roman"/>
+          <w:sz w:val="24"/>
+          <w:szCs w:val="24"/>
+          <w:lang w:eastAsia="en-GB"/>
+        </w:rPr>
+      </w:pPr>
+      <w:r>
+        <w:rPr>
+          <w:rFonts w:ascii="Times New Roman" w:eastAsia="Times New Roman" w:hAnsi="Times New Roman" w:cs="Times New Roman"/>
+          <w:b/>
+          <w:bCs/>
+          <w:color w:val="274E13"/>
+          <w:sz w:val="24"/>
+          <w:szCs w:val="24"/>
+          <w:lang w:eastAsia="en-GB"/>
+        </w:rPr>
         <w:lastRenderedPageBreak/>
         <w:t>Bibliography:</w:t>
       </w:r>
@@ -7621,7 +9889,7 @@
         </w:rPr>
         <w:t xml:space="preserve">1 - </w:t>
       </w:r>
-      <w:hyperlink r:id="rId11" w:history="1">
+      <w:hyperlink r:id="rId20" w:history="1">
         <w:r>
           <w:rPr>
             <w:rStyle w:val="Hyperlink"/>
@@ -7664,7 +9932,7 @@
         </w:rPr>
         <w:t xml:space="preserve">2 - </w:t>
       </w:r>
-      <w:hyperlink r:id="rId12" w:history="1">
+      <w:hyperlink r:id="rId21" w:history="1">
         <w:r>
           <w:rPr>
             <w:rStyle w:val="Hyperlink"/>
@@ -7707,7 +9975,7 @@
         </w:rPr>
         <w:t xml:space="preserve">3 - </w:t>
       </w:r>
-      <w:hyperlink r:id="rId13" w:history="1">
+      <w:hyperlink r:id="rId22" w:history="1">
         <w:r>
           <w:rPr>
             <w:rStyle w:val="Hyperlink"/>
@@ -7821,6 +10089,7 @@
       </w:pPr>
     </w:p>
     <w:sectPr>
+      <w:type w:val="continuous"/>
       <w:pgSz w:w="11906" w:h="16838"/>
       <w:pgMar w:top="1440" w:right="1440" w:bottom="1440" w:left="1440" w:header="708" w:footer="708" w:gutter="0"/>
       <w:cols w:space="708"/>
@@ -9921,4 +12190,16 @@
     </a:ext>
   </a:extLst>
 </a:theme>
+</file>
+
+<file path=customXml/item1.xml><?xml version="1.0" encoding="utf-8"?>
+<b:Sources xmlns:b="http://schemas.openxmlformats.org/officeDocument/2006/bibliography" xmlns="http://schemas.openxmlformats.org/officeDocument/2006/bibliography" SelectedStyle="\APASixthEditionOfficeOnline.xsl" StyleName="APA" Version="6"/>
+</file>
+
+<file path=customXml/itemProps1.xml><?xml version="1.0" encoding="utf-8"?>
+<ds:datastoreItem xmlns:ds="http://schemas.openxmlformats.org/officeDocument/2006/customXml" ds:itemID="{940DE4F7-24EB-4CD2-9AA7-474AD864EFA6}">
+  <ds:schemaRefs>
+    <ds:schemaRef ds:uri="http://schemas.openxmlformats.org/officeDocument/2006/bibliography"/>
+  </ds:schemaRefs>
+</ds:datastoreItem>
 </file>
</xml_diff>

<commit_message>
Results section diagrams, data collection methodology, Neural Networks
</commit_message>
<xml_diff>
--- a/Research/Dissertation.docx
+++ b/Research/Dissertation.docx
@@ -181,7 +181,27 @@
           <w:szCs w:val="26"/>
           <w:shd w:val="clear" w:color="auto" w:fill="FCFCFC"/>
         </w:rPr>
-        <w:t>Using as inputs electricity consumption data and active occupancy, to data analysis algorithms such as KNN regression and classification, Linear Regression, Kmeans clustering and Neural Network models in splits of training and testing data to predict the occupanc</w:t>
+        <w:t xml:space="preserve">Using as inputs electricity consumption data and active occupancy, to data analysis algorithms such as KNN regression and classification, Linear Regression, </w:t>
+      </w:r>
+      <w:proofErr w:type="spellStart"/>
+      <w:r>
+        <w:rPr>
+          <w:rFonts w:ascii="Times New Roman" w:hAnsi="Times New Roman" w:cs="Times New Roman"/>
+          <w:spacing w:val="2"/>
+          <w:szCs w:val="26"/>
+          <w:shd w:val="clear" w:color="auto" w:fill="FCFCFC"/>
+        </w:rPr>
+        <w:t>Kmeans</w:t>
+      </w:r>
+      <w:proofErr w:type="spellEnd"/>
+      <w:r>
+        <w:rPr>
+          <w:rFonts w:ascii="Times New Roman" w:hAnsi="Times New Roman" w:cs="Times New Roman"/>
+          <w:spacing w:val="2"/>
+          <w:szCs w:val="26"/>
+          <w:shd w:val="clear" w:color="auto" w:fill="FCFCFC"/>
+        </w:rPr>
+        <w:t xml:space="preserve"> clustering and Neural Network models in splits of training and testing data to predict the occupanc</w:t>
       </w:r>
       <w:r>
         <w:rPr>
@@ -981,47 +1001,7 @@
             <w:spacing w:val="2"/>
             <w:shd w:val="clear" w:color="auto" w:fill="FCFCFC"/>
           </w:rPr>
-          <w:t>http://casas.wsu.edu/ne</w:t>
-        </w:r>
-        <w:r>
-          <w:rPr>
-            <w:rStyle w:val="Hyperlink"/>
-            <w:rFonts w:ascii="Times New Roman" w:hAnsi="Times New Roman" w:cs="Times New Roman"/>
-            <w:color w:val="auto"/>
-            <w:spacing w:val="2"/>
-            <w:shd w:val="clear" w:color="auto" w:fill="FCFCFC"/>
-          </w:rPr>
-          <w:t>w</w:t>
-        </w:r>
-        <w:r>
-          <w:rPr>
-            <w:rStyle w:val="Hyperlink"/>
-            <w:rFonts w:ascii="Times New Roman" w:hAnsi="Times New Roman" w:cs="Times New Roman"/>
-            <w:color w:val="auto"/>
-            <w:spacing w:val="2"/>
-            <w:shd w:val="clear" w:color="auto" w:fill="FCFCFC"/>
-          </w:rPr>
-          <w:t>s/a</w:t>
-        </w:r>
-        <w:r>
-          <w:rPr>
-            <w:rStyle w:val="Hyperlink"/>
-            <w:rFonts w:ascii="Times New Roman" w:hAnsi="Times New Roman" w:cs="Times New Roman"/>
-            <w:color w:val="auto"/>
-            <w:spacing w:val="2"/>
-            <w:shd w:val="clear" w:color="auto" w:fill="FCFCFC"/>
-          </w:rPr>
-          <w:t>g</w:t>
-        </w:r>
-        <w:r>
-          <w:rPr>
-            <w:rStyle w:val="Hyperlink"/>
-            <w:rFonts w:ascii="Times New Roman" w:hAnsi="Times New Roman" w:cs="Times New Roman"/>
-            <w:color w:val="auto"/>
-            <w:spacing w:val="2"/>
-            <w:shd w:val="clear" w:color="auto" w:fill="FCFCFC"/>
-          </w:rPr>
-          <w:t>ing-at-home</w:t>
+          <w:t>http://casas.wsu.edu/news/aging-at-home</w:t>
         </w:r>
       </w:hyperlink>
     </w:p>
@@ -2329,7 +2309,25 @@
           <w:color w:val="000000"/>
           <w:lang w:eastAsia="en-GB"/>
         </w:rPr>
-        <w:t>e drafted in the programming language Python using Spyder as the Integrated Development Environment (IDE). The machine learning library “Scikit-learn” was used in the implementation of the algorithms, namely, k-NN regression and classification, Linear regression, Linear classification and Neural networks.</w:t>
+        <w:t>e drafted in the programming language Python using Spyder as the Integrated Development Environment (IDE). The machine learning library “</w:t>
+      </w:r>
+      <w:proofErr w:type="spellStart"/>
+      <w:r>
+        <w:rPr>
+          <w:rFonts w:ascii="Times New Roman" w:eastAsia="Times New Roman" w:hAnsi="Times New Roman" w:cs="Times New Roman"/>
+          <w:color w:val="000000"/>
+          <w:lang w:eastAsia="en-GB"/>
+        </w:rPr>
+        <w:t>Scikit</w:t>
+      </w:r>
+      <w:proofErr w:type="spellEnd"/>
+      <w:r>
+        <w:rPr>
+          <w:rFonts w:ascii="Times New Roman" w:eastAsia="Times New Roman" w:hAnsi="Times New Roman" w:cs="Times New Roman"/>
+          <w:color w:val="000000"/>
+          <w:lang w:eastAsia="en-GB"/>
+        </w:rPr>
+        <w:t>-learn” was used in the implementation of the algorithms, namely, k-NN regression and classification, Linear regression, Linear classification and Neural networks.</w:t>
       </w:r>
       <w:r>
         <w:rPr>
@@ -2452,13 +2450,27 @@
         <w:rPr>
           <w:rFonts w:ascii="Times New Roman" w:hAnsi="Times New Roman" w:cs="Times New Roman"/>
         </w:rPr>
-        <w:t xml:space="preserve"> not only computers, but in every day professions such as retail, </w:t>
-      </w:r>
-      <w:r>
-        <w:rPr>
-          <w:rFonts w:ascii="Times New Roman" w:hAnsi="Times New Roman" w:cs="Times New Roman"/>
-        </w:rPr>
-        <w:t xml:space="preserve">. In layman terms, it’s the ability to make a computer system learn and work intelligently using statistical techniques that are performed on data. </w:t>
+        <w:t xml:space="preserve"> not only computers, but in every day professions such as retail</w:t>
+      </w:r>
+      <w:proofErr w:type="gramStart"/>
+      <w:r>
+        <w:rPr>
+          <w:rFonts w:ascii="Times New Roman" w:hAnsi="Times New Roman" w:cs="Times New Roman"/>
+        </w:rPr>
+        <w:t xml:space="preserve">, </w:t>
+      </w:r>
+      <w:r>
+        <w:rPr>
+          <w:rFonts w:ascii="Times New Roman" w:hAnsi="Times New Roman" w:cs="Times New Roman"/>
+        </w:rPr>
+        <w:t>.</w:t>
+      </w:r>
+      <w:proofErr w:type="gramEnd"/>
+      <w:r>
+        <w:rPr>
+          <w:rFonts w:ascii="Times New Roman" w:hAnsi="Times New Roman" w:cs="Times New Roman"/>
+        </w:rPr>
+        <w:t xml:space="preserve"> In layman terms, it’s the ability to make a computer system learn and work intelligently using statistical techniques that are performed on data. </w:t>
       </w:r>
       <w:r>
         <w:rPr>
@@ -2600,7 +2612,7 @@
           <w:sz w:val="24"/>
         </w:rPr>
       </w:pPr>
-      <w:hyperlink r:id="rId9" w:history="1">
+      <w:hyperlink r:id="rId9" w:anchor="v=onepage&amp;q=supervised&amp;f=false" w:history="1">
         <w:r>
           <w:rPr>
             <w:rStyle w:val="Hyperlink"/>
@@ -2760,23 +2772,7 @@
             <w:rFonts w:ascii="Times New Roman" w:eastAsia="Times New Roman" w:hAnsi="Times New Roman" w:cs="Times New Roman"/>
             <w:lang w:eastAsia="en-GB"/>
           </w:rPr>
-          <w:t>https://irjet.net/archives/V5/i3/IRJET-V5I3</w:t>
-        </w:r>
-        <w:r>
-          <w:rPr>
-            <w:rStyle w:val="Hyperlink"/>
-            <w:rFonts w:ascii="Times New Roman" w:eastAsia="Times New Roman" w:hAnsi="Times New Roman" w:cs="Times New Roman"/>
-            <w:lang w:eastAsia="en-GB"/>
-          </w:rPr>
-          <w:t>5</w:t>
-        </w:r>
-        <w:r>
-          <w:rPr>
-            <w:rStyle w:val="Hyperlink"/>
-            <w:rFonts w:ascii="Times New Roman" w:eastAsia="Times New Roman" w:hAnsi="Times New Roman" w:cs="Times New Roman"/>
-            <w:lang w:eastAsia="en-GB"/>
-          </w:rPr>
-          <w:t>79.pdf</w:t>
+          <w:t>https://irjet.net/archives/V5/i3/IRJET-V5I3579.pdf</w:t>
         </w:r>
       </w:hyperlink>
     </w:p>
@@ -2905,7 +2901,23 @@
           <w:rFonts w:ascii="Times New Roman" w:eastAsia="Times New Roman" w:hAnsi="Times New Roman" w:cs="Times New Roman"/>
           <w:lang w:eastAsia="en-GB"/>
         </w:rPr>
-        <w:t xml:space="preserve">The physical aspects of the sysem included an </w:t>
+        <w:t xml:space="preserve">The physical aspects of the </w:t>
+      </w:r>
+      <w:proofErr w:type="spellStart"/>
+      <w:r>
+        <w:rPr>
+          <w:rFonts w:ascii="Times New Roman" w:eastAsia="Times New Roman" w:hAnsi="Times New Roman" w:cs="Times New Roman"/>
+          <w:lang w:eastAsia="en-GB"/>
+        </w:rPr>
+        <w:t>sysem</w:t>
+      </w:r>
+      <w:proofErr w:type="spellEnd"/>
+      <w:r>
+        <w:rPr>
+          <w:rFonts w:ascii="Times New Roman" w:eastAsia="Times New Roman" w:hAnsi="Times New Roman" w:cs="Times New Roman"/>
+          <w:lang w:eastAsia="en-GB"/>
+        </w:rPr>
+        <w:t xml:space="preserve"> included an </w:t>
       </w:r>
       <w:r>
         <w:rPr>
@@ -3233,7 +3245,23 @@
           <w:rFonts w:ascii="Times New Roman" w:eastAsia="Times New Roman" w:hAnsi="Times New Roman" w:cs="Times New Roman"/>
           <w:lang w:eastAsia="en-GB"/>
         </w:rPr>
-        <w:t xml:space="preserve"> research specifically relating to electricity and anomaly detection with extensive results in the form of figures, diagrams and tables carried out data analysis on electricity consumption data using 2 different approaches namely statistical approach and clustering (Jakkula and Cook, 2010). The two methods were used with the aim of mining the electricity data and count the outliers using both techniques and compare them against the known outliers to see the efficiency of either methodologies. The dataset for this research was power consumption collected using a smart CASAS (Centre for Advanced Studies in Adaptive Systems) environment. It concluded that the 2 outlier detection mechanisms presented wrongly identified an outlier with a ratio of 1:43 in Clustering to Statistical approach. In layman terms, this means the possibility of wrongly identifying an outlier in clustering as opposed to statistical analysis was 1 in 43. The results and finding of this research paper showed that clustering would be inaccurate in its given task 2.3% of the times whereas Statistical approach would wrongly identify an outlier 97% of the time. The application of this research was, like in the previous related work researches, to ultimately conserve energy by identifying abnormal power consumption and hence taking a step towards energy efficiency and conservation, predict abnormalities earlier on, like in the case of too much power being consumed in a smart home the possibility to warn residents on the failure of appliances due etc. </w:t>
+        <w:t xml:space="preserve"> research specifically relating to electricity and anomaly detection with extensive results in the form of figures, diagrams and tables carried out data analysis on electricity consumption data using 2 different approaches namely statistical approach and clustering (</w:t>
+      </w:r>
+      <w:proofErr w:type="spellStart"/>
+      <w:r>
+        <w:rPr>
+          <w:rFonts w:ascii="Times New Roman" w:eastAsia="Times New Roman" w:hAnsi="Times New Roman" w:cs="Times New Roman"/>
+          <w:lang w:eastAsia="en-GB"/>
+        </w:rPr>
+        <w:t>Jakkula</w:t>
+      </w:r>
+      <w:proofErr w:type="spellEnd"/>
+      <w:r>
+        <w:rPr>
+          <w:rFonts w:ascii="Times New Roman" w:eastAsia="Times New Roman" w:hAnsi="Times New Roman" w:cs="Times New Roman"/>
+          <w:lang w:eastAsia="en-GB"/>
+        </w:rPr>
+        <w:t xml:space="preserve"> and Cook, 2010). The two methods were used with the aim of mining the electricity data and count the outliers using both techniques and compare them against the known outliers to see the efficiency of either methodologies. The dataset for this research was power consumption collected using a smart CASAS (Centre for Advanced Studies in Adaptive Systems) environment. It concluded that the 2 outlier detection mechanisms presented wrongly identified an outlier with a ratio of 1:43 in Clustering to Statistical approach. In layman terms, this means the possibility of wrongly identifying an outlier in clustering as opposed to statistical analysis was 1 in 43. The results and finding of this research paper showed that clustering would be inaccurate in its given task 2.3% of the times whereas Statistical approach would wrongly identify an outlier 97% of the time. The application of this research was, like in the previous related work researches, to ultimately conserve energy by identifying abnormal power consumption and hence taking a step towards energy efficiency and conservation, predict abnormalities earlier on, like in the case of too much power being consumed in a smart home the possibility to warn residents on the failure of appliances due etc. </w:t>
       </w:r>
     </w:p>
     <w:p>
@@ -3260,23 +3288,7 @@
             <w:rFonts w:ascii="Times New Roman" w:eastAsia="Times New Roman" w:hAnsi="Times New Roman" w:cs="Times New Roman"/>
             <w:lang w:eastAsia="en-GB"/>
           </w:rPr>
-          <w:t>https://pdfs.semanticscholar.org/b9ba/4b0cf</w:t>
-        </w:r>
-        <w:r>
-          <w:rPr>
-            <w:rStyle w:val="Hyperlink"/>
-            <w:rFonts w:ascii="Times New Roman" w:eastAsia="Times New Roman" w:hAnsi="Times New Roman" w:cs="Times New Roman"/>
-            <w:lang w:eastAsia="en-GB"/>
-          </w:rPr>
-          <w:t>a</w:t>
-        </w:r>
-        <w:r>
-          <w:rPr>
-            <w:rStyle w:val="Hyperlink"/>
-            <w:rFonts w:ascii="Times New Roman" w:eastAsia="Times New Roman" w:hAnsi="Times New Roman" w:cs="Times New Roman"/>
-            <w:lang w:eastAsia="en-GB"/>
-          </w:rPr>
-          <w:t>5cf78d8d4f68da1882f2bb12489c7f.pdf</w:t>
+          <w:t>https://pdfs.semanticscholar.org/b9ba/4b0cfa5cf78d8d4f68da1882f2bb12489c7f.pdf</w:t>
         </w:r>
       </w:hyperlink>
     </w:p>
@@ -3548,12 +3560,21 @@
         </w:rPr>
         <w:t xml:space="preserve">. This research, however, used the </w:t>
       </w:r>
-      <w:r>
-        <w:rPr>
-          <w:rFonts w:ascii="Times New Roman" w:eastAsia="Times New Roman" w:hAnsi="Times New Roman" w:cs="Times New Roman"/>
-          <w:lang w:eastAsia="en-GB"/>
-        </w:rPr>
-        <w:t>Levenberg-Marquardt algorithm</w:t>
+      <w:proofErr w:type="spellStart"/>
+      <w:r>
+        <w:rPr>
+          <w:rFonts w:ascii="Times New Roman" w:eastAsia="Times New Roman" w:hAnsi="Times New Roman" w:cs="Times New Roman"/>
+          <w:lang w:eastAsia="en-GB"/>
+        </w:rPr>
+        <w:t>Levenberg</w:t>
+      </w:r>
+      <w:proofErr w:type="spellEnd"/>
+      <w:r>
+        <w:rPr>
+          <w:rFonts w:ascii="Times New Roman" w:eastAsia="Times New Roman" w:hAnsi="Times New Roman" w:cs="Times New Roman"/>
+          <w:lang w:eastAsia="en-GB"/>
+        </w:rPr>
+        <w:t>-Marquardt algorithm</w:t>
       </w:r>
       <w:r>
         <w:rPr>
@@ -3639,7 +3660,23 @@
           <w:rFonts w:ascii="Times New Roman" w:eastAsia="Times New Roman" w:hAnsi="Times New Roman" w:cs="Times New Roman"/>
           <w:lang w:eastAsia="en-GB"/>
         </w:rPr>
-        <w:t xml:space="preserve">dating from years 1990-1996 and 2000-2005 listing 5 areas having attracted most attention amidst which was Load forecasting. A reasonable and in-demand application of electricity data seems to be load forecasting and outlier detection in order to battle energy inefficiencies. Even load forecasting can further be broken down into three sub categories of prediction areas based on periods of forecasts: Long Term (LTLF), Mid Term, and Short-Term Load forecasting. The forecasts lasting anywhere 5 – 20 years for long term, a month to 5 years and short term being defined as anywhere between an hourly to weekly forecasting system. All three of which </w:t>
+        <w:t xml:space="preserve">dating from years 1990-1996 and 2000-2005 listing 5 areas having attracted most attention amidst which was Load forecasting. A reasonable and in-demand application of electricity data seems to be load forecasting and outlier detection </w:t>
+      </w:r>
+      <w:proofErr w:type="gramStart"/>
+      <w:r>
+        <w:rPr>
+          <w:rFonts w:ascii="Times New Roman" w:eastAsia="Times New Roman" w:hAnsi="Times New Roman" w:cs="Times New Roman"/>
+          <w:lang w:eastAsia="en-GB"/>
+        </w:rPr>
+        <w:t>in order to</w:t>
+      </w:r>
+      <w:proofErr w:type="gramEnd"/>
+      <w:r>
+        <w:rPr>
+          <w:rFonts w:ascii="Times New Roman" w:eastAsia="Times New Roman" w:hAnsi="Times New Roman" w:cs="Times New Roman"/>
+          <w:lang w:eastAsia="en-GB"/>
+        </w:rPr>
+        <w:t xml:space="preserve"> battle energy inefficiencies. Even load forecasting can further be broken down into three sub categories of prediction areas based on periods of forecasts: Long Term (LTLF), Mid Term, and Short-Term Load forecasting. The forecasts lasting anywhere 5 – 20 years for long term, a month to 5 years and short term being defined as anywhere between an hourly to weekly forecasting system. All three of which </w:t>
       </w:r>
       <w:r>
         <w:rPr>
@@ -3736,7 +3773,23 @@
           <w:rFonts w:ascii="Times New Roman" w:eastAsia="Times New Roman" w:hAnsi="Times New Roman" w:cs="Times New Roman"/>
           <w:lang w:eastAsia="en-GB"/>
         </w:rPr>
-        <w:t xml:space="preserve"> (Chandola, Banerjee and Kumar, 2009). </w:t>
+        <w:t xml:space="preserve"> (</w:t>
+      </w:r>
+      <w:proofErr w:type="spellStart"/>
+      <w:r>
+        <w:rPr>
+          <w:rFonts w:ascii="Times New Roman" w:eastAsia="Times New Roman" w:hAnsi="Times New Roman" w:cs="Times New Roman"/>
+          <w:lang w:eastAsia="en-GB"/>
+        </w:rPr>
+        <w:t>Chandola</w:t>
+      </w:r>
+      <w:proofErr w:type="spellEnd"/>
+      <w:r>
+        <w:rPr>
+          <w:rFonts w:ascii="Times New Roman" w:eastAsia="Times New Roman" w:hAnsi="Times New Roman" w:cs="Times New Roman"/>
+          <w:lang w:eastAsia="en-GB"/>
+        </w:rPr>
+        <w:t xml:space="preserve">, Banerjee and Kumar, 2009). </w:t>
       </w:r>
       <w:r>
         <w:rPr>
@@ -3907,7 +3960,23 @@
           <w:rFonts w:ascii="Times New Roman" w:eastAsia="Times New Roman" w:hAnsi="Times New Roman" w:cs="Times New Roman"/>
           <w:lang w:eastAsia="en-GB"/>
         </w:rPr>
-        <w:t xml:space="preserve"> (Catterson, McArthur and Moss, 2010). </w:t>
+        <w:t xml:space="preserve"> (</w:t>
+      </w:r>
+      <w:proofErr w:type="spellStart"/>
+      <w:r>
+        <w:rPr>
+          <w:rFonts w:ascii="Times New Roman" w:eastAsia="Times New Roman" w:hAnsi="Times New Roman" w:cs="Times New Roman"/>
+          <w:lang w:eastAsia="en-GB"/>
+        </w:rPr>
+        <w:t>Catterson</w:t>
+      </w:r>
+      <w:proofErr w:type="spellEnd"/>
+      <w:r>
+        <w:rPr>
+          <w:rFonts w:ascii="Times New Roman" w:eastAsia="Times New Roman" w:hAnsi="Times New Roman" w:cs="Times New Roman"/>
+          <w:lang w:eastAsia="en-GB"/>
+        </w:rPr>
+        <w:t xml:space="preserve">, McArthur and Moss, 2010). </w:t>
       </w:r>
       <w:r>
         <w:rPr>
@@ -3967,7 +4036,7 @@
           <w:lang w:eastAsia="en-GB"/>
         </w:rPr>
       </w:pPr>
-      <w:hyperlink r:id="rId15" w:history="1">
+      <w:hyperlink r:id="rId15" w:anchor="citeas" w:history="1">
         <w:r>
           <w:rPr>
             <w:rStyle w:val="Hyperlink"/>
@@ -4223,6 +4292,7 @@
         </w:rPr>
         <w:t xml:space="preserve">he work Ms. </w:t>
       </w:r>
+      <w:proofErr w:type="spellStart"/>
       <w:r>
         <w:rPr>
           <w:rFonts w:ascii="Times New Roman" w:eastAsia="Times New Roman" w:hAnsi="Times New Roman" w:cs="Times New Roman"/>
@@ -4230,6 +4300,7 @@
         </w:rPr>
         <w:t>Sokolova</w:t>
       </w:r>
+      <w:proofErr w:type="spellEnd"/>
       <w:r>
         <w:rPr>
           <w:rFonts w:ascii="Times New Roman" w:eastAsia="Times New Roman" w:hAnsi="Times New Roman" w:cs="Times New Roman"/>
@@ -4256,21 +4327,7 @@
           <w:rFonts w:ascii="Times New Roman" w:eastAsia="Times New Roman" w:hAnsi="Times New Roman" w:cs="Times New Roman"/>
           <w:lang w:eastAsia="en-GB"/>
         </w:rPr>
-        <w:t>the areas of her research</w:t>
-      </w:r>
-      <w:r>
-        <w:rPr>
-          <w:rFonts w:ascii="Times New Roman" w:eastAsia="Times New Roman" w:hAnsi="Times New Roman" w:cs="Times New Roman"/>
-          <w:lang w:eastAsia="en-GB"/>
-        </w:rPr>
-        <w:t xml:space="preserve"> that resonated with</w:t>
-      </w:r>
-      <w:r>
-        <w:rPr>
-          <w:rFonts w:ascii="Times New Roman" w:eastAsia="Times New Roman" w:hAnsi="Times New Roman" w:cs="Times New Roman"/>
-          <w:lang w:eastAsia="en-GB"/>
-        </w:rPr>
-        <w:t xml:space="preserve"> this research work was</w:t>
+        <w:t>the areas of her research that resonated with this research work was</w:t>
       </w:r>
       <w:r>
         <w:rPr>
@@ -4522,28 +4579,7 @@
           <w:rFonts w:ascii="Times New Roman" w:eastAsia="Times New Roman" w:hAnsi="Times New Roman" w:cs="Times New Roman"/>
           <w:lang w:eastAsia="en-GB"/>
         </w:rPr>
-        <w:t>Specificity</w:t>
-      </w:r>
-      <w:r>
-        <w:rPr>
-          <w:rFonts w:ascii="Times New Roman" w:eastAsia="Times New Roman" w:hAnsi="Times New Roman" w:cs="Times New Roman"/>
-          <w:lang w:eastAsia="en-GB"/>
-        </w:rPr>
-        <w:t xml:space="preserve"> approximates the probab</w:t>
-      </w:r>
-      <w:r>
-        <w:rPr>
-          <w:rFonts w:ascii="Times New Roman" w:eastAsia="Times New Roman" w:hAnsi="Times New Roman" w:cs="Times New Roman"/>
-          <w:lang w:eastAsia="en-GB"/>
-        </w:rPr>
-        <w:t>ility of the negative</w:t>
-      </w:r>
-      <w:r>
-        <w:rPr>
-          <w:rFonts w:ascii="Times New Roman" w:eastAsia="Times New Roman" w:hAnsi="Times New Roman" w:cs="Times New Roman"/>
-          <w:lang w:eastAsia="en-GB"/>
-        </w:rPr>
-        <w:t xml:space="preserve"> label being true; in other words, it assesses the effectiveness of the algorithm on a single class;</w:t>
+        <w:t>Specificity approximates the probability of the negative label being true; in other words, it assesses the effectiveness of the algorithm on a single class;</w:t>
       </w:r>
     </w:p>
     <w:p>
@@ -4854,23 +4890,7 @@
           <w:szCs w:val="24"/>
           <w:lang w:eastAsia="en-GB"/>
         </w:rPr>
-        <w:t xml:space="preserve">The algorithm </w:t>
-      </w:r>
-      <w:r>
-        <w:rPr>
-          <w:rFonts w:ascii="Times New Roman" w:eastAsia="Times New Roman" w:hAnsi="Times New Roman" w:cs="Times New Roman"/>
-          <w:szCs w:val="24"/>
-          <w:lang w:eastAsia="en-GB"/>
-        </w:rPr>
-        <w:t>in</w:t>
-      </w:r>
-      <w:r>
-        <w:rPr>
-          <w:rFonts w:ascii="Times New Roman" w:eastAsia="Times New Roman" w:hAnsi="Times New Roman" w:cs="Times New Roman"/>
-          <w:szCs w:val="24"/>
-          <w:lang w:eastAsia="en-GB"/>
-        </w:rPr>
-        <w:t>correctly classifies the subject of prediction in a binary environment, as ‘1’</w:t>
+        <w:t>The algorithm incorrectly classifies the subject of prediction in a binary environment, as ‘1’</w:t>
       </w:r>
     </w:p>
     <w:p>
@@ -4934,23 +4954,7 @@
           <w:szCs w:val="24"/>
           <w:lang w:eastAsia="en-GB"/>
         </w:rPr>
-        <w:t xml:space="preserve">The algorithm correctly classifies the subject of prediction in a binary environment, as </w:t>
-      </w:r>
-      <w:r>
-        <w:rPr>
-          <w:rFonts w:ascii="Times New Roman" w:eastAsia="Times New Roman" w:hAnsi="Times New Roman" w:cs="Times New Roman"/>
-          <w:szCs w:val="24"/>
-          <w:lang w:eastAsia="en-GB"/>
-        </w:rPr>
-        <w:t>‘0</w:t>
-      </w:r>
-      <w:r>
-        <w:rPr>
-          <w:rFonts w:ascii="Times New Roman" w:eastAsia="Times New Roman" w:hAnsi="Times New Roman" w:cs="Times New Roman"/>
-          <w:szCs w:val="24"/>
-          <w:lang w:eastAsia="en-GB"/>
-        </w:rPr>
-        <w:t>’</w:t>
+        <w:t>The algorithm correctly classifies the subject of prediction in a binary environment, as ‘0’</w:t>
       </w:r>
     </w:p>
     <w:p>
@@ -5014,15 +5018,7 @@
           <w:szCs w:val="24"/>
           <w:lang w:eastAsia="en-GB"/>
         </w:rPr>
-        <w:t xml:space="preserve">The algorithm incorrectly classifies the subject of prediction in a binary environment, as </w:t>
-      </w:r>
-      <w:r>
-        <w:rPr>
-          <w:rFonts w:ascii="Times New Roman" w:eastAsia="Times New Roman" w:hAnsi="Times New Roman" w:cs="Times New Roman"/>
-          <w:szCs w:val="24"/>
-          <w:lang w:eastAsia="en-GB"/>
-        </w:rPr>
-        <w:t>‘0’</w:t>
+        <w:t>The algorithm incorrectly classifies the subject of prediction in a binary environment, as ‘0’</w:t>
       </w:r>
     </w:p>
     <w:p>
@@ -5507,7 +5503,23 @@
           <w:rFonts w:ascii="Times New Roman" w:eastAsia="Times New Roman" w:hAnsi="Times New Roman" w:cs="Times New Roman"/>
           <w:lang w:eastAsia="en-GB"/>
         </w:rPr>
-        <w:t>successfully stands out and is derived from personal motivation and empathy towards the human race.</w:t>
+        <w:t xml:space="preserve">successfully stands out and is derived from personal motivation and empathy towards </w:t>
+      </w:r>
+      <w:proofErr w:type="gramStart"/>
+      <w:r>
+        <w:rPr>
+          <w:rFonts w:ascii="Times New Roman" w:eastAsia="Times New Roman" w:hAnsi="Times New Roman" w:cs="Times New Roman"/>
+          <w:lang w:eastAsia="en-GB"/>
+        </w:rPr>
+        <w:t>the human race</w:t>
+      </w:r>
+      <w:proofErr w:type="gramEnd"/>
+      <w:r>
+        <w:rPr>
+          <w:rFonts w:ascii="Times New Roman" w:eastAsia="Times New Roman" w:hAnsi="Times New Roman" w:cs="Times New Roman"/>
+          <w:lang w:eastAsia="en-GB"/>
+        </w:rPr>
+        <w:t>.</w:t>
       </w:r>
     </w:p>
     <w:p>
@@ -6096,6 +6108,7 @@
                 <w:b w:val="0"/>
               </w:rPr>
             </w:pPr>
+            <w:proofErr w:type="spellStart"/>
             <w:r>
               <w:rPr>
                 <w:rFonts w:ascii="Times New Roman" w:hAnsi="Times New Roman" w:cs="Times New Roman"/>
@@ -6104,6 +6117,7 @@
               <w:lastRenderedPageBreak/>
               <w:t>athome</w:t>
             </w:r>
+            <w:proofErr w:type="spellEnd"/>
           </w:p>
         </w:tc>
         <w:tc>
@@ -6144,7 +6158,21 @@
         <w:rPr>
           <w:rFonts w:ascii="Times New Roman" w:hAnsi="Times New Roman" w:cs="Times New Roman"/>
         </w:rPr>
-        <w:t>The benefits of this data set were the additional variable “athome” which can be used to and linked to patterns and behaviours in the electricity usage and how the power goes up or down based on occupancy, which will make the system more learnable and proficient.</w:t>
+        <w:t>The benefits of this data set were the additional variable “</w:t>
+      </w:r>
+      <w:proofErr w:type="spellStart"/>
+      <w:r>
+        <w:rPr>
+          <w:rFonts w:ascii="Times New Roman" w:hAnsi="Times New Roman" w:cs="Times New Roman"/>
+        </w:rPr>
+        <w:t>athome</w:t>
+      </w:r>
+      <w:proofErr w:type="spellEnd"/>
+      <w:r>
+        <w:rPr>
+          <w:rFonts w:ascii="Times New Roman" w:hAnsi="Times New Roman" w:cs="Times New Roman"/>
+        </w:rPr>
+        <w:t>” which can be used to and linked to patterns and behaviours in the electricity usage and how the power goes up or down based on occupancy, which will make the system more learnable and proficient.</w:t>
       </w:r>
     </w:p>
     <w:p>
@@ -6172,116 +6200,140 @@
         </w:rPr>
         <w:t>Data collection Methodology:</w:t>
       </w:r>
-    </w:p>
-    <w:p>
-      <w:pPr>
-        <w:rPr>
-          <w:rFonts w:ascii="Times New Roman" w:hAnsi="Times New Roman" w:cs="Times New Roman"/>
-        </w:rPr>
-      </w:pPr>
-      <w:r>
-        <w:rPr>
-          <w:rFonts w:ascii="Times New Roman" w:hAnsi="Times New Roman" w:cs="Times New Roman"/>
-        </w:rPr>
-        <w:t>Given that the use of smart meters is not popular in every household</w:t>
-      </w:r>
-      <w:r>
-        <w:rPr>
-          <w:rFonts w:ascii="Times New Roman" w:hAnsi="Times New Roman" w:cs="Times New Roman"/>
-        </w:rPr>
-        <w:t xml:space="preserve"> thus far</w:t>
-      </w:r>
-      <w:r>
-        <w:rPr>
-          <w:rFonts w:ascii="Times New Roman" w:hAnsi="Times New Roman" w:cs="Times New Roman"/>
-        </w:rPr>
-        <w:t>, this specific dataset was collected using manual techniques which</w:t>
-      </w:r>
-      <w:r>
-        <w:rPr>
-          <w:rFonts w:ascii="Times New Roman" w:hAnsi="Times New Roman" w:cs="Times New Roman"/>
-        </w:rPr>
-        <w:t>, soon enough in the future, won’t be necessary</w:t>
-      </w:r>
-      <w:r>
-        <w:rPr>
-          <w:rFonts w:ascii="Times New Roman" w:hAnsi="Times New Roman" w:cs="Times New Roman"/>
-        </w:rPr>
-        <w:t xml:space="preserve"> o</w:t>
-      </w:r>
-      <w:r>
-        <w:rPr>
-          <w:rFonts w:ascii="Times New Roman" w:hAnsi="Times New Roman" w:cs="Times New Roman"/>
-        </w:rPr>
-        <w:t xml:space="preserve">nce smart meters installation is enforced </w:t>
-      </w:r>
-      <w:r>
-        <w:rPr>
-          <w:rFonts w:ascii="Times New Roman" w:hAnsi="Times New Roman" w:cs="Times New Roman"/>
-        </w:rPr>
-        <w:t xml:space="preserve">by law. </w:t>
-      </w:r>
-    </w:p>
-    <w:p>
-      <w:pPr>
-        <w:rPr>
-          <w:rFonts w:ascii="Times New Roman" w:hAnsi="Times New Roman" w:cs="Times New Roman"/>
-        </w:rPr>
-      </w:pPr>
-      <w:r>
-        <w:rPr>
-          <w:rFonts w:ascii="Times New Roman" w:hAnsi="Times New Roman" w:cs="Times New Roman"/>
-        </w:rPr>
-        <w:t>A</w:t>
-      </w:r>
-      <w:r>
-        <w:rPr>
-          <w:rFonts w:ascii="Times New Roman" w:hAnsi="Times New Roman" w:cs="Times New Roman"/>
-        </w:rPr>
-        <w:t xml:space="preserve"> homemade smart meter was created for the effective collection of the electricity data which included the following components:</w:t>
-      </w:r>
-    </w:p>
-    <w:p>
-      <w:pPr>
-        <w:rPr>
-          <w:rFonts w:ascii="Times New Roman" w:hAnsi="Times New Roman" w:cs="Times New Roman"/>
-        </w:rPr>
-      </w:pPr>
-      <w:r>
-        <w:rPr>
-          <w:rFonts w:ascii="Times New Roman" w:hAnsi="Times New Roman" w:cs="Times New Roman"/>
-          <w:b/>
-        </w:rPr>
-        <w:t>Node MCU:</w:t>
-      </w:r>
-      <w:r>
-        <w:rPr>
-          <w:rFonts w:ascii="Times New Roman" w:hAnsi="Times New Roman" w:cs="Times New Roman"/>
-          <w:b/>
+      <w:r>
+        <w:rPr>
+          <w:rFonts w:ascii="Times New Roman" w:hAnsi="Times New Roman" w:cs="Times New Roman"/>
+          <w:b/>
+          <w:sz w:val="24"/>
         </w:rPr>
         <w:t xml:space="preserve"> </w:t>
+      </w:r>
+      <w:r>
+        <w:rPr>
+          <w:rFonts w:ascii="Times New Roman" w:hAnsi="Times New Roman" w:cs="Times New Roman"/>
+          <w:b/>
+          <w:sz w:val="24"/>
+        </w:rPr>
+        <w:br/>
       </w:r>
       <w:hyperlink r:id="rId16" w:history="1">
         <w:r>
           <w:rPr>
             <w:rStyle w:val="Hyperlink"/>
             <w:rFonts w:ascii="Times New Roman" w:hAnsi="Times New Roman" w:cs="Times New Roman"/>
+            <w:sz w:val="24"/>
           </w:rPr>
-          <w:t>http://ijireeice.com/upload/2017/novem</w:t>
+          <w:t>http://www.reuk.co.uk/wordpress/solar/flashing-led-on-electricity-meter/</w:t>
         </w:r>
+      </w:hyperlink>
+    </w:p>
+    <w:p>
+      <w:pPr>
+        <w:rPr>
+          <w:rFonts w:ascii="Times New Roman" w:hAnsi="Times New Roman" w:cs="Times New Roman"/>
+        </w:rPr>
+      </w:pPr>
+      <w:r>
+        <w:rPr>
+          <w:rFonts w:ascii="Times New Roman" w:hAnsi="Times New Roman" w:cs="Times New Roman"/>
+        </w:rPr>
+        <w:t>Given that the use of smart meters is not popular in every household</w:t>
+      </w:r>
+      <w:r>
+        <w:rPr>
+          <w:rFonts w:ascii="Times New Roman" w:hAnsi="Times New Roman" w:cs="Times New Roman"/>
+        </w:rPr>
+        <w:t xml:space="preserve"> thus far</w:t>
+      </w:r>
+      <w:r>
+        <w:rPr>
+          <w:rFonts w:ascii="Times New Roman" w:hAnsi="Times New Roman" w:cs="Times New Roman"/>
+        </w:rPr>
+        <w:t>, this specific dataset was collected using manual techniques which</w:t>
+      </w:r>
+      <w:r>
+        <w:rPr>
+          <w:rFonts w:ascii="Times New Roman" w:hAnsi="Times New Roman" w:cs="Times New Roman"/>
+        </w:rPr>
+        <w:t xml:space="preserve"> will</w:t>
+      </w:r>
+      <w:r>
+        <w:rPr>
+          <w:rFonts w:ascii="Times New Roman" w:hAnsi="Times New Roman" w:cs="Times New Roman"/>
+        </w:rPr>
+        <w:t>, soon enough in the futu</w:t>
+      </w:r>
+      <w:r>
+        <w:rPr>
+          <w:rFonts w:ascii="Times New Roman" w:hAnsi="Times New Roman" w:cs="Times New Roman"/>
+        </w:rPr>
+        <w:t xml:space="preserve">re, become frivolous </w:t>
+      </w:r>
+      <w:r>
+        <w:rPr>
+          <w:rFonts w:ascii="Times New Roman" w:hAnsi="Times New Roman" w:cs="Times New Roman"/>
+        </w:rPr>
+        <w:t>o</w:t>
+      </w:r>
+      <w:r>
+        <w:rPr>
+          <w:rFonts w:ascii="Times New Roman" w:hAnsi="Times New Roman" w:cs="Times New Roman"/>
+        </w:rPr>
+        <w:t xml:space="preserve">nce smart meters installation is enforced </w:t>
+      </w:r>
+      <w:r>
+        <w:rPr>
+          <w:rFonts w:ascii="Times New Roman" w:hAnsi="Times New Roman" w:cs="Times New Roman"/>
+        </w:rPr>
+        <w:t xml:space="preserve">by law. </w:t>
+      </w:r>
+    </w:p>
+    <w:p>
+      <w:pPr>
+        <w:rPr>
+          <w:rFonts w:ascii="Times New Roman" w:hAnsi="Times New Roman" w:cs="Times New Roman"/>
+        </w:rPr>
+      </w:pPr>
+      <w:r>
+        <w:rPr>
+          <w:rFonts w:ascii="Times New Roman" w:hAnsi="Times New Roman" w:cs="Times New Roman"/>
+        </w:rPr>
+        <w:t>A</w:t>
+      </w:r>
+      <w:r>
+        <w:rPr>
+          <w:rFonts w:ascii="Times New Roman" w:hAnsi="Times New Roman" w:cs="Times New Roman"/>
+        </w:rPr>
+        <w:t xml:space="preserve"> homemade smart meter was created for the effective collection of the electricity data which included the following components:</w:t>
+      </w:r>
+    </w:p>
+    <w:p>
+      <w:pPr>
+        <w:rPr>
+          <w:rFonts w:ascii="Times New Roman" w:hAnsi="Times New Roman" w:cs="Times New Roman"/>
+        </w:rPr>
+      </w:pPr>
+      <w:r>
+        <w:rPr>
+          <w:rFonts w:ascii="Times New Roman" w:hAnsi="Times New Roman" w:cs="Times New Roman"/>
+          <w:b/>
+        </w:rPr>
+        <w:t>Node MCU:</w:t>
+      </w:r>
+      <w:r>
+        <w:rPr>
+          <w:rFonts w:ascii="Times New Roman" w:hAnsi="Times New Roman" w:cs="Times New Roman"/>
+          <w:b/>
+        </w:rPr>
+        <w:t xml:space="preserve"> </w:t>
+      </w:r>
+      <w:hyperlink r:id="rId17" w:history="1">
         <w:r>
           <w:rPr>
             <w:rStyle w:val="Hyperlink"/>
             <w:rFonts w:ascii="Times New Roman" w:hAnsi="Times New Roman" w:cs="Times New Roman"/>
           </w:rPr>
-          <w:t>b</w:t>
-        </w:r>
-        <w:r>
-          <w:rPr>
-            <w:rStyle w:val="Hyperlink"/>
-            <w:rFonts w:ascii="Times New Roman" w:hAnsi="Times New Roman" w:cs="Times New Roman"/>
-          </w:rPr>
-          <w:t>er-17/IJIREEICE%204.pdf</w:t>
+          <w:t>http://ijireeice.com/upload/2017/november-17/IJIREEICE%204.pdf</w:t>
         </w:r>
       </w:hyperlink>
       <w:r>
@@ -6331,7 +6383,7 @@
         </w:rPr>
         <w:t xml:space="preserve"> </w:t>
       </w:r>
-      <w:hyperlink r:id="rId17" w:history="1">
+      <w:hyperlink r:id="rId18" w:history="1">
         <w:r>
           <w:rPr>
             <w:rStyle w:val="Hyperlink"/>
@@ -6423,6 +6475,13 @@
           <w:rFonts w:ascii="Times New Roman" w:hAnsi="Times New Roman" w:cs="Times New Roman"/>
           <w:b/>
         </w:rPr>
+        <w:t xml:space="preserve">the recorded </w:t>
+      </w:r>
+      <w:r>
+        <w:rPr>
+          <w:rFonts w:ascii="Times New Roman" w:hAnsi="Times New Roman" w:cs="Times New Roman"/>
+          <w:b/>
+        </w:rPr>
         <w:t>electricity data</w:t>
       </w:r>
       <w:r>
@@ -6465,20 +6524,224 @@
         <w:rPr>
           <w:rFonts w:ascii="Times New Roman" w:hAnsi="Times New Roman" w:cs="Times New Roman"/>
         </w:rPr>
-        <w:t xml:space="preserve">simple Nodemcu based circuit consisting of a power supply and a light sensor was used to calculate the power consumption. The sensor would register the number of times the light on the electricity meter would blink. It was known that the meter light would blink once 10watts of usage was noted. Hence the number of blink registers were multiplied </w:t>
-      </w:r>
-      <w:r>
-        <w:rPr>
-          <w:rFonts w:ascii="Times New Roman" w:hAnsi="Times New Roman" w:cs="Times New Roman"/>
-        </w:rPr>
-        <w:t xml:space="preserve">with 10 to get the power used per </w:t>
-      </w:r>
-      <w:r>
-        <w:rPr>
-          <w:rFonts w:ascii="Times New Roman" w:hAnsi="Times New Roman" w:cs="Times New Roman"/>
-        </w:rPr>
-        <w:t>minute.</w:t>
-      </w:r>
+        <w:t>Electricity meters that were installed over the past few years have been electronic and come equipped with an LED</w:t>
+      </w:r>
+      <w:r>
+        <w:rPr>
+          <w:rFonts w:ascii="Times New Roman" w:hAnsi="Times New Roman" w:cs="Times New Roman"/>
+        </w:rPr>
+        <w:t xml:space="preserve"> light</w:t>
+      </w:r>
+      <w:r>
+        <w:rPr>
+          <w:rFonts w:ascii="Times New Roman" w:hAnsi="Times New Roman" w:cs="Times New Roman"/>
+        </w:rPr>
+        <w:t>. The job of this LED is to flash, proportionally to the amount of </w:t>
+      </w:r>
+      <w:r>
+        <w:rPr>
+          <w:rFonts w:ascii="Times New Roman" w:hAnsi="Times New Roman" w:cs="Times New Roman"/>
+          <w:bCs/>
+        </w:rPr>
+        <w:t>power</w:t>
+      </w:r>
+      <w:r>
+        <w:rPr>
+          <w:rFonts w:ascii="Times New Roman" w:hAnsi="Times New Roman" w:cs="Times New Roman"/>
+        </w:rPr>
+        <w:t> passing through the meter.</w:t>
+      </w:r>
+      <w:r>
+        <w:t xml:space="preserve"> </w:t>
+      </w:r>
+      <w:r>
+        <w:rPr>
+          <w:rFonts w:ascii="Times New Roman" w:hAnsi="Times New Roman" w:cs="Times New Roman"/>
+        </w:rPr>
+        <w:t xml:space="preserve">A </w:t>
+      </w:r>
+      <w:r>
+        <w:rPr>
+          <w:rFonts w:ascii="Times New Roman" w:hAnsi="Times New Roman" w:cs="Times New Roman"/>
+        </w:rPr>
+        <w:t xml:space="preserve">light </w:t>
+      </w:r>
+      <w:r>
+        <w:rPr>
+          <w:rFonts w:ascii="Times New Roman" w:hAnsi="Times New Roman" w:cs="Times New Roman"/>
+        </w:rPr>
+        <w:t>detector</w:t>
+      </w:r>
+      <w:r>
+        <w:rPr>
+          <w:rFonts w:ascii="Times New Roman" w:hAnsi="Times New Roman" w:cs="Times New Roman"/>
+        </w:rPr>
+        <w:t xml:space="preserve"> was used to calculate the</w:t>
+      </w:r>
+      <w:r>
+        <w:rPr>
+          <w:rFonts w:ascii="Times New Roman" w:hAnsi="Times New Roman" w:cs="Times New Roman"/>
+        </w:rPr>
+        <w:t xml:space="preserve"> power consumption. The sensor would register the</w:t>
+      </w:r>
+      <w:r>
+        <w:rPr>
+          <w:rFonts w:ascii="Times New Roman" w:hAnsi="Times New Roman" w:cs="Times New Roman"/>
+        </w:rPr>
+        <w:t xml:space="preserve"> time between consecutive</w:t>
+      </w:r>
+      <w:r>
+        <w:rPr>
+          <w:rFonts w:ascii="Times New Roman" w:hAnsi="Times New Roman" w:cs="Times New Roman"/>
+        </w:rPr>
+        <w:t xml:space="preserve"> light </w:t>
+      </w:r>
+      <w:r>
+        <w:rPr>
+          <w:rFonts w:ascii="Times New Roman" w:hAnsi="Times New Roman" w:cs="Times New Roman"/>
+        </w:rPr>
+        <w:t xml:space="preserve">flashes </w:t>
+      </w:r>
+      <w:r>
+        <w:rPr>
+          <w:rFonts w:ascii="Times New Roman" w:hAnsi="Times New Roman" w:cs="Times New Roman"/>
+        </w:rPr>
+        <w:t>on t</w:t>
+      </w:r>
+      <w:r>
+        <w:rPr>
+          <w:rFonts w:ascii="Times New Roman" w:hAnsi="Times New Roman" w:cs="Times New Roman"/>
+        </w:rPr>
+        <w:t>he elec</w:t>
+      </w:r>
+      <w:r>
+        <w:rPr>
+          <w:rFonts w:ascii="Times New Roman" w:hAnsi="Times New Roman" w:cs="Times New Roman"/>
+        </w:rPr>
+        <w:t>tricity meter</w:t>
+      </w:r>
+      <w:r>
+        <w:rPr>
+          <w:rFonts w:ascii="Times New Roman" w:hAnsi="Times New Roman" w:cs="Times New Roman"/>
+        </w:rPr>
+        <w:t>. The relationship between the meter LED to the number of kWh being passed is known, so it is just a matter of com</w:t>
+      </w:r>
+      <w:r>
+        <w:rPr>
+          <w:rFonts w:ascii="Times New Roman" w:hAnsi="Times New Roman" w:cs="Times New Roman"/>
+        </w:rPr>
+        <w:t>puting the rate of flashes</w:t>
+      </w:r>
+      <w:r>
+        <w:rPr>
+          <w:rFonts w:ascii="Times New Roman" w:hAnsi="Times New Roman" w:cs="Times New Roman"/>
+        </w:rPr>
+        <w:t xml:space="preserve"> to determine the power being exported per minute.</w:t>
+      </w:r>
+    </w:p>
+    <w:p>
+      <w:pPr>
+        <w:rPr>
+          <w:rFonts w:ascii="Times New Roman" w:hAnsi="Times New Roman" w:cs="Times New Roman"/>
+        </w:rPr>
+      </w:pPr>
+      <w:r>
+        <w:rPr>
+          <w:rFonts w:ascii="Times New Roman" w:hAnsi="Times New Roman" w:cs="Times New Roman"/>
+        </w:rPr>
+        <w:t>Given the rate of flashing of the LED, the power being consumed is simply cal</w:t>
+      </w:r>
+      <w:r>
+        <w:rPr>
+          <w:rFonts w:ascii="Times New Roman" w:hAnsi="Times New Roman" w:cs="Times New Roman"/>
+        </w:rPr>
+        <w:t xml:space="preserve">culated by the </w:t>
+      </w:r>
+      <w:r>
+        <w:rPr>
+          <w:rFonts w:ascii="Times New Roman" w:hAnsi="Times New Roman" w:cs="Times New Roman"/>
+        </w:rPr>
+        <w:t>formula:</w:t>
+      </w:r>
+    </w:p>
+    <w:p>
+      <w:pPr>
+        <w:rPr>
+          <w:rFonts w:ascii="Times New Roman" w:eastAsiaTheme="minorEastAsia" w:hAnsi="Times New Roman" w:cs="Times New Roman"/>
+          <w:sz w:val="24"/>
+          <w:szCs w:val="24"/>
+          <w:lang w:eastAsia="en-GB"/>
+        </w:rPr>
+      </w:pPr>
+      <m:oMathPara>
+        <m:oMath>
+          <m:r>
+            <m:rPr>
+              <m:sty m:val="p"/>
+            </m:rPr>
+            <w:rPr>
+              <w:rFonts w:ascii="Cambria Math" w:eastAsia="Times New Roman" w:hAnsi="Cambria Math" w:cs="Times New Roman"/>
+              <w:sz w:val="24"/>
+              <w:szCs w:val="24"/>
+              <w:lang w:eastAsia="en-GB"/>
+            </w:rPr>
+            <w:br/>
+          </m:r>
+        </m:oMath>
+        <m:oMath>
+          <m:r>
+            <m:rPr>
+              <m:sty m:val="p"/>
+            </m:rPr>
+            <w:rPr>
+              <w:rFonts w:ascii="Cambria Math" w:hAnsi="Cambria Math" w:cs="Times New Roman"/>
+            </w:rPr>
+            <m:t xml:space="preserve">Power(kWh) = </m:t>
+          </m:r>
+          <m:f>
+            <m:fPr>
+              <m:ctrlPr>
+                <w:rPr>
+                  <w:rFonts w:ascii="Cambria Math" w:eastAsia="Times New Roman" w:hAnsi="Cambria Math" w:cs="Times New Roman"/>
+                  <w:sz w:val="24"/>
+                  <w:szCs w:val="24"/>
+                  <w:lang w:eastAsia="en-GB"/>
+                </w:rPr>
+              </m:ctrlPr>
+            </m:fPr>
+            <m:num>
+              <m:r>
+                <w:rPr>
+                  <w:rFonts w:ascii="Cambria Math" w:eastAsia="Times New Roman" w:hAnsi="Cambria Math" w:cs="Times New Roman"/>
+                  <w:sz w:val="24"/>
+                  <w:szCs w:val="24"/>
+                  <w:lang w:eastAsia="en-GB"/>
+                </w:rPr>
+                <m:t>3600 (Number of seconds in one hour)</m:t>
+              </m:r>
+            </m:num>
+            <m:den>
+              <m:r>
+                <m:rPr>
+                  <m:sty m:val="p"/>
+                </m:rPr>
+                <w:rPr>
+                  <w:rFonts w:ascii="Cambria Math" w:hAnsi="Cambria Math" w:cs="Arial"/>
+                  <w:shd w:val="clear" w:color="auto" w:fill="FFFFFF"/>
+                </w:rPr>
+                <m:t>Seconds between flashes * number of Imp/kWh printed on meter</m:t>
+              </m:r>
+            </m:den>
+          </m:f>
+        </m:oMath>
+      </m:oMathPara>
+    </w:p>
+    <w:p>
+      <w:pPr>
+        <w:rPr>
+          <w:rFonts w:ascii="Times New Roman" w:hAnsi="Times New Roman" w:cs="Times New Roman"/>
+        </w:rPr>
+      </w:pPr>
     </w:p>
     <w:p>
       <w:pPr>
@@ -6496,7 +6759,89 @@
         <w:rPr>
           <w:rFonts w:ascii="Times New Roman" w:hAnsi="Times New Roman" w:cs="Times New Roman"/>
         </w:rPr>
-        <w:t>he “athome” variable was calculated using “pings”</w:t>
+        <w:t>he process of</w:t>
+      </w:r>
+      <w:r>
+        <w:rPr>
+          <w:rFonts w:ascii="Times New Roman" w:hAnsi="Times New Roman" w:cs="Times New Roman"/>
+        </w:rPr>
+        <w:t xml:space="preserve"> calculating the seconds between the light flashes can be done manually but, as the flashing is dependent on power consumption which is seldom constant hence inconsistent, inaccurate results can be registered. To limit any chance of error this process was automated using </w:t>
+      </w:r>
+      <w:r>
+        <w:rPr>
+          <w:rFonts w:ascii="Times New Roman" w:hAnsi="Times New Roman" w:cs="Times New Roman"/>
+        </w:rPr>
+        <w:lastRenderedPageBreak/>
+        <w:t>microcontroller called NodeMCU and</w:t>
+      </w:r>
+      <w:r>
+        <w:rPr>
+          <w:rFonts w:ascii="Times New Roman" w:hAnsi="Times New Roman" w:cs="Times New Roman"/>
+        </w:rPr>
+        <w:t> </w:t>
+      </w:r>
+      <w:r>
+        <w:rPr>
+          <w:rFonts w:ascii="Times New Roman" w:hAnsi="Times New Roman" w:cs="Times New Roman"/>
+        </w:rPr>
+        <w:t>Raspberry Pi. This</w:t>
+      </w:r>
+      <w:r>
+        <w:rPr>
+          <w:rFonts w:ascii="Times New Roman" w:hAnsi="Times New Roman" w:cs="Times New Roman"/>
+        </w:rPr>
+        <w:t xml:space="preserve"> </w:t>
+      </w:r>
+      <w:r>
+        <w:rPr>
+          <w:rFonts w:ascii="Times New Roman" w:hAnsi="Times New Roman" w:cs="Times New Roman"/>
+        </w:rPr>
+        <w:t xml:space="preserve">flashing rate can be stored or used </w:t>
+      </w:r>
+      <w:r>
+        <w:rPr>
+          <w:rFonts w:ascii="Times New Roman" w:hAnsi="Times New Roman" w:cs="Times New Roman"/>
+        </w:rPr>
+        <w:t xml:space="preserve">to make immediate </w:t>
+      </w:r>
+      <w:r>
+        <w:rPr>
+          <w:rFonts w:ascii="Times New Roman" w:hAnsi="Times New Roman" w:cs="Times New Roman"/>
+        </w:rPr>
+        <w:t>calculations of power consumption which were the stored in an SQL Lite database.</w:t>
+      </w:r>
+    </w:p>
+    <w:p>
+      <w:pPr>
+        <w:rPr>
+          <w:rFonts w:ascii="Times New Roman" w:hAnsi="Times New Roman" w:cs="Times New Roman"/>
+        </w:rPr>
+      </w:pPr>
+      <w:r>
+        <w:rPr>
+          <w:rFonts w:ascii="Times New Roman" w:hAnsi="Times New Roman" w:cs="Times New Roman"/>
+        </w:rPr>
+        <w:t>T</w:t>
+      </w:r>
+      <w:r>
+        <w:rPr>
+          <w:rFonts w:ascii="Times New Roman" w:hAnsi="Times New Roman" w:cs="Times New Roman"/>
+        </w:rPr>
+        <w:t>he “</w:t>
+      </w:r>
+      <w:proofErr w:type="spellStart"/>
+      <w:r>
+        <w:rPr>
+          <w:rFonts w:ascii="Times New Roman" w:hAnsi="Times New Roman" w:cs="Times New Roman"/>
+        </w:rPr>
+        <w:t>athome</w:t>
+      </w:r>
+      <w:proofErr w:type="spellEnd"/>
+      <w:r>
+        <w:rPr>
+          <w:rFonts w:ascii="Times New Roman" w:hAnsi="Times New Roman" w:cs="Times New Roman"/>
+        </w:rPr>
+        <w:t>” variable was calculated using “pings”</w:t>
       </w:r>
       <w:r>
         <w:rPr>
@@ -6516,7 +6861,7 @@
         </w:rPr>
         <w:t xml:space="preserve">” (CITE - </w:t>
       </w:r>
-      <w:hyperlink r:id="rId18" w:history="1">
+      <w:hyperlink r:id="rId19" w:history="1">
         <w:r>
           <w:rPr>
             <w:rStyle w:val="Hyperlink"/>
@@ -6542,10 +6887,7 @@
       <w:pPr>
         <w:spacing w:after="0" w:line="240" w:lineRule="auto"/>
         <w:rPr>
-          <w:rFonts w:ascii="Times New Roman" w:eastAsia="Times New Roman" w:hAnsi="Times New Roman" w:cs="Times New Roman"/>
-          <w:sz w:val="24"/>
-          <w:szCs w:val="24"/>
-          <w:lang w:eastAsia="en-GB"/>
+          <w:rFonts w:ascii="Times New Roman" w:hAnsi="Times New Roman" w:cs="Times New Roman"/>
         </w:rPr>
       </w:pPr>
       <w:r>
@@ -6584,38 +6926,46 @@
         </w:rPr>
         <w:t>its temporal proximity</w:t>
       </w:r>
-      <w:bookmarkStart w:id="0" w:name="_GoBack"/>
-      <w:bookmarkEnd w:id="0"/>
-      <w:r>
-        <w:rPr>
-          <w:rFonts w:ascii="Times New Roman" w:hAnsi="Times New Roman" w:cs="Times New Roman"/>
-        </w:rPr>
-        <w:t>. The lifestyles of people today largely differ from the way of living of people as recent as 5-10 years ago. Factors such as weather, routine, job, lifestyle, activity, insulation and occupancy etc are all factors that influence the consumption of electricity. They are also factors that tend to differ which makes older datasets, if not outdated then at least, irrelevant. Leaving recent data being more relatable and accurate in its ability to determine anomalies in the modern-day electricity consumption patterns.</w:t>
-      </w:r>
-    </w:p>
-    <w:p>
-      <w:pPr>
-        <w:rPr>
-          <w:rFonts w:ascii="Times New Roman" w:hAnsi="Times New Roman" w:cs="Times New Roman"/>
-          <w:b/>
-          <w:sz w:val="24"/>
-        </w:rPr>
-      </w:pPr>
-      <w:r>
-        <w:rPr>
-          <w:rFonts w:ascii="Times New Roman" w:hAnsi="Times New Roman" w:cs="Times New Roman"/>
-          <w:b/>
-          <w:sz w:val="24"/>
-        </w:rPr>
-        <w:br w:type="page"/>
-      </w:r>
-    </w:p>
-    <w:p>
-      <w:pPr>
-        <w:rPr>
-          <w:rFonts w:ascii="Times New Roman" w:hAnsi="Times New Roman" w:cs="Times New Roman"/>
-          <w:b/>
-          <w:sz w:val="24"/>
+      <w:r>
+        <w:rPr>
+          <w:rFonts w:ascii="Times New Roman" w:hAnsi="Times New Roman" w:cs="Times New Roman"/>
+        </w:rPr>
+        <w:t>. The lifestyles of people today largely differ from the way of living of people as recent as 5-10 years ago. Factors such as weather, routine, job, lifestyle, activity, insulation and occupancy etc are all factors that influence the consumption of electricity. They are also factors that tend to differ which makes older datasets, if not outdated then at least, irrelevant. Leaving recent data being more relatable and accurate in its ability to determine anomalies in the modern-day e</w:t>
+      </w:r>
+      <w:r>
+        <w:rPr>
+          <w:rFonts w:ascii="Times New Roman" w:hAnsi="Times New Roman" w:cs="Times New Roman"/>
+        </w:rPr>
+        <w:t>lectricity consumption patterns</w:t>
+      </w:r>
+      <w:r>
+        <w:rPr>
+          <w:rFonts w:ascii="Times New Roman" w:hAnsi="Times New Roman" w:cs="Times New Roman"/>
+        </w:rPr>
+        <w:t>.</w:t>
+      </w:r>
+    </w:p>
+    <w:p>
+      <w:pPr>
+        <w:spacing w:after="0" w:line="240" w:lineRule="auto"/>
+        <w:rPr>
+          <w:rFonts w:ascii="Times New Roman" w:hAnsi="Times New Roman" w:cs="Times New Roman"/>
+        </w:rPr>
+      </w:pPr>
+    </w:p>
+    <w:p>
+      <w:pPr>
+        <w:spacing w:after="0" w:line="240" w:lineRule="auto"/>
+        <w:rPr>
+          <w:rFonts w:ascii="Times New Roman" w:hAnsi="Times New Roman" w:cs="Times New Roman"/>
+        </w:rPr>
+      </w:pPr>
+    </w:p>
+    <w:p>
+      <w:pPr>
+        <w:spacing w:after="0" w:line="240" w:lineRule="auto"/>
+        <w:rPr>
+          <w:rFonts w:ascii="Times New Roman" w:hAnsi="Times New Roman" w:cs="Times New Roman"/>
         </w:rPr>
         <w:sectPr>
           <w:pgSz w:w="11906" w:h="16838"/>
@@ -6624,6 +6974,8 @@
           <w:docGrid w:linePitch="360"/>
         </w:sectPr>
       </w:pPr>
+      <w:bookmarkStart w:id="0" w:name="_GoBack"/>
+      <w:bookmarkEnd w:id="0"/>
     </w:p>
     <w:p>
       <w:pPr>
@@ -6639,7 +6991,6 @@
           <w:b/>
           <w:sz w:val="24"/>
         </w:rPr>
-        <w:lastRenderedPageBreak/>
         <w:t>Method:</w:t>
       </w:r>
     </w:p>
@@ -6971,9 +7322,45 @@
           <w:szCs w:val="24"/>
           <w:lang w:eastAsia="en-GB"/>
         </w:rPr>
-        <w:t xml:space="preserve">Spyder is an open source IDE designed to solemnly work with Python. It enhances the language’s ability given its many beneficial characteristics like syntax highlighting, debugging support, variable exploration, GUI based editor for most data structures, step-by-step execution, ability to run parts of code at a time, code prediction and completion, built-in editor and various other productivity tools. Its IPython (Qt) console makes for an able prompt data visualisation and visual communication area. in the form of graphs, tables and the display of regular outputs. CITE - </w:t>
-      </w:r>
-      <w:hyperlink r:id="rId19" w:history="1">
+        <w:t xml:space="preserve">Spyder is an open source IDE designed to solemnly work with Python. It enhances the language’s ability given its many beneficial characteristics like syntax highlighting, debugging support, variable exploration, GUI based editor for most data structures, step-by-step execution, ability to run parts of code at a time, code prediction and completion, built-in editor and various other productivity tools. Its </w:t>
+      </w:r>
+      <w:proofErr w:type="spellStart"/>
+      <w:r>
+        <w:rPr>
+          <w:rFonts w:ascii="Times New Roman" w:eastAsia="Times New Roman" w:hAnsi="Times New Roman" w:cs="Times New Roman"/>
+          <w:szCs w:val="24"/>
+          <w:lang w:eastAsia="en-GB"/>
+        </w:rPr>
+        <w:t>IPython</w:t>
+      </w:r>
+      <w:proofErr w:type="spellEnd"/>
+      <w:r>
+        <w:rPr>
+          <w:rFonts w:ascii="Times New Roman" w:eastAsia="Times New Roman" w:hAnsi="Times New Roman" w:cs="Times New Roman"/>
+          <w:szCs w:val="24"/>
+          <w:lang w:eastAsia="en-GB"/>
+        </w:rPr>
+        <w:t xml:space="preserve"> (</w:t>
+      </w:r>
+      <w:proofErr w:type="spellStart"/>
+      <w:r>
+        <w:rPr>
+          <w:rFonts w:ascii="Times New Roman" w:eastAsia="Times New Roman" w:hAnsi="Times New Roman" w:cs="Times New Roman"/>
+          <w:szCs w:val="24"/>
+          <w:lang w:eastAsia="en-GB"/>
+        </w:rPr>
+        <w:t>Qt</w:t>
+      </w:r>
+      <w:proofErr w:type="spellEnd"/>
+      <w:r>
+        <w:rPr>
+          <w:rFonts w:ascii="Times New Roman" w:eastAsia="Times New Roman" w:hAnsi="Times New Roman" w:cs="Times New Roman"/>
+          <w:szCs w:val="24"/>
+          <w:lang w:eastAsia="en-GB"/>
+        </w:rPr>
+        <w:t xml:space="preserve">) console makes for an able prompt data visualisation and visual communication area. in the form of graphs, tables and the display of regular outputs. CITE - </w:t>
+      </w:r>
+      <w:hyperlink r:id="rId20" w:anchor="v=onepage&amp;q=spyder%20development%20environment%20python&amp;f=false" w:history="1">
         <w:r>
           <w:rPr>
             <w:rStyle w:val="Hyperlink"/>
@@ -6981,25 +7368,7 @@
             <w:szCs w:val="24"/>
             <w:lang w:eastAsia="en-GB"/>
           </w:rPr>
-          <w:t>https://books.google.co.</w:t>
-        </w:r>
-        <w:r>
-          <w:rPr>
-            <w:rStyle w:val="Hyperlink"/>
-            <w:rFonts w:ascii="Times New Roman" w:eastAsia="Times New Roman" w:hAnsi="Times New Roman" w:cs="Times New Roman"/>
-            <w:szCs w:val="24"/>
-            <w:lang w:eastAsia="en-GB"/>
-          </w:rPr>
-          <w:t>u</w:t>
-        </w:r>
-        <w:r>
-          <w:rPr>
-            <w:rStyle w:val="Hyperlink"/>
-            <w:rFonts w:ascii="Times New Roman" w:eastAsia="Times New Roman" w:hAnsi="Times New Roman" w:cs="Times New Roman"/>
-            <w:szCs w:val="24"/>
-            <w:lang w:eastAsia="en-GB"/>
-          </w:rPr>
-          <w:t>k/books?hl=en&amp;lr=&amp;id=N1InCgAAQBAJ&amp;oi=fnd&amp;pg=PP3&amp;dq=spyder+development+environment+python&amp;ots=9GL4id3oTs&amp;sig=JW7RFBACriK53R_dzatWwRIZZto#v=onepage&amp;q=spyder%20development%20environment%20python&amp;f=false</w:t>
+          <w:t>https://books.google.co.uk/books?hl=en&amp;lr=&amp;id=N1InCgAAQBAJ&amp;oi=fnd&amp;pg=PP3&amp;dq=spyder+development+environment+python&amp;ots=9GL4id3oTs&amp;sig=JW7RFBACriK53R_dzatWwRIZZto#v=onepage&amp;q=spyder%20development%20environment%20python&amp;f=false</w:t>
         </w:r>
       </w:hyperlink>
     </w:p>
@@ -7060,6 +7429,7 @@
           <w:szCs w:val="24"/>
           <w:lang w:eastAsia="en-GB"/>
         </w:rPr>
+        <w:lastRenderedPageBreak/>
         <w:t>The IDE “Rodeo” was initially considered, but it was found to be inflexible and caused conflicts in the existing programmes. The library import function was unable to detect to the location of the module where they were downloaded.</w:t>
       </w:r>
     </w:p>
@@ -7084,7 +7454,7 @@
           <w:lang w:eastAsia="en-GB"/>
         </w:rPr>
       </w:pPr>
-      <w:hyperlink r:id="rId20" w:history="1">
+      <w:hyperlink r:id="rId21" w:anchor="what-is-what-python-python-packages-spyder-anaconda" w:history="1">
         <w:r>
           <w:rPr>
             <w:rStyle w:val="Hyperlink"/>
@@ -7214,7 +7584,7 @@
       <w:r>
         <w:t xml:space="preserve"> </w:t>
       </w:r>
-      <w:hyperlink r:id="rId21" w:history="1">
+      <w:hyperlink r:id="rId22" w:history="1">
         <w:r>
           <w:rPr>
             <w:rStyle w:val="Hyperlink"/>
@@ -7253,14 +7623,25 @@
           <w:lang w:eastAsia="en-GB"/>
         </w:rPr>
       </w:pPr>
-      <w:r>
-        <w:rPr>
-          <w:rFonts w:ascii="Times New Roman" w:eastAsia="Times New Roman" w:hAnsi="Times New Roman" w:cs="Times New Roman"/>
-          <w:b/>
-          <w:szCs w:val="24"/>
-          <w:lang w:eastAsia="en-GB"/>
-        </w:rPr>
-        <w:t>Scikit learn</w:t>
+      <w:proofErr w:type="spellStart"/>
+      <w:r>
+        <w:rPr>
+          <w:rFonts w:ascii="Times New Roman" w:eastAsia="Times New Roman" w:hAnsi="Times New Roman" w:cs="Times New Roman"/>
+          <w:b/>
+          <w:szCs w:val="24"/>
+          <w:lang w:eastAsia="en-GB"/>
+        </w:rPr>
+        <w:t>Scikit</w:t>
+      </w:r>
+      <w:proofErr w:type="spellEnd"/>
+      <w:r>
+        <w:rPr>
+          <w:rFonts w:ascii="Times New Roman" w:eastAsia="Times New Roman" w:hAnsi="Times New Roman" w:cs="Times New Roman"/>
+          <w:b/>
+          <w:szCs w:val="24"/>
+          <w:lang w:eastAsia="en-GB"/>
+        </w:rPr>
+        <w:t xml:space="preserve"> learn</w:t>
       </w:r>
     </w:p>
     <w:p>
@@ -7284,13 +7665,23 @@
           <w:lang w:eastAsia="en-GB"/>
         </w:rPr>
       </w:pPr>
-      <w:r>
-        <w:rPr>
-          <w:rFonts w:ascii="Times New Roman" w:eastAsia="Times New Roman" w:hAnsi="Times New Roman" w:cs="Times New Roman"/>
-          <w:szCs w:val="24"/>
-          <w:lang w:eastAsia="en-GB"/>
-        </w:rPr>
-        <w:t xml:space="preserve">Scikit-learn is a Python module </w:t>
+      <w:proofErr w:type="spellStart"/>
+      <w:r>
+        <w:rPr>
+          <w:rFonts w:ascii="Times New Roman" w:eastAsia="Times New Roman" w:hAnsi="Times New Roman" w:cs="Times New Roman"/>
+          <w:szCs w:val="24"/>
+          <w:lang w:eastAsia="en-GB"/>
+        </w:rPr>
+        <w:t>Scikit</w:t>
+      </w:r>
+      <w:proofErr w:type="spellEnd"/>
+      <w:r>
+        <w:rPr>
+          <w:rFonts w:ascii="Times New Roman" w:eastAsia="Times New Roman" w:hAnsi="Times New Roman" w:cs="Times New Roman"/>
+          <w:szCs w:val="24"/>
+          <w:lang w:eastAsia="en-GB"/>
+        </w:rPr>
+        <w:t xml:space="preserve">-learn is a Python module </w:t>
       </w:r>
       <w:r>
         <w:rPr>
@@ -7354,16 +7745,7 @@
           <w:szCs w:val="24"/>
           <w:lang w:eastAsia="en-GB"/>
         </w:rPr>
-        <w:t xml:space="preserve"> using a general-purpose high-level language. It has minimal dependencies and is distributed </w:t>
-      </w:r>
-      <w:r>
-        <w:rPr>
-          <w:rFonts w:ascii="Times New Roman" w:eastAsia="Times New Roman" w:hAnsi="Times New Roman" w:cs="Times New Roman"/>
-          <w:szCs w:val="24"/>
-          <w:lang w:eastAsia="en-GB"/>
-        </w:rPr>
-        <w:lastRenderedPageBreak/>
-        <w:t>under the simplified BSD license, encouraging its use in both academic and commercial settings</w:t>
+        <w:t xml:space="preserve"> using a general-purpose high-level language. It has minimal dependencies and is distributed under the simplified BSD license, encouraging its use in both academic and commercial settings</w:t>
       </w:r>
       <w:r>
         <w:rPr>
@@ -7373,7 +7755,7 @@
         </w:rPr>
         <w:t xml:space="preserve">. </w:t>
       </w:r>
-      <w:hyperlink r:id="rId22" w:history="1">
+      <w:hyperlink r:id="rId23" w:history="1">
         <w:r>
           <w:rPr>
             <w:rStyle w:val="Hyperlink"/>
@@ -7411,6 +7793,7 @@
           <w:lang w:eastAsia="en-GB"/>
         </w:rPr>
       </w:pPr>
+      <w:proofErr w:type="spellStart"/>
       <w:r>
         <w:rPr>
           <w:rFonts w:ascii="Times New Roman" w:eastAsia="Times New Roman" w:hAnsi="Times New Roman" w:cs="Times New Roman"/>
@@ -7420,6 +7803,7 @@
         </w:rPr>
         <w:t>Numpy</w:t>
       </w:r>
+      <w:proofErr w:type="spellEnd"/>
     </w:p>
     <w:p>
       <w:pPr>
@@ -7449,7 +7833,25 @@
           <w:szCs w:val="24"/>
           <w:lang w:eastAsia="en-GB"/>
         </w:rPr>
-        <w:t>In the Python world, NumPy arrays are the standard representation for numerical data and enable efficient implementation of numerical computations in a high-level langua</w:t>
+        <w:t xml:space="preserve">In the Python world, </w:t>
+      </w:r>
+      <w:proofErr w:type="spellStart"/>
+      <w:r>
+        <w:rPr>
+          <w:rFonts w:ascii="Times New Roman" w:eastAsia="Times New Roman" w:hAnsi="Times New Roman" w:cs="Times New Roman"/>
+          <w:szCs w:val="24"/>
+          <w:lang w:eastAsia="en-GB"/>
+        </w:rPr>
+        <w:t>NumPy</w:t>
+      </w:r>
+      <w:proofErr w:type="spellEnd"/>
+      <w:r>
+        <w:rPr>
+          <w:rFonts w:ascii="Times New Roman" w:eastAsia="Times New Roman" w:hAnsi="Times New Roman" w:cs="Times New Roman"/>
+          <w:szCs w:val="24"/>
+          <w:lang w:eastAsia="en-GB"/>
+        </w:rPr>
+        <w:t xml:space="preserve"> arrays are the standard representation for numerical data and enable efficient implementation of numerical computations in a high-level langua</w:t>
       </w:r>
       <w:r>
         <w:rPr>
@@ -7494,7 +7896,7 @@
           <w:lang w:eastAsia="en-GB"/>
         </w:rPr>
       </w:pPr>
-      <w:hyperlink r:id="rId23" w:history="1">
+      <w:hyperlink r:id="rId24" w:history="1">
         <w:r>
           <w:rPr>
             <w:rStyle w:val="Hyperlink"/>
@@ -7600,7 +8002,7 @@
           <w:lang w:eastAsia="en-GB"/>
         </w:rPr>
       </w:pPr>
-      <w:hyperlink r:id="rId24" w:history="1">
+      <w:hyperlink r:id="rId25" w:anchor="v=onepage&amp;q=pandas&amp;f=false" w:history="1">
         <w:r>
           <w:rPr>
             <w:rStyle w:val="Hyperlink"/>
@@ -7637,6 +8039,7 @@
           <w:lang w:eastAsia="en-GB"/>
         </w:rPr>
       </w:pPr>
+      <w:proofErr w:type="spellStart"/>
       <w:r>
         <w:rPr>
           <w:rFonts w:ascii="Times New Roman" w:eastAsia="Times New Roman" w:hAnsi="Times New Roman" w:cs="Times New Roman"/>
@@ -7646,6 +8049,7 @@
         </w:rPr>
         <w:t>Matplotlib</w:t>
       </w:r>
+      <w:proofErr w:type="spellEnd"/>
     </w:p>
     <w:p>
       <w:pPr>
@@ -7720,7 +8124,7 @@
           <w:lang w:eastAsia="en-GB"/>
         </w:rPr>
       </w:pPr>
-      <w:hyperlink r:id="rId25" w:history="1">
+      <w:hyperlink r:id="rId26" w:history="1">
         <w:r>
           <w:rPr>
             <w:rStyle w:val="Hyperlink"/>
@@ -7903,7 +8307,16 @@
           <w:szCs w:val="24"/>
           <w:lang w:eastAsia="en-GB"/>
         </w:rPr>
-        <w:t xml:space="preserve"> (nearest neighbour to be taken into consideration)</w:t>
+        <w:t xml:space="preserve"> (nearest neighbour to be </w:t>
+      </w:r>
+      <w:r>
+        <w:rPr>
+          <w:rFonts w:ascii="Times New Roman" w:eastAsia="Times New Roman" w:hAnsi="Times New Roman" w:cs="Times New Roman"/>
+          <w:szCs w:val="24"/>
+          <w:lang w:eastAsia="en-GB"/>
+        </w:rPr>
+        <w:lastRenderedPageBreak/>
+        <w:t>taken into consideration)</w:t>
       </w:r>
       <w:r>
         <w:rPr>
@@ -7955,7 +8368,25 @@
           <w:szCs w:val="24"/>
           <w:lang w:eastAsia="en-GB"/>
         </w:rPr>
-        <w:t>In a nearest neighbour algorithm, the nearest neighbours are calculated using a distance function. Amongst the most popular distance functions are Euclidean, Manhattan and Minkowski.</w:t>
+        <w:t xml:space="preserve">In a nearest neighbour algorithm, the nearest neighbours are calculated using a distance function. Amongst the most popular distance functions are Euclidean, Manhattan and </w:t>
+      </w:r>
+      <w:proofErr w:type="spellStart"/>
+      <w:r>
+        <w:rPr>
+          <w:rFonts w:ascii="Times New Roman" w:eastAsia="Times New Roman" w:hAnsi="Times New Roman" w:cs="Times New Roman"/>
+          <w:szCs w:val="24"/>
+          <w:lang w:eastAsia="en-GB"/>
+        </w:rPr>
+        <w:t>Minkowski</w:t>
+      </w:r>
+      <w:proofErr w:type="spellEnd"/>
+      <w:r>
+        <w:rPr>
+          <w:rFonts w:ascii="Times New Roman" w:eastAsia="Times New Roman" w:hAnsi="Times New Roman" w:cs="Times New Roman"/>
+          <w:szCs w:val="24"/>
+          <w:lang w:eastAsia="en-GB"/>
+        </w:rPr>
+        <w:t>.</w:t>
       </w:r>
     </w:p>
     <w:p>
@@ -8007,9 +8438,27 @@
           <w:szCs w:val="24"/>
           <w:lang w:eastAsia="en-GB"/>
         </w:rPr>
-        <w:t xml:space="preserve"> carried out by the Mu’tah University – Jordan tried out various values of n ranging from 1 to the square root of the sum of samples in the training dataset and proposed a solution to the selection of the value of ‘k’ depending on ensemble learning (CITE - </w:t>
-      </w:r>
-      <w:hyperlink r:id="rId26" w:history="1">
+        <w:t xml:space="preserve"> carried out by the </w:t>
+      </w:r>
+      <w:proofErr w:type="spellStart"/>
+      <w:r>
+        <w:rPr>
+          <w:rFonts w:ascii="Times New Roman" w:eastAsia="Times New Roman" w:hAnsi="Times New Roman" w:cs="Times New Roman"/>
+          <w:szCs w:val="24"/>
+          <w:lang w:eastAsia="en-GB"/>
+        </w:rPr>
+        <w:t>Mu’tah</w:t>
+      </w:r>
+      <w:proofErr w:type="spellEnd"/>
+      <w:r>
+        <w:rPr>
+          <w:rFonts w:ascii="Times New Roman" w:eastAsia="Times New Roman" w:hAnsi="Times New Roman" w:cs="Times New Roman"/>
+          <w:szCs w:val="24"/>
+          <w:lang w:eastAsia="en-GB"/>
+        </w:rPr>
+        <w:t xml:space="preserve"> University – Jordan tried out various values of n ranging from 1 to the square root of the sum of samples in the training dataset and proposed a solution to the selection of the value of ‘k’ depending on ensemble learning (CITE - </w:t>
+      </w:r>
+      <w:hyperlink r:id="rId27" w:history="1">
         <w:r>
           <w:rPr>
             <w:rStyle w:val="Hyperlink"/>
@@ -8054,7 +8503,7 @@
         </w:rPr>
         <w:t xml:space="preserve"> (CITE - </w:t>
       </w:r>
-      <w:hyperlink r:id="rId27" w:history="1">
+      <w:hyperlink r:id="rId28" w:history="1">
         <w:r>
           <w:rPr>
             <w:rStyle w:val="Hyperlink"/>
@@ -8099,16 +8548,7 @@
           <w:szCs w:val="24"/>
           <w:lang w:eastAsia="en-GB"/>
         </w:rPr>
-        <w:t xml:space="preserve">All in all, it makes sense that a small value for ‘k’ might be too influenced by individual cases whereas on the other hand, larger values may include too much of a deviation and complexity in a </w:t>
-      </w:r>
-      <w:r>
-        <w:rPr>
-          <w:rFonts w:ascii="Times New Roman" w:eastAsia="Times New Roman" w:hAnsi="Times New Roman" w:cs="Times New Roman"/>
-          <w:szCs w:val="24"/>
-          <w:lang w:eastAsia="en-GB"/>
-        </w:rPr>
-        <w:lastRenderedPageBreak/>
-        <w:t xml:space="preserve">non-complex situation ultimately producing a prediction that is in either case not the most reliable and accurate as it can be. </w:t>
+        <w:t xml:space="preserve">All in all, it makes sense that a small value for ‘k’ might be too influenced by individual cases whereas on the other hand, larger values may include too much of a deviation and complexity in a non-complex situation ultimately producing a prediction that is in either case not the most reliable and accurate as it can be. </w:t>
       </w:r>
     </w:p>
     <w:p>
@@ -9180,230 +9620,11 @@
         <w:rPr>
           <w:noProof/>
         </w:rPr>
-        <w:lastRenderedPageBreak/>
         <w:drawing>
           <wp:inline distT="0" distB="0" distL="0" distR="0" wp14:anchorId="5A185BB5" wp14:editId="5B07B503">
             <wp:extent cx="4143375" cy="2676525"/>
             <wp:effectExtent l="0" t="0" r="9525" b="9525"/>
             <wp:docPr id="6" name="Picture 6"/>
-            <wp:cNvGraphicFramePr>
-              <a:graphicFrameLocks xmlns:a="http://schemas.openxmlformats.org/drawingml/2006/main" noChangeAspect="1"/>
-            </wp:cNvGraphicFramePr>
-            <a:graphic xmlns:a="http://schemas.openxmlformats.org/drawingml/2006/main">
-              <a:graphicData uri="http://schemas.openxmlformats.org/drawingml/2006/picture">
-                <pic:pic xmlns:pic="http://schemas.openxmlformats.org/drawingml/2006/picture">
-                  <pic:nvPicPr>
-                    <pic:cNvPr id="1" name=""/>
-                    <pic:cNvPicPr/>
-                  </pic:nvPicPr>
-                  <pic:blipFill>
-                    <a:blip r:embed="rId28"/>
-                    <a:stretch>
-                      <a:fillRect/>
-                    </a:stretch>
-                  </pic:blipFill>
-                  <pic:spPr>
-                    <a:xfrm>
-                      <a:off x="0" y="0"/>
-                      <a:ext cx="4143375" cy="2676525"/>
-                    </a:xfrm>
-                    <a:prstGeom prst="rect">
-                      <a:avLst/>
-                    </a:prstGeom>
-                  </pic:spPr>
-                </pic:pic>
-              </a:graphicData>
-            </a:graphic>
-          </wp:inline>
-        </w:drawing>
-      </w:r>
-    </w:p>
-    <w:p>
-      <w:pPr>
-        <w:spacing w:after="0" w:line="240" w:lineRule="auto"/>
-        <w:jc w:val="center"/>
-        <w:rPr>
-          <w:rFonts w:ascii="Times New Roman" w:eastAsia="Times New Roman" w:hAnsi="Times New Roman" w:cs="Times New Roman"/>
-          <w:szCs w:val="24"/>
-          <w:lang w:eastAsia="en-GB"/>
-        </w:rPr>
-      </w:pPr>
-    </w:p>
-    <w:p>
-      <w:pPr>
-        <w:spacing w:after="0" w:line="240" w:lineRule="auto"/>
-        <w:jc w:val="center"/>
-        <w:rPr>
-          <w:rFonts w:ascii="Times New Roman" w:eastAsia="Times New Roman" w:hAnsi="Times New Roman" w:cs="Times New Roman"/>
-          <w:szCs w:val="24"/>
-          <w:lang w:eastAsia="en-GB"/>
-        </w:rPr>
-      </w:pPr>
-    </w:p>
-    <w:p>
-      <w:pPr>
-        <w:spacing w:after="0" w:line="240" w:lineRule="auto"/>
-        <w:jc w:val="center"/>
-        <w:rPr>
-          <w:rFonts w:ascii="Times New Roman" w:eastAsia="Times New Roman" w:hAnsi="Times New Roman" w:cs="Times New Roman"/>
-          <w:szCs w:val="24"/>
-          <w:lang w:eastAsia="en-GB"/>
-        </w:rPr>
-      </w:pPr>
-      <w:r>
-        <w:rPr>
-          <w:rFonts w:ascii="Times New Roman" w:eastAsia="Times New Roman" w:hAnsi="Times New Roman" w:cs="Times New Roman"/>
-          <w:szCs w:val="24"/>
-          <w:lang w:eastAsia="en-GB"/>
-        </w:rPr>
-        <w:t>There is a visible decrease in the accuracy of prediction with increasing members taken into account during the categorization and placement of a test dataset instance.</w:t>
-      </w:r>
-    </w:p>
-    <w:p>
-      <w:pPr>
-        <w:spacing w:after="0" w:line="240" w:lineRule="auto"/>
-        <w:jc w:val="center"/>
-        <w:rPr>
-          <w:rFonts w:ascii="Times New Roman" w:eastAsia="Times New Roman" w:hAnsi="Times New Roman" w:cs="Times New Roman"/>
-          <w:szCs w:val="24"/>
-          <w:lang w:eastAsia="en-GB"/>
-        </w:rPr>
-      </w:pPr>
-    </w:p>
-    <w:p>
-      <w:pPr>
-        <w:spacing w:after="0" w:line="240" w:lineRule="auto"/>
-        <w:rPr>
-          <w:rFonts w:ascii="Times New Roman" w:eastAsia="Times New Roman" w:hAnsi="Times New Roman" w:cs="Times New Roman"/>
-          <w:szCs w:val="24"/>
-          <w:lang w:eastAsia="en-GB"/>
-        </w:rPr>
-      </w:pPr>
-      <w:r>
-        <w:rPr>
-          <w:rFonts w:ascii="Times New Roman" w:eastAsia="Times New Roman" w:hAnsi="Times New Roman" w:cs="Times New Roman"/>
-          <w:szCs w:val="24"/>
-          <w:lang w:eastAsia="en-GB"/>
-        </w:rPr>
-        <w:t xml:space="preserve">Although the highest percentage of accuracy visibly being achieved at K = 1, the realisation that a number so small may and is capable of being influenced by noise and hence </w:t>
-      </w:r>
-      <w:r>
-        <w:rPr>
-          <w:rFonts w:ascii="Times New Roman" w:eastAsia="Times New Roman" w:hAnsi="Times New Roman" w:cs="Times New Roman"/>
-          <w:szCs w:val="24"/>
-          <w:lang w:eastAsia="en-GB"/>
-        </w:rPr>
-        <w:t>increasing the probability of inaccuracy incorrect prediction</w:t>
-      </w:r>
-      <w:r>
-        <w:rPr>
-          <w:rFonts w:ascii="Times New Roman" w:eastAsia="Times New Roman" w:hAnsi="Times New Roman" w:cs="Times New Roman"/>
-          <w:szCs w:val="24"/>
-          <w:lang w:eastAsia="en-GB"/>
-        </w:rPr>
-        <w:t xml:space="preserve">, it was decided to find middle ground and settle for K = 3. </w:t>
-      </w:r>
-      <w:r>
-        <w:rPr>
-          <w:rFonts w:ascii="Times New Roman" w:eastAsia="Times New Roman" w:hAnsi="Times New Roman" w:cs="Times New Roman"/>
-          <w:szCs w:val="24"/>
-          <w:lang w:eastAsia="en-GB"/>
-        </w:rPr>
-        <w:t>Because it seemed like a reasonable number and</w:t>
-      </w:r>
-      <w:r>
-        <w:rPr>
-          <w:rFonts w:ascii="Times New Roman" w:eastAsia="Times New Roman" w:hAnsi="Times New Roman" w:cs="Times New Roman"/>
-          <w:szCs w:val="24"/>
-          <w:lang w:eastAsia="en-GB"/>
-        </w:rPr>
-        <w:t xml:space="preserve"> it</w:t>
-      </w:r>
-      <w:r>
-        <w:rPr>
-          <w:rFonts w:ascii="Times New Roman" w:eastAsia="Times New Roman" w:hAnsi="Times New Roman" w:cs="Times New Roman"/>
-          <w:szCs w:val="24"/>
-          <w:lang w:eastAsia="en-GB"/>
-        </w:rPr>
-        <w:t xml:space="preserve"> seemed to be better</w:t>
-      </w:r>
-      <w:r>
-        <w:rPr>
-          <w:rFonts w:ascii="Times New Roman" w:eastAsia="Times New Roman" w:hAnsi="Times New Roman" w:cs="Times New Roman"/>
-          <w:szCs w:val="24"/>
-          <w:lang w:eastAsia="en-GB"/>
-        </w:rPr>
-        <w:t xml:space="preserve"> suited to the given dataset.</w:t>
-      </w:r>
-    </w:p>
-    <w:p>
-      <w:pPr>
-        <w:spacing w:after="0" w:line="240" w:lineRule="auto"/>
-        <w:rPr>
-          <w:rFonts w:ascii="Times New Roman" w:eastAsia="Times New Roman" w:hAnsi="Times New Roman" w:cs="Times New Roman"/>
-          <w:szCs w:val="24"/>
-          <w:lang w:eastAsia="en-GB"/>
-        </w:rPr>
-      </w:pPr>
-    </w:p>
-    <w:p>
-      <w:pPr>
-        <w:spacing w:after="0" w:line="240" w:lineRule="auto"/>
-        <w:rPr>
-          <w:rFonts w:ascii="Times New Roman" w:eastAsia="Times New Roman" w:hAnsi="Times New Roman" w:cs="Times New Roman"/>
-          <w:b/>
-          <w:szCs w:val="24"/>
-          <w:lang w:eastAsia="en-GB"/>
-        </w:rPr>
-      </w:pPr>
-      <w:r>
-        <w:rPr>
-          <w:rFonts w:ascii="Times New Roman" w:eastAsia="Times New Roman" w:hAnsi="Times New Roman" w:cs="Times New Roman"/>
-          <w:b/>
-          <w:szCs w:val="24"/>
-          <w:lang w:eastAsia="en-GB"/>
-        </w:rPr>
-        <w:t>The Graph for Values of “k”</w:t>
-      </w:r>
-      <w:r>
-        <w:rPr>
-          <w:rFonts w:ascii="Times New Roman" w:eastAsia="Times New Roman" w:hAnsi="Times New Roman" w:cs="Times New Roman"/>
-          <w:b/>
-          <w:szCs w:val="24"/>
-          <w:lang w:eastAsia="en-GB"/>
-        </w:rPr>
-        <w:t xml:space="preserve"> against Precision score</w:t>
-      </w:r>
-      <w:r>
-        <w:rPr>
-          <w:rFonts w:ascii="Times New Roman" w:eastAsia="Times New Roman" w:hAnsi="Times New Roman" w:cs="Times New Roman"/>
-          <w:b/>
-          <w:szCs w:val="24"/>
-          <w:lang w:eastAsia="en-GB"/>
-        </w:rPr>
-        <w:t xml:space="preserve"> (Based on distance and uniform) is as follows:</w:t>
-      </w:r>
-    </w:p>
-    <w:p>
-      <w:pPr>
-        <w:spacing w:after="0" w:line="240" w:lineRule="auto"/>
-        <w:jc w:val="center"/>
-        <w:rPr>
-          <w:rFonts w:ascii="Times New Roman" w:eastAsia="Times New Roman" w:hAnsi="Times New Roman" w:cs="Times New Roman"/>
-          <w:b/>
-          <w:szCs w:val="24"/>
-          <w:lang w:eastAsia="en-GB"/>
-        </w:rPr>
-      </w:pPr>
-      <w:r>
-        <w:rPr>
-          <w:noProof/>
-        </w:rPr>
-        <w:drawing>
-          <wp:inline distT="0" distB="0" distL="0" distR="0" wp14:anchorId="5F8893AC" wp14:editId="276C0605">
-            <wp:extent cx="4333875" cy="2676525"/>
-            <wp:effectExtent l="0" t="0" r="9525" b="9525"/>
-            <wp:docPr id="5" name="Picture 5"/>
             <wp:cNvGraphicFramePr>
               <a:graphicFrameLocks xmlns:a="http://schemas.openxmlformats.org/drawingml/2006/main" noChangeAspect="1"/>
             </wp:cNvGraphicFramePr>
@@ -9423,7 +9644,7 @@
                   <pic:spPr>
                     <a:xfrm>
                       <a:off x="0" y="0"/>
-                      <a:ext cx="4333875" cy="2676525"/>
+                      <a:ext cx="4143375" cy="2676525"/>
                     </a:xfrm>
                     <a:prstGeom prst="rect">
                       <a:avLst/>
@@ -9439,9 +9660,144 @@
     <w:p>
       <w:pPr>
         <w:spacing w:after="0" w:line="240" w:lineRule="auto"/>
-        <w:rPr>
-          <w:rFonts w:ascii="Times New Roman" w:eastAsia="Times New Roman" w:hAnsi="Times New Roman" w:cs="Times New Roman"/>
-          <w:b/>
+        <w:jc w:val="center"/>
+        <w:rPr>
+          <w:rFonts w:ascii="Times New Roman" w:eastAsia="Times New Roman" w:hAnsi="Times New Roman" w:cs="Times New Roman"/>
+          <w:szCs w:val="24"/>
+          <w:lang w:eastAsia="en-GB"/>
+        </w:rPr>
+      </w:pPr>
+    </w:p>
+    <w:p>
+      <w:pPr>
+        <w:spacing w:after="0" w:line="240" w:lineRule="auto"/>
+        <w:jc w:val="center"/>
+        <w:rPr>
+          <w:rFonts w:ascii="Times New Roman" w:eastAsia="Times New Roman" w:hAnsi="Times New Roman" w:cs="Times New Roman"/>
+          <w:szCs w:val="24"/>
+          <w:lang w:eastAsia="en-GB"/>
+        </w:rPr>
+      </w:pPr>
+    </w:p>
+    <w:p>
+      <w:pPr>
+        <w:spacing w:after="0" w:line="240" w:lineRule="auto"/>
+        <w:jc w:val="center"/>
+        <w:rPr>
+          <w:rFonts w:ascii="Times New Roman" w:eastAsia="Times New Roman" w:hAnsi="Times New Roman" w:cs="Times New Roman"/>
+          <w:szCs w:val="24"/>
+          <w:lang w:eastAsia="en-GB"/>
+        </w:rPr>
+      </w:pPr>
+      <w:r>
+        <w:rPr>
+          <w:rFonts w:ascii="Times New Roman" w:eastAsia="Times New Roman" w:hAnsi="Times New Roman" w:cs="Times New Roman"/>
+          <w:szCs w:val="24"/>
+          <w:lang w:eastAsia="en-GB"/>
+        </w:rPr>
+        <w:t xml:space="preserve">There is a visible decrease in the accuracy of prediction with increasing members </w:t>
+      </w:r>
+      <w:proofErr w:type="gramStart"/>
+      <w:r>
+        <w:rPr>
+          <w:rFonts w:ascii="Times New Roman" w:eastAsia="Times New Roman" w:hAnsi="Times New Roman" w:cs="Times New Roman"/>
+          <w:szCs w:val="24"/>
+          <w:lang w:eastAsia="en-GB"/>
+        </w:rPr>
+        <w:t>taken into account</w:t>
+      </w:r>
+      <w:proofErr w:type="gramEnd"/>
+      <w:r>
+        <w:rPr>
+          <w:rFonts w:ascii="Times New Roman" w:eastAsia="Times New Roman" w:hAnsi="Times New Roman" w:cs="Times New Roman"/>
+          <w:szCs w:val="24"/>
+          <w:lang w:eastAsia="en-GB"/>
+        </w:rPr>
+        <w:t xml:space="preserve"> during the categorization and placement of a test dataset instance.</w:t>
+      </w:r>
+    </w:p>
+    <w:p>
+      <w:pPr>
+        <w:spacing w:after="0" w:line="240" w:lineRule="auto"/>
+        <w:jc w:val="center"/>
+        <w:rPr>
+          <w:rFonts w:ascii="Times New Roman" w:eastAsia="Times New Roman" w:hAnsi="Times New Roman" w:cs="Times New Roman"/>
+          <w:szCs w:val="24"/>
+          <w:lang w:eastAsia="en-GB"/>
+        </w:rPr>
+      </w:pPr>
+    </w:p>
+    <w:p>
+      <w:pPr>
+        <w:spacing w:after="0" w:line="240" w:lineRule="auto"/>
+        <w:rPr>
+          <w:rFonts w:ascii="Times New Roman" w:eastAsia="Times New Roman" w:hAnsi="Times New Roman" w:cs="Times New Roman"/>
+          <w:szCs w:val="24"/>
+          <w:lang w:eastAsia="en-GB"/>
+        </w:rPr>
+      </w:pPr>
+      <w:r>
+        <w:rPr>
+          <w:rFonts w:ascii="Times New Roman" w:eastAsia="Times New Roman" w:hAnsi="Times New Roman" w:cs="Times New Roman"/>
+          <w:szCs w:val="24"/>
+          <w:lang w:eastAsia="en-GB"/>
+        </w:rPr>
+        <w:t xml:space="preserve">Although the highest percentage of accuracy visibly being achieved at K = 1, the realisation that a number so small may and is capable of being influenced by noise and hence </w:t>
+      </w:r>
+      <w:r>
+        <w:rPr>
+          <w:rFonts w:ascii="Times New Roman" w:eastAsia="Times New Roman" w:hAnsi="Times New Roman" w:cs="Times New Roman"/>
+          <w:szCs w:val="24"/>
+          <w:lang w:eastAsia="en-GB"/>
+        </w:rPr>
+        <w:t>increasing the probability of inaccuracy incorrect prediction</w:t>
+      </w:r>
+      <w:r>
+        <w:rPr>
+          <w:rFonts w:ascii="Times New Roman" w:eastAsia="Times New Roman" w:hAnsi="Times New Roman" w:cs="Times New Roman"/>
+          <w:szCs w:val="24"/>
+          <w:lang w:eastAsia="en-GB"/>
+        </w:rPr>
+        <w:t xml:space="preserve">, it was decided to find middle ground and settle for K = 3. </w:t>
+      </w:r>
+      <w:r>
+        <w:rPr>
+          <w:rFonts w:ascii="Times New Roman" w:eastAsia="Times New Roman" w:hAnsi="Times New Roman" w:cs="Times New Roman"/>
+          <w:szCs w:val="24"/>
+          <w:lang w:eastAsia="en-GB"/>
+        </w:rPr>
+        <w:t>Because it seemed like a reasonable number and</w:t>
+      </w:r>
+      <w:r>
+        <w:rPr>
+          <w:rFonts w:ascii="Times New Roman" w:eastAsia="Times New Roman" w:hAnsi="Times New Roman" w:cs="Times New Roman"/>
+          <w:szCs w:val="24"/>
+          <w:lang w:eastAsia="en-GB"/>
+        </w:rPr>
+        <w:t xml:space="preserve"> it</w:t>
+      </w:r>
+      <w:r>
+        <w:rPr>
+          <w:rFonts w:ascii="Times New Roman" w:eastAsia="Times New Roman" w:hAnsi="Times New Roman" w:cs="Times New Roman"/>
+          <w:szCs w:val="24"/>
+          <w:lang w:eastAsia="en-GB"/>
+        </w:rPr>
+        <w:t xml:space="preserve"> seemed to be better</w:t>
+      </w:r>
+      <w:r>
+        <w:rPr>
+          <w:rFonts w:ascii="Times New Roman" w:eastAsia="Times New Roman" w:hAnsi="Times New Roman" w:cs="Times New Roman"/>
+          <w:szCs w:val="24"/>
+          <w:lang w:eastAsia="en-GB"/>
+        </w:rPr>
+        <w:t xml:space="preserve"> suited to the given dataset.</w:t>
+      </w:r>
+    </w:p>
+    <w:p>
+      <w:pPr>
+        <w:spacing w:after="0" w:line="240" w:lineRule="auto"/>
+        <w:rPr>
+          <w:rFonts w:ascii="Times New Roman" w:eastAsia="Times New Roman" w:hAnsi="Times New Roman" w:cs="Times New Roman"/>
           <w:szCs w:val="24"/>
           <w:lang w:eastAsia="en-GB"/>
         </w:rPr>
@@ -9473,7 +9829,7 @@
           <w:szCs w:val="24"/>
           <w:lang w:eastAsia="en-GB"/>
         </w:rPr>
-        <w:t xml:space="preserve"> against Mean Square Error</w:t>
+        <w:t xml:space="preserve"> against Precision score</w:t>
       </w:r>
       <w:r>
         <w:rPr>
@@ -9500,12 +9856,11 @@
         <w:rPr>
           <w:noProof/>
         </w:rPr>
-        <w:lastRenderedPageBreak/>
         <w:drawing>
-          <wp:inline distT="0" distB="0" distL="0" distR="0" wp14:anchorId="5E5989F6" wp14:editId="6D24B12C">
-            <wp:extent cx="4295775" cy="2752725"/>
+          <wp:inline distT="0" distB="0" distL="0" distR="0" wp14:anchorId="5F8893AC" wp14:editId="276C0605">
+            <wp:extent cx="4333875" cy="2676525"/>
             <wp:effectExtent l="0" t="0" r="9525" b="9525"/>
-            <wp:docPr id="4" name="Picture 4"/>
+            <wp:docPr id="5" name="Picture 5"/>
             <wp:cNvGraphicFramePr>
               <a:graphicFrameLocks xmlns:a="http://schemas.openxmlformats.org/drawingml/2006/main" noChangeAspect="1"/>
             </wp:cNvGraphicFramePr>
@@ -9525,6 +9880,108 @@
                   <pic:spPr>
                     <a:xfrm>
                       <a:off x="0" y="0"/>
+                      <a:ext cx="4333875" cy="2676525"/>
+                    </a:xfrm>
+                    <a:prstGeom prst="rect">
+                      <a:avLst/>
+                    </a:prstGeom>
+                  </pic:spPr>
+                </pic:pic>
+              </a:graphicData>
+            </a:graphic>
+          </wp:inline>
+        </w:drawing>
+      </w:r>
+    </w:p>
+    <w:p>
+      <w:pPr>
+        <w:spacing w:after="0" w:line="240" w:lineRule="auto"/>
+        <w:rPr>
+          <w:rFonts w:ascii="Times New Roman" w:eastAsia="Times New Roman" w:hAnsi="Times New Roman" w:cs="Times New Roman"/>
+          <w:b/>
+          <w:szCs w:val="24"/>
+          <w:lang w:eastAsia="en-GB"/>
+        </w:rPr>
+      </w:pPr>
+    </w:p>
+    <w:p>
+      <w:pPr>
+        <w:spacing w:after="0" w:line="240" w:lineRule="auto"/>
+        <w:rPr>
+          <w:rFonts w:ascii="Times New Roman" w:eastAsia="Times New Roman" w:hAnsi="Times New Roman" w:cs="Times New Roman"/>
+          <w:b/>
+          <w:szCs w:val="24"/>
+          <w:lang w:eastAsia="en-GB"/>
+        </w:rPr>
+      </w:pPr>
+      <w:r>
+        <w:rPr>
+          <w:rFonts w:ascii="Times New Roman" w:eastAsia="Times New Roman" w:hAnsi="Times New Roman" w:cs="Times New Roman"/>
+          <w:b/>
+          <w:szCs w:val="24"/>
+          <w:lang w:eastAsia="en-GB"/>
+        </w:rPr>
+        <w:t>The Graph for Values of “k”</w:t>
+      </w:r>
+      <w:r>
+        <w:rPr>
+          <w:rFonts w:ascii="Times New Roman" w:eastAsia="Times New Roman" w:hAnsi="Times New Roman" w:cs="Times New Roman"/>
+          <w:b/>
+          <w:szCs w:val="24"/>
+          <w:lang w:eastAsia="en-GB"/>
+        </w:rPr>
+        <w:t xml:space="preserve"> against Mean Square Error</w:t>
+      </w:r>
+      <w:r>
+        <w:rPr>
+          <w:rFonts w:ascii="Times New Roman" w:eastAsia="Times New Roman" w:hAnsi="Times New Roman" w:cs="Times New Roman"/>
+          <w:b/>
+          <w:szCs w:val="24"/>
+          <w:lang w:eastAsia="en-GB"/>
+        </w:rPr>
+        <w:t xml:space="preserve"> (Based on distance and uniform) is as follows:</w:t>
+      </w:r>
+    </w:p>
+    <w:p>
+      <w:pPr>
+        <w:spacing w:after="0" w:line="240" w:lineRule="auto"/>
+        <w:jc w:val="center"/>
+        <w:rPr>
+          <w:rFonts w:ascii="Times New Roman" w:eastAsia="Times New Roman" w:hAnsi="Times New Roman" w:cs="Times New Roman"/>
+          <w:b/>
+          <w:szCs w:val="24"/>
+          <w:lang w:eastAsia="en-GB"/>
+        </w:rPr>
+      </w:pPr>
+      <w:r>
+        <w:rPr>
+          <w:noProof/>
+        </w:rPr>
+        <w:lastRenderedPageBreak/>
+        <w:drawing>
+          <wp:inline distT="0" distB="0" distL="0" distR="0" wp14:anchorId="5E5989F6" wp14:editId="6D24B12C">
+            <wp:extent cx="4295775" cy="2752725"/>
+            <wp:effectExtent l="0" t="0" r="9525" b="9525"/>
+            <wp:docPr id="4" name="Picture 4"/>
+            <wp:cNvGraphicFramePr>
+              <a:graphicFrameLocks xmlns:a="http://schemas.openxmlformats.org/drawingml/2006/main" noChangeAspect="1"/>
+            </wp:cNvGraphicFramePr>
+            <a:graphic xmlns:a="http://schemas.openxmlformats.org/drawingml/2006/main">
+              <a:graphicData uri="http://schemas.openxmlformats.org/drawingml/2006/picture">
+                <pic:pic xmlns:pic="http://schemas.openxmlformats.org/drawingml/2006/picture">
+                  <pic:nvPicPr>
+                    <pic:cNvPr id="1" name=""/>
+                    <pic:cNvPicPr/>
+                  </pic:nvPicPr>
+                  <pic:blipFill>
+                    <a:blip r:embed="rId31"/>
+                    <a:stretch>
+                      <a:fillRect/>
+                    </a:stretch>
+                  </pic:blipFill>
+                  <pic:spPr>
+                    <a:xfrm>
+                      <a:off x="0" y="0"/>
                       <a:ext cx="4295775" cy="2752725"/>
                     </a:xfrm>
                     <a:prstGeom prst="rect">
@@ -9563,15 +10020,33 @@
           <w:szCs w:val="24"/>
           <w:lang w:eastAsia="en-GB"/>
         </w:rPr>
-        <w:t xml:space="preserve">Despite the many extensive research that has been carried out for this sole purpose of figuring out a suitable value for the number of nearest neighbours taken into consideration, during </w:t>
-      </w:r>
-      <w:r>
-        <w:rPr>
-          <w:rFonts w:ascii="Times New Roman" w:eastAsia="Times New Roman" w:hAnsi="Times New Roman" w:cs="Times New Roman"/>
-          <w:szCs w:val="24"/>
-          <w:lang w:eastAsia="en-GB"/>
-        </w:rPr>
-        <w:t>the course of this research through personal experience</w:t>
+        <w:t xml:space="preserve">Despite the many extensive research that has been carried out for this sole purpose of figuring out a suitable value for the number of nearest neighbours taken into consideration, </w:t>
+      </w:r>
+      <w:proofErr w:type="gramStart"/>
+      <w:r>
+        <w:rPr>
+          <w:rFonts w:ascii="Times New Roman" w:eastAsia="Times New Roman" w:hAnsi="Times New Roman" w:cs="Times New Roman"/>
+          <w:szCs w:val="24"/>
+          <w:lang w:eastAsia="en-GB"/>
+        </w:rPr>
+        <w:t xml:space="preserve">during </w:t>
+      </w:r>
+      <w:r>
+        <w:rPr>
+          <w:rFonts w:ascii="Times New Roman" w:eastAsia="Times New Roman" w:hAnsi="Times New Roman" w:cs="Times New Roman"/>
+          <w:szCs w:val="24"/>
+          <w:lang w:eastAsia="en-GB"/>
+        </w:rPr>
+        <w:t>the course of</w:t>
+      </w:r>
+      <w:proofErr w:type="gramEnd"/>
+      <w:r>
+        <w:rPr>
+          <w:rFonts w:ascii="Times New Roman" w:eastAsia="Times New Roman" w:hAnsi="Times New Roman" w:cs="Times New Roman"/>
+          <w:szCs w:val="24"/>
+          <w:lang w:eastAsia="en-GB"/>
+        </w:rPr>
+        <w:t xml:space="preserve"> this research through personal experience</w:t>
       </w:r>
       <w:r>
         <w:rPr>
@@ -9643,7 +10118,27 @@
           <w:szCs w:val="24"/>
           <w:lang w:eastAsia="en-GB"/>
         </w:rPr>
-        <w:t>And the random assigning of different values for it reveals which one works best and gives a acceptable result.</w:t>
+        <w:t xml:space="preserve">And the random assigning of different values for it reveals which one works best and gives </w:t>
+      </w:r>
+      <w:proofErr w:type="spellStart"/>
+      <w:proofErr w:type="gramStart"/>
+      <w:r>
+        <w:rPr>
+          <w:rFonts w:ascii="Times New Roman" w:eastAsia="Times New Roman" w:hAnsi="Times New Roman" w:cs="Times New Roman"/>
+          <w:szCs w:val="24"/>
+          <w:lang w:eastAsia="en-GB"/>
+        </w:rPr>
+        <w:t>a</w:t>
+      </w:r>
+      <w:proofErr w:type="spellEnd"/>
+      <w:proofErr w:type="gramEnd"/>
+      <w:r>
+        <w:rPr>
+          <w:rFonts w:ascii="Times New Roman" w:eastAsia="Times New Roman" w:hAnsi="Times New Roman" w:cs="Times New Roman"/>
+          <w:szCs w:val="24"/>
+          <w:lang w:eastAsia="en-GB"/>
+        </w:rPr>
+        <w:t xml:space="preserve"> acceptable result.</w:t>
       </w:r>
     </w:p>
     <w:p>
@@ -10388,7 +10883,7 @@
             <wp:cNvGraphicFramePr/>
             <a:graphic xmlns:a="http://schemas.openxmlformats.org/drawingml/2006/main">
               <a:graphicData uri="http://schemas.openxmlformats.org/drawingml/2006/chart">
-                <c:chart xmlns:c="http://schemas.openxmlformats.org/drawingml/2006/chart" xmlns:r="http://schemas.openxmlformats.org/officeDocument/2006/relationships" r:id="rId31"/>
+                <c:chart xmlns:c="http://schemas.openxmlformats.org/drawingml/2006/chart" xmlns:r="http://schemas.openxmlformats.org/officeDocument/2006/relationships" r:id="rId32"/>
               </a:graphicData>
             </a:graphic>
           </wp:inline>
@@ -11204,7 +11699,43 @@
           <w:szCs w:val="24"/>
           <w:lang w:eastAsia="en-GB"/>
         </w:rPr>
-        <w:t>raining and input data set being ‘kwh’ (power) and ‘athome’ (Number of occupants of the household), the possible classes for classification for output data becomes 0, 1 and 2 from the “athome” variable.</w:t>
+        <w:t>raining and input data set being ‘kwh’ (power) and ‘</w:t>
+      </w:r>
+      <w:proofErr w:type="spellStart"/>
+      <w:r>
+        <w:rPr>
+          <w:rFonts w:ascii="Times New Roman" w:eastAsia="Times New Roman" w:hAnsi="Times New Roman" w:cs="Times New Roman"/>
+          <w:szCs w:val="24"/>
+          <w:lang w:eastAsia="en-GB"/>
+        </w:rPr>
+        <w:t>athome</w:t>
+      </w:r>
+      <w:proofErr w:type="spellEnd"/>
+      <w:r>
+        <w:rPr>
+          <w:rFonts w:ascii="Times New Roman" w:eastAsia="Times New Roman" w:hAnsi="Times New Roman" w:cs="Times New Roman"/>
+          <w:szCs w:val="24"/>
+          <w:lang w:eastAsia="en-GB"/>
+        </w:rPr>
+        <w:t>’ (Number of occupants of the household), the possible classes for classification for output data becomes 0, 1 and 2 from the “</w:t>
+      </w:r>
+      <w:proofErr w:type="spellStart"/>
+      <w:r>
+        <w:rPr>
+          <w:rFonts w:ascii="Times New Roman" w:eastAsia="Times New Roman" w:hAnsi="Times New Roman" w:cs="Times New Roman"/>
+          <w:szCs w:val="24"/>
+          <w:lang w:eastAsia="en-GB"/>
+        </w:rPr>
+        <w:t>athome</w:t>
+      </w:r>
+      <w:proofErr w:type="spellEnd"/>
+      <w:r>
+        <w:rPr>
+          <w:rFonts w:ascii="Times New Roman" w:eastAsia="Times New Roman" w:hAnsi="Times New Roman" w:cs="Times New Roman"/>
+          <w:szCs w:val="24"/>
+          <w:lang w:eastAsia="en-GB"/>
+        </w:rPr>
+        <w:t>” variable.</w:t>
       </w:r>
       <w:r>
         <w:rPr>
@@ -11550,23 +12081,19 @@
     </w:p>
     <w:p>
       <w:pPr>
-        <w:rPr>
-          <w:rFonts w:ascii="Times New Roman" w:hAnsi="Times New Roman" w:cs="Times New Roman"/>
-          <w:b/>
-          <w:sz w:val="24"/>
-        </w:rPr>
-      </w:pPr>
-    </w:p>
-    <w:p>
-      <w:pPr>
-        <w:spacing w:after="0" w:line="240" w:lineRule="auto"/>
-        <w:rPr>
-          <w:rFonts w:ascii="Times New Roman" w:eastAsia="Times New Roman" w:hAnsi="Times New Roman" w:cs="Times New Roman"/>
-          <w:szCs w:val="24"/>
-          <w:lang w:eastAsia="en-GB"/>
-        </w:rPr>
-      </w:pPr>
-      <w:hyperlink r:id="rId32" w:history="1">
+        <w:spacing w:after="0" w:line="240" w:lineRule="auto"/>
+      </w:pPr>
+    </w:p>
+    <w:p>
+      <w:pPr>
+        <w:spacing w:after="0" w:line="240" w:lineRule="auto"/>
+        <w:rPr>
+          <w:rFonts w:ascii="Times New Roman" w:eastAsia="Times New Roman" w:hAnsi="Times New Roman" w:cs="Times New Roman"/>
+          <w:szCs w:val="24"/>
+          <w:lang w:eastAsia="en-GB"/>
+        </w:rPr>
+      </w:pPr>
+      <w:hyperlink r:id="rId33" w:history="1">
         <w:r>
           <w:rPr>
             <w:rStyle w:val="Hyperlink"/>
@@ -13251,40 +13778,7 @@
               <w:szCs w:val="24"/>
               <w:lang w:eastAsia="en-GB"/>
             </w:rPr>
-            <m:t>F1 Score</m:t>
-          </m:r>
-          <m:r>
-            <m:rPr>
-              <m:sty m:val="p"/>
-            </m:rPr>
-            <w:rPr>
-              <w:rFonts w:ascii="Cambria Math" w:eastAsia="Times New Roman" w:hAnsi="Cambria Math" w:cs="Times New Roman"/>
-              <w:szCs w:val="24"/>
-              <w:lang w:eastAsia="en-GB"/>
-            </w:rPr>
-            <m:t xml:space="preserve"> =</m:t>
-          </m:r>
-          <m:r>
-            <m:rPr>
-              <m:sty m:val="p"/>
-            </m:rPr>
-            <w:rPr>
-              <w:rFonts w:ascii="Cambria Math" w:eastAsia="Times New Roman" w:hAnsi="Cambria Math" w:cs="Times New Roman"/>
-              <w:szCs w:val="24"/>
-              <w:lang w:eastAsia="en-GB"/>
-            </w:rPr>
-            <m:t>2×</m:t>
-          </m:r>
-          <m:r>
-            <m:rPr>
-              <m:sty m:val="p"/>
-            </m:rPr>
-            <w:rPr>
-              <w:rFonts w:ascii="Cambria Math" w:eastAsia="Times New Roman" w:hAnsi="Cambria Math" w:cs="Times New Roman"/>
-              <w:szCs w:val="24"/>
-              <w:lang w:eastAsia="en-GB"/>
-            </w:rPr>
-            <m:t xml:space="preserve"> </m:t>
+            <m:t xml:space="preserve">F1 Score =2× </m:t>
           </m:r>
           <m:f>
             <m:fPr>
@@ -13387,18 +13881,7 @@
               <w:szCs w:val="24"/>
               <w:lang w:eastAsia="en-GB"/>
             </w:rPr>
-            <m:t>F1 Score</m:t>
-          </m:r>
-          <m:r>
-            <m:rPr>
-              <m:sty m:val="p"/>
-            </m:rPr>
-            <w:rPr>
-              <w:rFonts w:ascii="Cambria Math" w:eastAsia="Times New Roman" w:hAnsi="Cambria Math" w:cs="Times New Roman"/>
-              <w:szCs w:val="24"/>
-              <w:lang w:eastAsia="en-GB"/>
-            </w:rPr>
-            <m:t xml:space="preserve"> = </m:t>
+            <m:t xml:space="preserve">F1 Score = </m:t>
           </m:r>
           <m:f>
             <m:fPr>
@@ -13421,29 +13904,7 @@
                   <w:szCs w:val="24"/>
                   <w:lang w:eastAsia="en-GB"/>
                 </w:rPr>
-                <m:t>2(</m:t>
-              </m:r>
-              <m:r>
-                <m:rPr>
-                  <m:sty m:val="p"/>
-                </m:rPr>
-                <w:rPr>
-                  <w:rFonts w:ascii="Cambria Math" w:eastAsia="Times New Roman" w:hAnsi="Cambria Math" w:cs="Times New Roman"/>
-                  <w:szCs w:val="24"/>
-                  <w:lang w:eastAsia="en-GB"/>
-                </w:rPr>
-                <m:t>True Positives</m:t>
-              </m:r>
-              <m:r>
-                <m:rPr>
-                  <m:sty m:val="p"/>
-                </m:rPr>
-                <w:rPr>
-                  <w:rFonts w:ascii="Cambria Math" w:eastAsia="Times New Roman" w:hAnsi="Cambria Math" w:cs="Times New Roman"/>
-                  <w:szCs w:val="24"/>
-                  <w:lang w:eastAsia="en-GB"/>
-                </w:rPr>
-                <m:t>)</m:t>
+                <m:t>2(True Positives)</m:t>
               </m:r>
             </m:num>
             <m:den>
@@ -13500,19 +13961,7 @@
                   <w:szCs w:val="24"/>
                   <w:lang w:eastAsia="en-GB"/>
                 </w:rPr>
-                <m:t xml:space="preserve">False </m:t>
-              </m:r>
-              <m:r>
-                <m:rPr>
-                  <m:sty m:val="p"/>
-                </m:rPr>
-                <w:rPr>
-                  <w:rFonts w:ascii="Cambria Math" w:eastAsia="Times New Roman" w:hAnsi="Cambria Math" w:cs="Times New Roman"/>
-                  <w:sz w:val="24"/>
-                  <w:szCs w:val="24"/>
-                  <w:lang w:eastAsia="en-GB"/>
-                </w:rPr>
-                <m:t>Positives</m:t>
+                <m:t>False Positives</m:t>
               </m:r>
               <m:r>
                 <w:rPr>
@@ -13532,31 +13981,7 @@
                   <w:szCs w:val="24"/>
                   <w:lang w:eastAsia="en-GB"/>
                 </w:rPr>
-                <m:t xml:space="preserve">False </m:t>
-              </m:r>
-              <m:r>
-                <m:rPr>
-                  <m:sty m:val="p"/>
-                </m:rPr>
-                <w:rPr>
-                  <w:rFonts w:ascii="Cambria Math" w:eastAsia="Times New Roman" w:hAnsi="Cambria Math" w:cs="Times New Roman"/>
-                  <w:sz w:val="24"/>
-                  <w:szCs w:val="24"/>
-                  <w:lang w:eastAsia="en-GB"/>
-                </w:rPr>
-                <m:t>N</m:t>
-              </m:r>
-              <m:r>
-                <m:rPr>
-                  <m:sty m:val="p"/>
-                </m:rPr>
-                <w:rPr>
-                  <w:rFonts w:ascii="Cambria Math" w:eastAsia="Times New Roman" w:hAnsi="Cambria Math" w:cs="Times New Roman"/>
-                  <w:sz w:val="24"/>
-                  <w:szCs w:val="24"/>
-                  <w:lang w:eastAsia="en-GB"/>
-                </w:rPr>
-                <m:t>egatives</m:t>
+                <m:t>False Negatives</m:t>
               </m:r>
             </m:den>
           </m:f>
@@ -13847,31 +14272,7 @@
                   <w:szCs w:val="24"/>
                   <w:lang w:eastAsia="en-GB"/>
                 </w:rPr>
-                <m:t xml:space="preserve">True Positives+False </m:t>
-              </m:r>
-              <m:r>
-                <m:rPr>
-                  <m:sty m:val="p"/>
-                </m:rPr>
-                <w:rPr>
-                  <w:rFonts w:ascii="Cambria Math" w:eastAsia="Times New Roman" w:hAnsi="Cambria Math" w:cs="Times New Roman"/>
-                  <w:sz w:val="24"/>
-                  <w:szCs w:val="24"/>
-                  <w:lang w:eastAsia="en-GB"/>
-                </w:rPr>
-                <m:t>N</m:t>
-              </m:r>
-              <m:r>
-                <m:rPr>
-                  <m:sty m:val="p"/>
-                </m:rPr>
-                <w:rPr>
-                  <w:rFonts w:ascii="Cambria Math" w:eastAsia="Times New Roman" w:hAnsi="Cambria Math" w:cs="Times New Roman"/>
-                  <w:sz w:val="24"/>
-                  <w:szCs w:val="24"/>
-                  <w:lang w:eastAsia="en-GB"/>
-                </w:rPr>
-                <m:t>egatives</m:t>
+                <m:t>True Positives+False Negatives</m:t>
               </m:r>
             </m:den>
           </m:f>
@@ -14043,40 +14444,7 @@
               <w:szCs w:val="24"/>
               <w:lang w:eastAsia="en-GB"/>
             </w:rPr>
-            <m:t>False P</m:t>
-          </m:r>
-          <m:r>
-            <m:rPr>
-              <m:sty m:val="p"/>
-            </m:rPr>
-            <w:rPr>
-              <w:rFonts w:ascii="Cambria Math" w:eastAsia="Times New Roman" w:hAnsi="Cambria Math" w:cs="Times New Roman"/>
-              <w:szCs w:val="24"/>
-              <w:lang w:eastAsia="en-GB"/>
-            </w:rPr>
-            <m:t>osi</m:t>
-          </m:r>
-          <m:r>
-            <m:rPr>
-              <m:sty m:val="p"/>
-            </m:rPr>
-            <w:rPr>
-              <w:rFonts w:ascii="Cambria Math" w:eastAsia="Times New Roman" w:hAnsi="Cambria Math" w:cs="Times New Roman"/>
-              <w:szCs w:val="24"/>
-              <w:lang w:eastAsia="en-GB"/>
-            </w:rPr>
-            <m:t xml:space="preserve">tive </m:t>
-          </m:r>
-          <m:r>
-            <m:rPr>
-              <m:sty m:val="p"/>
-            </m:rPr>
-            <w:rPr>
-              <w:rFonts w:ascii="Cambria Math" w:eastAsia="Times New Roman" w:hAnsi="Cambria Math" w:cs="Times New Roman"/>
-              <w:szCs w:val="24"/>
-              <w:lang w:eastAsia="en-GB"/>
-            </w:rPr>
-            <m:t xml:space="preserve">Rate = </m:t>
+            <m:t xml:space="preserve">False Positive Rate = </m:t>
           </m:r>
           <m:f>
             <m:fPr>
@@ -14100,19 +14468,7 @@
                   <w:szCs w:val="24"/>
                   <w:lang w:eastAsia="en-GB"/>
                 </w:rPr>
-                <m:t>False Posi</m:t>
-              </m:r>
-              <m:r>
-                <m:rPr>
-                  <m:sty m:val="p"/>
-                </m:rPr>
-                <w:rPr>
-                  <w:rFonts w:ascii="Cambria Math" w:eastAsia="Times New Roman" w:hAnsi="Cambria Math" w:cs="Times New Roman"/>
-                  <w:sz w:val="24"/>
-                  <w:szCs w:val="24"/>
-                  <w:lang w:eastAsia="en-GB"/>
-                </w:rPr>
-                <m:t>tives</m:t>
+                <m:t>False Positives</m:t>
               </m:r>
             </m:num>
             <m:den>
@@ -14126,19 +14482,7 @@
                   <w:szCs w:val="24"/>
                   <w:lang w:eastAsia="en-GB"/>
                 </w:rPr>
-                <m:t>Nega</m:t>
-              </m:r>
-              <m:r>
-                <m:rPr>
-                  <m:sty m:val="p"/>
-                </m:rPr>
-                <w:rPr>
-                  <w:rFonts w:ascii="Cambria Math" w:eastAsia="Times New Roman" w:hAnsi="Cambria Math" w:cs="Times New Roman"/>
-                  <w:sz w:val="24"/>
-                  <w:szCs w:val="24"/>
-                  <w:lang w:eastAsia="en-GB"/>
-                </w:rPr>
-                <m:t>tives</m:t>
+                <m:t>Negatives</m:t>
               </m:r>
             </m:den>
           </m:f>
@@ -14173,19 +14517,7 @@
                   <w:szCs w:val="24"/>
                   <w:lang w:eastAsia="en-GB"/>
                 </w:rPr>
-                <m:t>False Posi</m:t>
-              </m:r>
-              <m:r>
-                <m:rPr>
-                  <m:sty m:val="p"/>
-                </m:rPr>
-                <w:rPr>
-                  <w:rFonts w:ascii="Cambria Math" w:eastAsia="Times New Roman" w:hAnsi="Cambria Math" w:cs="Times New Roman"/>
-                  <w:sz w:val="24"/>
-                  <w:szCs w:val="24"/>
-                  <w:lang w:eastAsia="en-GB"/>
-                </w:rPr>
-                <m:t>tives</m:t>
+                <m:t>False Positives</m:t>
               </m:r>
             </m:num>
             <m:den>
@@ -14199,43 +14531,7 @@
                   <w:szCs w:val="24"/>
                   <w:lang w:eastAsia="en-GB"/>
                 </w:rPr>
-                <m:t>False Posi</m:t>
-              </m:r>
-              <m:r>
-                <m:rPr>
-                  <m:sty m:val="p"/>
-                </m:rPr>
-                <w:rPr>
-                  <w:rFonts w:ascii="Cambria Math" w:eastAsia="Times New Roman" w:hAnsi="Cambria Math" w:cs="Times New Roman"/>
-                  <w:sz w:val="24"/>
-                  <w:szCs w:val="24"/>
-                  <w:lang w:eastAsia="en-GB"/>
-                </w:rPr>
-                <m:t>tives</m:t>
-              </m:r>
-              <m:r>
-                <m:rPr>
-                  <m:sty m:val="p"/>
-                </m:rPr>
-                <w:rPr>
-                  <w:rFonts w:ascii="Cambria Math" w:eastAsia="Times New Roman" w:hAnsi="Cambria Math" w:cs="Times New Roman"/>
-                  <w:sz w:val="24"/>
-                  <w:szCs w:val="24"/>
-                  <w:lang w:eastAsia="en-GB"/>
-                </w:rPr>
-                <m:t>+True Nega</m:t>
-              </m:r>
-              <m:r>
-                <m:rPr>
-                  <m:sty m:val="p"/>
-                </m:rPr>
-                <w:rPr>
-                  <w:rFonts w:ascii="Cambria Math" w:eastAsia="Times New Roman" w:hAnsi="Cambria Math" w:cs="Times New Roman"/>
-                  <w:sz w:val="24"/>
-                  <w:szCs w:val="24"/>
-                  <w:lang w:eastAsia="en-GB"/>
-                </w:rPr>
-                <m:t>tives</m:t>
+                <m:t>False Positives+True Negatives</m:t>
               </m:r>
             </m:den>
           </m:f>
@@ -14414,18 +14710,7 @@
               <w:szCs w:val="24"/>
               <w:lang w:eastAsia="en-GB"/>
             </w:rPr>
-            <m:t xml:space="preserve">False Negative </m:t>
-          </m:r>
-          <m:r>
-            <m:rPr>
-              <m:sty m:val="p"/>
-            </m:rPr>
-            <w:rPr>
-              <w:rFonts w:ascii="Cambria Math" w:eastAsia="Times New Roman" w:hAnsi="Cambria Math" w:cs="Times New Roman"/>
-              <w:szCs w:val="24"/>
-              <w:lang w:eastAsia="en-GB"/>
-            </w:rPr>
-            <m:t xml:space="preserve">Rate = </m:t>
+            <m:t xml:space="preserve">False Negative Rate = </m:t>
           </m:r>
           <m:f>
             <m:fPr>
@@ -14449,19 +14734,7 @@
                   <w:szCs w:val="24"/>
                   <w:lang w:eastAsia="en-GB"/>
                 </w:rPr>
-                <m:t>False Nega</m:t>
-              </m:r>
-              <m:r>
-                <m:rPr>
-                  <m:sty m:val="p"/>
-                </m:rPr>
-                <w:rPr>
-                  <w:rFonts w:ascii="Cambria Math" w:eastAsia="Times New Roman" w:hAnsi="Cambria Math" w:cs="Times New Roman"/>
-                  <w:sz w:val="24"/>
-                  <w:szCs w:val="24"/>
-                  <w:lang w:eastAsia="en-GB"/>
-                </w:rPr>
-                <m:t>tives</m:t>
+                <m:t>False Negatives</m:t>
               </m:r>
             </m:num>
             <m:den>
@@ -14475,19 +14748,7 @@
                   <w:szCs w:val="24"/>
                   <w:lang w:eastAsia="en-GB"/>
                 </w:rPr>
-                <m:t>Posi</m:t>
-              </m:r>
-              <m:r>
-                <m:rPr>
-                  <m:sty m:val="p"/>
-                </m:rPr>
-                <w:rPr>
-                  <w:rFonts w:ascii="Cambria Math" w:eastAsia="Times New Roman" w:hAnsi="Cambria Math" w:cs="Times New Roman"/>
-                  <w:sz w:val="24"/>
-                  <w:szCs w:val="24"/>
-                  <w:lang w:eastAsia="en-GB"/>
-                </w:rPr>
-                <m:t>tives</m:t>
+                <m:t>Positives</m:t>
               </m:r>
             </m:den>
           </m:f>
@@ -14522,19 +14783,7 @@
                   <w:szCs w:val="24"/>
                   <w:lang w:eastAsia="en-GB"/>
                 </w:rPr>
-                <m:t>False Nega</m:t>
-              </m:r>
-              <m:r>
-                <m:rPr>
-                  <m:sty m:val="p"/>
-                </m:rPr>
-                <w:rPr>
-                  <w:rFonts w:ascii="Cambria Math" w:eastAsia="Times New Roman" w:hAnsi="Cambria Math" w:cs="Times New Roman"/>
-                  <w:sz w:val="24"/>
-                  <w:szCs w:val="24"/>
-                  <w:lang w:eastAsia="en-GB"/>
-                </w:rPr>
-                <m:t>tives</m:t>
+                <m:t>False Negatives</m:t>
               </m:r>
             </m:num>
             <m:den>
@@ -14548,43 +14797,7 @@
                   <w:szCs w:val="24"/>
                   <w:lang w:eastAsia="en-GB"/>
                 </w:rPr>
-                <m:t>True Posi</m:t>
-              </m:r>
-              <m:r>
-                <m:rPr>
-                  <m:sty m:val="p"/>
-                </m:rPr>
-                <w:rPr>
-                  <w:rFonts w:ascii="Cambria Math" w:eastAsia="Times New Roman" w:hAnsi="Cambria Math" w:cs="Times New Roman"/>
-                  <w:sz w:val="24"/>
-                  <w:szCs w:val="24"/>
-                  <w:lang w:eastAsia="en-GB"/>
-                </w:rPr>
-                <m:t>tives</m:t>
-              </m:r>
-              <m:r>
-                <m:rPr>
-                  <m:sty m:val="p"/>
-                </m:rPr>
-                <w:rPr>
-                  <w:rFonts w:ascii="Cambria Math" w:eastAsia="Times New Roman" w:hAnsi="Cambria Math" w:cs="Times New Roman"/>
-                  <w:sz w:val="24"/>
-                  <w:szCs w:val="24"/>
-                  <w:lang w:eastAsia="en-GB"/>
-                </w:rPr>
-                <m:t>+False Nega</m:t>
-              </m:r>
-              <m:r>
-                <m:rPr>
-                  <m:sty m:val="p"/>
-                </m:rPr>
-                <w:rPr>
-                  <w:rFonts w:ascii="Cambria Math" w:eastAsia="Times New Roman" w:hAnsi="Cambria Math" w:cs="Times New Roman"/>
-                  <w:sz w:val="24"/>
-                  <w:szCs w:val="24"/>
-                  <w:lang w:eastAsia="en-GB"/>
-                </w:rPr>
-                <m:t>tives</m:t>
+                <m:t>True Positives+False Negatives</m:t>
               </m:r>
             </m:den>
           </m:f>
@@ -14755,18 +14968,7 @@
               <w:szCs w:val="24"/>
               <w:lang w:eastAsia="en-GB"/>
             </w:rPr>
-            <m:t>True Nega</m:t>
-          </m:r>
-          <m:r>
-            <m:rPr>
-              <m:sty m:val="p"/>
-            </m:rPr>
-            <w:rPr>
-              <w:rFonts w:ascii="Cambria Math" w:eastAsia="Times New Roman" w:hAnsi="Cambria Math" w:cs="Times New Roman"/>
-              <w:szCs w:val="24"/>
-              <w:lang w:eastAsia="en-GB"/>
-            </w:rPr>
-            <m:t xml:space="preserve">tive Rate = </m:t>
+            <m:t xml:space="preserve">True Negative Rate = </m:t>
           </m:r>
           <m:f>
             <m:fPr>
@@ -14789,18 +14991,7 @@
                   <w:szCs w:val="24"/>
                   <w:lang w:eastAsia="en-GB"/>
                 </w:rPr>
-                <m:t>True Nega</m:t>
-              </m:r>
-              <m:r>
-                <m:rPr>
-                  <m:sty m:val="p"/>
-                </m:rPr>
-                <w:rPr>
-                  <w:rFonts w:ascii="Cambria Math" w:eastAsia="Times New Roman" w:hAnsi="Cambria Math" w:cs="Times New Roman"/>
-                  <w:szCs w:val="24"/>
-                  <w:lang w:eastAsia="en-GB"/>
-                </w:rPr>
-                <m:t>tives</m:t>
+                <m:t>True Negatives</m:t>
               </m:r>
             </m:num>
             <m:den>
@@ -14814,19 +15005,7 @@
                   <w:szCs w:val="24"/>
                   <w:lang w:eastAsia="en-GB"/>
                 </w:rPr>
-                <m:t>Nega</m:t>
-              </m:r>
-              <m:r>
-                <m:rPr>
-                  <m:sty m:val="p"/>
-                </m:rPr>
-                <w:rPr>
-                  <w:rFonts w:ascii="Cambria Math" w:eastAsia="Times New Roman" w:hAnsi="Cambria Math" w:cs="Times New Roman"/>
-                  <w:sz w:val="24"/>
-                  <w:szCs w:val="24"/>
-                  <w:lang w:eastAsia="en-GB"/>
-                </w:rPr>
-                <m:t>tives</m:t>
+                <m:t>Negatives</m:t>
               </m:r>
             </m:den>
           </m:f>
@@ -14860,18 +15039,7 @@
                   <w:szCs w:val="24"/>
                   <w:lang w:eastAsia="en-GB"/>
                 </w:rPr>
-                <m:t>True Nega</m:t>
-              </m:r>
-              <m:r>
-                <m:rPr>
-                  <m:sty m:val="p"/>
-                </m:rPr>
-                <w:rPr>
-                  <w:rFonts w:ascii="Cambria Math" w:eastAsia="Times New Roman" w:hAnsi="Cambria Math" w:cs="Times New Roman"/>
-                  <w:szCs w:val="24"/>
-                  <w:lang w:eastAsia="en-GB"/>
-                </w:rPr>
-                <m:t>tives</m:t>
+                <m:t>True Negatives</m:t>
               </m:r>
             </m:num>
             <m:den>
@@ -14885,43 +15053,7 @@
                   <w:szCs w:val="24"/>
                   <w:lang w:eastAsia="en-GB"/>
                 </w:rPr>
-                <m:t>True Nega</m:t>
-              </m:r>
-              <m:r>
-                <m:rPr>
-                  <m:sty m:val="p"/>
-                </m:rPr>
-                <w:rPr>
-                  <w:rFonts w:ascii="Cambria Math" w:eastAsia="Times New Roman" w:hAnsi="Cambria Math" w:cs="Times New Roman"/>
-                  <w:sz w:val="24"/>
-                  <w:szCs w:val="24"/>
-                  <w:lang w:eastAsia="en-GB"/>
-                </w:rPr>
-                <m:t>tives+</m:t>
-              </m:r>
-              <m:r>
-                <m:rPr>
-                  <m:sty m:val="p"/>
-                </m:rPr>
-                <w:rPr>
-                  <w:rFonts w:ascii="Cambria Math" w:eastAsia="Times New Roman" w:hAnsi="Cambria Math" w:cs="Times New Roman"/>
-                  <w:sz w:val="24"/>
-                  <w:szCs w:val="24"/>
-                  <w:lang w:eastAsia="en-GB"/>
-                </w:rPr>
-                <m:t>False Posi</m:t>
-              </m:r>
-              <m:r>
-                <m:rPr>
-                  <m:sty m:val="p"/>
-                </m:rPr>
-                <w:rPr>
-                  <w:rFonts w:ascii="Cambria Math" w:eastAsia="Times New Roman" w:hAnsi="Cambria Math" w:cs="Times New Roman"/>
-                  <w:sz w:val="24"/>
-                  <w:szCs w:val="24"/>
-                  <w:lang w:eastAsia="en-GB"/>
-                </w:rPr>
-                <m:t>tives</m:t>
+                <m:t>True Negatives+False Positives</m:t>
               </m:r>
             </m:den>
           </m:f>
@@ -15089,18 +15221,7 @@
               <w:szCs w:val="24"/>
               <w:lang w:eastAsia="en-GB"/>
             </w:rPr>
-            <m:t>Prevalence</m:t>
-          </m:r>
-          <m:r>
-            <m:rPr>
-              <m:sty m:val="p"/>
-            </m:rPr>
-            <w:rPr>
-              <w:rFonts w:ascii="Cambria Math" w:eastAsia="Times New Roman" w:hAnsi="Cambria Math" w:cs="Times New Roman"/>
-              <w:szCs w:val="24"/>
-              <w:lang w:eastAsia="en-GB"/>
-            </w:rPr>
-            <m:t xml:space="preserve">= </m:t>
+            <m:t xml:space="preserve">Prevalence= </m:t>
           </m:r>
           <m:f>
             <m:fPr>
@@ -15312,18 +15433,7 @@
               <w:szCs w:val="24"/>
               <w:lang w:eastAsia="en-GB"/>
             </w:rPr>
-            <m:t>Positive Predictive Value</m:t>
-          </m:r>
-          <m:r>
-            <m:rPr>
-              <m:sty m:val="p"/>
-            </m:rPr>
-            <w:rPr>
-              <w:rFonts w:ascii="Cambria Math" w:eastAsia="Times New Roman" w:hAnsi="Cambria Math" w:cs="Times New Roman"/>
-              <w:szCs w:val="24"/>
-              <w:lang w:eastAsia="en-GB"/>
-            </w:rPr>
-            <m:t xml:space="preserve">= </m:t>
+            <m:t xml:space="preserve">Positive Predictive Value= </m:t>
           </m:r>
           <m:f>
             <m:fPr>
@@ -15408,43 +15518,7 @@
                   <w:szCs w:val="24"/>
                   <w:lang w:eastAsia="en-GB"/>
                 </w:rPr>
-                <m:t>True Positives</m:t>
-              </m:r>
-              <m:r>
-                <m:rPr>
-                  <m:sty m:val="p"/>
-                </m:rPr>
-                <w:rPr>
-                  <w:rFonts w:ascii="Cambria Math" w:eastAsia="Times New Roman" w:hAnsi="Cambria Math" w:cs="Times New Roman"/>
-                  <w:sz w:val="24"/>
-                  <w:szCs w:val="24"/>
-                  <w:lang w:eastAsia="en-GB"/>
-                </w:rPr>
-                <m:t>+</m:t>
-              </m:r>
-              <m:r>
-                <m:rPr>
-                  <m:sty m:val="p"/>
-                </m:rPr>
-                <w:rPr>
-                  <w:rFonts w:ascii="Cambria Math" w:eastAsia="Times New Roman" w:hAnsi="Cambria Math" w:cs="Times New Roman"/>
-                  <w:sz w:val="24"/>
-                  <w:szCs w:val="24"/>
-                  <w:lang w:eastAsia="en-GB"/>
-                </w:rPr>
-                <m:t>False Posi</m:t>
-              </m:r>
-              <m:r>
-                <m:rPr>
-                  <m:sty m:val="p"/>
-                </m:rPr>
-                <w:rPr>
-                  <w:rFonts w:ascii="Cambria Math" w:eastAsia="Times New Roman" w:hAnsi="Cambria Math" w:cs="Times New Roman"/>
-                  <w:sz w:val="24"/>
-                  <w:szCs w:val="24"/>
-                  <w:lang w:eastAsia="en-GB"/>
-                </w:rPr>
-                <m:t>tives</m:t>
+                <m:t>True Positives+False Positives</m:t>
               </m:r>
             </m:den>
           </m:f>
@@ -15630,29 +15704,7 @@
               <w:szCs w:val="24"/>
               <w:lang w:eastAsia="en-GB"/>
             </w:rPr>
-            <m:t>Nega</m:t>
-          </m:r>
-          <m:r>
-            <m:rPr>
-              <m:sty m:val="p"/>
-            </m:rPr>
-            <w:rPr>
-              <w:rFonts w:ascii="Cambria Math" w:eastAsia="Times New Roman" w:hAnsi="Cambria Math" w:cs="Times New Roman"/>
-              <w:szCs w:val="24"/>
-              <w:lang w:eastAsia="en-GB"/>
-            </w:rPr>
-            <m:t>tive Predictive Value</m:t>
-          </m:r>
-          <m:r>
-            <m:rPr>
-              <m:sty m:val="p"/>
-            </m:rPr>
-            <w:rPr>
-              <w:rFonts w:ascii="Cambria Math" w:eastAsia="Times New Roman" w:hAnsi="Cambria Math" w:cs="Times New Roman"/>
-              <w:szCs w:val="24"/>
-              <w:lang w:eastAsia="en-GB"/>
-            </w:rPr>
-            <m:t xml:space="preserve">= </m:t>
+            <m:t xml:space="preserve">Negative Predictive Value= </m:t>
           </m:r>
           <m:f>
             <m:fPr>
@@ -15749,31 +15801,7 @@
                   <w:szCs w:val="24"/>
                   <w:lang w:eastAsia="en-GB"/>
                 </w:rPr>
-                <m:t>True Negatives</m:t>
-              </m:r>
-              <m:r>
-                <m:rPr>
-                  <m:sty m:val="p"/>
-                </m:rPr>
-                <w:rPr>
-                  <w:rFonts w:ascii="Cambria Math" w:eastAsia="Times New Roman" w:hAnsi="Cambria Math" w:cs="Times New Roman"/>
-                  <w:sz w:val="24"/>
-                  <w:szCs w:val="24"/>
-                  <w:lang w:eastAsia="en-GB"/>
-                </w:rPr>
-                <m:t>+</m:t>
-              </m:r>
-              <m:r>
-                <m:rPr>
-                  <m:sty m:val="p"/>
-                </m:rPr>
-                <w:rPr>
-                  <w:rFonts w:ascii="Cambria Math" w:eastAsia="Times New Roman" w:hAnsi="Cambria Math" w:cs="Times New Roman"/>
-                  <w:sz w:val="24"/>
-                  <w:szCs w:val="24"/>
-                  <w:lang w:eastAsia="en-GB"/>
-                </w:rPr>
-                <m:t>False Negatives</m:t>
+                <m:t>True Negatives+False Negatives</m:t>
               </m:r>
             </m:den>
           </m:f>
@@ -15845,7 +15873,25 @@
           <w:szCs w:val="24"/>
           <w:lang w:eastAsia="en-GB"/>
         </w:rPr>
-        <w:t>Defined as the percentage of false predictions in a given set of predictions.</w:t>
+        <w:t xml:space="preserve">Defined as the percentage of false predictions </w:t>
+      </w:r>
+      <w:proofErr w:type="gramStart"/>
+      <w:r>
+        <w:rPr>
+          <w:rFonts w:ascii="Times New Roman" w:eastAsia="Times New Roman" w:hAnsi="Times New Roman" w:cs="Times New Roman"/>
+          <w:szCs w:val="24"/>
+          <w:lang w:eastAsia="en-GB"/>
+        </w:rPr>
+        <w:t>in a given</w:t>
+      </w:r>
+      <w:proofErr w:type="gramEnd"/>
+      <w:r>
+        <w:rPr>
+          <w:rFonts w:ascii="Times New Roman" w:eastAsia="Times New Roman" w:hAnsi="Times New Roman" w:cs="Times New Roman"/>
+          <w:szCs w:val="24"/>
+          <w:lang w:eastAsia="en-GB"/>
+        </w:rPr>
+        <w:t xml:space="preserve"> set of predictions.</w:t>
       </w:r>
     </w:p>
     <w:p>
@@ -15908,18 +15954,7 @@
               <w:szCs w:val="24"/>
               <w:lang w:eastAsia="en-GB"/>
             </w:rPr>
-            <m:t>False Discovery Rate</m:t>
-          </m:r>
-          <m:r>
-            <m:rPr>
-              <m:sty m:val="p"/>
-            </m:rPr>
-            <w:rPr>
-              <w:rFonts w:ascii="Cambria Math" w:eastAsia="Times New Roman" w:hAnsi="Cambria Math" w:cs="Times New Roman"/>
-              <w:szCs w:val="24"/>
-              <w:lang w:eastAsia="en-GB"/>
-            </w:rPr>
-            <m:t xml:space="preserve">= </m:t>
+            <m:t xml:space="preserve">False Discovery Rate= </m:t>
           </m:r>
           <m:f>
             <m:fPr>
@@ -16013,7 +16048,25 @@
           <w:szCs w:val="24"/>
           <w:lang w:eastAsia="en-GB"/>
         </w:rPr>
-        <w:t>precise or correct. In a statistical environment, error is taken into consideration. In order to achieve a high accuracy both precision and correctness of a measurement need to be high.</w:t>
+        <w:t xml:space="preserve">precise or correct. In a statistical environment, error is taken into consideration. </w:t>
+      </w:r>
+      <w:proofErr w:type="gramStart"/>
+      <w:r>
+        <w:rPr>
+          <w:rFonts w:ascii="Times New Roman" w:eastAsia="Times New Roman" w:hAnsi="Times New Roman" w:cs="Times New Roman"/>
+          <w:szCs w:val="24"/>
+          <w:lang w:eastAsia="en-GB"/>
+        </w:rPr>
+        <w:t>In order to</w:t>
+      </w:r>
+      <w:proofErr w:type="gramEnd"/>
+      <w:r>
+        <w:rPr>
+          <w:rFonts w:ascii="Times New Roman" w:eastAsia="Times New Roman" w:hAnsi="Times New Roman" w:cs="Times New Roman"/>
+          <w:szCs w:val="24"/>
+          <w:lang w:eastAsia="en-GB"/>
+        </w:rPr>
+        <w:t xml:space="preserve"> achieve a high accuracy both precision and correctness of a measurement need to be high.</w:t>
       </w:r>
     </w:p>
     <w:p>
@@ -16077,18 +16130,7 @@
               <w:szCs w:val="24"/>
               <w:lang w:eastAsia="en-GB"/>
             </w:rPr>
-            <m:t>Accuracy</m:t>
-          </m:r>
-          <m:r>
-            <m:rPr>
-              <m:sty m:val="p"/>
-            </m:rPr>
-            <w:rPr>
-              <w:rFonts w:ascii="Cambria Math" w:eastAsia="Times New Roman" w:hAnsi="Cambria Math" w:cs="Times New Roman"/>
-              <w:szCs w:val="24"/>
-              <w:lang w:eastAsia="en-GB"/>
-            </w:rPr>
-            <m:t xml:space="preserve">= </m:t>
+            <m:t xml:space="preserve">Accuracy= </m:t>
           </m:r>
           <m:f>
             <m:fPr>
@@ -16111,18 +16153,7 @@
                   <w:szCs w:val="24"/>
                   <w:lang w:eastAsia="en-GB"/>
                 </w:rPr>
-                <m:t>True Positive+True Nega</m:t>
-              </m:r>
-              <m:r>
-                <m:rPr>
-                  <m:sty m:val="p"/>
-                </m:rPr>
-                <w:rPr>
-                  <w:rFonts w:ascii="Cambria Math" w:eastAsia="Times New Roman" w:hAnsi="Cambria Math" w:cs="Times New Roman"/>
-                  <w:szCs w:val="24"/>
-                  <w:lang w:eastAsia="en-GB"/>
-                </w:rPr>
-                <m:t>tives</m:t>
+                <m:t>True Positive+True Negatives</m:t>
               </m:r>
             </m:num>
             <m:den>
@@ -16135,18 +16166,7 @@
                   <w:szCs w:val="24"/>
                   <w:lang w:eastAsia="en-GB"/>
                 </w:rPr>
-                <m:t>True Positive+False Positive+False Negative+True Nega</m:t>
-              </m:r>
-              <m:r>
-                <m:rPr>
-                  <m:sty m:val="p"/>
-                </m:rPr>
-                <w:rPr>
-                  <w:rFonts w:ascii="Cambria Math" w:eastAsia="Times New Roman" w:hAnsi="Cambria Math" w:cs="Times New Roman"/>
-                  <w:szCs w:val="24"/>
-                  <w:lang w:eastAsia="en-GB"/>
-                </w:rPr>
-                <m:t>tives</m:t>
+                <m:t>True Positive+False Positive+False Negative+True Negatives</m:t>
               </m:r>
             </m:den>
           </m:f>
@@ -16262,18 +16282,7 @@
               <w:szCs w:val="24"/>
               <w:lang w:eastAsia="en-GB"/>
             </w:rPr>
-            <m:t>False Omission Rate</m:t>
-          </m:r>
-          <m:r>
-            <m:rPr>
-              <m:sty m:val="p"/>
-            </m:rPr>
-            <w:rPr>
-              <w:rFonts w:ascii="Cambria Math" w:eastAsia="Times New Roman" w:hAnsi="Cambria Math" w:cs="Times New Roman"/>
-              <w:szCs w:val="24"/>
-              <w:lang w:eastAsia="en-GB"/>
-            </w:rPr>
-            <m:t xml:space="preserve">= </m:t>
+            <m:t xml:space="preserve">False Omission Rate= </m:t>
           </m:r>
           <m:f>
             <m:fPr>
@@ -16296,18 +16305,7 @@
                   <w:szCs w:val="24"/>
                   <w:lang w:eastAsia="en-GB"/>
                 </w:rPr>
-                <m:t>False</m:t>
-              </m:r>
-              <m:r>
-                <m:rPr>
-                  <m:sty m:val="p"/>
-                </m:rPr>
-                <w:rPr>
-                  <w:rFonts w:ascii="Cambria Math" w:eastAsia="Times New Roman" w:hAnsi="Cambria Math" w:cs="Times New Roman"/>
-                  <w:szCs w:val="24"/>
-                  <w:lang w:eastAsia="en-GB"/>
-                </w:rPr>
-                <m:t xml:space="preserve"> Negatives</m:t>
+                <m:t>False Negatives</m:t>
               </m:r>
             </m:num>
             <m:den>
@@ -16355,18 +16353,7 @@
                   <w:szCs w:val="24"/>
                   <w:lang w:eastAsia="en-GB"/>
                 </w:rPr>
-                <m:t>False</m:t>
-              </m:r>
-              <m:r>
-                <m:rPr>
-                  <m:sty m:val="p"/>
-                </m:rPr>
-                <w:rPr>
-                  <w:rFonts w:ascii="Cambria Math" w:eastAsia="Times New Roman" w:hAnsi="Cambria Math" w:cs="Times New Roman"/>
-                  <w:szCs w:val="24"/>
-                  <w:lang w:eastAsia="en-GB"/>
-                </w:rPr>
-                <m:t xml:space="preserve"> </m:t>
+                <m:t xml:space="preserve">False </m:t>
               </m:r>
               <m:r>
                 <m:rPr>
@@ -16392,31 +16379,7 @@
                   <w:szCs w:val="24"/>
                   <w:lang w:eastAsia="en-GB"/>
                 </w:rPr>
-                <m:t>True Negatives</m:t>
-              </m:r>
-              <m:r>
-                <m:rPr>
-                  <m:sty m:val="p"/>
-                </m:rPr>
-                <w:rPr>
-                  <w:rFonts w:ascii="Cambria Math" w:eastAsia="Times New Roman" w:hAnsi="Cambria Math" w:cs="Times New Roman"/>
-                  <w:sz w:val="24"/>
-                  <w:szCs w:val="24"/>
-                  <w:lang w:eastAsia="en-GB"/>
-                </w:rPr>
-                <m:t>+</m:t>
-              </m:r>
-              <m:r>
-                <m:rPr>
-                  <m:sty m:val="p"/>
-                </m:rPr>
-                <w:rPr>
-                  <w:rFonts w:ascii="Cambria Math" w:eastAsia="Times New Roman" w:hAnsi="Cambria Math" w:cs="Times New Roman"/>
-                  <w:sz w:val="24"/>
-                  <w:szCs w:val="24"/>
-                  <w:lang w:eastAsia="en-GB"/>
-                </w:rPr>
-                <m:t>False Negatives</m:t>
+                <m:t>True Negatives+False Negatives</m:t>
               </m:r>
             </m:den>
           </m:f>
@@ -16463,6 +16426,7 @@
           <w:lang w:eastAsia="en-GB"/>
         </w:rPr>
       </w:pPr>
+      <w:proofErr w:type="spellStart"/>
       <w:r>
         <w:rPr>
           <w:rFonts w:ascii="Times New Roman" w:eastAsia="Times New Roman" w:hAnsi="Times New Roman" w:cs="Times New Roman"/>
@@ -16471,6 +16435,7 @@
         </w:rPr>
         <w:t>Asdvsav</w:t>
       </w:r>
+      <w:proofErr w:type="spellEnd"/>
     </w:p>
     <w:p>
       <w:pPr>
@@ -16537,6 +16502,7 @@
         </w:rPr>
         <w:br/>
       </w:r>
+      <w:proofErr w:type="spellStart"/>
       <w:r>
         <w:rPr>
           <w:rFonts w:ascii="Times New Roman" w:eastAsia="Times New Roman" w:hAnsi="Times New Roman" w:cs="Times New Roman"/>
@@ -16545,6 +16511,7 @@
         </w:rPr>
         <w:t>asdvsav</w:t>
       </w:r>
+      <w:proofErr w:type="spellEnd"/>
     </w:p>
     <w:p>
       <w:pPr>
@@ -16968,6 +16935,266 @@
           <w:rFonts w:ascii="Times New Roman" w:hAnsi="Times New Roman" w:cs="Times New Roman"/>
         </w:rPr>
         <w:t xml:space="preserve"> How: Explain how your research question/s have been answered by the methods you employed and the evidence you have found.</w:t>
+      </w:r>
+    </w:p>
+    <w:p>
+      <w:pPr>
+        <w:spacing w:after="0" w:line="240" w:lineRule="auto"/>
+        <w:rPr>
+          <w:rFonts w:ascii="Times New Roman" w:hAnsi="Times New Roman" w:cs="Times New Roman"/>
+        </w:rPr>
+      </w:pPr>
+    </w:p>
+    <w:p>
+      <w:pPr>
+        <w:spacing w:after="0" w:line="240" w:lineRule="auto"/>
+        <w:rPr>
+          <w:rFonts w:ascii="Times New Roman" w:hAnsi="Times New Roman" w:cs="Times New Roman"/>
+        </w:rPr>
+      </w:pPr>
+      <w:r>
+        <w:rPr>
+          <w:rFonts w:ascii="Times New Roman" w:hAnsi="Times New Roman" w:cs="Times New Roman"/>
+        </w:rPr>
+        <w:t>A relatively imperative objective of this research was the establishment of one d</w:t>
+      </w:r>
+      <w:r>
+        <w:rPr>
+          <w:rFonts w:ascii="Times New Roman" w:hAnsi="Times New Roman" w:cs="Times New Roman"/>
+        </w:rPr>
+        <w:t>ata analysis</w:t>
+      </w:r>
+      <w:r>
+        <w:rPr>
+          <w:rFonts w:ascii="Times New Roman" w:hAnsi="Times New Roman" w:cs="Times New Roman"/>
+        </w:rPr>
+        <w:t xml:space="preserve"> algorithm as superior to the rest, not entirely but, in the specific scenario it was adapted into. Having said that</w:t>
+      </w:r>
+      <w:r>
+        <w:rPr>
+          <w:rFonts w:ascii="Times New Roman" w:hAnsi="Times New Roman" w:cs="Times New Roman"/>
+        </w:rPr>
+        <w:t>, amongst the v</w:t>
+      </w:r>
+      <w:r>
+        <w:rPr>
+          <w:rFonts w:ascii="Times New Roman" w:hAnsi="Times New Roman" w:cs="Times New Roman"/>
+        </w:rPr>
+        <w:t xml:space="preserve">arious algorithms used – </w:t>
+      </w:r>
+      <w:proofErr w:type="spellStart"/>
+      <w:r>
+        <w:rPr>
+          <w:rFonts w:ascii="Times New Roman" w:hAnsi="Times New Roman" w:cs="Times New Roman"/>
+        </w:rPr>
+        <w:t>Falana</w:t>
+      </w:r>
+      <w:proofErr w:type="spellEnd"/>
+      <w:r>
+        <w:rPr>
+          <w:rFonts w:ascii="Times New Roman" w:hAnsi="Times New Roman" w:cs="Times New Roman"/>
+        </w:rPr>
+        <w:t xml:space="preserve"> worked best – with an accuracy of blah% and an f1 score of blah, meaning it would correctly predict the occupancy of the house blah% of the time</w:t>
+      </w:r>
+      <w:r>
+        <w:rPr>
+          <w:rFonts w:ascii="Times New Roman" w:hAnsi="Times New Roman" w:cs="Times New Roman"/>
+        </w:rPr>
+        <w:t>s a</w:t>
+      </w:r>
+      <w:r>
+        <w:rPr>
+          <w:rFonts w:ascii="Times New Roman" w:hAnsi="Times New Roman" w:cs="Times New Roman"/>
+        </w:rPr>
+        <w:t xml:space="preserve">nd wrongly determine it only 1 out of 50 times. </w:t>
+      </w:r>
+    </w:p>
+    <w:p>
+      <w:pPr>
+        <w:spacing w:after="0" w:line="240" w:lineRule="auto"/>
+        <w:rPr>
+          <w:rFonts w:ascii="Times New Roman" w:hAnsi="Times New Roman" w:cs="Times New Roman"/>
+        </w:rPr>
+      </w:pPr>
+    </w:p>
+    <w:p>
+      <w:pPr>
+        <w:spacing w:after="0" w:line="240" w:lineRule="auto"/>
+        <w:rPr>
+          <w:rFonts w:ascii="Times New Roman" w:hAnsi="Times New Roman" w:cs="Times New Roman"/>
+        </w:rPr>
+      </w:pPr>
+      <w:r>
+        <w:rPr>
+          <w:rFonts w:ascii="Times New Roman" w:hAnsi="Times New Roman" w:cs="Times New Roman"/>
+        </w:rPr>
+        <w:t xml:space="preserve">The findings of these research have positive educational repercussions and if they don’t push the boundaries of knowledge they have at least stood up to standards and to the borders of knowledge in terms of comparison between two, of each, regression and classification models written with the intent of prediction. </w:t>
+      </w:r>
+    </w:p>
+    <w:p>
+      <w:pPr>
+        <w:spacing w:after="0" w:line="240" w:lineRule="auto"/>
+        <w:rPr>
+          <w:rFonts w:ascii="Times New Roman" w:hAnsi="Times New Roman" w:cs="Times New Roman"/>
+        </w:rPr>
+      </w:pPr>
+    </w:p>
+    <w:p>
+      <w:pPr>
+        <w:spacing w:after="0" w:line="240" w:lineRule="auto"/>
+        <w:rPr>
+          <w:rFonts w:ascii="Times New Roman" w:hAnsi="Times New Roman" w:cs="Times New Roman"/>
+        </w:rPr>
+      </w:pPr>
+      <w:r>
+        <w:rPr>
+          <w:rFonts w:ascii="Times New Roman" w:hAnsi="Times New Roman" w:cs="Times New Roman"/>
+        </w:rPr>
+        <w:t>Researches regarding algorithms have been carried out immeasurable number or times across the world but keeping in sight the related work that was sought after for the population of section ADD literature review and all that lead up to it, it is safe to say that the findings of this research are unique and next to none in terms of the composition, application, choice of algorithm and statistical analysis of their performance. Individually countless researches have been done in these areas but this research work incorporates all these</w:t>
+      </w:r>
+    </w:p>
+    <w:p>
+      <w:pPr>
+        <w:spacing w:after="0" w:line="240" w:lineRule="auto"/>
+        <w:rPr>
+          <w:rFonts w:ascii="Times New Roman" w:hAnsi="Times New Roman" w:cs="Times New Roman"/>
+        </w:rPr>
+      </w:pPr>
+      <w:r>
+        <w:rPr>
+          <w:rFonts w:ascii="Times New Roman" w:hAnsi="Times New Roman" w:cs="Times New Roman"/>
+        </w:rPr>
+        <w:t xml:space="preserve"> </w:t>
+      </w:r>
+    </w:p>
+    <w:p>
+      <w:pPr>
+        <w:spacing w:after="0" w:line="240" w:lineRule="auto"/>
+        <w:rPr>
+          <w:rFonts w:ascii="Times New Roman" w:hAnsi="Times New Roman" w:cs="Times New Roman"/>
+        </w:rPr>
+      </w:pPr>
+      <w:r>
+        <w:rPr>
+          <w:rFonts w:ascii="Times New Roman" w:hAnsi="Times New Roman" w:cs="Times New Roman"/>
+        </w:rPr>
+        <w:t>These wrong determinations lie False Negatives. In the case of our project False Negatives can be defined as the set of those predictions that wrongly predicted a person not being home when the person, as per testing data, was available at home. This is a clear auditee. Given the possibility of determining auditees from sufficiently good results – the system can be used to identify problems – In more specificity the problem of someone being home but not using their electricity like they usually do</w:t>
+      </w:r>
+      <w:r>
+        <w:rPr>
+          <w:rFonts w:ascii="Times New Roman" w:hAnsi="Times New Roman" w:cs="Times New Roman"/>
+        </w:rPr>
+        <w:t xml:space="preserve"> perhaps because</w:t>
+      </w:r>
+      <w:r>
+        <w:rPr>
+          <w:rFonts w:ascii="Times New Roman" w:hAnsi="Times New Roman" w:cs="Times New Roman"/>
+        </w:rPr>
+        <w:t xml:space="preserve"> they have likely fallen victim to the unfortunate occurrences that come with independent living amongst the senior and disabled. This clearly highlights the tree of events starting from electricity data analysis to getting the said parties the help they need. This, in turn, proves and answers the research question “Can data </w:t>
+      </w:r>
+      <w:r>
+        <w:rPr>
+          <w:rFonts w:ascii="Times New Roman" w:hAnsi="Times New Roman" w:cs="Times New Roman"/>
+        </w:rPr>
+        <w:t>analysis</w:t>
+      </w:r>
+      <w:r>
+        <w:rPr>
+          <w:rFonts w:ascii="Times New Roman" w:hAnsi="Times New Roman" w:cs="Times New Roman"/>
+        </w:rPr>
+        <w:t xml:space="preserve"> be used to get the elderly and disabled the help that they need”. Yes. In </w:t>
+      </w:r>
+      <w:r>
+        <w:rPr>
+          <w:rFonts w:ascii="Times New Roman" w:hAnsi="Times New Roman" w:cs="Times New Roman"/>
+        </w:rPr>
+        <w:t>fact,</w:t>
+      </w:r>
+      <w:r>
+        <w:rPr>
+          <w:rFonts w:ascii="Times New Roman" w:hAnsi="Times New Roman" w:cs="Times New Roman"/>
+        </w:rPr>
+        <w:t xml:space="preserve"> it can. It i</w:t>
+      </w:r>
+      <w:r>
+        <w:rPr>
+          <w:rFonts w:ascii="Times New Roman" w:hAnsi="Times New Roman" w:cs="Times New Roman"/>
+        </w:rPr>
+        <w:t xml:space="preserve">s safe to say, with slight maturing </w:t>
+      </w:r>
+      <w:r>
+        <w:rPr>
+          <w:rFonts w:ascii="Times New Roman" w:hAnsi="Times New Roman" w:cs="Times New Roman"/>
+        </w:rPr>
+        <w:t xml:space="preserve">of this </w:t>
+      </w:r>
+      <w:r>
+        <w:rPr>
+          <w:rFonts w:ascii="Times New Roman" w:hAnsi="Times New Roman" w:cs="Times New Roman"/>
+        </w:rPr>
+        <w:t>dissertation</w:t>
+      </w:r>
+      <w:r>
+        <w:rPr>
+          <w:rFonts w:ascii="Times New Roman" w:hAnsi="Times New Roman" w:cs="Times New Roman"/>
+        </w:rPr>
+        <w:t xml:space="preserve"> work, </w:t>
+      </w:r>
+      <w:r>
+        <w:rPr>
+          <w:rFonts w:ascii="Times New Roman" w:hAnsi="Times New Roman" w:cs="Times New Roman"/>
+        </w:rPr>
+        <w:t>data analysis can</w:t>
+      </w:r>
+      <w:r>
+        <w:rPr>
+          <w:rFonts w:ascii="Times New Roman" w:hAnsi="Times New Roman" w:cs="Times New Roman"/>
+        </w:rPr>
+        <w:t xml:space="preserve"> successfully</w:t>
+      </w:r>
+      <w:r>
+        <w:rPr>
+          <w:rFonts w:ascii="Times New Roman" w:hAnsi="Times New Roman" w:cs="Times New Roman"/>
+        </w:rPr>
+        <w:t xml:space="preserve"> be used</w:t>
+      </w:r>
+      <w:r>
+        <w:rPr>
+          <w:rFonts w:ascii="Times New Roman" w:hAnsi="Times New Roman" w:cs="Times New Roman"/>
+        </w:rPr>
+        <w:t>,</w:t>
+      </w:r>
+      <w:r>
+        <w:rPr>
+          <w:rFonts w:ascii="Times New Roman" w:hAnsi="Times New Roman" w:cs="Times New Roman"/>
+        </w:rPr>
+        <w:t xml:space="preserve"> </w:t>
+      </w:r>
+      <w:r>
+        <w:rPr>
+          <w:rFonts w:ascii="Times New Roman" w:hAnsi="Times New Roman" w:cs="Times New Roman"/>
+        </w:rPr>
+        <w:t xml:space="preserve">in collaboration with external </w:t>
+      </w:r>
+      <w:proofErr w:type="gramStart"/>
+      <w:r>
+        <w:rPr>
+          <w:rFonts w:ascii="Times New Roman" w:hAnsi="Times New Roman" w:cs="Times New Roman"/>
+        </w:rPr>
+        <w:t>real time</w:t>
+      </w:r>
+      <w:proofErr w:type="gramEnd"/>
+      <w:r>
+        <w:rPr>
+          <w:rFonts w:ascii="Times New Roman" w:hAnsi="Times New Roman" w:cs="Times New Roman"/>
+        </w:rPr>
+        <w:t xml:space="preserve"> data readings and a little furtherment and linking of the written code for this research, </w:t>
+      </w:r>
+      <w:r>
+        <w:rPr>
+          <w:rFonts w:ascii="Times New Roman" w:hAnsi="Times New Roman" w:cs="Times New Roman"/>
+        </w:rPr>
+        <w:t>to help getting the reliant the help they need.</w:t>
       </w:r>
     </w:p>
     <w:p>
@@ -17308,7 +17535,7 @@
                           </pic:cNvPicPr>
                         </pic:nvPicPr>
                         <pic:blipFill>
-                          <a:blip r:embed="rId33">
+                          <a:blip r:embed="rId34">
                             <a:extLst>
                               <a:ext uri="{28A0092B-C50C-407E-A947-70E740481C1C}">
                                 <a14:useLocalDpi xmlns:a14="http://schemas.microsoft.com/office/drawing/2010/main" val="0"/>
@@ -17382,7 +17609,7 @@
                           </pic:cNvPicPr>
                         </pic:nvPicPr>
                         <pic:blipFill>
-                          <a:blip r:embed="rId34">
+                          <a:blip r:embed="rId35">
                             <a:extLst>
                               <a:ext uri="{28A0092B-C50C-407E-A947-70E740481C1C}">
                                 <a14:useLocalDpi xmlns:a14="http://schemas.microsoft.com/office/drawing/2010/main" val="0"/>
@@ -17427,28 +17654,66 @@
         <w:rPr>
           <w:rFonts w:ascii="Times New Roman" w:hAnsi="Times New Roman" w:cs="Times New Roman"/>
         </w:rPr>
-        <w:t>*The numbers on the right-hand side is the additional field that was added to the data set to serialise the headings of the power and ‘athome’ variable readings. Although the first 20 values only aren’t sufficient to display the randomness in the collection and split of the data it is still apparent that the data was not collected serially.</w:t>
-      </w:r>
-    </w:p>
-    <w:p>
-      <w:pPr>
-        <w:rPr>
-          <w:rFonts w:ascii="Times New Roman" w:hAnsi="Times New Roman" w:cs="Times New Roman"/>
-        </w:rPr>
-      </w:pPr>
-      <w:r>
-        <w:rPr>
-          <w:rFonts w:ascii="Times New Roman" w:hAnsi="Times New Roman" w:cs="Times New Roman"/>
-        </w:rPr>
-        <w:t>This part of the code is responsible for the split. The split ratio and the randomness of the split. The sklearn library has a function “</w:t>
-      </w:r>
-      <w:r>
-        <w:rPr>
-          <w:rFonts w:ascii="Times New Roman" w:eastAsia="Times New Roman" w:hAnsi="Times New Roman" w:cs="Times New Roman"/>
-          <w:color w:val="000000"/>
-          <w:lang w:eastAsia="en-GB"/>
-        </w:rPr>
-        <w:t>model_selection</w:t>
+        <w:t>*The numbers on the right-hand side is the additional field that was added to the data set to serialise the headings of the power and ‘</w:t>
+      </w:r>
+      <w:proofErr w:type="spellStart"/>
+      <w:r>
+        <w:rPr>
+          <w:rFonts w:ascii="Times New Roman" w:hAnsi="Times New Roman" w:cs="Times New Roman"/>
+        </w:rPr>
+        <w:t>athome</w:t>
+      </w:r>
+      <w:proofErr w:type="spellEnd"/>
+      <w:r>
+        <w:rPr>
+          <w:rFonts w:ascii="Times New Roman" w:hAnsi="Times New Roman" w:cs="Times New Roman"/>
+        </w:rPr>
+        <w:t>’ variable readings. Although the first 20 values only aren’t sufficient to display the randomness in the collection and split of the data it is still apparent that the data was not collected serially.</w:t>
+      </w:r>
+    </w:p>
+    <w:p>
+      <w:pPr>
+        <w:rPr>
+          <w:rFonts w:ascii="Times New Roman" w:hAnsi="Times New Roman" w:cs="Times New Roman"/>
+        </w:rPr>
+      </w:pPr>
+      <w:r>
+        <w:rPr>
+          <w:rFonts w:ascii="Times New Roman" w:hAnsi="Times New Roman" w:cs="Times New Roman"/>
+        </w:rPr>
+        <w:t xml:space="preserve">This part of the code is responsible for the split. The split ratio and the randomness of the split. The </w:t>
+      </w:r>
+      <w:proofErr w:type="spellStart"/>
+      <w:r>
+        <w:rPr>
+          <w:rFonts w:ascii="Times New Roman" w:hAnsi="Times New Roman" w:cs="Times New Roman"/>
+        </w:rPr>
+        <w:t>sklearn</w:t>
+      </w:r>
+      <w:proofErr w:type="spellEnd"/>
+      <w:r>
+        <w:rPr>
+          <w:rFonts w:ascii="Times New Roman" w:hAnsi="Times New Roman" w:cs="Times New Roman"/>
+        </w:rPr>
+        <w:t xml:space="preserve"> library has a function “</w:t>
+      </w:r>
+      <w:proofErr w:type="spellStart"/>
+      <w:r>
+        <w:rPr>
+          <w:rFonts w:ascii="Times New Roman" w:eastAsia="Times New Roman" w:hAnsi="Times New Roman" w:cs="Times New Roman"/>
+          <w:color w:val="000000"/>
+          <w:lang w:eastAsia="en-GB"/>
+        </w:rPr>
+        <w:t>model_</w:t>
+      </w:r>
+      <w:proofErr w:type="gramStart"/>
+      <w:r>
+        <w:rPr>
+          <w:rFonts w:ascii="Times New Roman" w:eastAsia="Times New Roman" w:hAnsi="Times New Roman" w:cs="Times New Roman"/>
+          <w:color w:val="000000"/>
+          <w:lang w:eastAsia="en-GB"/>
+        </w:rPr>
+        <w:t>selection</w:t>
       </w:r>
       <w:r>
         <w:rPr>
@@ -17466,7 +17731,25 @@
           <w:color w:val="000000"/>
           <w:lang w:eastAsia="en-GB"/>
         </w:rPr>
-        <w:t>train_test_split” which takes in attributes such as the output variables, the size of the testing data and the random state.</w:t>
+        <w:t>train</w:t>
+      </w:r>
+      <w:proofErr w:type="gramEnd"/>
+      <w:r>
+        <w:rPr>
+          <w:rFonts w:ascii="Times New Roman" w:eastAsia="Times New Roman" w:hAnsi="Times New Roman" w:cs="Times New Roman"/>
+          <w:color w:val="000000"/>
+          <w:lang w:eastAsia="en-GB"/>
+        </w:rPr>
+        <w:t>_test_split</w:t>
+      </w:r>
+      <w:proofErr w:type="spellEnd"/>
+      <w:r>
+        <w:rPr>
+          <w:rFonts w:ascii="Times New Roman" w:eastAsia="Times New Roman" w:hAnsi="Times New Roman" w:cs="Times New Roman"/>
+          <w:color w:val="000000"/>
+          <w:lang w:eastAsia="en-GB"/>
+        </w:rPr>
+        <w:t>” which takes in attributes such as the output variables, the size of the testing data and the random state.</w:t>
       </w:r>
     </w:p>
     <w:p>
@@ -17478,6 +17761,7 @@
           <w:lang w:eastAsia="en-GB"/>
         </w:rPr>
       </w:pPr>
+      <w:proofErr w:type="spellStart"/>
       <w:r>
         <w:rPr>
           <w:rFonts w:ascii="Times New Roman" w:eastAsia="Times New Roman" w:hAnsi="Times New Roman" w:cs="Times New Roman"/>
@@ -17486,6 +17770,7 @@
         </w:rPr>
         <w:t>X_train</w:t>
       </w:r>
+      <w:proofErr w:type="spellEnd"/>
       <w:r>
         <w:rPr>
           <w:rFonts w:ascii="Times New Roman" w:eastAsia="Times New Roman" w:hAnsi="Times New Roman" w:cs="Times New Roman"/>
@@ -17502,8 +17787,18 @@
           <w:color w:val="000000"/>
           <w:lang w:eastAsia="en-GB"/>
         </w:rPr>
-        <w:t xml:space="preserve"> X_test</w:t>
-      </w:r>
+        <w:t xml:space="preserve"> </w:t>
+      </w:r>
+      <w:proofErr w:type="spellStart"/>
+      <w:r>
+        <w:rPr>
+          <w:rFonts w:ascii="Times New Roman" w:eastAsia="Times New Roman" w:hAnsi="Times New Roman" w:cs="Times New Roman"/>
+          <w:color w:val="000000"/>
+          <w:lang w:eastAsia="en-GB"/>
+        </w:rPr>
+        <w:t>X_test</w:t>
+      </w:r>
+      <w:proofErr w:type="spellEnd"/>
       <w:r>
         <w:rPr>
           <w:rFonts w:ascii="Times New Roman" w:eastAsia="Times New Roman" w:hAnsi="Times New Roman" w:cs="Times New Roman"/>
@@ -17520,8 +17815,18 @@
           <w:color w:val="000000"/>
           <w:lang w:eastAsia="en-GB"/>
         </w:rPr>
-        <w:t xml:space="preserve"> Y_train</w:t>
-      </w:r>
+        <w:t xml:space="preserve"> </w:t>
+      </w:r>
+      <w:proofErr w:type="spellStart"/>
+      <w:r>
+        <w:rPr>
+          <w:rFonts w:ascii="Times New Roman" w:eastAsia="Times New Roman" w:hAnsi="Times New Roman" w:cs="Times New Roman"/>
+          <w:color w:val="000000"/>
+          <w:lang w:eastAsia="en-GB"/>
+        </w:rPr>
+        <w:t>Y_train</w:t>
+      </w:r>
+      <w:proofErr w:type="spellEnd"/>
       <w:r>
         <w:rPr>
           <w:rFonts w:ascii="Times New Roman" w:eastAsia="Times New Roman" w:hAnsi="Times New Roman" w:cs="Times New Roman"/>
@@ -17538,7 +17843,25 @@
           <w:color w:val="000000"/>
           <w:lang w:eastAsia="en-GB"/>
         </w:rPr>
-        <w:t xml:space="preserve"> Y_test </w:t>
+        <w:t xml:space="preserve"> </w:t>
+      </w:r>
+      <w:proofErr w:type="spellStart"/>
+      <w:r>
+        <w:rPr>
+          <w:rFonts w:ascii="Times New Roman" w:eastAsia="Times New Roman" w:hAnsi="Times New Roman" w:cs="Times New Roman"/>
+          <w:color w:val="000000"/>
+          <w:lang w:eastAsia="en-GB"/>
+        </w:rPr>
+        <w:t>Y_test</w:t>
+      </w:r>
+      <w:proofErr w:type="spellEnd"/>
+      <w:r>
+        <w:rPr>
+          <w:rFonts w:ascii="Times New Roman" w:eastAsia="Times New Roman" w:hAnsi="Times New Roman" w:cs="Times New Roman"/>
+          <w:color w:val="000000"/>
+          <w:lang w:eastAsia="en-GB"/>
+        </w:rPr>
+        <w:t xml:space="preserve"> </w:t>
       </w:r>
       <w:r>
         <w:rPr>
@@ -17556,7 +17879,17 @@
           <w:color w:val="000000"/>
           <w:lang w:eastAsia="en-GB"/>
         </w:rPr>
-        <w:t xml:space="preserve"> sklearn</w:t>
+        <w:t xml:space="preserve"> </w:t>
+      </w:r>
+      <w:proofErr w:type="spellStart"/>
+      <w:proofErr w:type="gramStart"/>
+      <w:r>
+        <w:rPr>
+          <w:rFonts w:ascii="Times New Roman" w:eastAsia="Times New Roman" w:hAnsi="Times New Roman" w:cs="Times New Roman"/>
+          <w:color w:val="000000"/>
+          <w:lang w:eastAsia="en-GB"/>
+        </w:rPr>
+        <w:t>sklearn</w:t>
       </w:r>
       <w:r>
         <w:rPr>
@@ -17574,7 +17907,16 @@
           <w:color w:val="000000"/>
           <w:lang w:eastAsia="en-GB"/>
         </w:rPr>
-        <w:t>model_selection</w:t>
+        <w:t>model</w:t>
+      </w:r>
+      <w:proofErr w:type="gramEnd"/>
+      <w:r>
+        <w:rPr>
+          <w:rFonts w:ascii="Times New Roman" w:eastAsia="Times New Roman" w:hAnsi="Times New Roman" w:cs="Times New Roman"/>
+          <w:color w:val="000000"/>
+          <w:lang w:eastAsia="en-GB"/>
+        </w:rPr>
+        <w:t>_selection</w:t>
       </w:r>
       <w:r>
         <w:rPr>
@@ -17594,6 +17936,7 @@
         </w:rPr>
         <w:t>train_test_split</w:t>
       </w:r>
+      <w:proofErr w:type="spellEnd"/>
       <w:r>
         <w:rPr>
           <w:rFonts w:ascii="Times New Roman" w:eastAsia="Times New Roman" w:hAnsi="Times New Roman" w:cs="Times New Roman"/>
@@ -17646,7 +17989,25 @@
           <w:color w:val="000000"/>
           <w:lang w:eastAsia="en-GB"/>
         </w:rPr>
-        <w:t xml:space="preserve"> test_size </w:t>
+        <w:t xml:space="preserve"> </w:t>
+      </w:r>
+      <w:proofErr w:type="spellStart"/>
+      <w:r>
+        <w:rPr>
+          <w:rFonts w:ascii="Times New Roman" w:eastAsia="Times New Roman" w:hAnsi="Times New Roman" w:cs="Times New Roman"/>
+          <w:color w:val="000000"/>
+          <w:lang w:eastAsia="en-GB"/>
+        </w:rPr>
+        <w:t>test_size</w:t>
+      </w:r>
+      <w:proofErr w:type="spellEnd"/>
+      <w:r>
+        <w:rPr>
+          <w:rFonts w:ascii="Times New Roman" w:eastAsia="Times New Roman" w:hAnsi="Times New Roman" w:cs="Times New Roman"/>
+          <w:color w:val="000000"/>
+          <w:lang w:eastAsia="en-GB"/>
+        </w:rPr>
+        <w:t xml:space="preserve"> </w:t>
       </w:r>
       <w:r>
         <w:rPr>
@@ -17690,7 +18051,25 @@
           <w:color w:val="000000"/>
           <w:lang w:eastAsia="en-GB"/>
         </w:rPr>
-        <w:t xml:space="preserve"> random_state </w:t>
+        <w:t xml:space="preserve"> </w:t>
+      </w:r>
+      <w:proofErr w:type="spellStart"/>
+      <w:r>
+        <w:rPr>
+          <w:rFonts w:ascii="Times New Roman" w:eastAsia="Times New Roman" w:hAnsi="Times New Roman" w:cs="Times New Roman"/>
+          <w:color w:val="000000"/>
+          <w:lang w:eastAsia="en-GB"/>
+        </w:rPr>
+        <w:t>random_state</w:t>
+      </w:r>
+      <w:proofErr w:type="spellEnd"/>
+      <w:r>
+        <w:rPr>
+          <w:rFonts w:ascii="Times New Roman" w:eastAsia="Times New Roman" w:hAnsi="Times New Roman" w:cs="Times New Roman"/>
+          <w:color w:val="000000"/>
+          <w:lang w:eastAsia="en-GB"/>
+        </w:rPr>
+        <w:t xml:space="preserve"> </w:t>
       </w:r>
       <w:r>
         <w:rPr>
@@ -17867,7 +18246,7 @@
         </w:rPr>
         <w:t xml:space="preserve">1 - </w:t>
       </w:r>
-      <w:hyperlink r:id="rId35" w:history="1">
+      <w:hyperlink r:id="rId36" w:history="1">
         <w:r>
           <w:rPr>
             <w:rStyle w:val="Hyperlink"/>
@@ -17910,7 +18289,7 @@
         </w:rPr>
         <w:t xml:space="preserve">2 - </w:t>
       </w:r>
-      <w:hyperlink r:id="rId36" w:history="1">
+      <w:hyperlink r:id="rId37" w:history="1">
         <w:r>
           <w:rPr>
             <w:rStyle w:val="Hyperlink"/>
@@ -17953,7 +18332,7 @@
         </w:rPr>
         <w:t xml:space="preserve">3 - </w:t>
       </w:r>
-      <w:hyperlink r:id="rId37" w:history="1">
+      <w:hyperlink r:id="rId38" w:history="1">
         <w:r>
           <w:rPr>
             <w:rStyle w:val="Hyperlink"/>
@@ -17976,6 +18355,96 @@
           <w:lang w:eastAsia="en-GB"/>
         </w:rPr>
       </w:pPr>
+    </w:p>
+    <w:p>
+      <w:pPr>
+        <w:spacing w:after="0" w:line="240" w:lineRule="auto"/>
+        <w:rPr>
+          <w:rFonts w:ascii="Times New Roman" w:eastAsia="Times New Roman" w:hAnsi="Times New Roman" w:cs="Times New Roman"/>
+          <w:sz w:val="24"/>
+          <w:szCs w:val="24"/>
+          <w:lang w:eastAsia="en-GB"/>
+        </w:rPr>
+      </w:pPr>
+      <w:r>
+        <w:rPr>
+          <w:rFonts w:ascii="Times New Roman" w:eastAsia="Times New Roman" w:hAnsi="Times New Roman" w:cs="Times New Roman"/>
+          <w:sz w:val="24"/>
+          <w:szCs w:val="24"/>
+          <w:lang w:eastAsia="en-GB"/>
+        </w:rPr>
+        <w:t xml:space="preserve">Data collection methodology </w:t>
+      </w:r>
+      <w:r>
+        <w:rPr>
+          <w:rFonts w:ascii="Times New Roman" w:eastAsia="Times New Roman" w:hAnsi="Times New Roman" w:cs="Times New Roman"/>
+          <w:sz w:val="24"/>
+          <w:szCs w:val="24"/>
+          <w:lang w:eastAsia="en-GB"/>
+        </w:rPr>
+        <w:t xml:space="preserve">homemade </w:t>
+      </w:r>
+      <w:r>
+        <w:rPr>
+          <w:rFonts w:ascii="Times New Roman" w:eastAsia="Times New Roman" w:hAnsi="Times New Roman" w:cs="Times New Roman"/>
+          <w:sz w:val="24"/>
+          <w:szCs w:val="24"/>
+          <w:lang w:eastAsia="en-GB"/>
+        </w:rPr>
+        <w:t>electricity</w:t>
+      </w:r>
+      <w:r>
+        <w:rPr>
+          <w:rFonts w:ascii="Times New Roman" w:eastAsia="Times New Roman" w:hAnsi="Times New Roman" w:cs="Times New Roman"/>
+          <w:sz w:val="24"/>
+          <w:szCs w:val="24"/>
+          <w:lang w:eastAsia="en-GB"/>
+        </w:rPr>
+        <w:t xml:space="preserve"> meter:</w:t>
+      </w:r>
+    </w:p>
+    <w:p>
+      <w:pPr>
+        <w:spacing w:after="0" w:line="240" w:lineRule="auto"/>
+        <w:rPr>
+          <w:rFonts w:ascii="Times New Roman" w:eastAsia="Times New Roman" w:hAnsi="Times New Roman" w:cs="Times New Roman"/>
+          <w:sz w:val="24"/>
+          <w:szCs w:val="24"/>
+          <w:lang w:eastAsia="en-GB"/>
+        </w:rPr>
+      </w:pPr>
+      <w:hyperlink r:id="rId39" w:history="1">
+        <w:r>
+          <w:rPr>
+            <w:rStyle w:val="Hyperlink"/>
+            <w:rFonts w:ascii="Times New Roman" w:eastAsia="Times New Roman" w:hAnsi="Times New Roman" w:cs="Times New Roman"/>
+            <w:sz w:val="24"/>
+            <w:szCs w:val="24"/>
+            <w:lang w:eastAsia="en-GB"/>
+          </w:rPr>
+          <w:t>http://www.reuk.co.uk/wordpress/solar/flashing-led-on-electricity-meter/</w:t>
+        </w:r>
+      </w:hyperlink>
+    </w:p>
+    <w:p>
+      <w:pPr>
+        <w:spacing w:after="0" w:line="240" w:lineRule="auto"/>
+        <w:rPr>
+          <w:rFonts w:ascii="Times New Roman" w:eastAsia="Times New Roman" w:hAnsi="Times New Roman" w:cs="Times New Roman"/>
+          <w:sz w:val="24"/>
+          <w:szCs w:val="24"/>
+          <w:lang w:eastAsia="en-GB"/>
+        </w:rPr>
+      </w:pPr>
+      <w:r>
+        <w:rPr>
+          <w:rFonts w:ascii="Times New Roman" w:eastAsia="Times New Roman" w:hAnsi="Times New Roman" w:cs="Times New Roman"/>
+          <w:sz w:val="24"/>
+          <w:szCs w:val="24"/>
+          <w:lang w:eastAsia="en-GB"/>
+        </w:rPr>
+        <w:t xml:space="preserve"> </w:t>
+      </w:r>
     </w:p>
     <w:p>
       <w:pPr>
@@ -20870,7 +21339,7 @@
 </file>
 
 <file path=customXml/itemProps1.xml><?xml version="1.0" encoding="utf-8"?>
-<ds:datastoreItem xmlns:ds="http://schemas.openxmlformats.org/officeDocument/2006/customXml" ds:itemID="{BFCDB35F-59F7-4845-9FFF-590B839016EC}">
+<ds:datastoreItem xmlns:ds="http://schemas.openxmlformats.org/officeDocument/2006/customXml" ds:itemID="{E09F6B1B-5A78-4EA9-9156-0F1AD9B566C0}">
   <ds:schemaRefs>
     <ds:schemaRef ds:uri="http://schemas.openxmlformats.org/officeDocument/2006/bibliography"/>
   </ds:schemaRefs>

</xml_diff>

<commit_message>
Organisation of folder and code, Structure document for disso
</commit_message>
<xml_diff>
--- a/Research/Dissertation.docx
+++ b/Research/Dissertation.docx
@@ -633,87 +633,17 @@
           <w:lang w:eastAsia="en-GB"/>
         </w:rPr>
       </w:pPr>
-      <w:r>
-        <w:rPr>
-          <w:rFonts w:ascii="Times New Roman" w:eastAsia="Times New Roman" w:hAnsi="Times New Roman" w:cs="Times New Roman"/>
-          <w:color w:val="000000"/>
-          <w:lang w:eastAsia="en-GB"/>
-        </w:rPr>
-        <w:t>There is a problem.</w:t>
-      </w:r>
-      <w:r>
-        <w:rPr>
-          <w:rFonts w:ascii="Times New Roman" w:eastAsia="Times New Roman" w:hAnsi="Times New Roman" w:cs="Times New Roman"/>
-          <w:color w:val="000000"/>
-          <w:lang w:eastAsia="en-GB"/>
-        </w:rPr>
-        <w:t xml:space="preserve"> – The first step towards any solution is to first recognise there’s a problem.</w:t>
-      </w:r>
-    </w:p>
-    <w:p>
-      <w:pPr>
-        <w:spacing w:after="0" w:line="240" w:lineRule="auto"/>
-        <w:jc w:val="center"/>
-        <w:rPr>
-          <w:rFonts w:ascii="Times New Roman" w:eastAsia="Times New Roman" w:hAnsi="Times New Roman" w:cs="Times New Roman"/>
-          <w:color w:val="000000"/>
-          <w:lang w:eastAsia="en-GB"/>
-        </w:rPr>
-      </w:pPr>
-    </w:p>
-    <w:p>
-      <w:pPr>
-        <w:spacing w:after="0" w:line="240" w:lineRule="auto"/>
-        <w:rPr>
-          <w:rFonts w:ascii="Times New Roman" w:eastAsia="Times New Roman" w:hAnsi="Times New Roman" w:cs="Times New Roman"/>
-          <w:color w:val="000000"/>
-          <w:lang w:eastAsia="en-GB"/>
-        </w:rPr>
-      </w:pPr>
-      <w:r>
-        <w:rPr>
-          <w:rFonts w:ascii="Times New Roman" w:eastAsia="Times New Roman" w:hAnsi="Times New Roman" w:cs="Times New Roman"/>
-          <w:color w:val="000000"/>
-          <w:lang w:eastAsia="en-GB"/>
-        </w:rPr>
-        <w:t xml:space="preserve">People living on their own – old – can’t afford nurses and luxuries – can’t afford care homes – don’t want care homes – percentage of people living on their own – their average income – disabilities with people – stats of unfortunate events – no one notified until days later </w:t>
-      </w:r>
-      <w:r>
-        <w:rPr>
-          <w:rFonts w:ascii="Times New Roman" w:eastAsia="Times New Roman" w:hAnsi="Times New Roman" w:cs="Times New Roman"/>
-          <w:color w:val="000000"/>
-          <w:lang w:eastAsia="en-GB"/>
-        </w:rPr>
-        <w:t>–</w:t>
-      </w:r>
-      <w:r>
-        <w:rPr>
-          <w:rFonts w:ascii="Times New Roman" w:eastAsia="Times New Roman" w:hAnsi="Times New Roman" w:cs="Times New Roman"/>
-          <w:color w:val="000000"/>
-          <w:lang w:eastAsia="en-GB"/>
-        </w:rPr>
-        <w:t xml:space="preserve"> </w:t>
-      </w:r>
-    </w:p>
-    <w:p>
-      <w:pPr>
-        <w:spacing w:after="0" w:line="240" w:lineRule="auto"/>
-        <w:rPr>
-          <w:rFonts w:ascii="Times New Roman" w:eastAsia="Times New Roman" w:hAnsi="Times New Roman" w:cs="Times New Roman"/>
-          <w:color w:val="000000"/>
-          <w:lang w:eastAsia="en-GB"/>
-        </w:rPr>
-      </w:pPr>
-    </w:p>
-    <w:p>
-      <w:pPr>
-        <w:spacing w:after="0" w:line="240" w:lineRule="auto"/>
-        <w:rPr>
-          <w:rFonts w:ascii="Times New Roman" w:eastAsia="Times New Roman" w:hAnsi="Times New Roman" w:cs="Times New Roman"/>
-          <w:color w:val="000000"/>
-          <w:lang w:eastAsia="en-GB"/>
-        </w:rPr>
-      </w:pPr>
+    </w:p>
+    <w:p>
+      <w:pPr>
+        <w:spacing w:after="0" w:line="240" w:lineRule="auto"/>
+        <w:rPr>
+          <w:rFonts w:ascii="Times New Roman" w:eastAsia="Times New Roman" w:hAnsi="Times New Roman" w:cs="Times New Roman"/>
+          <w:color w:val="000000"/>
+          <w:lang w:eastAsia="en-GB"/>
+        </w:rPr>
+      </w:pPr>
+      <w:bookmarkStart w:id="0" w:name="_Hlk512225595"/>
       <w:r>
         <w:rPr>
           <w:rFonts w:ascii="Times New Roman" w:eastAsia="Times New Roman" w:hAnsi="Times New Roman" w:cs="Times New Roman"/>
@@ -802,26 +732,28 @@
         </w:rPr>
         <w:t>ependently and abdicate assisted living or other equivalent unreasonably priced solutions to the challenges that come with age, disabilities and living by one’s self.</w:t>
       </w:r>
-    </w:p>
-    <w:p>
-      <w:pPr>
-        <w:spacing w:after="0" w:line="240" w:lineRule="auto"/>
-        <w:rPr>
-          <w:rFonts w:ascii="Times New Roman" w:eastAsia="Times New Roman" w:hAnsi="Times New Roman" w:cs="Times New Roman"/>
-          <w:color w:val="000000"/>
-          <w:lang w:eastAsia="en-GB"/>
-        </w:rPr>
-      </w:pPr>
-    </w:p>
-    <w:p>
-      <w:pPr>
-        <w:spacing w:after="0" w:line="240" w:lineRule="auto"/>
-        <w:rPr>
-          <w:rFonts w:ascii="Times New Roman" w:eastAsia="Times New Roman" w:hAnsi="Times New Roman" w:cs="Times New Roman"/>
-          <w:color w:val="000000"/>
-          <w:lang w:eastAsia="en-GB"/>
-        </w:rPr>
-      </w:pPr>
+      <w:bookmarkEnd w:id="0"/>
+    </w:p>
+    <w:p>
+      <w:pPr>
+        <w:spacing w:after="0" w:line="240" w:lineRule="auto"/>
+        <w:rPr>
+          <w:rFonts w:ascii="Times New Roman" w:eastAsia="Times New Roman" w:hAnsi="Times New Roman" w:cs="Times New Roman"/>
+          <w:color w:val="000000"/>
+          <w:lang w:eastAsia="en-GB"/>
+        </w:rPr>
+      </w:pPr>
+    </w:p>
+    <w:p>
+      <w:pPr>
+        <w:spacing w:after="0" w:line="240" w:lineRule="auto"/>
+        <w:rPr>
+          <w:rFonts w:ascii="Times New Roman" w:eastAsia="Times New Roman" w:hAnsi="Times New Roman" w:cs="Times New Roman"/>
+          <w:color w:val="000000"/>
+          <w:lang w:eastAsia="en-GB"/>
+        </w:rPr>
+      </w:pPr>
+      <w:bookmarkStart w:id="1" w:name="_Hlk512225962"/>
       <w:r>
         <w:rPr>
           <w:rFonts w:ascii="Times New Roman" w:eastAsia="Times New Roman" w:hAnsi="Times New Roman" w:cs="Times New Roman"/>
@@ -1527,64 +1459,356 @@
           <w:color w:val="000000"/>
           <w:lang w:eastAsia="en-GB"/>
         </w:rPr>
+        <w:t>Every human being on the planet has a contribution</w:t>
+      </w:r>
+      <w:r>
+        <w:rPr>
+          <w:rFonts w:ascii="Times New Roman" w:eastAsia="Times New Roman" w:hAnsi="Times New Roman" w:cs="Times New Roman"/>
+          <w:color w:val="000000"/>
+          <w:lang w:eastAsia="en-GB"/>
+        </w:rPr>
+        <w:t xml:space="preserve">, a footprint. A footprint is described as the physical impression left </w:t>
+      </w:r>
+      <w:r>
+        <w:rPr>
+          <w:rFonts w:ascii="Times New Roman" w:eastAsia="Times New Roman" w:hAnsi="Times New Roman" w:cs="Times New Roman"/>
+          <w:color w:val="000000"/>
+          <w:lang w:eastAsia="en-GB"/>
+        </w:rPr>
+        <w:t>sand</w:t>
+      </w:r>
+      <w:r>
+        <w:rPr>
+          <w:rFonts w:ascii="Times New Roman" w:eastAsia="Times New Roman" w:hAnsi="Times New Roman" w:cs="Times New Roman"/>
+          <w:color w:val="000000"/>
+          <w:lang w:eastAsia="en-GB"/>
+        </w:rPr>
+        <w:t xml:space="preserve"> or floor by a foot or shoe. T</w:t>
+      </w:r>
+      <w:r>
+        <w:rPr>
+          <w:rFonts w:ascii="Times New Roman" w:eastAsia="Times New Roman" w:hAnsi="Times New Roman" w:cs="Times New Roman"/>
+          <w:color w:val="000000"/>
+          <w:lang w:eastAsia="en-GB"/>
+        </w:rPr>
+        <w:t>he</w:t>
+      </w:r>
+      <w:r>
+        <w:rPr>
+          <w:rFonts w:ascii="Times New Roman" w:eastAsia="Times New Roman" w:hAnsi="Times New Roman" w:cs="Times New Roman"/>
+          <w:color w:val="000000"/>
+          <w:lang w:eastAsia="en-GB"/>
+        </w:rPr>
+        <w:t>re is another, deeper surrogate meaning of the word “Footprint”. It doesn’t relate to the physical aspects of impressions, but the</w:t>
+      </w:r>
+      <w:r>
+        <w:rPr>
+          <w:rFonts w:ascii="Times New Roman" w:eastAsia="Times New Roman" w:hAnsi="Times New Roman" w:cs="Times New Roman"/>
+          <w:color w:val="000000"/>
+          <w:lang w:eastAsia="en-GB"/>
+        </w:rPr>
+        <w:t xml:space="preserve"> ecological footprint</w:t>
+      </w:r>
+      <w:r>
+        <w:rPr>
+          <w:rFonts w:ascii="Times New Roman" w:eastAsia="Times New Roman" w:hAnsi="Times New Roman" w:cs="Times New Roman"/>
+          <w:color w:val="000000"/>
+          <w:lang w:eastAsia="en-GB"/>
+        </w:rPr>
+        <w:t xml:space="preserve"> of a human being</w:t>
+      </w:r>
+      <w:r>
+        <w:rPr>
+          <w:rFonts w:ascii="Times New Roman" w:eastAsia="Times New Roman" w:hAnsi="Times New Roman" w:cs="Times New Roman"/>
+          <w:color w:val="000000"/>
+          <w:lang w:eastAsia="en-GB"/>
+        </w:rPr>
+        <w:t>.</w:t>
+      </w:r>
+      <w:r>
+        <w:rPr>
+          <w:rFonts w:ascii="Times New Roman" w:eastAsia="Times New Roman" w:hAnsi="Times New Roman" w:cs="Times New Roman"/>
+          <w:color w:val="000000"/>
+          <w:lang w:eastAsia="en-GB"/>
+        </w:rPr>
+        <w:t xml:space="preserve"> It is e</w:t>
+      </w:r>
+      <w:r>
+        <w:rPr>
+          <w:rFonts w:ascii="Times New Roman" w:eastAsia="Times New Roman" w:hAnsi="Times New Roman" w:cs="Times New Roman"/>
+          <w:color w:val="000000"/>
+          <w:lang w:eastAsia="en-GB"/>
+        </w:rPr>
+        <w:t xml:space="preserve">lementally defined as the demand of humans on nature. This specific footprint, much like fingerprints, varies from human to human. Every one of us </w:t>
+      </w:r>
+      <w:r>
+        <w:rPr>
+          <w:rFonts w:ascii="Times New Roman" w:eastAsia="Times New Roman" w:hAnsi="Times New Roman" w:cs="Times New Roman"/>
+          <w:color w:val="000000"/>
+          <w:lang w:eastAsia="en-GB"/>
+        </w:rPr>
+        <w:t xml:space="preserve">leads a different </w:t>
+      </w:r>
+      <w:r>
+        <w:rPr>
+          <w:rFonts w:ascii="Times New Roman" w:eastAsia="Times New Roman" w:hAnsi="Times New Roman" w:cs="Times New Roman"/>
+          <w:color w:val="000000"/>
+          <w:lang w:eastAsia="en-GB"/>
+        </w:rPr>
         <w:lastRenderedPageBreak/>
-        <w:t>Every human being on the planet has a contribution</w:t>
-      </w:r>
-      <w:r>
-        <w:rPr>
-          <w:rFonts w:ascii="Times New Roman" w:eastAsia="Times New Roman" w:hAnsi="Times New Roman" w:cs="Times New Roman"/>
-          <w:color w:val="000000"/>
-          <w:lang w:eastAsia="en-GB"/>
-        </w:rPr>
-        <w:t xml:space="preserve">, a footprint. A footprint is described as the physical impression left </w:t>
-      </w:r>
-      <w:r>
-        <w:rPr>
-          <w:rFonts w:ascii="Times New Roman" w:eastAsia="Times New Roman" w:hAnsi="Times New Roman" w:cs="Times New Roman"/>
-          <w:color w:val="000000"/>
-          <w:lang w:eastAsia="en-GB"/>
-        </w:rPr>
-        <w:t>sand</w:t>
-      </w:r>
-      <w:r>
-        <w:rPr>
-          <w:rFonts w:ascii="Times New Roman" w:eastAsia="Times New Roman" w:hAnsi="Times New Roman" w:cs="Times New Roman"/>
-          <w:color w:val="000000"/>
-          <w:lang w:eastAsia="en-GB"/>
-        </w:rPr>
-        <w:t xml:space="preserve"> or floor by a foot or shoe. T</w:t>
-      </w:r>
-      <w:r>
-        <w:rPr>
-          <w:rFonts w:ascii="Times New Roman" w:eastAsia="Times New Roman" w:hAnsi="Times New Roman" w:cs="Times New Roman"/>
-          <w:color w:val="000000"/>
-          <w:lang w:eastAsia="en-GB"/>
-        </w:rPr>
-        <w:t>he</w:t>
-      </w:r>
-      <w:r>
-        <w:rPr>
-          <w:rFonts w:ascii="Times New Roman" w:eastAsia="Times New Roman" w:hAnsi="Times New Roman" w:cs="Times New Roman"/>
-          <w:color w:val="000000"/>
-          <w:lang w:eastAsia="en-GB"/>
-        </w:rPr>
-        <w:t>re is another, deeper surrogate meaning of the word “Footprint”. It doesn’t relate to the physical aspects of impressions, but the</w:t>
-      </w:r>
-      <w:r>
-        <w:rPr>
-          <w:rFonts w:ascii="Times New Roman" w:eastAsia="Times New Roman" w:hAnsi="Times New Roman" w:cs="Times New Roman"/>
-          <w:color w:val="000000"/>
-          <w:lang w:eastAsia="en-GB"/>
-        </w:rPr>
-        <w:t xml:space="preserve"> ecological footprint</w:t>
-      </w:r>
-      <w:r>
-        <w:rPr>
-          <w:rFonts w:ascii="Times New Roman" w:eastAsia="Times New Roman" w:hAnsi="Times New Roman" w:cs="Times New Roman"/>
-          <w:color w:val="000000"/>
-          <w:lang w:eastAsia="en-GB"/>
-        </w:rPr>
-        <w:t xml:space="preserve"> of a human being</w:t>
+        <w:t xml:space="preserve">lifestyle, </w:t>
+      </w:r>
+      <w:r>
+        <w:rPr>
+          <w:rFonts w:ascii="Times New Roman" w:eastAsia="Times New Roman" w:hAnsi="Times New Roman" w:cs="Times New Roman"/>
+          <w:color w:val="000000"/>
+          <w:lang w:eastAsia="en-GB"/>
+        </w:rPr>
+        <w:t>work</w:t>
+      </w:r>
+      <w:r>
+        <w:rPr>
+          <w:rFonts w:ascii="Times New Roman" w:eastAsia="Times New Roman" w:hAnsi="Times New Roman" w:cs="Times New Roman"/>
+          <w:color w:val="000000"/>
+          <w:lang w:eastAsia="en-GB"/>
+        </w:rPr>
+        <w:t xml:space="preserve">s different jobs, has </w:t>
+      </w:r>
+      <w:r>
+        <w:rPr>
+          <w:rFonts w:ascii="Times New Roman" w:eastAsia="Times New Roman" w:hAnsi="Times New Roman" w:cs="Times New Roman"/>
+          <w:color w:val="000000"/>
+          <w:lang w:eastAsia="en-GB"/>
+        </w:rPr>
+        <w:t>different hobbies and use</w:t>
+      </w:r>
+      <w:r>
+        <w:rPr>
+          <w:rFonts w:ascii="Times New Roman" w:eastAsia="Times New Roman" w:hAnsi="Times New Roman" w:cs="Times New Roman"/>
+          <w:color w:val="000000"/>
+          <w:lang w:eastAsia="en-GB"/>
+        </w:rPr>
+        <w:t>s</w:t>
+      </w:r>
+      <w:r>
+        <w:rPr>
+          <w:rFonts w:ascii="Times New Roman" w:eastAsia="Times New Roman" w:hAnsi="Times New Roman" w:cs="Times New Roman"/>
+          <w:color w:val="000000"/>
+          <w:lang w:eastAsia="en-GB"/>
+        </w:rPr>
+        <w:t xml:space="preserve"> electricity differently. It’s only fair to have </w:t>
+      </w:r>
+      <w:r>
+        <w:rPr>
+          <w:rFonts w:ascii="Times New Roman" w:eastAsia="Times New Roman" w:hAnsi="Times New Roman" w:cs="Times New Roman"/>
+          <w:color w:val="000000"/>
+          <w:lang w:eastAsia="en-GB"/>
+        </w:rPr>
+        <w:t xml:space="preserve">a </w:t>
+      </w:r>
+      <w:r>
+        <w:rPr>
+          <w:rFonts w:ascii="Times New Roman" w:eastAsia="Times New Roman" w:hAnsi="Times New Roman" w:cs="Times New Roman"/>
+          <w:color w:val="000000"/>
+          <w:lang w:eastAsia="en-GB"/>
+        </w:rPr>
+        <w:t>just and customised judgement for a varying variable</w:t>
+      </w:r>
+      <w:r>
+        <w:rPr>
+          <w:rFonts w:ascii="Times New Roman" w:eastAsia="Times New Roman" w:hAnsi="Times New Roman" w:cs="Times New Roman"/>
+          <w:color w:val="000000"/>
+          <w:lang w:eastAsia="en-GB"/>
+        </w:rPr>
+        <w:t xml:space="preserve"> as such.</w:t>
+      </w:r>
+    </w:p>
+    <w:p>
+      <w:pPr>
+        <w:spacing w:after="0" w:line="240" w:lineRule="auto"/>
+        <w:rPr>
+          <w:rFonts w:ascii="Times New Roman" w:eastAsia="Times New Roman" w:hAnsi="Times New Roman" w:cs="Times New Roman"/>
+          <w:color w:val="000000"/>
+          <w:lang w:eastAsia="en-GB"/>
+        </w:rPr>
+      </w:pPr>
+    </w:p>
+    <w:p>
+      <w:pPr>
+        <w:spacing w:after="0" w:line="240" w:lineRule="auto"/>
+        <w:rPr>
+          <w:rFonts w:ascii="Times New Roman" w:eastAsia="Times New Roman" w:hAnsi="Times New Roman" w:cs="Times New Roman"/>
+          <w:color w:val="000000"/>
+          <w:lang w:eastAsia="en-GB"/>
+        </w:rPr>
+      </w:pPr>
+      <w:r>
+        <w:rPr>
+          <w:rFonts w:ascii="Times New Roman" w:eastAsia="Times New Roman" w:hAnsi="Times New Roman" w:cs="Times New Roman"/>
+          <w:color w:val="000000"/>
+          <w:lang w:eastAsia="en-GB"/>
+        </w:rPr>
+        <w:t xml:space="preserve">The </w:t>
+      </w:r>
+      <w:r>
+        <w:rPr>
+          <w:rFonts w:ascii="Times New Roman" w:eastAsia="Times New Roman" w:hAnsi="Times New Roman" w:cs="Times New Roman"/>
+          <w:color w:val="000000"/>
+          <w:lang w:eastAsia="en-GB"/>
+        </w:rPr>
+        <w:t xml:space="preserve">Electricity consumption data </w:t>
+      </w:r>
+      <w:r>
+        <w:rPr>
+          <w:rFonts w:ascii="Times New Roman" w:eastAsia="Times New Roman" w:hAnsi="Times New Roman" w:cs="Times New Roman"/>
+          <w:color w:val="000000"/>
+          <w:lang w:eastAsia="en-GB"/>
+        </w:rPr>
+        <w:t xml:space="preserve">of a household </w:t>
+      </w:r>
+      <w:r>
+        <w:rPr>
+          <w:rFonts w:ascii="Times New Roman" w:eastAsia="Times New Roman" w:hAnsi="Times New Roman" w:cs="Times New Roman"/>
+          <w:color w:val="000000"/>
+          <w:lang w:eastAsia="en-GB"/>
+        </w:rPr>
+        <w:t>collected over a specific period c</w:t>
+      </w:r>
+      <w:r>
+        <w:rPr>
+          <w:rFonts w:ascii="Times New Roman" w:eastAsia="Times New Roman" w:hAnsi="Times New Roman" w:cs="Times New Roman"/>
+          <w:color w:val="000000"/>
+          <w:lang w:eastAsia="en-GB"/>
+        </w:rPr>
+        <w:t xml:space="preserve">an be analysed </w:t>
+      </w:r>
+      <w:r>
+        <w:rPr>
+          <w:rFonts w:ascii="Times New Roman" w:eastAsia="Times New Roman" w:hAnsi="Times New Roman" w:cs="Times New Roman"/>
+          <w:color w:val="000000"/>
+          <w:lang w:eastAsia="en-GB"/>
+        </w:rPr>
+        <w:t>to learn</w:t>
+      </w:r>
+      <w:r>
+        <w:rPr>
+          <w:rFonts w:ascii="Times New Roman" w:eastAsia="Times New Roman" w:hAnsi="Times New Roman" w:cs="Times New Roman"/>
+          <w:color w:val="000000"/>
+          <w:lang w:eastAsia="en-GB"/>
+        </w:rPr>
+        <w:t xml:space="preserve"> trends. T</w:t>
+      </w:r>
+      <w:r>
+        <w:rPr>
+          <w:rFonts w:ascii="Times New Roman" w:eastAsia="Times New Roman" w:hAnsi="Times New Roman" w:cs="Times New Roman"/>
+          <w:color w:val="000000"/>
+          <w:lang w:eastAsia="en-GB"/>
+        </w:rPr>
+        <w:t>hese trends, o</w:t>
+      </w:r>
+      <w:r>
+        <w:rPr>
+          <w:rFonts w:ascii="Times New Roman" w:eastAsia="Times New Roman" w:hAnsi="Times New Roman" w:cs="Times New Roman"/>
+          <w:color w:val="000000"/>
+          <w:lang w:eastAsia="en-GB"/>
+        </w:rPr>
+        <w:t xml:space="preserve">r </w:t>
+      </w:r>
+      <w:r>
+        <w:rPr>
+          <w:rFonts w:ascii="Times New Roman" w:eastAsia="Times New Roman" w:hAnsi="Times New Roman" w:cs="Times New Roman"/>
+          <w:color w:val="000000"/>
+          <w:lang w:eastAsia="en-GB"/>
+        </w:rPr>
+        <w:t>“</w:t>
+      </w:r>
+      <w:r>
+        <w:rPr>
+          <w:rFonts w:ascii="Times New Roman" w:eastAsia="Times New Roman" w:hAnsi="Times New Roman" w:cs="Times New Roman"/>
+          <w:color w:val="000000"/>
+          <w:lang w:eastAsia="en-GB"/>
+        </w:rPr>
+        <w:t>electricity footprint</w:t>
+      </w:r>
+      <w:r>
+        <w:rPr>
+          <w:rFonts w:ascii="Times New Roman" w:eastAsia="Times New Roman" w:hAnsi="Times New Roman" w:cs="Times New Roman"/>
+          <w:color w:val="000000"/>
+          <w:lang w:eastAsia="en-GB"/>
+        </w:rPr>
+        <w:t>”</w:t>
+      </w:r>
+      <w:r>
+        <w:rPr>
+          <w:rFonts w:ascii="Times New Roman" w:eastAsia="Times New Roman" w:hAnsi="Times New Roman" w:cs="Times New Roman"/>
+          <w:color w:val="000000"/>
+          <w:lang w:eastAsia="en-GB"/>
+        </w:rPr>
+        <w:t xml:space="preserve"> if you may,</w:t>
+      </w:r>
+      <w:r>
+        <w:rPr>
+          <w:rFonts w:ascii="Times New Roman" w:eastAsia="Times New Roman" w:hAnsi="Times New Roman" w:cs="Times New Roman"/>
+          <w:color w:val="000000"/>
+          <w:lang w:eastAsia="en-GB"/>
+        </w:rPr>
+        <w:t xml:space="preserve"> once</w:t>
+      </w:r>
+      <w:r>
+        <w:rPr>
+          <w:rFonts w:ascii="Times New Roman" w:eastAsia="Times New Roman" w:hAnsi="Times New Roman" w:cs="Times New Roman"/>
+          <w:color w:val="000000"/>
+          <w:lang w:eastAsia="en-GB"/>
+        </w:rPr>
+        <w:t xml:space="preserve"> learned</w:t>
+      </w:r>
+      <w:r>
+        <w:rPr>
+          <w:rFonts w:ascii="Times New Roman" w:eastAsia="Times New Roman" w:hAnsi="Times New Roman" w:cs="Times New Roman"/>
+          <w:color w:val="000000"/>
+          <w:lang w:eastAsia="en-GB"/>
+        </w:rPr>
+        <w:t>, can be used to perform additional actions such as prediction, plotting and forecasting u</w:t>
+      </w:r>
+      <w:r>
+        <w:rPr>
+          <w:rFonts w:ascii="Times New Roman" w:eastAsia="Times New Roman" w:hAnsi="Times New Roman" w:cs="Times New Roman"/>
+          <w:color w:val="000000"/>
+          <w:lang w:eastAsia="en-GB"/>
+        </w:rPr>
+        <w:t xml:space="preserve">sing data science and data mining methodologies. This electricity footprint </w:t>
+      </w:r>
+      <w:r>
+        <w:rPr>
+          <w:rFonts w:ascii="Times New Roman" w:eastAsia="Times New Roman" w:hAnsi="Times New Roman" w:cs="Times New Roman"/>
+          <w:color w:val="000000"/>
+          <w:lang w:eastAsia="en-GB"/>
+        </w:rPr>
+        <w:t xml:space="preserve">and trends in the data can, in the scope of this research, </w:t>
+      </w:r>
+      <w:r>
+        <w:rPr>
+          <w:rFonts w:ascii="Times New Roman" w:eastAsia="Times New Roman" w:hAnsi="Times New Roman" w:cs="Times New Roman"/>
+          <w:color w:val="000000"/>
+          <w:lang w:eastAsia="en-GB"/>
+        </w:rPr>
+        <w:t>be compared with</w:t>
+      </w:r>
+      <w:r>
+        <w:rPr>
+          <w:rFonts w:ascii="Times New Roman" w:eastAsia="Times New Roman" w:hAnsi="Times New Roman" w:cs="Times New Roman"/>
+          <w:color w:val="000000"/>
+          <w:lang w:eastAsia="en-GB"/>
+        </w:rPr>
+        <w:t xml:space="preserve"> ev</w:t>
+      </w:r>
+      <w:r>
+        <w:rPr>
+          <w:rFonts w:ascii="Times New Roman" w:eastAsia="Times New Roman" w:hAnsi="Times New Roman" w:cs="Times New Roman"/>
+          <w:color w:val="000000"/>
+          <w:lang w:eastAsia="en-GB"/>
+        </w:rPr>
+        <w:t>eryday usage to then, based on the electricity usage of the minute, predict the availability of a person at home</w:t>
       </w:r>
       <w:r>
         <w:rPr>
@@ -1600,275 +1824,125 @@
           <w:color w:val="000000"/>
           <w:lang w:eastAsia="en-GB"/>
         </w:rPr>
-        <w:t xml:space="preserve"> It is e</w:t>
-      </w:r>
-      <w:r>
-        <w:rPr>
-          <w:rFonts w:ascii="Times New Roman" w:eastAsia="Times New Roman" w:hAnsi="Times New Roman" w:cs="Times New Roman"/>
-          <w:color w:val="000000"/>
-          <w:lang w:eastAsia="en-GB"/>
-        </w:rPr>
-        <w:t xml:space="preserve">lementally defined as the demand of humans on nature. This specific footprint, much like fingerprints, varies from human to human. Every one of us </w:t>
-      </w:r>
-      <w:r>
-        <w:rPr>
-          <w:rFonts w:ascii="Times New Roman" w:eastAsia="Times New Roman" w:hAnsi="Times New Roman" w:cs="Times New Roman"/>
-          <w:color w:val="000000"/>
-          <w:lang w:eastAsia="en-GB"/>
-        </w:rPr>
-        <w:t xml:space="preserve">leads a different lifestyle, </w:t>
-      </w:r>
-      <w:r>
-        <w:rPr>
-          <w:rFonts w:ascii="Times New Roman" w:eastAsia="Times New Roman" w:hAnsi="Times New Roman" w:cs="Times New Roman"/>
-          <w:color w:val="000000"/>
-          <w:lang w:eastAsia="en-GB"/>
-        </w:rPr>
-        <w:t>work</w:t>
-      </w:r>
-      <w:r>
-        <w:rPr>
-          <w:rFonts w:ascii="Times New Roman" w:eastAsia="Times New Roman" w:hAnsi="Times New Roman" w:cs="Times New Roman"/>
-          <w:color w:val="000000"/>
-          <w:lang w:eastAsia="en-GB"/>
-        </w:rPr>
-        <w:t xml:space="preserve">s different jobs, has </w:t>
-      </w:r>
-      <w:r>
-        <w:rPr>
-          <w:rFonts w:ascii="Times New Roman" w:eastAsia="Times New Roman" w:hAnsi="Times New Roman" w:cs="Times New Roman"/>
-          <w:color w:val="000000"/>
-          <w:lang w:eastAsia="en-GB"/>
-        </w:rPr>
-        <w:t>different hobbies and use</w:t>
-      </w:r>
-      <w:r>
-        <w:rPr>
-          <w:rFonts w:ascii="Times New Roman" w:eastAsia="Times New Roman" w:hAnsi="Times New Roman" w:cs="Times New Roman"/>
-          <w:color w:val="000000"/>
-          <w:lang w:eastAsia="en-GB"/>
-        </w:rPr>
-        <w:t>s</w:t>
-      </w:r>
-      <w:r>
-        <w:rPr>
-          <w:rFonts w:ascii="Times New Roman" w:eastAsia="Times New Roman" w:hAnsi="Times New Roman" w:cs="Times New Roman"/>
-          <w:color w:val="000000"/>
-          <w:lang w:eastAsia="en-GB"/>
-        </w:rPr>
-        <w:t xml:space="preserve"> electricity differently. It’s only fair to have </w:t>
-      </w:r>
-      <w:r>
-        <w:rPr>
-          <w:rFonts w:ascii="Times New Roman" w:eastAsia="Times New Roman" w:hAnsi="Times New Roman" w:cs="Times New Roman"/>
-          <w:color w:val="000000"/>
-          <w:lang w:eastAsia="en-GB"/>
-        </w:rPr>
-        <w:t xml:space="preserve">a </w:t>
-      </w:r>
-      <w:r>
-        <w:rPr>
-          <w:rFonts w:ascii="Times New Roman" w:eastAsia="Times New Roman" w:hAnsi="Times New Roman" w:cs="Times New Roman"/>
-          <w:color w:val="000000"/>
-          <w:lang w:eastAsia="en-GB"/>
-        </w:rPr>
-        <w:t>just and customised judgement for a varying variable</w:t>
-      </w:r>
-      <w:r>
-        <w:rPr>
-          <w:rFonts w:ascii="Times New Roman" w:eastAsia="Times New Roman" w:hAnsi="Times New Roman" w:cs="Times New Roman"/>
-          <w:color w:val="000000"/>
-          <w:lang w:eastAsia="en-GB"/>
-        </w:rPr>
-        <w:t xml:space="preserve"> as such.</w:t>
-      </w:r>
-    </w:p>
-    <w:p>
-      <w:pPr>
-        <w:spacing w:after="0" w:line="240" w:lineRule="auto"/>
-        <w:rPr>
-          <w:rFonts w:ascii="Times New Roman" w:eastAsia="Times New Roman" w:hAnsi="Times New Roman" w:cs="Times New Roman"/>
-          <w:color w:val="000000"/>
-          <w:lang w:eastAsia="en-GB"/>
-        </w:rPr>
-      </w:pPr>
-    </w:p>
-    <w:p>
-      <w:pPr>
-        <w:spacing w:after="0" w:line="240" w:lineRule="auto"/>
-        <w:rPr>
-          <w:rFonts w:ascii="Times New Roman" w:eastAsia="Times New Roman" w:hAnsi="Times New Roman" w:cs="Times New Roman"/>
-          <w:color w:val="000000"/>
-          <w:lang w:eastAsia="en-GB"/>
-        </w:rPr>
-      </w:pPr>
-      <w:r>
-        <w:rPr>
-          <w:rFonts w:ascii="Times New Roman" w:eastAsia="Times New Roman" w:hAnsi="Times New Roman" w:cs="Times New Roman"/>
-          <w:color w:val="000000"/>
-          <w:lang w:eastAsia="en-GB"/>
-        </w:rPr>
-        <w:t xml:space="preserve">The </w:t>
-      </w:r>
-      <w:r>
-        <w:rPr>
-          <w:rFonts w:ascii="Times New Roman" w:eastAsia="Times New Roman" w:hAnsi="Times New Roman" w:cs="Times New Roman"/>
-          <w:color w:val="000000"/>
-          <w:lang w:eastAsia="en-GB"/>
-        </w:rPr>
-        <w:t xml:space="preserve">Electricity consumption data </w:t>
-      </w:r>
-      <w:r>
-        <w:rPr>
-          <w:rFonts w:ascii="Times New Roman" w:eastAsia="Times New Roman" w:hAnsi="Times New Roman" w:cs="Times New Roman"/>
-          <w:color w:val="000000"/>
-          <w:lang w:eastAsia="en-GB"/>
-        </w:rPr>
-        <w:t xml:space="preserve">of a household </w:t>
-      </w:r>
-      <w:r>
-        <w:rPr>
-          <w:rFonts w:ascii="Times New Roman" w:eastAsia="Times New Roman" w:hAnsi="Times New Roman" w:cs="Times New Roman"/>
-          <w:color w:val="000000"/>
-          <w:lang w:eastAsia="en-GB"/>
-        </w:rPr>
-        <w:t>collected over a specific period c</w:t>
-      </w:r>
-      <w:r>
-        <w:rPr>
-          <w:rFonts w:ascii="Times New Roman" w:eastAsia="Times New Roman" w:hAnsi="Times New Roman" w:cs="Times New Roman"/>
-          <w:color w:val="000000"/>
-          <w:lang w:eastAsia="en-GB"/>
-        </w:rPr>
-        <w:t xml:space="preserve">an be analysed </w:t>
-      </w:r>
-      <w:r>
-        <w:rPr>
-          <w:rFonts w:ascii="Times New Roman" w:eastAsia="Times New Roman" w:hAnsi="Times New Roman" w:cs="Times New Roman"/>
-          <w:color w:val="000000"/>
-          <w:lang w:eastAsia="en-GB"/>
-        </w:rPr>
-        <w:t>to learn</w:t>
-      </w:r>
-      <w:r>
-        <w:rPr>
-          <w:rFonts w:ascii="Times New Roman" w:eastAsia="Times New Roman" w:hAnsi="Times New Roman" w:cs="Times New Roman"/>
-          <w:color w:val="000000"/>
-          <w:lang w:eastAsia="en-GB"/>
-        </w:rPr>
-        <w:t xml:space="preserve"> trends. T</w:t>
-      </w:r>
-      <w:r>
-        <w:rPr>
-          <w:rFonts w:ascii="Times New Roman" w:eastAsia="Times New Roman" w:hAnsi="Times New Roman" w:cs="Times New Roman"/>
-          <w:color w:val="000000"/>
-          <w:lang w:eastAsia="en-GB"/>
-        </w:rPr>
-        <w:t>hese trends, o</w:t>
-      </w:r>
-      <w:r>
-        <w:rPr>
-          <w:rFonts w:ascii="Times New Roman" w:eastAsia="Times New Roman" w:hAnsi="Times New Roman" w:cs="Times New Roman"/>
-          <w:color w:val="000000"/>
-          <w:lang w:eastAsia="en-GB"/>
-        </w:rPr>
-        <w:t xml:space="preserve">r </w:t>
-      </w:r>
-      <w:r>
-        <w:rPr>
-          <w:rFonts w:ascii="Times New Roman" w:eastAsia="Times New Roman" w:hAnsi="Times New Roman" w:cs="Times New Roman"/>
-          <w:color w:val="000000"/>
-          <w:lang w:eastAsia="en-GB"/>
-        </w:rPr>
-        <w:t>“</w:t>
-      </w:r>
-      <w:r>
-        <w:rPr>
-          <w:rFonts w:ascii="Times New Roman" w:eastAsia="Times New Roman" w:hAnsi="Times New Roman" w:cs="Times New Roman"/>
-          <w:color w:val="000000"/>
-          <w:lang w:eastAsia="en-GB"/>
-        </w:rPr>
-        <w:t>electricity footprint</w:t>
-      </w:r>
-      <w:r>
-        <w:rPr>
-          <w:rFonts w:ascii="Times New Roman" w:eastAsia="Times New Roman" w:hAnsi="Times New Roman" w:cs="Times New Roman"/>
-          <w:color w:val="000000"/>
-          <w:lang w:eastAsia="en-GB"/>
-        </w:rPr>
-        <w:t>”</w:t>
-      </w:r>
-      <w:r>
-        <w:rPr>
-          <w:rFonts w:ascii="Times New Roman" w:eastAsia="Times New Roman" w:hAnsi="Times New Roman" w:cs="Times New Roman"/>
-          <w:color w:val="000000"/>
-          <w:lang w:eastAsia="en-GB"/>
-        </w:rPr>
-        <w:t xml:space="preserve"> if you may,</w:t>
-      </w:r>
-      <w:r>
-        <w:rPr>
-          <w:rFonts w:ascii="Times New Roman" w:eastAsia="Times New Roman" w:hAnsi="Times New Roman" w:cs="Times New Roman"/>
-          <w:color w:val="000000"/>
-          <w:lang w:eastAsia="en-GB"/>
-        </w:rPr>
-        <w:t xml:space="preserve"> once</w:t>
-      </w:r>
-      <w:r>
-        <w:rPr>
-          <w:rFonts w:ascii="Times New Roman" w:eastAsia="Times New Roman" w:hAnsi="Times New Roman" w:cs="Times New Roman"/>
-          <w:color w:val="000000"/>
-          <w:lang w:eastAsia="en-GB"/>
-        </w:rPr>
-        <w:t xml:space="preserve"> learned</w:t>
-      </w:r>
-      <w:r>
-        <w:rPr>
-          <w:rFonts w:ascii="Times New Roman" w:eastAsia="Times New Roman" w:hAnsi="Times New Roman" w:cs="Times New Roman"/>
-          <w:color w:val="000000"/>
-          <w:lang w:eastAsia="en-GB"/>
-        </w:rPr>
-        <w:t>, can be used to perform additional actions such as prediction, plotting and forecasting u</w:t>
-      </w:r>
-      <w:r>
-        <w:rPr>
-          <w:rFonts w:ascii="Times New Roman" w:eastAsia="Times New Roman" w:hAnsi="Times New Roman" w:cs="Times New Roman"/>
-          <w:color w:val="000000"/>
-          <w:lang w:eastAsia="en-GB"/>
-        </w:rPr>
-        <w:t xml:space="preserve">sing data science and data mining methodologies. This electricity footprint </w:t>
-      </w:r>
-      <w:r>
-        <w:rPr>
-          <w:rFonts w:ascii="Times New Roman" w:eastAsia="Times New Roman" w:hAnsi="Times New Roman" w:cs="Times New Roman"/>
-          <w:color w:val="000000"/>
-          <w:lang w:eastAsia="en-GB"/>
-        </w:rPr>
-        <w:t xml:space="preserve">and trends in the data can, in the scope of this research, </w:t>
-      </w:r>
-      <w:r>
-        <w:rPr>
-          <w:rFonts w:ascii="Times New Roman" w:eastAsia="Times New Roman" w:hAnsi="Times New Roman" w:cs="Times New Roman"/>
-          <w:color w:val="000000"/>
-          <w:lang w:eastAsia="en-GB"/>
-        </w:rPr>
-        <w:t>be compared with</w:t>
-      </w:r>
-      <w:r>
-        <w:rPr>
-          <w:rFonts w:ascii="Times New Roman" w:eastAsia="Times New Roman" w:hAnsi="Times New Roman" w:cs="Times New Roman"/>
-          <w:color w:val="000000"/>
-          <w:lang w:eastAsia="en-GB"/>
-        </w:rPr>
-        <w:t xml:space="preserve"> ev</w:t>
-      </w:r>
-      <w:r>
-        <w:rPr>
-          <w:rFonts w:ascii="Times New Roman" w:eastAsia="Times New Roman" w:hAnsi="Times New Roman" w:cs="Times New Roman"/>
-          <w:color w:val="000000"/>
-          <w:lang w:eastAsia="en-GB"/>
-        </w:rPr>
-        <w:t>eryday usage to then, based on the electricity usage of the minute, predict the availability of a person at home</w:t>
+        <w:t xml:space="preserve"> </w:t>
+      </w:r>
+    </w:p>
+    <w:p>
+      <w:pPr>
+        <w:spacing w:after="0" w:line="240" w:lineRule="auto"/>
+        <w:rPr>
+          <w:rFonts w:ascii="Times New Roman" w:eastAsia="Times New Roman" w:hAnsi="Times New Roman" w:cs="Times New Roman"/>
+          <w:color w:val="000000"/>
+          <w:lang w:eastAsia="en-GB"/>
+        </w:rPr>
+      </w:pPr>
+      <w:r>
+        <w:rPr>
+          <w:rFonts w:ascii="Times New Roman" w:eastAsia="Times New Roman" w:hAnsi="Times New Roman" w:cs="Times New Roman"/>
+          <w:color w:val="000000"/>
+          <w:lang w:eastAsia="en-GB"/>
+        </w:rPr>
+        <w:t>A</w:t>
+      </w:r>
+      <w:r>
+        <w:rPr>
+          <w:rFonts w:ascii="Times New Roman" w:eastAsia="Times New Roman" w:hAnsi="Times New Roman" w:cs="Times New Roman"/>
+          <w:color w:val="000000"/>
+          <w:lang w:eastAsia="en-GB"/>
+        </w:rPr>
+        <w:t>bnormalities</w:t>
+      </w:r>
+      <w:r>
+        <w:rPr>
+          <w:rFonts w:ascii="Times New Roman" w:eastAsia="Times New Roman" w:hAnsi="Times New Roman" w:cs="Times New Roman"/>
+          <w:color w:val="000000"/>
+          <w:lang w:eastAsia="en-GB"/>
+        </w:rPr>
+        <w:t xml:space="preserve"> in the data can range from between</w:t>
+      </w:r>
+      <w:r>
+        <w:rPr>
+          <w:rFonts w:ascii="Times New Roman" w:eastAsia="Times New Roman" w:hAnsi="Times New Roman" w:cs="Times New Roman"/>
+          <w:color w:val="000000"/>
+          <w:lang w:eastAsia="en-GB"/>
+        </w:rPr>
+        <w:t xml:space="preserve"> anything like an electricity spike not being shown roughly at around 7pm when the inhabitant uses the kettle for their evening tea. Or the system predicting the person not </w:t>
+      </w:r>
+      <w:r>
+        <w:rPr>
+          <w:rFonts w:ascii="Times New Roman" w:eastAsia="Times New Roman" w:hAnsi="Times New Roman" w:cs="Times New Roman"/>
+          <w:color w:val="000000"/>
+          <w:lang w:eastAsia="en-GB"/>
+        </w:rPr>
+        <w:t>being home when the resident is in fact home.</w:t>
+      </w:r>
+    </w:p>
+    <w:p>
+      <w:pPr>
+        <w:spacing w:after="0" w:line="240" w:lineRule="auto"/>
+        <w:rPr>
+          <w:rFonts w:ascii="Times New Roman" w:eastAsia="Times New Roman" w:hAnsi="Times New Roman" w:cs="Times New Roman"/>
+          <w:color w:val="000000"/>
+          <w:lang w:eastAsia="en-GB"/>
+        </w:rPr>
+      </w:pPr>
+    </w:p>
+    <w:p>
+      <w:pPr>
+        <w:spacing w:after="0" w:line="240" w:lineRule="auto"/>
+        <w:rPr>
+          <w:rFonts w:ascii="Times New Roman" w:eastAsia="Times New Roman" w:hAnsi="Times New Roman" w:cs="Times New Roman"/>
+          <w:color w:val="000000"/>
+          <w:lang w:eastAsia="en-GB"/>
+        </w:rPr>
+      </w:pPr>
+      <w:r>
+        <w:rPr>
+          <w:rFonts w:ascii="Times New Roman" w:eastAsia="Times New Roman" w:hAnsi="Times New Roman" w:cs="Times New Roman"/>
+          <w:color w:val="000000"/>
+          <w:lang w:eastAsia="en-GB"/>
+        </w:rPr>
+        <w:t xml:space="preserve">When abnormalities as such are visible, the system can choose to notify a user of the </w:t>
+      </w:r>
+      <w:r>
+        <w:rPr>
+          <w:rFonts w:ascii="Times New Roman" w:eastAsia="Times New Roman" w:hAnsi="Times New Roman" w:cs="Times New Roman"/>
+          <w:color w:val="000000"/>
+          <w:lang w:eastAsia="en-GB"/>
+        </w:rPr>
+        <w:t xml:space="preserve">curious occurrence </w:t>
+      </w:r>
+      <w:r>
+        <w:rPr>
+          <w:rFonts w:ascii="Times New Roman" w:eastAsia="Times New Roman" w:hAnsi="Times New Roman" w:cs="Times New Roman"/>
+          <w:color w:val="000000"/>
+          <w:lang w:eastAsia="en-GB"/>
+        </w:rPr>
+        <w:t xml:space="preserve">and inconsistency </w:t>
+      </w:r>
+      <w:r>
+        <w:rPr>
+          <w:rFonts w:ascii="Times New Roman" w:eastAsia="Times New Roman" w:hAnsi="Times New Roman" w:cs="Times New Roman"/>
+          <w:color w:val="000000"/>
+          <w:lang w:eastAsia="en-GB"/>
+        </w:rPr>
+        <w:t xml:space="preserve">in the </w:t>
+      </w:r>
+      <w:r>
+        <w:rPr>
+          <w:rFonts w:ascii="Times New Roman" w:eastAsia="Times New Roman" w:hAnsi="Times New Roman" w:cs="Times New Roman"/>
+          <w:color w:val="000000"/>
+          <w:lang w:eastAsia="en-GB"/>
+        </w:rPr>
+        <w:t>predicted</w:t>
+      </w:r>
+      <w:r>
+        <w:rPr>
+          <w:rFonts w:ascii="Times New Roman" w:eastAsia="Times New Roman" w:hAnsi="Times New Roman" w:cs="Times New Roman"/>
+          <w:color w:val="000000"/>
+          <w:lang w:eastAsia="en-GB"/>
+        </w:rPr>
+        <w:t xml:space="preserve"> data</w:t>
       </w:r>
       <w:r>
         <w:rPr>
@@ -1878,131 +1952,67 @@
         </w:rPr>
         <w:t>.</w:t>
       </w:r>
-      <w:r>
-        <w:rPr>
-          <w:rFonts w:ascii="Times New Roman" w:eastAsia="Times New Roman" w:hAnsi="Times New Roman" w:cs="Times New Roman"/>
-          <w:color w:val="000000"/>
-          <w:lang w:eastAsia="en-GB"/>
-        </w:rPr>
-        <w:t xml:space="preserve"> </w:t>
-      </w:r>
-    </w:p>
-    <w:p>
-      <w:pPr>
-        <w:spacing w:after="0" w:line="240" w:lineRule="auto"/>
-        <w:rPr>
-          <w:rFonts w:ascii="Times New Roman" w:eastAsia="Times New Roman" w:hAnsi="Times New Roman" w:cs="Times New Roman"/>
-          <w:color w:val="000000"/>
-          <w:lang w:eastAsia="en-GB"/>
-        </w:rPr>
-      </w:pPr>
-      <w:r>
-        <w:rPr>
-          <w:rFonts w:ascii="Times New Roman" w:eastAsia="Times New Roman" w:hAnsi="Times New Roman" w:cs="Times New Roman"/>
-          <w:color w:val="000000"/>
-          <w:lang w:eastAsia="en-GB"/>
-        </w:rPr>
-        <w:t>A</w:t>
-      </w:r>
-      <w:r>
-        <w:rPr>
-          <w:rFonts w:ascii="Times New Roman" w:eastAsia="Times New Roman" w:hAnsi="Times New Roman" w:cs="Times New Roman"/>
-          <w:color w:val="000000"/>
-          <w:lang w:eastAsia="en-GB"/>
-        </w:rPr>
-        <w:t>bnormalities</w:t>
-      </w:r>
-      <w:r>
-        <w:rPr>
-          <w:rFonts w:ascii="Times New Roman" w:eastAsia="Times New Roman" w:hAnsi="Times New Roman" w:cs="Times New Roman"/>
-          <w:color w:val="000000"/>
-          <w:lang w:eastAsia="en-GB"/>
-        </w:rPr>
-        <w:t xml:space="preserve"> in the data can range from between</w:t>
-      </w:r>
-      <w:r>
-        <w:rPr>
-          <w:rFonts w:ascii="Times New Roman" w:eastAsia="Times New Roman" w:hAnsi="Times New Roman" w:cs="Times New Roman"/>
-          <w:color w:val="000000"/>
-          <w:lang w:eastAsia="en-GB"/>
-        </w:rPr>
-        <w:t xml:space="preserve"> anything like an electricity spike not being shown roughly at around 7pm when the inhabitant uses the kettle for their evening tea. Or the system predicting the person not </w:t>
-      </w:r>
-      <w:r>
-        <w:rPr>
-          <w:rFonts w:ascii="Times New Roman" w:eastAsia="Times New Roman" w:hAnsi="Times New Roman" w:cs="Times New Roman"/>
-          <w:color w:val="000000"/>
-          <w:lang w:eastAsia="en-GB"/>
-        </w:rPr>
-        <w:t>being home when the resident is in fact home.</w:t>
-      </w:r>
-    </w:p>
-    <w:p>
-      <w:pPr>
-        <w:spacing w:after="0" w:line="240" w:lineRule="auto"/>
-        <w:rPr>
-          <w:rFonts w:ascii="Times New Roman" w:eastAsia="Times New Roman" w:hAnsi="Times New Roman" w:cs="Times New Roman"/>
-          <w:color w:val="000000"/>
-          <w:lang w:eastAsia="en-GB"/>
-        </w:rPr>
-      </w:pPr>
-    </w:p>
-    <w:p>
-      <w:pPr>
-        <w:spacing w:after="0" w:line="240" w:lineRule="auto"/>
-        <w:rPr>
-          <w:rFonts w:ascii="Times New Roman" w:eastAsia="Times New Roman" w:hAnsi="Times New Roman" w:cs="Times New Roman"/>
-          <w:color w:val="000000"/>
-          <w:lang w:eastAsia="en-GB"/>
-        </w:rPr>
-      </w:pPr>
-      <w:r>
-        <w:rPr>
-          <w:rFonts w:ascii="Times New Roman" w:eastAsia="Times New Roman" w:hAnsi="Times New Roman" w:cs="Times New Roman"/>
-          <w:color w:val="000000"/>
-          <w:lang w:eastAsia="en-GB"/>
-        </w:rPr>
-        <w:t xml:space="preserve">When abnormalities as such are visible, the system can choose to notify a user of the </w:t>
-      </w:r>
-      <w:r>
-        <w:rPr>
-          <w:rFonts w:ascii="Times New Roman" w:eastAsia="Times New Roman" w:hAnsi="Times New Roman" w:cs="Times New Roman"/>
-          <w:color w:val="000000"/>
-          <w:lang w:eastAsia="en-GB"/>
-        </w:rPr>
-        <w:t xml:space="preserve">curious occurrence </w:t>
-      </w:r>
-      <w:r>
-        <w:rPr>
-          <w:rFonts w:ascii="Times New Roman" w:eastAsia="Times New Roman" w:hAnsi="Times New Roman" w:cs="Times New Roman"/>
-          <w:color w:val="000000"/>
-          <w:lang w:eastAsia="en-GB"/>
-        </w:rPr>
-        <w:t xml:space="preserve">and inconsistency </w:t>
-      </w:r>
-      <w:r>
-        <w:rPr>
-          <w:rFonts w:ascii="Times New Roman" w:eastAsia="Times New Roman" w:hAnsi="Times New Roman" w:cs="Times New Roman"/>
-          <w:color w:val="000000"/>
-          <w:lang w:eastAsia="en-GB"/>
-        </w:rPr>
-        <w:t xml:space="preserve">in the </w:t>
-      </w:r>
-      <w:r>
-        <w:rPr>
-          <w:rFonts w:ascii="Times New Roman" w:eastAsia="Times New Roman" w:hAnsi="Times New Roman" w:cs="Times New Roman"/>
-          <w:color w:val="000000"/>
-          <w:lang w:eastAsia="en-GB"/>
-        </w:rPr>
-        <w:t>predicted</w:t>
-      </w:r>
-      <w:r>
-        <w:rPr>
-          <w:rFonts w:ascii="Times New Roman" w:eastAsia="Times New Roman" w:hAnsi="Times New Roman" w:cs="Times New Roman"/>
-          <w:color w:val="000000"/>
-          <w:lang w:eastAsia="en-GB"/>
-        </w:rPr>
-        <w:t xml:space="preserve"> data</w:t>
+      <w:bookmarkEnd w:id="1"/>
+    </w:p>
+    <w:p>
+      <w:pPr>
+        <w:spacing w:after="0" w:line="240" w:lineRule="auto"/>
+        <w:rPr>
+          <w:rFonts w:ascii="Times New Roman" w:eastAsia="Times New Roman" w:hAnsi="Times New Roman" w:cs="Times New Roman"/>
+          <w:color w:val="000000"/>
+          <w:lang w:eastAsia="en-GB"/>
+        </w:rPr>
+      </w:pPr>
+    </w:p>
+    <w:p>
+      <w:pPr>
+        <w:spacing w:after="0" w:line="240" w:lineRule="auto"/>
+        <w:rPr>
+          <w:rFonts w:ascii="Times New Roman" w:eastAsia="Times New Roman" w:hAnsi="Times New Roman" w:cs="Times New Roman"/>
+          <w:color w:val="000000"/>
+          <w:lang w:eastAsia="en-GB"/>
+        </w:rPr>
+      </w:pPr>
+      <w:bookmarkStart w:id="2" w:name="_Hlk512226092"/>
+      <w:r>
+        <w:rPr>
+          <w:rFonts w:ascii="Times New Roman" w:eastAsia="Times New Roman" w:hAnsi="Times New Roman" w:cs="Times New Roman"/>
+          <w:color w:val="000000"/>
+          <w:lang w:eastAsia="en-GB"/>
+        </w:rPr>
+        <w:t>This is where the application of this r</w:t>
+      </w:r>
+      <w:r>
+        <w:rPr>
+          <w:rFonts w:ascii="Times New Roman" w:eastAsia="Times New Roman" w:hAnsi="Times New Roman" w:cs="Times New Roman"/>
+          <w:color w:val="000000"/>
+          <w:lang w:eastAsia="en-GB"/>
+        </w:rPr>
+        <w:t xml:space="preserve">esearch comes in. An affordable </w:t>
+      </w:r>
+      <w:r>
+        <w:rPr>
+          <w:rFonts w:ascii="Times New Roman" w:eastAsia="Times New Roman" w:hAnsi="Times New Roman" w:cs="Times New Roman"/>
+          <w:color w:val="000000"/>
+          <w:lang w:eastAsia="en-GB"/>
+        </w:rPr>
+        <w:t>solution to</w:t>
+      </w:r>
+      <w:r>
+        <w:rPr>
+          <w:rFonts w:ascii="Times New Roman" w:eastAsia="Times New Roman" w:hAnsi="Times New Roman" w:cs="Times New Roman"/>
+          <w:color w:val="000000"/>
+          <w:lang w:eastAsia="en-GB"/>
+        </w:rPr>
+        <w:t xml:space="preserve"> independent living a</w:t>
+      </w:r>
+      <w:r>
+        <w:rPr>
+          <w:rFonts w:ascii="Times New Roman" w:eastAsia="Times New Roman" w:hAnsi="Times New Roman" w:cs="Times New Roman"/>
+          <w:color w:val="000000"/>
+          <w:lang w:eastAsia="en-GB"/>
+        </w:rPr>
+        <w:t>mongst the elderly and disabled</w:t>
       </w:r>
       <w:r>
         <w:rPr>
@@ -2038,74 +2048,6 @@
           <w:color w:val="000000"/>
           <w:lang w:eastAsia="en-GB"/>
         </w:rPr>
-        <w:t>This is where the application of this r</w:t>
-      </w:r>
-      <w:r>
-        <w:rPr>
-          <w:rFonts w:ascii="Times New Roman" w:eastAsia="Times New Roman" w:hAnsi="Times New Roman" w:cs="Times New Roman"/>
-          <w:color w:val="000000"/>
-          <w:lang w:eastAsia="en-GB"/>
-        </w:rPr>
-        <w:t xml:space="preserve">esearch comes in. An affordable </w:t>
-      </w:r>
-      <w:r>
-        <w:rPr>
-          <w:rFonts w:ascii="Times New Roman" w:eastAsia="Times New Roman" w:hAnsi="Times New Roman" w:cs="Times New Roman"/>
-          <w:color w:val="000000"/>
-          <w:lang w:eastAsia="en-GB"/>
-        </w:rPr>
-        <w:t>solution to</w:t>
-      </w:r>
-      <w:r>
-        <w:rPr>
-          <w:rFonts w:ascii="Times New Roman" w:eastAsia="Times New Roman" w:hAnsi="Times New Roman" w:cs="Times New Roman"/>
-          <w:color w:val="000000"/>
-          <w:lang w:eastAsia="en-GB"/>
-        </w:rPr>
-        <w:t xml:space="preserve"> independent living a</w:t>
-      </w:r>
-      <w:r>
-        <w:rPr>
-          <w:rFonts w:ascii="Times New Roman" w:eastAsia="Times New Roman" w:hAnsi="Times New Roman" w:cs="Times New Roman"/>
-          <w:color w:val="000000"/>
-          <w:lang w:eastAsia="en-GB"/>
-        </w:rPr>
-        <w:t>mongst the elderly and disabled</w:t>
-      </w:r>
-      <w:r>
-        <w:rPr>
-          <w:rFonts w:ascii="Times New Roman" w:eastAsia="Times New Roman" w:hAnsi="Times New Roman" w:cs="Times New Roman"/>
-          <w:color w:val="000000"/>
-          <w:lang w:eastAsia="en-GB"/>
-        </w:rPr>
-        <w:t>.</w:t>
-      </w:r>
-    </w:p>
-    <w:p>
-      <w:pPr>
-        <w:spacing w:after="0" w:line="240" w:lineRule="auto"/>
-        <w:rPr>
-          <w:rFonts w:ascii="Times New Roman" w:eastAsia="Times New Roman" w:hAnsi="Times New Roman" w:cs="Times New Roman"/>
-          <w:color w:val="000000"/>
-          <w:lang w:eastAsia="en-GB"/>
-        </w:rPr>
-      </w:pPr>
-    </w:p>
-    <w:p>
-      <w:pPr>
-        <w:spacing w:after="0" w:line="240" w:lineRule="auto"/>
-        <w:rPr>
-          <w:rFonts w:ascii="Times New Roman" w:eastAsia="Times New Roman" w:hAnsi="Times New Roman" w:cs="Times New Roman"/>
-          <w:color w:val="000000"/>
-          <w:lang w:eastAsia="en-GB"/>
-        </w:rPr>
-      </w:pPr>
-      <w:r>
-        <w:rPr>
-          <w:rFonts w:ascii="Times New Roman" w:eastAsia="Times New Roman" w:hAnsi="Times New Roman" w:cs="Times New Roman"/>
-          <w:color w:val="000000"/>
-          <w:lang w:eastAsia="en-GB"/>
-        </w:rPr>
         <w:t>In simple terms, thi</w:t>
       </w:r>
       <w:r>
@@ -2211,6 +2153,7 @@
         <w:t>try and overcome issues such as mobility and getting around the house that come with old age and disabilities and provide a secondary method of alerting emergency services if a problem arises. The only access to the problem being the persons electricity usage data.</w:t>
       </w:r>
     </w:p>
+    <w:bookmarkEnd w:id="2"/>
     <w:p>
       <w:pPr>
         <w:spacing w:after="0" w:line="240" w:lineRule="auto"/>
@@ -2231,6 +2174,7 @@
           <w:lang w:eastAsia="en-GB"/>
         </w:rPr>
       </w:pPr>
+      <w:bookmarkStart w:id="3" w:name="_Hlk512226132"/>
       <w:r>
         <w:rPr>
           <w:rFonts w:ascii="Times New Roman" w:eastAsia="Times New Roman" w:hAnsi="Times New Roman" w:cs="Times New Roman"/>
@@ -2329,6 +2273,7 @@
         </w:rPr>
         <w:t>-learn” was used in the implementation of the algorithms, namely, k-NN regression and classification, Linear regression, Linear classification and Neural networks.</w:t>
       </w:r>
+      <w:bookmarkEnd w:id="3"/>
       <w:r>
         <w:rPr>
           <w:rFonts w:ascii="Times New Roman" w:eastAsia="Times New Roman" w:hAnsi="Times New Roman" w:cs="Times New Roman"/>
@@ -2415,6 +2360,7 @@
         </w:rPr>
       </w:pPr>
     </w:p>
+    <w:bookmarkStart w:id="4" w:name="_Hlk512232100"/>
     <w:p>
       <w:pPr>
         <w:rPr>
@@ -2423,16 +2369,31 @@
           <w:sz w:val="24"/>
         </w:rPr>
       </w:pPr>
-      <w:hyperlink r:id="rId7" w:anchor="v=onepage&amp;q=machine%20learning&amp;f=false" w:history="1">
-        <w:r>
-          <w:rPr>
-            <w:rStyle w:val="Hyperlink"/>
-            <w:rFonts w:ascii="Times New Roman" w:hAnsi="Times New Roman" w:cs="Times New Roman"/>
-            <w:sz w:val="24"/>
-          </w:rPr>
-          <w:t>https://books.google.co.uk/books?hl=en&amp;lr=&amp;id=7f5bBAAAQBAJ&amp;oi=fnd&amp;pg=PR5&amp;dq=machine+learning&amp;ots=C45E1q7bJp&amp;sig=FC5Iqs94GWx3ZNclmyqYeBEnKZE#v=onepage&amp;q=machine%20learning&amp;f=false</w:t>
-        </w:r>
-      </w:hyperlink>
+      <w:r>
+        <w:fldChar w:fldCharType="begin"/>
+      </w:r>
+      <w:r>
+        <w:instrText xml:space="preserve"> HYPERLINK "https://books.google.co.uk/books?hl=en&amp;lr=&amp;id=7f5bBAAAQBAJ&amp;oi=fnd&amp;pg=PR5&amp;dq=machine+learning&amp;ots=C45E1q7bJp&amp;sig=FC5Iqs94GWx3ZNclmyqYeBEnKZE" \l "v=onepage&amp;q=machine%20learning&amp;f=false" </w:instrText>
+      </w:r>
+      <w:r>
+        <w:fldChar w:fldCharType="separate"/>
+      </w:r>
+      <w:r>
+        <w:rPr>
+          <w:rStyle w:val="Hyperlink"/>
+          <w:rFonts w:ascii="Times New Roman" w:hAnsi="Times New Roman" w:cs="Times New Roman"/>
+          <w:sz w:val="24"/>
+        </w:rPr>
+        <w:t>https://books.google.co.uk/books?hl=en&amp;lr=&amp;id=7f5bBAAAQBAJ&amp;oi=fnd&amp;pg=PR5&amp;dq=machine+learning&amp;ots=C45E1q7bJp&amp;sig=FC5Iqs94GWx3ZNclmyqYeBEnKZE#v=onepage&amp;q=machine%20learning&amp;f=false</w:t>
+      </w:r>
+      <w:r>
+        <w:rPr>
+          <w:rStyle w:val="Hyperlink"/>
+          <w:rFonts w:ascii="Times New Roman" w:hAnsi="Times New Roman" w:cs="Times New Roman"/>
+          <w:sz w:val="24"/>
+        </w:rPr>
+        <w:fldChar w:fldCharType="end"/>
+      </w:r>
     </w:p>
     <w:p>
       <w:pPr>
@@ -2491,6 +2452,7 @@
         </w:rPr>
         <w:t xml:space="preserve">Data is constantly being produced and consumed. </w:t>
       </w:r>
+      <w:bookmarkEnd w:id="4"/>
     </w:p>
     <w:p>
       <w:pPr>
@@ -2509,6 +2471,7 @@
         <w:t>Supervised and unsupervised learning</w:t>
       </w:r>
     </w:p>
+    <w:bookmarkStart w:id="5" w:name="_Hlk512232126"/>
     <w:p>
       <w:pPr>
         <w:rPr>
@@ -2517,16 +2480,31 @@
           <w:sz w:val="24"/>
         </w:rPr>
       </w:pPr>
-      <w:hyperlink r:id="rId8" w:history="1">
-        <w:r>
-          <w:rPr>
-            <w:rStyle w:val="Hyperlink"/>
-            <w:rFonts w:ascii="Times New Roman" w:hAnsi="Times New Roman" w:cs="Times New Roman"/>
-            <w:sz w:val="24"/>
-          </w:rPr>
-          <w:t>https://machinelearningmastery.com/supervised-and-unsupervised-machine-learning-algorithms/</w:t>
-        </w:r>
-      </w:hyperlink>
+      <w:r>
+        <w:fldChar w:fldCharType="begin"/>
+      </w:r>
+      <w:r>
+        <w:instrText xml:space="preserve"> HYPERLINK "https://machinelearningmastery.com/supervised-and-unsupervised-machine-learning-algorithms/" </w:instrText>
+      </w:r>
+      <w:r>
+        <w:fldChar w:fldCharType="separate"/>
+      </w:r>
+      <w:r>
+        <w:rPr>
+          <w:rStyle w:val="Hyperlink"/>
+          <w:rFonts w:ascii="Times New Roman" w:hAnsi="Times New Roman" w:cs="Times New Roman"/>
+          <w:sz w:val="24"/>
+        </w:rPr>
+        <w:t>https://machinelearningmastery.com/supervised-and-unsupervised-machine-learning-algorithms/</w:t>
+      </w:r>
+      <w:r>
+        <w:rPr>
+          <w:rStyle w:val="Hyperlink"/>
+          <w:rFonts w:ascii="Times New Roman" w:hAnsi="Times New Roman" w:cs="Times New Roman"/>
+          <w:sz w:val="24"/>
+        </w:rPr>
+        <w:fldChar w:fldCharType="end"/>
+      </w:r>
     </w:p>
     <w:p>
       <w:pPr>
@@ -2612,7 +2590,7 @@
           <w:sz w:val="24"/>
         </w:rPr>
       </w:pPr>
-      <w:hyperlink r:id="rId9" w:anchor="v=onepage&amp;q=supervised&amp;f=false" w:history="1">
+      <w:hyperlink r:id="rId7" w:anchor="v=onepage&amp;q=supervised&amp;f=false" w:history="1">
         <w:r>
           <w:rPr>
             <w:rStyle w:val="Hyperlink"/>
@@ -2622,6 +2600,7 @@
           <w:t>https://books.google.co.uk/books?id=Np9SDQAAQBAJ&amp;printsec=frontcover&amp;dq=machine+learning&amp;hl=en&amp;sa=X&amp;ved=0ahUKEwi3ssmVvMXaAhVCK1AKHQNIDe4Q6wEIKjAA#v=onepage&amp;q=supervised&amp;f=false</w:t>
         </w:r>
       </w:hyperlink>
+      <w:bookmarkEnd w:id="5"/>
     </w:p>
     <w:p>
       <w:pPr>
@@ -2641,6 +2620,7 @@
           <w:lang w:eastAsia="en-GB"/>
         </w:rPr>
       </w:pPr>
+      <w:bookmarkStart w:id="6" w:name="_Hlk512232199"/>
       <w:r>
         <w:rPr>
           <w:rFonts w:ascii="Times New Roman" w:eastAsia="Times New Roman" w:hAnsi="Times New Roman" w:cs="Times New Roman"/>
@@ -2765,7 +2745,7 @@
           <w:lang w:eastAsia="en-GB"/>
         </w:rPr>
       </w:pPr>
-      <w:hyperlink r:id="rId10" w:history="1">
+      <w:hyperlink r:id="rId8" w:history="1">
         <w:r>
           <w:rPr>
             <w:rStyle w:val="Hyperlink"/>
@@ -3281,7 +3261,7 @@
           <w:lang w:eastAsia="en-GB"/>
         </w:rPr>
       </w:pPr>
-      <w:hyperlink r:id="rId11" w:history="1">
+      <w:hyperlink r:id="rId9" w:history="1">
         <w:r>
           <w:rPr>
             <w:rStyle w:val="Hyperlink"/>
@@ -3486,7 +3466,7 @@
           <w:rFonts w:ascii="Times New Roman" w:hAnsi="Times New Roman" w:cs="Times New Roman"/>
         </w:rPr>
       </w:pPr>
-      <w:hyperlink r:id="rId12" w:history="1">
+      <w:hyperlink r:id="rId10" w:history="1">
         <w:r>
           <w:rPr>
             <w:rStyle w:val="Hyperlink"/>
@@ -3619,7 +3599,7 @@
         </w:rPr>
         <w:t xml:space="preserve"> University – Jordan tried out various values of n ranging from 1 to the square root of the sum of samples in the training dataset and proposed a solution to the selection of the value of ‘k’ depending on ensemble learning (CITE - </w:t>
       </w:r>
-      <w:hyperlink r:id="rId13" w:history="1">
+      <w:hyperlink r:id="rId11" w:history="1">
         <w:r>
           <w:rPr>
             <w:rStyle w:val="Hyperlink"/>
@@ -3656,7 +3636,7 @@
         </w:rPr>
         <w:t xml:space="preserve">An archaic yet substantial research paper proposed that “large values of K smoothen the results of classification” (CITE - </w:t>
       </w:r>
-      <w:hyperlink r:id="rId14" w:history="1">
+      <w:hyperlink r:id="rId12" w:history="1">
         <w:r>
           <w:rPr>
             <w:rStyle w:val="Hyperlink"/>
@@ -3709,7 +3689,7 @@
           <w:lang w:eastAsia="en-GB"/>
         </w:rPr>
       </w:pPr>
-      <w:hyperlink r:id="rId15" w:history="1">
+      <w:hyperlink r:id="rId13" w:history="1">
         <w:r>
           <w:rPr>
             <w:rStyle w:val="Hyperlink"/>
@@ -3825,7 +3805,7 @@
           <w:lang w:eastAsia="en-GB"/>
         </w:rPr>
       </w:pPr>
-      <w:hyperlink r:id="rId16" w:history="1">
+      <w:hyperlink r:id="rId14" w:history="1">
         <w:r>
           <w:rPr>
             <w:rStyle w:val="Hyperlink"/>
@@ -4242,7 +4222,7 @@
           <w:lang w:eastAsia="en-GB"/>
         </w:rPr>
       </w:pPr>
-      <w:hyperlink r:id="rId17" w:history="1">
+      <w:hyperlink r:id="rId15" w:history="1">
         <w:r>
           <w:rPr>
             <w:rStyle w:val="Hyperlink"/>
@@ -4261,7 +4241,7 @@
           <w:lang w:eastAsia="en-GB"/>
         </w:rPr>
       </w:pPr>
-      <w:hyperlink r:id="rId18" w:anchor="citeas" w:history="1">
+      <w:hyperlink r:id="rId16" w:anchor="citeas" w:history="1">
         <w:r>
           <w:rPr>
             <w:rStyle w:val="Hyperlink"/>
@@ -5551,6 +5531,7 @@
           </w:p>
         </w:tc>
       </w:tr>
+      <w:bookmarkEnd w:id="6"/>
     </w:tbl>
     <w:p>
       <w:pPr>
@@ -5578,6 +5559,7 @@
           <w:lang w:eastAsia="en-GB"/>
         </w:rPr>
       </w:pPr>
+      <w:bookmarkStart w:id="7" w:name="_Hlk512232266"/>
       <w:r>
         <w:rPr>
           <w:rFonts w:ascii="Times New Roman" w:eastAsia="Times New Roman" w:hAnsi="Times New Roman" w:cs="Times New Roman"/>
@@ -5862,6 +5844,7 @@
         <w:t>what makes this dissertation project novel and different from its related existing work.</w:t>
       </w:r>
     </w:p>
+    <w:bookmarkEnd w:id="7"/>
     <w:p>
       <w:pPr>
         <w:spacing w:after="0" w:line="240" w:lineRule="auto"/>
@@ -5989,6 +5972,7 @@
           <w:lang w:eastAsia="en-GB"/>
         </w:rPr>
       </w:pPr>
+      <w:bookmarkStart w:id="8" w:name="_Hlk512229319"/>
       <w:r>
         <w:rPr>
           <w:rFonts w:ascii="Times New Roman" w:eastAsia="Times New Roman" w:hAnsi="Times New Roman" w:cs="Times New Roman"/>
@@ -6005,6 +5989,7 @@
         </w:rPr>
         <w:t>, testing and statistical analysis methodologies implemented.</w:t>
       </w:r>
+      <w:bookmarkEnd w:id="8"/>
     </w:p>
     <w:p>
       <w:pPr>
@@ -6084,6 +6069,7 @@
           <w:rFonts w:ascii="Times New Roman" w:hAnsi="Times New Roman" w:cs="Times New Roman"/>
         </w:rPr>
       </w:pPr>
+      <w:bookmarkStart w:id="9" w:name="_Hlk512232788"/>
       <w:r>
         <w:rPr>
           <w:rFonts w:ascii="Times New Roman" w:hAnsi="Times New Roman" w:cs="Times New Roman"/>
@@ -6110,6 +6096,8 @@
           <w:rFonts w:ascii="Times New Roman" w:hAnsi="Times New Roman" w:cs="Times New Roman"/>
         </w:rPr>
       </w:pPr>
+      <w:bookmarkStart w:id="10" w:name="_Hlk512229377"/>
+      <w:bookmarkEnd w:id="9"/>
       <w:r>
         <w:rPr>
           <w:rFonts w:ascii="Times New Roman" w:hAnsi="Times New Roman" w:cs="Times New Roman"/>
@@ -6417,6 +6405,8 @@
           <w:sz w:val="24"/>
         </w:rPr>
       </w:pPr>
+      <w:bookmarkStart w:id="11" w:name="_Hlk512229416"/>
+      <w:bookmarkEnd w:id="10"/>
       <w:r>
         <w:rPr>
           <w:rFonts w:ascii="Times New Roman" w:hAnsi="Times New Roman" w:cs="Times New Roman"/>
@@ -6441,7 +6431,7 @@
         </w:rPr>
         <w:br/>
       </w:r>
-      <w:hyperlink r:id="rId19" w:history="1">
+      <w:hyperlink r:id="rId17" w:history="1">
         <w:r>
           <w:rPr>
             <w:rStyle w:val="Hyperlink"/>
@@ -6550,7 +6540,7 @@
         </w:rPr>
         <w:t xml:space="preserve">Node MCU: </w:t>
       </w:r>
-      <w:hyperlink r:id="rId20" w:history="1">
+      <w:hyperlink r:id="rId18" w:history="1">
         <w:r>
           <w:rPr>
             <w:rStyle w:val="Hyperlink"/>
@@ -6594,7 +6584,7 @@
         </w:rPr>
         <w:t xml:space="preserve">Raspberry Pi: </w:t>
       </w:r>
-      <w:hyperlink r:id="rId21" w:history="1">
+      <w:hyperlink r:id="rId19" w:history="1">
         <w:r>
           <w:rPr>
             <w:rStyle w:val="Hyperlink"/>
@@ -7061,7 +7051,7 @@
         </w:rPr>
         <w:t xml:space="preserve">” (CITE - </w:t>
       </w:r>
-      <w:hyperlink r:id="rId22" w:history="1">
+      <w:hyperlink r:id="rId20" w:history="1">
         <w:r>
           <w:rPr>
             <w:rStyle w:val="Hyperlink"/>
@@ -7145,6 +7135,7 @@
         <w:t>.</w:t>
       </w:r>
     </w:p>
+    <w:bookmarkEnd w:id="11"/>
     <w:p>
       <w:pPr>
         <w:spacing w:after="0" w:line="240" w:lineRule="auto"/>
@@ -7435,6 +7426,7 @@
           <w:lang w:eastAsia="en-GB"/>
         </w:rPr>
       </w:pPr>
+      <w:bookmarkStart w:id="12" w:name="_Hlk512262073"/>
       <w:r>
         <w:rPr>
           <w:rFonts w:ascii="Times New Roman" w:eastAsia="Times New Roman" w:hAnsi="Times New Roman" w:cs="Times New Roman"/>
@@ -7558,7 +7550,7 @@
         </w:rPr>
         <w:t xml:space="preserve">) console makes for an able prompt data visualisation and visual communication area. in the form of graphs, tables and the display of regular outputs. CITE - </w:t>
       </w:r>
-      <w:hyperlink r:id="rId23" w:anchor="v=onepage&amp;q=spyder%20development%20environment%20python&amp;f=false" w:history="1">
+      <w:hyperlink r:id="rId21" w:anchor="v=onepage&amp;q=spyder%20development%20environment%20python&amp;f=false" w:history="1">
         <w:r>
           <w:rPr>
             <w:rStyle w:val="Hyperlink"/>
@@ -7652,7 +7644,7 @@
           <w:lang w:eastAsia="en-GB"/>
         </w:rPr>
       </w:pPr>
-      <w:hyperlink r:id="rId24" w:anchor="what-is-what-python-python-packages-spyder-anaconda" w:history="1">
+      <w:hyperlink r:id="rId22" w:anchor="what-is-what-python-python-packages-spyder-anaconda" w:history="1">
         <w:r>
           <w:rPr>
             <w:rStyle w:val="Hyperlink"/>
@@ -7773,6 +7765,7 @@
         </w:rPr>
         <w:t xml:space="preserve"> Manual</w:t>
       </w:r>
+      <w:bookmarkEnd w:id="12"/>
     </w:p>
     <w:p>
       <w:pPr>
@@ -7818,18 +7811,36 @@
       <w:r>
         <w:t xml:space="preserve"> </w:t>
       </w:r>
-      <w:hyperlink r:id="rId25" w:history="1">
-        <w:r>
-          <w:rPr>
-            <w:rStyle w:val="Hyperlink"/>
-            <w:rFonts w:ascii="Times New Roman" w:eastAsia="Times New Roman" w:hAnsi="Times New Roman" w:cs="Times New Roman"/>
-            <w:sz w:val="24"/>
-            <w:szCs w:val="24"/>
-            <w:lang w:eastAsia="en-GB"/>
-          </w:rPr>
-          <w:t>https://www.frontiersin.org/articles/10.3389/fninf.2014.00014/full</w:t>
-        </w:r>
-      </w:hyperlink>
+      <w:bookmarkStart w:id="13" w:name="_Hlk512262144"/>
+      <w:r>
+        <w:fldChar w:fldCharType="begin"/>
+      </w:r>
+      <w:r>
+        <w:instrText xml:space="preserve"> HYPERLINK "https://www.frontiersin.org/articles/10.3389/fninf.2014.00014/full" </w:instrText>
+      </w:r>
+      <w:r>
+        <w:fldChar w:fldCharType="separate"/>
+      </w:r>
+      <w:r>
+        <w:rPr>
+          <w:rStyle w:val="Hyperlink"/>
+          <w:rFonts w:ascii="Times New Roman" w:eastAsia="Times New Roman" w:hAnsi="Times New Roman" w:cs="Times New Roman"/>
+          <w:sz w:val="24"/>
+          <w:szCs w:val="24"/>
+          <w:lang w:eastAsia="en-GB"/>
+        </w:rPr>
+        <w:t>https://www.frontiersin.org/articles/10.3389/fninf.2014.00014/full</w:t>
+      </w:r>
+      <w:r>
+        <w:rPr>
+          <w:rStyle w:val="Hyperlink"/>
+          <w:rFonts w:ascii="Times New Roman" w:eastAsia="Times New Roman" w:hAnsi="Times New Roman" w:cs="Times New Roman"/>
+          <w:sz w:val="24"/>
+          <w:szCs w:val="24"/>
+          <w:lang w:eastAsia="en-GB"/>
+        </w:rPr>
+        <w:fldChar w:fldCharType="end"/>
+      </w:r>
     </w:p>
     <w:p>
       <w:pPr>
@@ -7989,7 +8000,7 @@
         </w:rPr>
         <w:t xml:space="preserve">. </w:t>
       </w:r>
-      <w:hyperlink r:id="rId26" w:history="1">
+      <w:hyperlink r:id="rId23" w:history="1">
         <w:r>
           <w:rPr>
             <w:rStyle w:val="Hyperlink"/>
@@ -8130,7 +8141,7 @@
           <w:lang w:eastAsia="en-GB"/>
         </w:rPr>
       </w:pPr>
-      <w:hyperlink r:id="rId27" w:history="1">
+      <w:hyperlink r:id="rId24" w:history="1">
         <w:r>
           <w:rPr>
             <w:rStyle w:val="Hyperlink"/>
@@ -8236,7 +8247,7 @@
           <w:lang w:eastAsia="en-GB"/>
         </w:rPr>
       </w:pPr>
-      <w:hyperlink r:id="rId28" w:anchor="v=onepage&amp;q=pandas&amp;f=false" w:history="1">
+      <w:hyperlink r:id="rId25" w:anchor="v=onepage&amp;q=pandas&amp;f=false" w:history="1">
         <w:r>
           <w:rPr>
             <w:rStyle w:val="Hyperlink"/>
@@ -8358,7 +8369,7 @@
           <w:lang w:eastAsia="en-GB"/>
         </w:rPr>
       </w:pPr>
-      <w:hyperlink r:id="rId29" w:history="1">
+      <w:hyperlink r:id="rId26" w:history="1">
         <w:r>
           <w:rPr>
             <w:rStyle w:val="Hyperlink"/>
@@ -8369,6 +8380,7 @@
           <w:t>https://ieeexplore.ieee.org/document/4160265/</w:t>
         </w:r>
       </w:hyperlink>
+      <w:bookmarkEnd w:id="13"/>
     </w:p>
     <w:p>
       <w:pPr>
@@ -8477,96 +8489,37 @@
           <w:szCs w:val="24"/>
           <w:lang w:eastAsia="en-GB"/>
         </w:rPr>
-        <w:lastRenderedPageBreak/>
-        <w:t xml:space="preserve">Two of the implemented algorithms in this research are two different renditions of </w:t>
-      </w:r>
-      <w:r>
-        <w:rPr>
-          <w:rFonts w:ascii="Times New Roman" w:eastAsia="Times New Roman" w:hAnsi="Times New Roman" w:cs="Times New Roman"/>
-          <w:szCs w:val="24"/>
-          <w:lang w:eastAsia="en-GB"/>
-        </w:rPr>
-        <w:t>k Nearest Neighbour algorithm</w:t>
-      </w:r>
-      <w:r>
-        <w:rPr>
-          <w:rFonts w:ascii="Times New Roman" w:eastAsia="Times New Roman" w:hAnsi="Times New Roman" w:cs="Times New Roman"/>
-          <w:szCs w:val="24"/>
-          <w:lang w:eastAsia="en-GB"/>
-        </w:rPr>
-        <w:t xml:space="preserve">s. Both use the same groundwork when it comes to the analysis and prediction of data. Both algorithms </w:t>
-      </w:r>
-      <w:r>
-        <w:rPr>
-          <w:rFonts w:ascii="Times New Roman" w:eastAsia="Times New Roman" w:hAnsi="Times New Roman" w:cs="Times New Roman"/>
-          <w:szCs w:val="24"/>
-          <w:lang w:eastAsia="en-GB"/>
-        </w:rPr>
-        <w:t>work</w:t>
-      </w:r>
-      <w:r>
-        <w:rPr>
-          <w:rFonts w:ascii="Times New Roman" w:eastAsia="Times New Roman" w:hAnsi="Times New Roman" w:cs="Times New Roman"/>
-          <w:szCs w:val="24"/>
-          <w:lang w:eastAsia="en-GB"/>
-        </w:rPr>
-        <w:t xml:space="preserve"> in a way that learns from</w:t>
-      </w:r>
-      <w:r>
-        <w:rPr>
-          <w:rFonts w:ascii="Times New Roman" w:eastAsia="Times New Roman" w:hAnsi="Times New Roman" w:cs="Times New Roman"/>
-          <w:szCs w:val="24"/>
-          <w:lang w:eastAsia="en-GB"/>
-        </w:rPr>
-        <w:t xml:space="preserve"> all</w:t>
-      </w:r>
-      <w:r>
-        <w:rPr>
-          <w:rFonts w:ascii="Times New Roman" w:eastAsia="Times New Roman" w:hAnsi="Times New Roman" w:cs="Times New Roman"/>
-          <w:szCs w:val="24"/>
-          <w:lang w:eastAsia="en-GB"/>
-        </w:rPr>
-        <w:t xml:space="preserve"> the</w:t>
-      </w:r>
-      <w:r>
-        <w:rPr>
-          <w:rFonts w:ascii="Times New Roman" w:eastAsia="Times New Roman" w:hAnsi="Times New Roman" w:cs="Times New Roman"/>
-          <w:szCs w:val="24"/>
-          <w:lang w:eastAsia="en-GB"/>
-        </w:rPr>
-        <w:t xml:space="preserve"> available cases from the</w:t>
-      </w:r>
-      <w:r>
-        <w:rPr>
-          <w:rFonts w:ascii="Times New Roman" w:eastAsia="Times New Roman" w:hAnsi="Times New Roman" w:cs="Times New Roman"/>
-          <w:szCs w:val="24"/>
-          <w:lang w:eastAsia="en-GB"/>
-        </w:rPr>
-        <w:t xml:space="preserve"> given dataset (Training dataset) and predict</w:t>
-      </w:r>
-      <w:r>
-        <w:rPr>
-          <w:rFonts w:ascii="Times New Roman" w:eastAsia="Times New Roman" w:hAnsi="Times New Roman" w:cs="Times New Roman"/>
-          <w:szCs w:val="24"/>
-          <w:lang w:eastAsia="en-GB"/>
-        </w:rPr>
-        <w:t>s</w:t>
-      </w:r>
-      <w:r>
-        <w:rPr>
-          <w:rFonts w:ascii="Times New Roman" w:eastAsia="Times New Roman" w:hAnsi="Times New Roman" w:cs="Times New Roman"/>
-          <w:szCs w:val="24"/>
-          <w:lang w:eastAsia="en-GB"/>
-        </w:rPr>
-        <w:t xml:space="preserve"> a target input dataset (testing dataset) based on a similarity function.</w:t>
-      </w:r>
-      <w:r>
-        <w:rPr>
-          <w:rFonts w:ascii="Times New Roman" w:eastAsia="Times New Roman" w:hAnsi="Times New Roman" w:cs="Times New Roman"/>
-          <w:szCs w:val="24"/>
-          <w:lang w:eastAsia="en-GB"/>
-        </w:rPr>
-        <w:t xml:space="preserve"> The similarity function used in this research was distance.</w:t>
+        <w:t xml:space="preserve"> </w:t>
+      </w:r>
+    </w:p>
+    <w:p>
+      <w:pPr>
+        <w:spacing w:after="0" w:line="240" w:lineRule="auto"/>
+        <w:rPr>
+          <w:rFonts w:ascii="Times New Roman" w:eastAsia="Times New Roman" w:hAnsi="Times New Roman" w:cs="Times New Roman"/>
+          <w:szCs w:val="24"/>
+          <w:lang w:eastAsia="en-GB"/>
+        </w:rPr>
+      </w:pPr>
+    </w:p>
+    <w:p>
+      <w:pPr>
+        <w:spacing w:after="0" w:line="240" w:lineRule="auto"/>
+        <w:rPr>
+          <w:rFonts w:ascii="Times New Roman" w:eastAsia="Times New Roman" w:hAnsi="Times New Roman" w:cs="Times New Roman"/>
+          <w:szCs w:val="24"/>
+          <w:lang w:eastAsia="en-GB"/>
+        </w:rPr>
+      </w:pPr>
+      <w:bookmarkStart w:id="14" w:name="_Hlk512262282"/>
+      <w:bookmarkStart w:id="15" w:name="_Hlk512262554"/>
+      <w:r>
+        <w:rPr>
+          <w:rFonts w:ascii="Times New Roman" w:eastAsia="Times New Roman" w:hAnsi="Times New Roman" w:cs="Times New Roman"/>
+          <w:szCs w:val="24"/>
+          <w:lang w:eastAsia="en-GB"/>
+        </w:rPr>
+        <w:t>The similarity function used in this research was distance.</w:t>
       </w:r>
       <w:r>
         <w:rPr>
@@ -8686,8 +8639,65 @@
           <w:szCs w:val="24"/>
           <w:lang w:eastAsia="en-GB"/>
         </w:rPr>
-        <w:t>As mentioned in section (BLAH) Literature Review, there is a debate on the value of ‘k’ in k-NN algorithms and the research surrounding it is vague and contradictory. Since lake of a bespoke determination, additional extensive measures were taken to determine which k value is custom best suited to the electricity data set.</w:t>
-      </w:r>
+        <w:t>As mentioned in Chapter 2 -</w:t>
+      </w:r>
+      <w:r>
+        <w:rPr>
+          <w:rFonts w:ascii="Times New Roman" w:eastAsia="Times New Roman" w:hAnsi="Times New Roman" w:cs="Times New Roman"/>
+          <w:szCs w:val="24"/>
+          <w:lang w:eastAsia="en-GB"/>
+        </w:rPr>
+        <w:t xml:space="preserve"> Literature Review, there is a debate on the value of ‘k’ in k-NN algorithms and the research surrounding it is va</w:t>
+      </w:r>
+      <w:r>
+        <w:rPr>
+          <w:rFonts w:ascii="Times New Roman" w:eastAsia="Times New Roman" w:hAnsi="Times New Roman" w:cs="Times New Roman"/>
+          <w:szCs w:val="24"/>
+          <w:lang w:eastAsia="en-GB"/>
+        </w:rPr>
+        <w:t>gue and contradictory. Since the lack</w:t>
+      </w:r>
+      <w:r>
+        <w:rPr>
+          <w:rFonts w:ascii="Times New Roman" w:eastAsia="Times New Roman" w:hAnsi="Times New Roman" w:cs="Times New Roman"/>
+          <w:szCs w:val="24"/>
+          <w:lang w:eastAsia="en-GB"/>
+        </w:rPr>
+        <w:t xml:space="preserve"> of a bespoke determination</w:t>
+      </w:r>
+      <w:r>
+        <w:rPr>
+          <w:rFonts w:ascii="Times New Roman" w:eastAsia="Times New Roman" w:hAnsi="Times New Roman" w:cs="Times New Roman"/>
+          <w:szCs w:val="24"/>
+          <w:lang w:eastAsia="en-GB"/>
+        </w:rPr>
+        <w:t xml:space="preserve"> and work done surrounding the optimal value of ‘k’ for electricity datasets</w:t>
+      </w:r>
+      <w:r>
+        <w:rPr>
+          <w:rFonts w:ascii="Times New Roman" w:eastAsia="Times New Roman" w:hAnsi="Times New Roman" w:cs="Times New Roman"/>
+          <w:szCs w:val="24"/>
+          <w:lang w:eastAsia="en-GB"/>
+        </w:rPr>
+        <w:t xml:space="preserve">, additional extensive measures were taken to determine which k value is </w:t>
+      </w:r>
+      <w:r>
+        <w:rPr>
+          <w:rFonts w:ascii="Times New Roman" w:eastAsia="Times New Roman" w:hAnsi="Times New Roman" w:cs="Times New Roman"/>
+          <w:szCs w:val="24"/>
+          <w:lang w:eastAsia="en-GB"/>
+        </w:rPr>
+        <w:t>custom</w:t>
+      </w:r>
+      <w:r>
+        <w:rPr>
+          <w:rFonts w:ascii="Times New Roman" w:eastAsia="Times New Roman" w:hAnsi="Times New Roman" w:cs="Times New Roman"/>
+          <w:szCs w:val="24"/>
+          <w:lang w:eastAsia="en-GB"/>
+        </w:rPr>
+        <w:t xml:space="preserve"> best suited to the electricity data set.</w:t>
+      </w:r>
+      <w:bookmarkEnd w:id="14"/>
     </w:p>
     <w:p>
       <w:pPr>
@@ -9769,6 +9779,7 @@
         <w:rPr>
           <w:noProof/>
         </w:rPr>
+        <w:lastRenderedPageBreak/>
         <w:drawing>
           <wp:inline distT="0" distB="0" distL="0" distR="0" wp14:anchorId="5A185BB5" wp14:editId="5B07B503">
             <wp:extent cx="4143375" cy="2676525"/>
@@ -9785,7 +9796,7 @@
                     <pic:cNvPicPr/>
                   </pic:nvPicPr>
                   <pic:blipFill>
-                    <a:blip r:embed="rId30"/>
+                    <a:blip r:embed="rId27"/>
                     <a:stretch>
                       <a:fillRect/>
                     </a:stretch>
@@ -10021,7 +10032,7 @@
                     <pic:cNvPicPr/>
                   </pic:nvPicPr>
                   <pic:blipFill>
-                    <a:blip r:embed="rId31"/>
+                    <a:blip r:embed="rId28"/>
                     <a:stretch>
                       <a:fillRect/>
                     </a:stretch>
@@ -10123,7 +10134,7 @@
                     <pic:cNvPicPr/>
                   </pic:nvPicPr>
                   <pic:blipFill>
-                    <a:blip r:embed="rId32"/>
+                    <a:blip r:embed="rId29"/>
                     <a:stretch>
                       <a:fillRect/>
                     </a:stretch>
@@ -10523,6 +10534,7 @@
         </w:rPr>
         <w:t xml:space="preserve"> data.</w:t>
       </w:r>
+      <w:bookmarkEnd w:id="15"/>
     </w:p>
     <w:p>
       <w:pPr>
@@ -10575,6 +10587,7 @@
         </w:rPr>
       </w:pPr>
     </w:p>
+    <w:bookmarkStart w:id="16" w:name="_Hlk512262784"/>
     <w:p>
       <w:pPr>
         <w:spacing w:after="0" w:line="240" w:lineRule="auto"/>
@@ -10586,18 +10599,76 @@
           <w:lang w:eastAsia="en-GB"/>
         </w:rPr>
       </w:pPr>
-      <w:hyperlink r:id="rId33" w:history="1">
-        <w:r>
-          <w:rPr>
-            <w:rStyle w:val="Hyperlink"/>
-            <w:rFonts w:ascii="Times New Roman" w:eastAsia="Times New Roman" w:hAnsi="Times New Roman" w:cs="Times New Roman"/>
-            <w:sz w:val="24"/>
-            <w:szCs w:val="24"/>
-            <w:lang w:eastAsia="en-GB"/>
-          </w:rPr>
-          <w:t>https://books.google.co.uk/books?hl=en&amp;lr=&amp;id=X2Y6OkXl8ysC&amp;oi=fnd&amp;pg=PR5&amp;dq=Linear+regression&amp;ots=sdjQFZrPgv&amp;sig=pAazfHuFMtk71nq_TKYfhtmhluY#v=onepage&amp;q=Linear%20regression&amp;f=false</w:t>
-        </w:r>
-      </w:hyperlink>
+      <w:r>
+        <w:rPr>
+          <w:rFonts w:ascii="Times New Roman" w:eastAsia="Times New Roman" w:hAnsi="Times New Roman" w:cs="Times New Roman"/>
+          <w:b/>
+          <w:sz w:val="24"/>
+          <w:szCs w:val="24"/>
+          <w:lang w:eastAsia="en-GB"/>
+        </w:rPr>
+        <w:fldChar w:fldCharType="begin"/>
+      </w:r>
+      <w:r>
+        <w:rPr>
+          <w:rFonts w:ascii="Times New Roman" w:eastAsia="Times New Roman" w:hAnsi="Times New Roman" w:cs="Times New Roman"/>
+          <w:b/>
+          <w:sz w:val="24"/>
+          <w:szCs w:val="24"/>
+          <w:lang w:eastAsia="en-GB"/>
+        </w:rPr>
+        <w:instrText xml:space="preserve"> HYPERLINK "</w:instrText>
+      </w:r>
+      <w:r>
+        <w:rPr>
+          <w:rFonts w:ascii="Times New Roman" w:eastAsia="Times New Roman" w:hAnsi="Times New Roman" w:cs="Times New Roman"/>
+          <w:b/>
+          <w:sz w:val="24"/>
+          <w:szCs w:val="24"/>
+          <w:lang w:eastAsia="en-GB"/>
+        </w:rPr>
+        <w:instrText>https://books.google.co.uk/books?hl=en&amp;lr=&amp;id=X2Y6OkXl8ysC&amp;oi=fnd&amp;pg=PR5&amp;dq=Linear+regression&amp;ots=sdjQFZrPgv&amp;sig=pAazfHuFMtk71nq_TKYfhtmhluY#v=onepage&amp;q=Linear%20regression&amp;f=false</w:instrText>
+      </w:r>
+      <w:r>
+        <w:rPr>
+          <w:rFonts w:ascii="Times New Roman" w:eastAsia="Times New Roman" w:hAnsi="Times New Roman" w:cs="Times New Roman"/>
+          <w:b/>
+          <w:sz w:val="24"/>
+          <w:szCs w:val="24"/>
+          <w:lang w:eastAsia="en-GB"/>
+        </w:rPr>
+        <w:instrText xml:space="preserve">" </w:instrText>
+      </w:r>
+      <w:r>
+        <w:rPr>
+          <w:rFonts w:ascii="Times New Roman" w:eastAsia="Times New Roman" w:hAnsi="Times New Roman" w:cs="Times New Roman"/>
+          <w:b/>
+          <w:sz w:val="24"/>
+          <w:szCs w:val="24"/>
+          <w:lang w:eastAsia="en-GB"/>
+        </w:rPr>
+        <w:fldChar w:fldCharType="separate"/>
+      </w:r>
+      <w:r>
+        <w:rPr>
+          <w:rStyle w:val="Hyperlink"/>
+          <w:rFonts w:ascii="Times New Roman" w:eastAsia="Times New Roman" w:hAnsi="Times New Roman" w:cs="Times New Roman"/>
+          <w:sz w:val="24"/>
+          <w:szCs w:val="24"/>
+          <w:lang w:eastAsia="en-GB"/>
+        </w:rPr>
+        <w:t>https://books.google.co.uk/books?hl=en&amp;lr=&amp;id=X2Y6OkXl8ysC&amp;oi=fnd&amp;pg=PR5&amp;dq=Linear+regression&amp;ots=sdjQFZrPgv&amp;sig=pAazfHuFMtk71nq_TKYfhtmhluY#v=onepage&amp;q=Linear%20regression&amp;f=false</w:t>
+      </w:r>
+      <w:r>
+        <w:rPr>
+          <w:rFonts w:ascii="Times New Roman" w:eastAsia="Times New Roman" w:hAnsi="Times New Roman" w:cs="Times New Roman"/>
+          <w:b/>
+          <w:sz w:val="24"/>
+          <w:szCs w:val="24"/>
+          <w:lang w:eastAsia="en-GB"/>
+        </w:rPr>
+        <w:fldChar w:fldCharType="end"/>
+      </w:r>
       <w:r>
         <w:rPr>
           <w:rFonts w:ascii="Times New Roman" w:eastAsia="Times New Roman" w:hAnsi="Times New Roman" w:cs="Times New Roman"/>
@@ -10771,7 +10842,7 @@
           <w:lang w:eastAsia="en-GB"/>
         </w:rPr>
       </w:pPr>
-      <w:hyperlink r:id="rId34" w:history="1">
+      <w:hyperlink r:id="rId30" w:history="1">
         <w:r>
           <w:rPr>
             <w:rStyle w:val="Hyperlink"/>
@@ -11297,7 +11368,7 @@
             <wp:cNvGraphicFramePr/>
             <a:graphic xmlns:a="http://schemas.openxmlformats.org/drawingml/2006/main">
               <a:graphicData uri="http://schemas.openxmlformats.org/drawingml/2006/chart">
-                <c:chart xmlns:c="http://schemas.openxmlformats.org/drawingml/2006/chart" xmlns:r="http://schemas.openxmlformats.org/officeDocument/2006/relationships" r:id="rId35"/>
+                <c:chart xmlns:c="http://schemas.openxmlformats.org/drawingml/2006/chart" xmlns:r="http://schemas.openxmlformats.org/officeDocument/2006/relationships" r:id="rId31"/>
               </a:graphicData>
             </a:graphic>
           </wp:inline>
@@ -12264,6 +12335,7 @@
         <w:t>ELABORATE^^^^</w:t>
       </w:r>
     </w:p>
+    <w:bookmarkEnd w:id="16"/>
     <w:p>
       <w:pPr>
         <w:spacing w:after="0" w:line="240" w:lineRule="auto"/>
@@ -12421,7 +12493,7 @@
           <w:lang w:eastAsia="en-GB"/>
         </w:rPr>
       </w:pPr>
-      <w:hyperlink r:id="rId36" w:history="1">
+      <w:hyperlink r:id="rId32" w:history="1">
         <w:r>
           <w:rPr>
             <w:rStyle w:val="Hyperlink"/>
@@ -12544,7 +12616,7 @@
           <w:lang w:eastAsia="en-GB"/>
         </w:rPr>
       </w:pPr>
-      <w:hyperlink r:id="rId37" w:history="1">
+      <w:hyperlink r:id="rId33" w:history="1">
         <w:r>
           <w:rPr>
             <w:rStyle w:val="Hyperlink"/>
@@ -12935,7 +13007,7 @@
           <w:lang w:eastAsia="en-GB"/>
         </w:rPr>
       </w:pPr>
-      <w:hyperlink r:id="rId38" w:history="1">
+      <w:hyperlink r:id="rId34" w:history="1">
         <w:r>
           <w:rPr>
             <w:rStyle w:val="Hyperlink"/>
@@ -13033,7 +13105,7 @@
           <w:lang w:eastAsia="en-GB"/>
         </w:rPr>
       </w:pPr>
-      <w:hyperlink r:id="rId39" w:history="1">
+      <w:hyperlink r:id="rId35" w:history="1">
         <w:r>
           <w:rPr>
             <w:rStyle w:val="Hyperlink"/>
@@ -13171,6 +13243,7 @@
           <w:lang w:eastAsia="en-GB"/>
         </w:rPr>
       </w:pPr>
+      <w:bookmarkStart w:id="17" w:name="_Hlk512265075"/>
       <w:r>
         <w:rPr>
           <w:rFonts w:ascii="Times New Roman" w:eastAsia="Times New Roman" w:hAnsi="Times New Roman" w:cs="Times New Roman"/>
@@ -13388,8 +13461,6 @@
         </w:rPr>
         <w:t>Since no background knowledge or experience with the algorithm was at hand, the sole method of refining the results were to change the variables and functions randomly with hopes of incurring a better result. A significant change in results was observed when Epochs was increased. The adjustment of others didn’t provoke any notable consequences.</w:t>
       </w:r>
-      <w:bookmarkStart w:id="0" w:name="_GoBack"/>
-      <w:bookmarkEnd w:id="0"/>
     </w:p>
     <w:p>
       <w:pPr>
@@ -13446,6 +13517,7 @@
         <w:t>Initial vs final results</w:t>
       </w:r>
     </w:p>
+    <w:bookmarkEnd w:id="17"/>
     <w:p>
       <w:pPr>
         <w:spacing w:after="0" w:line="240" w:lineRule="auto"/>
@@ -13483,26 +13555,43 @@
         <w:spacing w:after="0" w:line="240" w:lineRule="auto"/>
       </w:pPr>
     </w:p>
-    <w:p>
-      <w:pPr>
-        <w:spacing w:after="0" w:line="240" w:lineRule="auto"/>
-        <w:rPr>
-          <w:rFonts w:ascii="Times New Roman" w:eastAsia="Times New Roman" w:hAnsi="Times New Roman" w:cs="Times New Roman"/>
-          <w:szCs w:val="24"/>
-          <w:lang w:eastAsia="en-GB"/>
-        </w:rPr>
-      </w:pPr>
-      <w:hyperlink r:id="rId40" w:history="1">
-        <w:r>
-          <w:rPr>
-            <w:rStyle w:val="Hyperlink"/>
-            <w:rFonts w:ascii="Times New Roman" w:eastAsia="Times New Roman" w:hAnsi="Times New Roman" w:cs="Times New Roman"/>
-            <w:szCs w:val="24"/>
-            <w:lang w:eastAsia="en-GB"/>
-          </w:rPr>
-          <w:t>https://pdfs.semanticscholar.org/ef87/199c014a18b8b58e05822c5c05ae743447f4.pdf</w:t>
-        </w:r>
-      </w:hyperlink>
+    <w:bookmarkStart w:id="18" w:name="_Hlk512266250"/>
+    <w:p>
+      <w:pPr>
+        <w:spacing w:after="0" w:line="240" w:lineRule="auto"/>
+        <w:rPr>
+          <w:rFonts w:ascii="Times New Roman" w:eastAsia="Times New Roman" w:hAnsi="Times New Roman" w:cs="Times New Roman"/>
+          <w:szCs w:val="24"/>
+          <w:lang w:eastAsia="en-GB"/>
+        </w:rPr>
+      </w:pPr>
+      <w:r>
+        <w:fldChar w:fldCharType="begin"/>
+      </w:r>
+      <w:r>
+        <w:instrText xml:space="preserve"> HYPERLINK "https://pdfs.semanticscholar.org/ef87/199c014a18b8b58e05822c5c05ae743447f4.pdf" </w:instrText>
+      </w:r>
+      <w:r>
+        <w:fldChar w:fldCharType="separate"/>
+      </w:r>
+      <w:r>
+        <w:rPr>
+          <w:rStyle w:val="Hyperlink"/>
+          <w:rFonts w:ascii="Times New Roman" w:eastAsia="Times New Roman" w:hAnsi="Times New Roman" w:cs="Times New Roman"/>
+          <w:szCs w:val="24"/>
+          <w:lang w:eastAsia="en-GB"/>
+        </w:rPr>
+        <w:t>https://pdfs.semanticscholar.org/ef87/199c014a18b8b58e05822c5c05ae743447f4.pdf</w:t>
+      </w:r>
+      <w:r>
+        <w:rPr>
+          <w:rStyle w:val="Hyperlink"/>
+          <w:rFonts w:ascii="Times New Roman" w:eastAsia="Times New Roman" w:hAnsi="Times New Roman" w:cs="Times New Roman"/>
+          <w:szCs w:val="24"/>
+          <w:lang w:eastAsia="en-GB"/>
+        </w:rPr>
+        <w:fldChar w:fldCharType="end"/>
+      </w:r>
     </w:p>
     <w:p>
       <w:pPr>
@@ -14988,6 +15077,7 @@
         </w:rPr>
       </w:pPr>
     </w:p>
+    <w:bookmarkEnd w:id="18"/>
     <w:p>
       <w:pPr>
         <w:rPr>
@@ -15015,6 +15105,7 @@
           <w:lang w:eastAsia="en-GB"/>
         </w:rPr>
       </w:pPr>
+      <w:bookmarkStart w:id="19" w:name="_Hlk512266991"/>
       <w:r>
         <w:rPr>
           <w:rFonts w:ascii="Times New Roman" w:eastAsia="Times New Roman" w:hAnsi="Times New Roman" w:cs="Times New Roman"/>
@@ -17930,6 +18021,7 @@
         <w:t>Formula:</w:t>
       </w:r>
     </w:p>
+    <w:bookmarkEnd w:id="19"/>
     <w:p>
       <w:pPr>
         <w:rPr>
@@ -19620,7 +19712,7 @@
                           </pic:cNvPicPr>
                         </pic:nvPicPr>
                         <pic:blipFill>
-                          <a:blip r:embed="rId41">
+                          <a:blip r:embed="rId36">
                             <a:extLst>
                               <a:ext uri="{28A0092B-C50C-407E-A947-70E740481C1C}">
                                 <a14:useLocalDpi xmlns:a14="http://schemas.microsoft.com/office/drawing/2010/main" val="0"/>
@@ -19694,7 +19786,7 @@
                           </pic:cNvPicPr>
                         </pic:nvPicPr>
                         <pic:blipFill>
-                          <a:blip r:embed="rId42">
+                          <a:blip r:embed="rId37">
                             <a:extLst>
                               <a:ext uri="{28A0092B-C50C-407E-A947-70E740481C1C}">
                                 <a14:useLocalDpi xmlns:a14="http://schemas.microsoft.com/office/drawing/2010/main" val="0"/>
@@ -20214,11 +20306,95 @@
       </w:r>
     </w:p>
     <w:p>
-      <w:r>
-        <w:rPr>
-          <w:rFonts w:ascii="Times New Roman" w:hAnsi="Times New Roman" w:cs="Times New Roman"/>
-        </w:rPr>
-        <w:t>The implementation of the machine learning algorithms seemed to be frightening. And it was at first. There was a learning curve for the understanding of how they work. Small things such the training set, the testing set, supervised and unsupervised learning, different types and techniques to do the same thing. The availability of so many different techniques is what encouraged me to try out different ones and statistically analyse which one worked best. The coding and actual implementation of the code for the k- NN regression and linear regression didn’t take as long as understanding their concepts did.</w:t>
+      <w:pPr>
+        <w:rPr>
+          <w:rFonts w:ascii="Times New Roman" w:hAnsi="Times New Roman" w:cs="Times New Roman"/>
+        </w:rPr>
+      </w:pPr>
+      <w:r>
+        <w:rPr>
+          <w:rFonts w:ascii="Times New Roman" w:hAnsi="Times New Roman" w:cs="Times New Roman"/>
+        </w:rPr>
+        <w:t>The implementation of the machine learning algorithms seemed to be frightening. And it was at first. There was a learning curve for the understanding of how they work</w:t>
+      </w:r>
+      <w:r>
+        <w:rPr>
+          <w:rFonts w:ascii="Times New Roman" w:hAnsi="Times New Roman" w:cs="Times New Roman"/>
+        </w:rPr>
+        <w:t>ed</w:t>
+      </w:r>
+      <w:r>
+        <w:rPr>
+          <w:rFonts w:ascii="Times New Roman" w:hAnsi="Times New Roman" w:cs="Times New Roman"/>
+        </w:rPr>
+        <w:t xml:space="preserve">. Small things such the training set, the testing set, supervised and unsupervised learning, different types and techniques to do the same thing. The availability of so many different techniques is what encouraged me to try out different ones and statistically analyse which one worked best. The coding and actual implementation of the code for the k- NN regression and linear regression didn’t take as long as understanding their </w:t>
+      </w:r>
+      <w:r>
+        <w:rPr>
+          <w:rFonts w:ascii="Times New Roman" w:hAnsi="Times New Roman" w:cs="Times New Roman"/>
+        </w:rPr>
+        <w:lastRenderedPageBreak/>
+        <w:t>concepts did.</w:t>
+      </w:r>
+      <w:r>
+        <w:rPr>
+          <w:rFonts w:ascii="Times New Roman" w:hAnsi="Times New Roman" w:cs="Times New Roman"/>
+        </w:rPr>
+        <w:t xml:space="preserve"> Similarly, for Neural networks, it was one of the more complex algorithms that was implemented. </w:t>
+      </w:r>
+    </w:p>
+    <w:p>
+      <w:pPr>
+        <w:rPr>
+          <w:rFonts w:ascii="Times New Roman" w:hAnsi="Times New Roman" w:cs="Times New Roman"/>
+        </w:rPr>
+      </w:pPr>
+      <w:r>
+        <w:rPr>
+          <w:rFonts w:ascii="Times New Roman" w:hAnsi="Times New Roman" w:cs="Times New Roman"/>
+        </w:rPr>
+        <w:t xml:space="preserve">Although all algorithms followed a different pattern, they were basically connected from the roots. Their basic logic of determination and prediction was very similar and once that basic concept of understanding machine learning and supervised learning </w:t>
+      </w:r>
+      <w:proofErr w:type="gramStart"/>
+      <w:r>
+        <w:rPr>
+          <w:rFonts w:ascii="Times New Roman" w:hAnsi="Times New Roman" w:cs="Times New Roman"/>
+        </w:rPr>
+        <w:t>as a whole was</w:t>
+      </w:r>
+      <w:proofErr w:type="gramEnd"/>
+      <w:r>
+        <w:rPr>
+          <w:rFonts w:ascii="Times New Roman" w:hAnsi="Times New Roman" w:cs="Times New Roman"/>
+        </w:rPr>
+        <w:t xml:space="preserve"> understood, the algorithms started to make sense.</w:t>
+      </w:r>
+    </w:p>
+    <w:p>
+      <w:pPr>
+        <w:rPr>
+          <w:rFonts w:ascii="Times New Roman" w:hAnsi="Times New Roman" w:cs="Times New Roman"/>
+        </w:rPr>
+      </w:pPr>
+      <w:r>
+        <w:rPr>
+          <w:rFonts w:ascii="Times New Roman" w:hAnsi="Times New Roman" w:cs="Times New Roman"/>
+        </w:rPr>
+        <w:t xml:space="preserve">The statistical analysis was s huge part of this research, it was the ending note and the determination of one victorious algorithm. Due to the requirement of rigour, a statistician from the sigma mathematics support session was sought after for expert opinion on the matter. </w:t>
+      </w:r>
+      <w:r>
+        <w:rPr>
+          <w:rFonts w:ascii="Times New Roman" w:hAnsi="Times New Roman" w:cs="Times New Roman"/>
+        </w:rPr>
+        <w:t>The one-to-one meeting proved to be more confusing than helpful as the proposed methodology for the statistical analysis was “chi-square error” in python. However, after the further explanation of the system and the ability to calculate the true negatives and false positives etc and mention of precision, recall and f measure, it was said that I was on the right track and f score was the way to go. I then shared material on f score that I had found earlier to double check and get validated before I chose it as my primary method.</w:t>
+      </w:r>
+    </w:p>
+    <w:p>
+      <w:r>
+        <w:rPr>
+          <w:rFonts w:ascii="Times New Roman" w:hAnsi="Times New Roman" w:cs="Times New Roman"/>
+        </w:rPr>
+        <w:t xml:space="preserve">The most challenging part of the dissertation was the sections. Specifically, methodology and literature review. But the thing about literature review was that as you would read and read on related work your mind will pick up on the tone and structure of journal articles, researches and dissertations.so despite it posing off as a challenge, the more literature was read, the clearer the structure and understanding of the repot got.  </w:t>
       </w:r>
     </w:p>
     <w:p>
@@ -20331,7 +20507,7 @@
         </w:rPr>
         <w:t xml:space="preserve">1 - </w:t>
       </w:r>
-      <w:hyperlink r:id="rId43" w:history="1">
+      <w:hyperlink r:id="rId38" w:history="1">
         <w:r>
           <w:rPr>
             <w:rStyle w:val="Hyperlink"/>
@@ -20374,7 +20550,7 @@
         </w:rPr>
         <w:t xml:space="preserve">2 - </w:t>
       </w:r>
-      <w:hyperlink r:id="rId44" w:history="1">
+      <w:hyperlink r:id="rId39" w:history="1">
         <w:r>
           <w:rPr>
             <w:rStyle w:val="Hyperlink"/>
@@ -20417,7 +20593,7 @@
         </w:rPr>
         <w:t xml:space="preserve">3 - </w:t>
       </w:r>
-      <w:hyperlink r:id="rId45" w:history="1">
+      <w:hyperlink r:id="rId40" w:history="1">
         <w:r>
           <w:rPr>
             <w:rStyle w:val="Hyperlink"/>
@@ -20498,7 +20674,7 @@
           <w:lang w:eastAsia="en-GB"/>
         </w:rPr>
       </w:pPr>
-      <w:hyperlink r:id="rId46" w:history="1">
+      <w:hyperlink r:id="rId41" w:history="1">
         <w:r>
           <w:rPr>
             <w:rStyle w:val="Hyperlink"/>
@@ -20510,6 +20686,226 @@
           <w:t>http://www.reuk.co.uk/wordpress/solar/flashing-led-on-electricity-meter/</w:t>
         </w:r>
       </w:hyperlink>
+    </w:p>
+    <w:p>
+      <w:pPr>
+        <w:spacing w:after="0" w:line="240" w:lineRule="auto"/>
+        <w:rPr>
+          <w:rFonts w:ascii="Times New Roman" w:eastAsia="Times New Roman" w:hAnsi="Times New Roman" w:cs="Times New Roman"/>
+          <w:sz w:val="24"/>
+          <w:szCs w:val="24"/>
+          <w:lang w:eastAsia="en-GB"/>
+        </w:rPr>
+      </w:pPr>
+    </w:p>
+    <w:p>
+      <w:pPr>
+        <w:widowControl w:val="0"/>
+        <w:rPr>
+          <w:rFonts w:ascii="Times New Roman" w:hAnsi="Times New Roman" w:cs="Times New Roman"/>
+          <w:bCs/>
+        </w:rPr>
+      </w:pPr>
+      <w:r>
+        <w:rPr>
+          <w:rFonts w:ascii="Times New Roman" w:hAnsi="Times New Roman" w:cs="Times New Roman"/>
+          <w:bCs/>
+          <w:i/>
+          <w:iCs/>
+        </w:rPr>
+        <w:t xml:space="preserve">False Discovery Rate | Columbia University Mailman School </w:t>
+      </w:r>
+      <w:proofErr w:type="gramStart"/>
+      <w:r>
+        <w:rPr>
+          <w:rFonts w:ascii="Times New Roman" w:hAnsi="Times New Roman" w:cs="Times New Roman"/>
+          <w:bCs/>
+          <w:i/>
+          <w:iCs/>
+        </w:rPr>
+        <w:t>Of</w:t>
+      </w:r>
+      <w:proofErr w:type="gramEnd"/>
+      <w:r>
+        <w:rPr>
+          <w:rFonts w:ascii="Times New Roman" w:hAnsi="Times New Roman" w:cs="Times New Roman"/>
+          <w:bCs/>
+          <w:i/>
+          <w:iCs/>
+        </w:rPr>
+        <w:t xml:space="preserve"> Public Health</w:t>
+      </w:r>
+      <w:r>
+        <w:rPr>
+          <w:rFonts w:ascii="Times New Roman" w:hAnsi="Times New Roman" w:cs="Times New Roman"/>
+          <w:bCs/>
+        </w:rPr>
+        <w:t> (2018) available from &lt;https://www.mailman.columbia.edu/research/population-health-methods/false-discovery-rate&gt; [15 April 2018]</w:t>
+      </w:r>
+    </w:p>
+    <w:p>
+      <w:pPr>
+        <w:widowControl w:val="0"/>
+        <w:rPr>
+          <w:rFonts w:ascii="Times New Roman" w:hAnsi="Times New Roman" w:cs="Times New Roman"/>
+          <w:bCs/>
+        </w:rPr>
+      </w:pPr>
+      <w:r>
+        <w:rPr>
+          <w:rFonts w:ascii="Times New Roman" w:hAnsi="Times New Roman" w:cs="Times New Roman"/>
+          <w:bCs/>
+          <w:i/>
+          <w:iCs/>
+        </w:rPr>
+        <w:t xml:space="preserve">Positive </w:t>
+      </w:r>
+      <w:proofErr w:type="gramStart"/>
+      <w:r>
+        <w:rPr>
+          <w:rFonts w:ascii="Times New Roman" w:hAnsi="Times New Roman" w:cs="Times New Roman"/>
+          <w:bCs/>
+          <w:i/>
+          <w:iCs/>
+        </w:rPr>
+        <w:t>And</w:t>
+      </w:r>
+      <w:proofErr w:type="gramEnd"/>
+      <w:r>
+        <w:rPr>
+          <w:rFonts w:ascii="Times New Roman" w:hAnsi="Times New Roman" w:cs="Times New Roman"/>
+          <w:bCs/>
+          <w:i/>
+          <w:iCs/>
+        </w:rPr>
+        <w:t xml:space="preserve"> Negative Predictive Value</w:t>
+      </w:r>
+      <w:r>
+        <w:rPr>
+          <w:rFonts w:ascii="Times New Roman" w:hAnsi="Times New Roman" w:cs="Times New Roman"/>
+          <w:bCs/>
+        </w:rPr>
+        <w:t> (2018) available from &lt;http://sphweb.bumc.bu.edu/otlt/MPH-Modules/EP/EP713_Screening/EP713_Screening5.html&gt; [15 April 2018]</w:t>
+      </w:r>
+    </w:p>
+    <w:p>
+      <w:pPr>
+        <w:widowControl w:val="0"/>
+        <w:rPr>
+          <w:rFonts w:ascii="Times New Roman" w:hAnsi="Times New Roman" w:cs="Times New Roman"/>
+          <w:bCs/>
+        </w:rPr>
+      </w:pPr>
+      <w:r>
+        <w:rPr>
+          <w:rFonts w:ascii="Times New Roman" w:hAnsi="Times New Roman" w:cs="Times New Roman"/>
+          <w:bCs/>
+          <w:i/>
+          <w:iCs/>
+        </w:rPr>
+        <w:t xml:space="preserve">Sensitivity </w:t>
+      </w:r>
+      <w:proofErr w:type="gramStart"/>
+      <w:r>
+        <w:rPr>
+          <w:rFonts w:ascii="Times New Roman" w:hAnsi="Times New Roman" w:cs="Times New Roman"/>
+          <w:bCs/>
+          <w:i/>
+          <w:iCs/>
+        </w:rPr>
+        <w:t>And</w:t>
+      </w:r>
+      <w:proofErr w:type="gramEnd"/>
+      <w:r>
+        <w:rPr>
+          <w:rFonts w:ascii="Times New Roman" w:hAnsi="Times New Roman" w:cs="Times New Roman"/>
+          <w:bCs/>
+          <w:i/>
+          <w:iCs/>
+        </w:rPr>
+        <w:t xml:space="preserve"> Specificity</w:t>
+      </w:r>
+      <w:r>
+        <w:rPr>
+          <w:rFonts w:ascii="Times New Roman" w:hAnsi="Times New Roman" w:cs="Times New Roman"/>
+          <w:bCs/>
+        </w:rPr>
+        <w:t> (2018) available from &lt;https://en.wikipedia.org/wiki/Sensitivity_and_specificity&gt; [15 April 2018]</w:t>
+      </w:r>
+    </w:p>
+    <w:p>
+      <w:pPr>
+        <w:widowControl w:val="0"/>
+        <w:rPr>
+          <w:rFonts w:ascii="Times New Roman" w:hAnsi="Times New Roman" w:cs="Times New Roman"/>
+          <w:bCs/>
+        </w:rPr>
+      </w:pPr>
+      <w:r>
+        <w:rPr>
+          <w:rFonts w:ascii="Times New Roman" w:hAnsi="Times New Roman" w:cs="Times New Roman"/>
+          <w:bCs/>
+          <w:i/>
+          <w:iCs/>
+        </w:rPr>
+        <w:t xml:space="preserve">False Positives </w:t>
+      </w:r>
+      <w:proofErr w:type="gramStart"/>
+      <w:r>
+        <w:rPr>
+          <w:rFonts w:ascii="Times New Roman" w:hAnsi="Times New Roman" w:cs="Times New Roman"/>
+          <w:bCs/>
+          <w:i/>
+          <w:iCs/>
+        </w:rPr>
+        <w:t>And</w:t>
+      </w:r>
+      <w:proofErr w:type="gramEnd"/>
+      <w:r>
+        <w:rPr>
+          <w:rFonts w:ascii="Times New Roman" w:hAnsi="Times New Roman" w:cs="Times New Roman"/>
+          <w:bCs/>
+          <w:i/>
+          <w:iCs/>
+        </w:rPr>
+        <w:t xml:space="preserve"> False Negatives</w:t>
+      </w:r>
+      <w:r>
+        <w:rPr>
+          <w:rFonts w:ascii="Times New Roman" w:hAnsi="Times New Roman" w:cs="Times New Roman"/>
+          <w:bCs/>
+        </w:rPr>
+        <w:t> (2018) available from &lt;https://en.wikipedia.org/wiki/False_positives_and_false_negatives#false_negative_rate&gt; [15 April 2018]</w:t>
+      </w:r>
+    </w:p>
+    <w:p>
+      <w:pPr>
+        <w:spacing w:after="0" w:line="240" w:lineRule="auto"/>
+        <w:rPr>
+          <w:rFonts w:ascii="Times New Roman" w:eastAsia="Times New Roman" w:hAnsi="Times New Roman" w:cs="Times New Roman"/>
+          <w:sz w:val="24"/>
+          <w:szCs w:val="24"/>
+          <w:lang w:eastAsia="en-GB"/>
+        </w:rPr>
+      </w:pPr>
+      <w:r>
+        <w:rPr>
+          <w:rFonts w:ascii="Times New Roman" w:hAnsi="Times New Roman" w:cs="Times New Roman"/>
+          <w:bCs/>
+          <w:i/>
+          <w:iCs/>
+        </w:rPr>
+        <w:t>False Positive Rate</w:t>
+      </w:r>
+      <w:r>
+        <w:rPr>
+          <w:rFonts w:ascii="Times New Roman" w:hAnsi="Times New Roman" w:cs="Times New Roman"/>
+          <w:bCs/>
+        </w:rPr>
+        <w:t> (2018) available from &lt;https://en.wikipedia.org/wiki/False_positive_rate&gt; [15 April 2018]</w:t>
+      </w:r>
+      <w:bookmarkStart w:id="20" w:name="_GoBack"/>
+      <w:bookmarkEnd w:id="20"/>
     </w:p>
     <w:p>
       <w:pPr>
@@ -23424,7 +23820,7 @@
 </file>
 
 <file path=customXml/itemProps1.xml><?xml version="1.0" encoding="utf-8"?>
-<ds:datastoreItem xmlns:ds="http://schemas.openxmlformats.org/officeDocument/2006/customXml" ds:itemID="{C97A3469-16CE-442E-8ADA-AAB01B943573}">
+<ds:datastoreItem xmlns:ds="http://schemas.openxmlformats.org/officeDocument/2006/customXml" ds:itemID="{A9A9629E-602A-4B4A-99E4-16637392C36C}">
   <ds:schemaRefs>
     <ds:schemaRef ds:uri="http://schemas.openxmlformats.org/officeDocument/2006/bibliography"/>
   </ds:schemaRefs>

</xml_diff>